<commit_message>
Adicionando tabela à documentação
</commit_message>
<xml_diff>
--- a/Documentação/SP Medical Group - Modelagem Banco de Dados.docx
+++ b/Documentação/SP Medical Group - Modelagem Banco de Dados.docx
@@ -176,11 +176,9 @@
                                     <w:pPr>
                                       <w:pStyle w:val="Subttulo1"/>
                                     </w:pPr>
-                                    <w:proofErr w:type="spellStart"/>
                                     <w:r>
                                       <w:t>SviGufo</w:t>
                                     </w:r>
-                                    <w:proofErr w:type="spellEnd"/>
                                   </w:p>
                                 </w:sdtContent>
                               </w:sdt>
@@ -475,7 +473,11 @@
               </mc:Choice>
               <mc:Fallback>
                 <w:pict>
-                  <v:shape w14:anchorId="6E29CBE8" id="Caixa de Texto 10" o:spid="_x0000_s1027" type="#_x0000_t202" alt="Caixa de texto que mostra as informações de contato comerciais" style="position:absolute;margin-left:0;margin-top:0;width:468pt;height:48.95pt;z-index:251660288;visibility:visible;mso-wrap-style:square;mso-width-percent:1000;mso-height-percent:0;mso-wrap-distance-left:9pt;mso-wrap-distance-top:0;mso-wrap-distance-right:9pt;mso-wrap-distance-bottom:0;mso-position-horizontal:left;mso-position-horizontal-relative:margin;mso-position-vertical:bottom;mso-position-vertical-relative:margin;mso-width-percent:1000;mso-height-percent:0;mso-width-relative:margin;mso-height-relative:margin;v-text-anchor:middle" o:gfxdata="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" fillcolor="#7030a0" stroked="f" strokeweight=".5pt">
+                  <v:shapetype w14:anchorId="6E29CBE8" id="_x0000_t202" coordsize="21600,21600" o:spt="202" path="m,l,21600r21600,l21600,xe">
+                    <v:stroke joinstyle="miter"/>
+                    <v:path gradientshapeok="t" o:connecttype="rect"/>
+                  </v:shapetype>
+                  <v:shape id="Caixa de Texto 10" o:spid="_x0000_s1027" type="#_x0000_t202" alt="Caixa de texto que mostra as informações de contato comerciais" style="position:absolute;margin-left:0;margin-top:0;width:468pt;height:48.95pt;z-index:251660288;visibility:visible;mso-wrap-style:square;mso-width-percent:1000;mso-height-percent:0;mso-wrap-distance-left:9pt;mso-wrap-distance-top:0;mso-wrap-distance-right:9pt;mso-wrap-distance-bottom:0;mso-position-horizontal:left;mso-position-horizontal-relative:margin;mso-position-vertical:bottom;mso-position-vertical-relative:margin;mso-width-percent:1000;mso-height-percent:0;mso-width-relative:margin;mso-height-relative:margin;v-text-anchor:middle" o:gfxdata="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" fillcolor="#7030a0" stroked="f" strokeweight=".5pt">
                     <v:textbox inset="12.96pt,0,12.96pt,0">
                       <w:txbxContent>
                         <w:tbl>
@@ -684,8 +686,6 @@
                 <w:t>Sumário</w:t>
               </w:r>
             </w:p>
-            <w:bookmarkStart w:id="0" w:name="_GoBack"/>
-            <w:bookmarkEnd w:id="0"/>
             <w:p>
               <w:pPr>
                 <w:pStyle w:val="Sumrio1"/>
@@ -1600,12 +1600,12 @@
       <w:pPr>
         <w:pStyle w:val="cabealho1"/>
       </w:pPr>
-      <w:bookmarkStart w:id="1" w:name="_Toc533767843"/>
+      <w:bookmarkStart w:id="0" w:name="_Toc533767843"/>
       <w:r>
         <w:lastRenderedPageBreak/>
         <w:t>Resumo</w:t>
       </w:r>
-      <w:bookmarkEnd w:id="1"/>
+      <w:bookmarkEnd w:id="0"/>
       <w:r>
         <w:t xml:space="preserve"> </w:t>
       </w:r>
@@ -1615,11 +1615,11 @@
       <w:pPr>
         <w:pStyle w:val="cabealho2"/>
       </w:pPr>
-      <w:bookmarkStart w:id="2" w:name="_Toc533767844"/>
+      <w:bookmarkStart w:id="1" w:name="_Toc533767844"/>
       <w:r>
         <w:t>Objetivos</w:t>
       </w:r>
-      <w:bookmarkEnd w:id="2"/>
+      <w:bookmarkEnd w:id="1"/>
     </w:p>
     <w:p>
       <w:r>
@@ -1634,14 +1634,14 @@
       <w:pPr>
         <w:pStyle w:val="cabealho1"/>
       </w:pPr>
-      <w:bookmarkStart w:id="3" w:name="_Toc533767845"/>
+      <w:bookmarkStart w:id="2" w:name="_Toc533767845"/>
       <w:r>
         <w:t xml:space="preserve">Descrição do </w:t>
       </w:r>
       <w:r>
         <w:t>projeto</w:t>
       </w:r>
-      <w:bookmarkEnd w:id="3"/>
+      <w:bookmarkEnd w:id="2"/>
     </w:p>
     <w:p>
       <w:r>
@@ -1652,14 +1652,14 @@
       <w:pPr>
         <w:pStyle w:val="cabealho2"/>
       </w:pPr>
-      <w:bookmarkStart w:id="4" w:name="_Toc533767846"/>
+      <w:bookmarkStart w:id="3" w:name="_Toc533767846"/>
       <w:r>
         <w:t xml:space="preserve">Resumo </w:t>
       </w:r>
       <w:r>
         <w:t>do projeto</w:t>
       </w:r>
-      <w:bookmarkEnd w:id="4"/>
+      <w:bookmarkEnd w:id="3"/>
     </w:p>
     <w:p>
       <w:r>
@@ -1675,12 +1675,12 @@
       <w:pPr>
         <w:pStyle w:val="cabealho1"/>
       </w:pPr>
-      <w:bookmarkStart w:id="5" w:name="_Toc533767847"/>
+      <w:bookmarkStart w:id="4" w:name="_Toc533767847"/>
       <w:r>
         <w:lastRenderedPageBreak/>
         <w:t>Modelagem de Software</w:t>
       </w:r>
-      <w:bookmarkEnd w:id="5"/>
+      <w:bookmarkEnd w:id="4"/>
     </w:p>
     <w:p>
       <w:r>
@@ -1692,12 +1692,1729 @@
       <w:pPr>
         <w:pStyle w:val="cabealho2"/>
       </w:pPr>
-      <w:bookmarkStart w:id="6" w:name="_Toc533767848"/>
+      <w:bookmarkStart w:id="5" w:name="_Toc533767848"/>
       <w:r>
         <w:t>Modelo Lógico</w:t>
       </w:r>
-      <w:bookmarkEnd w:id="6"/>
+      <w:bookmarkEnd w:id="5"/>
     </w:p>
+    <w:tbl>
+      <w:tblPr>
+        <w:tblW w:w="8940" w:type="dxa"/>
+        <w:tblCellMar>
+          <w:left w:w="70" w:type="dxa"/>
+          <w:right w:w="70" w:type="dxa"/>
+        </w:tblCellMar>
+        <w:tblLook w:val="04A0" w:firstRow="1" w:lastRow="0" w:firstColumn="1" w:lastColumn="0" w:noHBand="0" w:noVBand="1"/>
+      </w:tblPr>
+      <w:tblGrid>
+        <w:gridCol w:w="331"/>
+        <w:gridCol w:w="2042"/>
+        <w:gridCol w:w="2265"/>
+        <w:gridCol w:w="2426"/>
+        <w:gridCol w:w="1910"/>
+      </w:tblGrid>
+      <w:tr>
+        <w:trPr>
+          <w:trHeight w:val="269"/>
+        </w:trPr>
+        <w:tc>
+          <w:tcPr>
+            <w:tcW w:w="8940" w:type="dxa"/>
+            <w:gridSpan w:val="5"/>
+            <w:tcBorders>
+              <w:top w:val="single" w:sz="4" w:space="0" w:color="auto"/>
+              <w:left w:val="single" w:sz="4" w:space="0" w:color="auto"/>
+              <w:bottom w:val="single" w:sz="4" w:space="0" w:color="auto"/>
+              <w:right w:val="single" w:sz="4" w:space="0" w:color="auto"/>
+            </w:tcBorders>
+            <w:shd w:val="clear" w:color="000000" w:fill="0070C0"/>
+            <w:noWrap/>
+            <w:vAlign w:val="center"/>
+            <w:hideMark/>
+          </w:tcPr>
+          <w:p>
+            <w:pPr>
+              <w:spacing w:after="0" w:line="240" w:lineRule="auto"/>
+              <w:jc w:val="center"/>
+              <w:rPr>
+                <w:rFonts w:ascii="Calibri" w:eastAsia="Times New Roman" w:hAnsi="Calibri" w:cs="Calibri"/>
+                <w:color w:val="FFFFFF"/>
+                <w:sz w:val="22"/>
+                <w:szCs w:val="22"/>
+              </w:rPr>
+            </w:pPr>
+            <w:r>
+              <w:rPr>
+                <w:rFonts w:ascii="Calibri" w:eastAsia="Times New Roman" w:hAnsi="Calibri" w:cs="Calibri"/>
+                <w:color w:val="FFFFFF"/>
+                <w:sz w:val="22"/>
+                <w:szCs w:val="22"/>
+              </w:rPr>
+              <w:t>Usuários</w:t>
+            </w:r>
+          </w:p>
+        </w:tc>
+      </w:tr>
+      <w:tr>
+        <w:trPr>
+          <w:trHeight w:val="269"/>
+        </w:trPr>
+        <w:tc>
+          <w:tcPr>
+            <w:tcW w:w="294" w:type="dxa"/>
+            <w:tcBorders>
+              <w:top w:val="nil"/>
+              <w:left w:val="single" w:sz="4" w:space="0" w:color="auto"/>
+              <w:bottom w:val="single" w:sz="4" w:space="0" w:color="auto"/>
+              <w:right w:val="single" w:sz="4" w:space="0" w:color="auto"/>
+            </w:tcBorders>
+            <w:shd w:val="clear" w:color="000000" w:fill="9BC2E6"/>
+            <w:noWrap/>
+            <w:vAlign w:val="center"/>
+            <w:hideMark/>
+          </w:tcPr>
+          <w:p>
+            <w:pPr>
+              <w:spacing w:after="0" w:line="240" w:lineRule="auto"/>
+              <w:jc w:val="center"/>
+              <w:rPr>
+                <w:rFonts w:ascii="Calibri" w:eastAsia="Times New Roman" w:hAnsi="Calibri" w:cs="Calibri"/>
+                <w:color w:val="000000"/>
+                <w:sz w:val="22"/>
+                <w:szCs w:val="22"/>
+              </w:rPr>
+            </w:pPr>
+            <w:r>
+              <w:rPr>
+                <w:rFonts w:ascii="Calibri" w:eastAsia="Times New Roman" w:hAnsi="Calibri" w:cs="Calibri"/>
+                <w:color w:val="000000"/>
+                <w:sz w:val="22"/>
+                <w:szCs w:val="22"/>
+              </w:rPr>
+              <w:t>ID</w:t>
+            </w:r>
+          </w:p>
+        </w:tc>
+        <w:tc>
+          <w:tcPr>
+            <w:tcW w:w="2042" w:type="dxa"/>
+            <w:tcBorders>
+              <w:top w:val="nil"/>
+              <w:left w:val="nil"/>
+              <w:bottom w:val="single" w:sz="4" w:space="0" w:color="auto"/>
+              <w:right w:val="single" w:sz="4" w:space="0" w:color="auto"/>
+            </w:tcBorders>
+            <w:shd w:val="clear" w:color="000000" w:fill="9BC2E6"/>
+            <w:noWrap/>
+            <w:vAlign w:val="center"/>
+            <w:hideMark/>
+          </w:tcPr>
+          <w:p>
+            <w:pPr>
+              <w:spacing w:after="0" w:line="240" w:lineRule="auto"/>
+              <w:jc w:val="center"/>
+              <w:rPr>
+                <w:rFonts w:ascii="Calibri" w:eastAsia="Times New Roman" w:hAnsi="Calibri" w:cs="Calibri"/>
+                <w:color w:val="000000"/>
+                <w:sz w:val="22"/>
+                <w:szCs w:val="22"/>
+              </w:rPr>
+            </w:pPr>
+            <w:r>
+              <w:rPr>
+                <w:rFonts w:ascii="Calibri" w:eastAsia="Times New Roman" w:hAnsi="Calibri" w:cs="Calibri"/>
+                <w:color w:val="000000"/>
+                <w:sz w:val="22"/>
+                <w:szCs w:val="22"/>
+              </w:rPr>
+              <w:t>Nome</w:t>
+            </w:r>
+          </w:p>
+        </w:tc>
+        <w:tc>
+          <w:tcPr>
+            <w:tcW w:w="2265" w:type="dxa"/>
+            <w:tcBorders>
+              <w:top w:val="nil"/>
+              <w:left w:val="nil"/>
+              <w:bottom w:val="single" w:sz="4" w:space="0" w:color="auto"/>
+              <w:right w:val="single" w:sz="4" w:space="0" w:color="auto"/>
+            </w:tcBorders>
+            <w:shd w:val="clear" w:color="000000" w:fill="9BC2E6"/>
+            <w:noWrap/>
+            <w:vAlign w:val="center"/>
+            <w:hideMark/>
+          </w:tcPr>
+          <w:p>
+            <w:pPr>
+              <w:spacing w:after="0" w:line="240" w:lineRule="auto"/>
+              <w:jc w:val="center"/>
+              <w:rPr>
+                <w:rFonts w:ascii="Calibri" w:eastAsia="Times New Roman" w:hAnsi="Calibri" w:cs="Calibri"/>
+                <w:color w:val="000000"/>
+                <w:sz w:val="22"/>
+                <w:szCs w:val="22"/>
+              </w:rPr>
+            </w:pPr>
+            <w:r>
+              <w:rPr>
+                <w:rFonts w:ascii="Calibri" w:eastAsia="Times New Roman" w:hAnsi="Calibri" w:cs="Calibri"/>
+                <w:color w:val="000000"/>
+                <w:sz w:val="22"/>
+                <w:szCs w:val="22"/>
+              </w:rPr>
+              <w:t>E-mail</w:t>
+            </w:r>
+          </w:p>
+        </w:tc>
+        <w:tc>
+          <w:tcPr>
+            <w:tcW w:w="2426" w:type="dxa"/>
+            <w:tcBorders>
+              <w:top w:val="nil"/>
+              <w:left w:val="nil"/>
+              <w:bottom w:val="single" w:sz="4" w:space="0" w:color="auto"/>
+              <w:right w:val="single" w:sz="4" w:space="0" w:color="auto"/>
+            </w:tcBorders>
+            <w:shd w:val="clear" w:color="000000" w:fill="9BC2E6"/>
+            <w:noWrap/>
+            <w:vAlign w:val="center"/>
+            <w:hideMark/>
+          </w:tcPr>
+          <w:p>
+            <w:pPr>
+              <w:spacing w:after="0" w:line="240" w:lineRule="auto"/>
+              <w:jc w:val="center"/>
+              <w:rPr>
+                <w:rFonts w:ascii="Calibri" w:eastAsia="Times New Roman" w:hAnsi="Calibri" w:cs="Calibri"/>
+                <w:color w:val="000000"/>
+                <w:sz w:val="22"/>
+                <w:szCs w:val="22"/>
+              </w:rPr>
+            </w:pPr>
+            <w:r>
+              <w:rPr>
+                <w:rFonts w:ascii="Calibri" w:eastAsia="Times New Roman" w:hAnsi="Calibri" w:cs="Calibri"/>
+                <w:color w:val="000000"/>
+                <w:sz w:val="22"/>
+                <w:szCs w:val="22"/>
+              </w:rPr>
+              <w:t>Telefone</w:t>
+            </w:r>
+          </w:p>
+        </w:tc>
+        <w:tc>
+          <w:tcPr>
+            <w:tcW w:w="1910" w:type="dxa"/>
+            <w:tcBorders>
+              <w:top w:val="nil"/>
+              <w:left w:val="nil"/>
+              <w:bottom w:val="single" w:sz="4" w:space="0" w:color="auto"/>
+              <w:right w:val="single" w:sz="4" w:space="0" w:color="auto"/>
+            </w:tcBorders>
+            <w:shd w:val="clear" w:color="000000" w:fill="9BC2E6"/>
+            <w:noWrap/>
+            <w:vAlign w:val="center"/>
+            <w:hideMark/>
+          </w:tcPr>
+          <w:p>
+            <w:pPr>
+              <w:spacing w:after="0" w:line="240" w:lineRule="auto"/>
+              <w:jc w:val="center"/>
+              <w:rPr>
+                <w:rFonts w:ascii="Calibri" w:eastAsia="Times New Roman" w:hAnsi="Calibri" w:cs="Calibri"/>
+                <w:color w:val="000000"/>
+                <w:sz w:val="22"/>
+                <w:szCs w:val="22"/>
+              </w:rPr>
+            </w:pPr>
+            <w:r>
+              <w:rPr>
+                <w:rFonts w:ascii="Calibri" w:eastAsia="Times New Roman" w:hAnsi="Calibri" w:cs="Calibri"/>
+                <w:color w:val="000000"/>
+                <w:sz w:val="22"/>
+                <w:szCs w:val="22"/>
+              </w:rPr>
+              <w:t>Tipo de Usuário</w:t>
+            </w:r>
+          </w:p>
+        </w:tc>
+      </w:tr>
+      <w:tr>
+        <w:trPr>
+          <w:trHeight w:val="269"/>
+        </w:trPr>
+        <w:tc>
+          <w:tcPr>
+            <w:tcW w:w="294" w:type="dxa"/>
+            <w:tcBorders>
+              <w:top w:val="nil"/>
+              <w:left w:val="single" w:sz="4" w:space="0" w:color="auto"/>
+              <w:bottom w:val="single" w:sz="4" w:space="0" w:color="auto"/>
+              <w:right w:val="single" w:sz="4" w:space="0" w:color="auto"/>
+            </w:tcBorders>
+            <w:shd w:val="clear" w:color="auto" w:fill="auto"/>
+            <w:noWrap/>
+            <w:vAlign w:val="center"/>
+            <w:hideMark/>
+          </w:tcPr>
+          <w:p>
+            <w:pPr>
+              <w:spacing w:after="0" w:line="240" w:lineRule="auto"/>
+              <w:jc w:val="center"/>
+              <w:rPr>
+                <w:rFonts w:ascii="Calibri" w:eastAsia="Times New Roman" w:hAnsi="Calibri" w:cs="Calibri"/>
+                <w:color w:val="000000"/>
+                <w:sz w:val="22"/>
+                <w:szCs w:val="22"/>
+              </w:rPr>
+            </w:pPr>
+            <w:r>
+              <w:rPr>
+                <w:rFonts w:ascii="Calibri" w:eastAsia="Times New Roman" w:hAnsi="Calibri" w:cs="Calibri"/>
+                <w:color w:val="000000"/>
+                <w:sz w:val="22"/>
+                <w:szCs w:val="22"/>
+              </w:rPr>
+              <w:t>1</w:t>
+            </w:r>
+          </w:p>
+        </w:tc>
+        <w:tc>
+          <w:tcPr>
+            <w:tcW w:w="2042" w:type="dxa"/>
+            <w:tcBorders>
+              <w:top w:val="nil"/>
+              <w:left w:val="nil"/>
+              <w:bottom w:val="single" w:sz="4" w:space="0" w:color="auto"/>
+              <w:right w:val="single" w:sz="4" w:space="0" w:color="auto"/>
+            </w:tcBorders>
+            <w:shd w:val="clear" w:color="auto" w:fill="auto"/>
+            <w:noWrap/>
+            <w:vAlign w:val="center"/>
+            <w:hideMark/>
+          </w:tcPr>
+          <w:p>
+            <w:pPr>
+              <w:spacing w:after="0" w:line="240" w:lineRule="auto"/>
+              <w:jc w:val="center"/>
+              <w:rPr>
+                <w:rFonts w:ascii="Calibri" w:eastAsia="Times New Roman" w:hAnsi="Calibri" w:cs="Calibri"/>
+                <w:color w:val="000000"/>
+                <w:sz w:val="22"/>
+                <w:szCs w:val="22"/>
+              </w:rPr>
+            </w:pPr>
+            <w:r>
+              <w:rPr>
+                <w:rFonts w:ascii="Calibri" w:eastAsia="Times New Roman" w:hAnsi="Calibri" w:cs="Calibri"/>
+                <w:color w:val="000000"/>
+                <w:sz w:val="22"/>
+                <w:szCs w:val="22"/>
+              </w:rPr>
+              <w:t>Antônio da Silva</w:t>
+            </w:r>
+          </w:p>
+        </w:tc>
+        <w:tc>
+          <w:tcPr>
+            <w:tcW w:w="2265" w:type="dxa"/>
+            <w:tcBorders>
+              <w:top w:val="nil"/>
+              <w:left w:val="nil"/>
+              <w:bottom w:val="single" w:sz="4" w:space="0" w:color="auto"/>
+              <w:right w:val="single" w:sz="4" w:space="0" w:color="auto"/>
+            </w:tcBorders>
+            <w:shd w:val="clear" w:color="auto" w:fill="auto"/>
+            <w:noWrap/>
+            <w:vAlign w:val="center"/>
+            <w:hideMark/>
+          </w:tcPr>
+          <w:p>
+            <w:pPr>
+              <w:spacing w:after="0" w:line="240" w:lineRule="auto"/>
+              <w:jc w:val="center"/>
+              <w:rPr>
+                <w:rFonts w:ascii="Calibri" w:eastAsia="Times New Roman" w:hAnsi="Calibri" w:cs="Calibri"/>
+                <w:color w:val="0563C1"/>
+                <w:sz w:val="22"/>
+                <w:szCs w:val="22"/>
+                <w:u w:val="single"/>
+              </w:rPr>
+            </w:pPr>
+            <w:hyperlink r:id="rId11" w:history="1">
+              <w:r>
+                <w:rPr>
+                  <w:rFonts w:ascii="Calibri" w:eastAsia="Times New Roman" w:hAnsi="Calibri" w:cs="Calibri"/>
+                  <w:color w:val="0563C1"/>
+                  <w:sz w:val="22"/>
+                  <w:szCs w:val="22"/>
+                  <w:u w:val="single"/>
+                </w:rPr>
+                <w:t>antonio@email.com</w:t>
+              </w:r>
+            </w:hyperlink>
+          </w:p>
+        </w:tc>
+        <w:tc>
+          <w:tcPr>
+            <w:tcW w:w="2426" w:type="dxa"/>
+            <w:tcBorders>
+              <w:top w:val="nil"/>
+              <w:left w:val="nil"/>
+              <w:bottom w:val="single" w:sz="4" w:space="0" w:color="auto"/>
+              <w:right w:val="single" w:sz="4" w:space="0" w:color="auto"/>
+            </w:tcBorders>
+            <w:shd w:val="clear" w:color="auto" w:fill="auto"/>
+            <w:noWrap/>
+            <w:vAlign w:val="center"/>
+            <w:hideMark/>
+          </w:tcPr>
+          <w:p>
+            <w:pPr>
+              <w:spacing w:after="0" w:line="240" w:lineRule="auto"/>
+              <w:jc w:val="center"/>
+              <w:rPr>
+                <w:rFonts w:ascii="Calibri" w:eastAsia="Times New Roman" w:hAnsi="Calibri" w:cs="Calibri"/>
+                <w:color w:val="000000"/>
+                <w:sz w:val="22"/>
+                <w:szCs w:val="22"/>
+              </w:rPr>
+            </w:pPr>
+            <w:r>
+              <w:rPr>
+                <w:rFonts w:ascii="Calibri" w:eastAsia="Times New Roman" w:hAnsi="Calibri" w:cs="Calibri"/>
+                <w:color w:val="000000"/>
+                <w:sz w:val="22"/>
+                <w:szCs w:val="22"/>
+              </w:rPr>
+              <w:t>(11) 94444-4444</w:t>
+            </w:r>
+          </w:p>
+        </w:tc>
+        <w:tc>
+          <w:tcPr>
+            <w:tcW w:w="1910" w:type="dxa"/>
+            <w:tcBorders>
+              <w:top w:val="nil"/>
+              <w:left w:val="nil"/>
+              <w:bottom w:val="single" w:sz="4" w:space="0" w:color="auto"/>
+              <w:right w:val="single" w:sz="4" w:space="0" w:color="auto"/>
+            </w:tcBorders>
+            <w:shd w:val="clear" w:color="auto" w:fill="auto"/>
+            <w:noWrap/>
+            <w:vAlign w:val="center"/>
+            <w:hideMark/>
+          </w:tcPr>
+          <w:p>
+            <w:pPr>
+              <w:spacing w:after="0" w:line="240" w:lineRule="auto"/>
+              <w:jc w:val="center"/>
+              <w:rPr>
+                <w:rFonts w:ascii="Calibri" w:eastAsia="Times New Roman" w:hAnsi="Calibri" w:cs="Calibri"/>
+                <w:color w:val="000000"/>
+                <w:sz w:val="22"/>
+                <w:szCs w:val="22"/>
+              </w:rPr>
+            </w:pPr>
+            <w:r>
+              <w:rPr>
+                <w:rFonts w:ascii="Calibri" w:eastAsia="Times New Roman" w:hAnsi="Calibri" w:cs="Calibri"/>
+                <w:color w:val="000000"/>
+                <w:sz w:val="22"/>
+                <w:szCs w:val="22"/>
+              </w:rPr>
+              <w:t>1</w:t>
+            </w:r>
+          </w:p>
+        </w:tc>
+      </w:tr>
+      <w:tr>
+        <w:trPr>
+          <w:trHeight w:val="269"/>
+        </w:trPr>
+        <w:tc>
+          <w:tcPr>
+            <w:tcW w:w="294" w:type="dxa"/>
+            <w:tcBorders>
+              <w:top w:val="nil"/>
+              <w:left w:val="single" w:sz="4" w:space="0" w:color="auto"/>
+              <w:bottom w:val="single" w:sz="4" w:space="0" w:color="auto"/>
+              <w:right w:val="single" w:sz="4" w:space="0" w:color="auto"/>
+            </w:tcBorders>
+            <w:shd w:val="clear" w:color="auto" w:fill="auto"/>
+            <w:noWrap/>
+            <w:vAlign w:val="center"/>
+            <w:hideMark/>
+          </w:tcPr>
+          <w:p>
+            <w:pPr>
+              <w:spacing w:after="0" w:line="240" w:lineRule="auto"/>
+              <w:jc w:val="center"/>
+              <w:rPr>
+                <w:rFonts w:ascii="Calibri" w:eastAsia="Times New Roman" w:hAnsi="Calibri" w:cs="Calibri"/>
+                <w:color w:val="000000"/>
+                <w:sz w:val="22"/>
+                <w:szCs w:val="22"/>
+              </w:rPr>
+            </w:pPr>
+            <w:r>
+              <w:rPr>
+                <w:rFonts w:ascii="Calibri" w:eastAsia="Times New Roman" w:hAnsi="Calibri" w:cs="Calibri"/>
+                <w:color w:val="000000"/>
+                <w:sz w:val="22"/>
+                <w:szCs w:val="22"/>
+              </w:rPr>
+              <w:t>2</w:t>
+            </w:r>
+          </w:p>
+        </w:tc>
+        <w:tc>
+          <w:tcPr>
+            <w:tcW w:w="2042" w:type="dxa"/>
+            <w:tcBorders>
+              <w:top w:val="nil"/>
+              <w:left w:val="nil"/>
+              <w:bottom w:val="single" w:sz="4" w:space="0" w:color="auto"/>
+              <w:right w:val="single" w:sz="4" w:space="0" w:color="auto"/>
+            </w:tcBorders>
+            <w:shd w:val="clear" w:color="auto" w:fill="auto"/>
+            <w:noWrap/>
+            <w:vAlign w:val="center"/>
+            <w:hideMark/>
+          </w:tcPr>
+          <w:p>
+            <w:pPr>
+              <w:spacing w:after="0" w:line="240" w:lineRule="auto"/>
+              <w:jc w:val="center"/>
+              <w:rPr>
+                <w:rFonts w:ascii="Calibri" w:eastAsia="Times New Roman" w:hAnsi="Calibri" w:cs="Calibri"/>
+                <w:color w:val="000000"/>
+                <w:sz w:val="22"/>
+                <w:szCs w:val="22"/>
+              </w:rPr>
+            </w:pPr>
+            <w:r>
+              <w:rPr>
+                <w:rFonts w:ascii="Calibri" w:eastAsia="Times New Roman" w:hAnsi="Calibri" w:cs="Calibri"/>
+                <w:color w:val="000000"/>
+                <w:sz w:val="22"/>
+                <w:szCs w:val="22"/>
+              </w:rPr>
+              <w:t>Jose Carlos</w:t>
+            </w:r>
+          </w:p>
+        </w:tc>
+        <w:tc>
+          <w:tcPr>
+            <w:tcW w:w="2265" w:type="dxa"/>
+            <w:tcBorders>
+              <w:top w:val="nil"/>
+              <w:left w:val="nil"/>
+              <w:bottom w:val="single" w:sz="4" w:space="0" w:color="auto"/>
+              <w:right w:val="single" w:sz="4" w:space="0" w:color="auto"/>
+            </w:tcBorders>
+            <w:shd w:val="clear" w:color="auto" w:fill="auto"/>
+            <w:noWrap/>
+            <w:vAlign w:val="center"/>
+            <w:hideMark/>
+          </w:tcPr>
+          <w:p>
+            <w:pPr>
+              <w:spacing w:after="0" w:line="240" w:lineRule="auto"/>
+              <w:jc w:val="center"/>
+              <w:rPr>
+                <w:rFonts w:ascii="Calibri" w:eastAsia="Times New Roman" w:hAnsi="Calibri" w:cs="Calibri"/>
+                <w:color w:val="0563C1"/>
+                <w:sz w:val="22"/>
+                <w:szCs w:val="22"/>
+                <w:u w:val="single"/>
+              </w:rPr>
+            </w:pPr>
+            <w:hyperlink r:id="rId12" w:history="1">
+              <w:r>
+                <w:rPr>
+                  <w:rFonts w:ascii="Calibri" w:eastAsia="Times New Roman" w:hAnsi="Calibri" w:cs="Calibri"/>
+                  <w:color w:val="0563C1"/>
+                  <w:sz w:val="22"/>
+                  <w:szCs w:val="22"/>
+                  <w:u w:val="single"/>
+                </w:rPr>
+                <w:t>jose@email.com</w:t>
+              </w:r>
+            </w:hyperlink>
+          </w:p>
+        </w:tc>
+        <w:tc>
+          <w:tcPr>
+            <w:tcW w:w="2426" w:type="dxa"/>
+            <w:tcBorders>
+              <w:top w:val="nil"/>
+              <w:left w:val="nil"/>
+              <w:bottom w:val="single" w:sz="4" w:space="0" w:color="auto"/>
+              <w:right w:val="single" w:sz="4" w:space="0" w:color="auto"/>
+            </w:tcBorders>
+            <w:shd w:val="clear" w:color="auto" w:fill="auto"/>
+            <w:noWrap/>
+            <w:vAlign w:val="center"/>
+            <w:hideMark/>
+          </w:tcPr>
+          <w:p>
+            <w:pPr>
+              <w:spacing w:after="0" w:line="240" w:lineRule="auto"/>
+              <w:jc w:val="center"/>
+              <w:rPr>
+                <w:rFonts w:ascii="Calibri" w:eastAsia="Times New Roman" w:hAnsi="Calibri" w:cs="Calibri"/>
+                <w:color w:val="000000"/>
+                <w:sz w:val="22"/>
+                <w:szCs w:val="22"/>
+              </w:rPr>
+            </w:pPr>
+            <w:r>
+              <w:rPr>
+                <w:rFonts w:ascii="Calibri" w:eastAsia="Times New Roman" w:hAnsi="Calibri" w:cs="Calibri"/>
+                <w:color w:val="000000"/>
+                <w:sz w:val="22"/>
+                <w:szCs w:val="22"/>
+              </w:rPr>
+              <w:t>(11) 95555-5555</w:t>
+            </w:r>
+          </w:p>
+        </w:tc>
+        <w:tc>
+          <w:tcPr>
+            <w:tcW w:w="1910" w:type="dxa"/>
+            <w:tcBorders>
+              <w:top w:val="nil"/>
+              <w:left w:val="nil"/>
+              <w:bottom w:val="single" w:sz="4" w:space="0" w:color="auto"/>
+              <w:right w:val="single" w:sz="4" w:space="0" w:color="auto"/>
+            </w:tcBorders>
+            <w:shd w:val="clear" w:color="auto" w:fill="auto"/>
+            <w:noWrap/>
+            <w:vAlign w:val="center"/>
+            <w:hideMark/>
+          </w:tcPr>
+          <w:p>
+            <w:pPr>
+              <w:spacing w:after="0" w:line="240" w:lineRule="auto"/>
+              <w:jc w:val="center"/>
+              <w:rPr>
+                <w:rFonts w:ascii="Calibri" w:eastAsia="Times New Roman" w:hAnsi="Calibri" w:cs="Calibri"/>
+                <w:color w:val="000000"/>
+                <w:sz w:val="22"/>
+                <w:szCs w:val="22"/>
+              </w:rPr>
+            </w:pPr>
+            <w:r>
+              <w:rPr>
+                <w:rFonts w:ascii="Calibri" w:eastAsia="Times New Roman" w:hAnsi="Calibri" w:cs="Calibri"/>
+                <w:color w:val="000000"/>
+                <w:sz w:val="22"/>
+                <w:szCs w:val="22"/>
+              </w:rPr>
+              <w:t>2</w:t>
+            </w:r>
+          </w:p>
+        </w:tc>
+      </w:tr>
+      <w:tr>
+        <w:trPr>
+          <w:trHeight w:val="269"/>
+        </w:trPr>
+        <w:tc>
+          <w:tcPr>
+            <w:tcW w:w="294" w:type="dxa"/>
+            <w:tcBorders>
+              <w:top w:val="nil"/>
+              <w:left w:val="single" w:sz="4" w:space="0" w:color="auto"/>
+              <w:bottom w:val="single" w:sz="4" w:space="0" w:color="auto"/>
+              <w:right w:val="single" w:sz="4" w:space="0" w:color="auto"/>
+            </w:tcBorders>
+            <w:shd w:val="clear" w:color="auto" w:fill="auto"/>
+            <w:noWrap/>
+            <w:vAlign w:val="center"/>
+            <w:hideMark/>
+          </w:tcPr>
+          <w:p>
+            <w:pPr>
+              <w:spacing w:after="0" w:line="240" w:lineRule="auto"/>
+              <w:jc w:val="center"/>
+              <w:rPr>
+                <w:rFonts w:ascii="Calibri" w:eastAsia="Times New Roman" w:hAnsi="Calibri" w:cs="Calibri"/>
+                <w:color w:val="000000"/>
+                <w:sz w:val="22"/>
+                <w:szCs w:val="22"/>
+              </w:rPr>
+            </w:pPr>
+            <w:r>
+              <w:rPr>
+                <w:rFonts w:ascii="Calibri" w:eastAsia="Times New Roman" w:hAnsi="Calibri" w:cs="Calibri"/>
+                <w:color w:val="000000"/>
+                <w:sz w:val="22"/>
+                <w:szCs w:val="22"/>
+              </w:rPr>
+              <w:t>3</w:t>
+            </w:r>
+          </w:p>
+        </w:tc>
+        <w:tc>
+          <w:tcPr>
+            <w:tcW w:w="2042" w:type="dxa"/>
+            <w:tcBorders>
+              <w:top w:val="nil"/>
+              <w:left w:val="nil"/>
+              <w:bottom w:val="single" w:sz="4" w:space="0" w:color="auto"/>
+              <w:right w:val="single" w:sz="4" w:space="0" w:color="auto"/>
+            </w:tcBorders>
+            <w:shd w:val="clear" w:color="auto" w:fill="auto"/>
+            <w:noWrap/>
+            <w:vAlign w:val="center"/>
+            <w:hideMark/>
+          </w:tcPr>
+          <w:p>
+            <w:pPr>
+              <w:spacing w:after="0" w:line="240" w:lineRule="auto"/>
+              <w:jc w:val="center"/>
+              <w:rPr>
+                <w:rFonts w:ascii="Calibri" w:eastAsia="Times New Roman" w:hAnsi="Calibri" w:cs="Calibri"/>
+                <w:color w:val="000000"/>
+                <w:sz w:val="22"/>
+                <w:szCs w:val="22"/>
+              </w:rPr>
+            </w:pPr>
+            <w:r>
+              <w:rPr>
+                <w:rFonts w:ascii="Calibri" w:eastAsia="Times New Roman" w:hAnsi="Calibri" w:cs="Calibri"/>
+                <w:color w:val="000000"/>
+                <w:sz w:val="22"/>
+                <w:szCs w:val="22"/>
+              </w:rPr>
+              <w:t>Ruan</w:t>
+            </w:r>
+            <w:bookmarkStart w:id="6" w:name="_GoBack"/>
+            <w:bookmarkEnd w:id="6"/>
+            <w:r>
+              <w:rPr>
+                <w:rFonts w:ascii="Calibri" w:eastAsia="Times New Roman" w:hAnsi="Calibri" w:cs="Calibri"/>
+                <w:color w:val="000000"/>
+                <w:sz w:val="22"/>
+                <w:szCs w:val="22"/>
+              </w:rPr>
+              <w:t xml:space="preserve"> Cardoso</w:t>
+            </w:r>
+          </w:p>
+        </w:tc>
+        <w:tc>
+          <w:tcPr>
+            <w:tcW w:w="2265" w:type="dxa"/>
+            <w:tcBorders>
+              <w:top w:val="nil"/>
+              <w:left w:val="nil"/>
+              <w:bottom w:val="single" w:sz="4" w:space="0" w:color="auto"/>
+              <w:right w:val="single" w:sz="4" w:space="0" w:color="auto"/>
+            </w:tcBorders>
+            <w:shd w:val="clear" w:color="auto" w:fill="auto"/>
+            <w:noWrap/>
+            <w:vAlign w:val="center"/>
+            <w:hideMark/>
+          </w:tcPr>
+          <w:p>
+            <w:pPr>
+              <w:spacing w:after="0" w:line="240" w:lineRule="auto"/>
+              <w:jc w:val="center"/>
+              <w:rPr>
+                <w:rFonts w:ascii="Calibri" w:eastAsia="Times New Roman" w:hAnsi="Calibri" w:cs="Calibri"/>
+                <w:color w:val="0563C1"/>
+                <w:sz w:val="22"/>
+                <w:szCs w:val="22"/>
+                <w:u w:val="single"/>
+              </w:rPr>
+            </w:pPr>
+            <w:hyperlink r:id="rId13" w:history="1">
+              <w:r>
+                <w:rPr>
+                  <w:rFonts w:ascii="Calibri" w:eastAsia="Times New Roman" w:hAnsi="Calibri" w:cs="Calibri"/>
+                  <w:color w:val="0563C1"/>
+                  <w:sz w:val="22"/>
+                  <w:szCs w:val="22"/>
+                  <w:u w:val="single"/>
+                </w:rPr>
+                <w:t>ruan@emal.com</w:t>
+              </w:r>
+            </w:hyperlink>
+          </w:p>
+        </w:tc>
+        <w:tc>
+          <w:tcPr>
+            <w:tcW w:w="2426" w:type="dxa"/>
+            <w:tcBorders>
+              <w:top w:val="nil"/>
+              <w:left w:val="nil"/>
+              <w:bottom w:val="single" w:sz="4" w:space="0" w:color="auto"/>
+              <w:right w:val="single" w:sz="4" w:space="0" w:color="auto"/>
+            </w:tcBorders>
+            <w:shd w:val="clear" w:color="auto" w:fill="auto"/>
+            <w:noWrap/>
+            <w:vAlign w:val="center"/>
+            <w:hideMark/>
+          </w:tcPr>
+          <w:p>
+            <w:pPr>
+              <w:spacing w:after="0" w:line="240" w:lineRule="auto"/>
+              <w:jc w:val="center"/>
+              <w:rPr>
+                <w:rFonts w:ascii="Calibri" w:eastAsia="Times New Roman" w:hAnsi="Calibri" w:cs="Calibri"/>
+                <w:color w:val="000000"/>
+                <w:sz w:val="22"/>
+                <w:szCs w:val="22"/>
+              </w:rPr>
+            </w:pPr>
+            <w:r>
+              <w:rPr>
+                <w:rFonts w:ascii="Calibri" w:eastAsia="Times New Roman" w:hAnsi="Calibri" w:cs="Calibri"/>
+                <w:color w:val="000000"/>
+                <w:sz w:val="22"/>
+                <w:szCs w:val="22"/>
+              </w:rPr>
+              <w:t>(11) 96666-6666</w:t>
+            </w:r>
+          </w:p>
+        </w:tc>
+        <w:tc>
+          <w:tcPr>
+            <w:tcW w:w="1910" w:type="dxa"/>
+            <w:tcBorders>
+              <w:top w:val="nil"/>
+              <w:left w:val="nil"/>
+              <w:bottom w:val="single" w:sz="4" w:space="0" w:color="auto"/>
+              <w:right w:val="single" w:sz="4" w:space="0" w:color="auto"/>
+            </w:tcBorders>
+            <w:shd w:val="clear" w:color="auto" w:fill="auto"/>
+            <w:noWrap/>
+            <w:vAlign w:val="center"/>
+            <w:hideMark/>
+          </w:tcPr>
+          <w:p>
+            <w:pPr>
+              <w:spacing w:after="0" w:line="240" w:lineRule="auto"/>
+              <w:jc w:val="center"/>
+              <w:rPr>
+                <w:rFonts w:ascii="Calibri" w:eastAsia="Times New Roman" w:hAnsi="Calibri" w:cs="Calibri"/>
+                <w:color w:val="000000"/>
+                <w:sz w:val="22"/>
+                <w:szCs w:val="22"/>
+              </w:rPr>
+            </w:pPr>
+            <w:r>
+              <w:rPr>
+                <w:rFonts w:ascii="Calibri" w:eastAsia="Times New Roman" w:hAnsi="Calibri" w:cs="Calibri"/>
+                <w:color w:val="000000"/>
+                <w:sz w:val="22"/>
+                <w:szCs w:val="22"/>
+              </w:rPr>
+              <w:t>3</w:t>
+            </w:r>
+          </w:p>
+        </w:tc>
+      </w:tr>
+      <w:tr>
+        <w:trPr>
+          <w:trHeight w:val="269"/>
+        </w:trPr>
+        <w:tc>
+          <w:tcPr>
+            <w:tcW w:w="294" w:type="dxa"/>
+            <w:tcBorders>
+              <w:top w:val="nil"/>
+              <w:left w:val="single" w:sz="4" w:space="0" w:color="auto"/>
+              <w:bottom w:val="single" w:sz="4" w:space="0" w:color="auto"/>
+              <w:right w:val="single" w:sz="4" w:space="0" w:color="auto"/>
+            </w:tcBorders>
+            <w:shd w:val="clear" w:color="auto" w:fill="auto"/>
+            <w:noWrap/>
+            <w:vAlign w:val="center"/>
+            <w:hideMark/>
+          </w:tcPr>
+          <w:p>
+            <w:pPr>
+              <w:spacing w:after="0" w:line="240" w:lineRule="auto"/>
+              <w:jc w:val="center"/>
+              <w:rPr>
+                <w:rFonts w:ascii="Calibri" w:eastAsia="Times New Roman" w:hAnsi="Calibri" w:cs="Calibri"/>
+                <w:color w:val="000000"/>
+                <w:sz w:val="22"/>
+                <w:szCs w:val="22"/>
+              </w:rPr>
+            </w:pPr>
+            <w:r>
+              <w:rPr>
+                <w:rFonts w:ascii="Calibri" w:eastAsia="Times New Roman" w:hAnsi="Calibri" w:cs="Calibri"/>
+                <w:color w:val="000000"/>
+                <w:sz w:val="22"/>
+                <w:szCs w:val="22"/>
+              </w:rPr>
+              <w:t>4</w:t>
+            </w:r>
+          </w:p>
+        </w:tc>
+        <w:tc>
+          <w:tcPr>
+            <w:tcW w:w="2042" w:type="dxa"/>
+            <w:tcBorders>
+              <w:top w:val="nil"/>
+              <w:left w:val="nil"/>
+              <w:bottom w:val="single" w:sz="4" w:space="0" w:color="auto"/>
+              <w:right w:val="single" w:sz="4" w:space="0" w:color="auto"/>
+            </w:tcBorders>
+            <w:shd w:val="clear" w:color="auto" w:fill="auto"/>
+            <w:noWrap/>
+            <w:vAlign w:val="center"/>
+            <w:hideMark/>
+          </w:tcPr>
+          <w:p>
+            <w:pPr>
+              <w:spacing w:after="0" w:line="240" w:lineRule="auto"/>
+              <w:jc w:val="center"/>
+              <w:rPr>
+                <w:rFonts w:ascii="Calibri" w:eastAsia="Times New Roman" w:hAnsi="Calibri" w:cs="Calibri"/>
+                <w:color w:val="000000"/>
+                <w:sz w:val="22"/>
+                <w:szCs w:val="22"/>
+              </w:rPr>
+            </w:pPr>
+            <w:r>
+              <w:rPr>
+                <w:rFonts w:ascii="Calibri" w:eastAsia="Times New Roman" w:hAnsi="Calibri" w:cs="Calibri"/>
+                <w:color w:val="000000"/>
+                <w:sz w:val="22"/>
+                <w:szCs w:val="22"/>
+              </w:rPr>
+              <w:t>Ana Júlia</w:t>
+            </w:r>
+          </w:p>
+        </w:tc>
+        <w:tc>
+          <w:tcPr>
+            <w:tcW w:w="2265" w:type="dxa"/>
+            <w:tcBorders>
+              <w:top w:val="nil"/>
+              <w:left w:val="nil"/>
+              <w:bottom w:val="single" w:sz="4" w:space="0" w:color="auto"/>
+              <w:right w:val="single" w:sz="4" w:space="0" w:color="auto"/>
+            </w:tcBorders>
+            <w:shd w:val="clear" w:color="auto" w:fill="auto"/>
+            <w:noWrap/>
+            <w:vAlign w:val="center"/>
+            <w:hideMark/>
+          </w:tcPr>
+          <w:p>
+            <w:pPr>
+              <w:spacing w:after="0" w:line="240" w:lineRule="auto"/>
+              <w:jc w:val="center"/>
+              <w:rPr>
+                <w:rFonts w:ascii="Calibri" w:eastAsia="Times New Roman" w:hAnsi="Calibri" w:cs="Calibri"/>
+                <w:color w:val="0563C1"/>
+                <w:sz w:val="22"/>
+                <w:szCs w:val="22"/>
+                <w:u w:val="single"/>
+              </w:rPr>
+            </w:pPr>
+            <w:hyperlink r:id="rId14" w:history="1">
+              <w:r>
+                <w:rPr>
+                  <w:rFonts w:ascii="Calibri" w:eastAsia="Times New Roman" w:hAnsi="Calibri" w:cs="Calibri"/>
+                  <w:color w:val="0563C1"/>
+                  <w:sz w:val="22"/>
+                  <w:szCs w:val="22"/>
+                  <w:u w:val="single"/>
+                </w:rPr>
+                <w:t>ana@julia.com</w:t>
+              </w:r>
+            </w:hyperlink>
+          </w:p>
+        </w:tc>
+        <w:tc>
+          <w:tcPr>
+            <w:tcW w:w="2426" w:type="dxa"/>
+            <w:tcBorders>
+              <w:top w:val="nil"/>
+              <w:left w:val="nil"/>
+              <w:bottom w:val="single" w:sz="4" w:space="0" w:color="auto"/>
+              <w:right w:val="single" w:sz="4" w:space="0" w:color="auto"/>
+            </w:tcBorders>
+            <w:shd w:val="clear" w:color="auto" w:fill="auto"/>
+            <w:noWrap/>
+            <w:vAlign w:val="center"/>
+            <w:hideMark/>
+          </w:tcPr>
+          <w:p>
+            <w:pPr>
+              <w:spacing w:after="0" w:line="240" w:lineRule="auto"/>
+              <w:jc w:val="center"/>
+              <w:rPr>
+                <w:rFonts w:ascii="Calibri" w:eastAsia="Times New Roman" w:hAnsi="Calibri" w:cs="Calibri"/>
+                <w:color w:val="000000"/>
+                <w:sz w:val="22"/>
+                <w:szCs w:val="22"/>
+              </w:rPr>
+            </w:pPr>
+            <w:r>
+              <w:rPr>
+                <w:rFonts w:ascii="Calibri" w:eastAsia="Times New Roman" w:hAnsi="Calibri" w:cs="Calibri"/>
+                <w:color w:val="000000"/>
+                <w:sz w:val="22"/>
+                <w:szCs w:val="22"/>
+              </w:rPr>
+              <w:t>(11) 97777-7777</w:t>
+            </w:r>
+          </w:p>
+        </w:tc>
+        <w:tc>
+          <w:tcPr>
+            <w:tcW w:w="1910" w:type="dxa"/>
+            <w:tcBorders>
+              <w:top w:val="nil"/>
+              <w:left w:val="nil"/>
+              <w:bottom w:val="single" w:sz="4" w:space="0" w:color="auto"/>
+              <w:right w:val="single" w:sz="4" w:space="0" w:color="auto"/>
+            </w:tcBorders>
+            <w:shd w:val="clear" w:color="auto" w:fill="auto"/>
+            <w:noWrap/>
+            <w:vAlign w:val="center"/>
+            <w:hideMark/>
+          </w:tcPr>
+          <w:p>
+            <w:pPr>
+              <w:spacing w:after="0" w:line="240" w:lineRule="auto"/>
+              <w:jc w:val="center"/>
+              <w:rPr>
+                <w:rFonts w:ascii="Calibri" w:eastAsia="Times New Roman" w:hAnsi="Calibri" w:cs="Calibri"/>
+                <w:color w:val="000000"/>
+                <w:sz w:val="22"/>
+                <w:szCs w:val="22"/>
+              </w:rPr>
+            </w:pPr>
+            <w:r>
+              <w:rPr>
+                <w:rFonts w:ascii="Calibri" w:eastAsia="Times New Roman" w:hAnsi="Calibri" w:cs="Calibri"/>
+                <w:color w:val="000000"/>
+                <w:sz w:val="22"/>
+                <w:szCs w:val="22"/>
+              </w:rPr>
+              <w:t>3</w:t>
+            </w:r>
+          </w:p>
+        </w:tc>
+      </w:tr>
+      <w:tr>
+        <w:trPr>
+          <w:trHeight w:val="269"/>
+        </w:trPr>
+        <w:tc>
+          <w:tcPr>
+            <w:tcW w:w="294" w:type="dxa"/>
+            <w:tcBorders>
+              <w:top w:val="nil"/>
+              <w:left w:val="single" w:sz="4" w:space="0" w:color="auto"/>
+              <w:bottom w:val="single" w:sz="4" w:space="0" w:color="auto"/>
+              <w:right w:val="single" w:sz="4" w:space="0" w:color="auto"/>
+            </w:tcBorders>
+            <w:shd w:val="clear" w:color="auto" w:fill="auto"/>
+            <w:noWrap/>
+            <w:vAlign w:val="center"/>
+            <w:hideMark/>
+          </w:tcPr>
+          <w:p>
+            <w:pPr>
+              <w:spacing w:after="0" w:line="240" w:lineRule="auto"/>
+              <w:jc w:val="center"/>
+              <w:rPr>
+                <w:rFonts w:ascii="Calibri" w:eastAsia="Times New Roman" w:hAnsi="Calibri" w:cs="Calibri"/>
+                <w:color w:val="000000"/>
+                <w:sz w:val="22"/>
+                <w:szCs w:val="22"/>
+              </w:rPr>
+            </w:pPr>
+            <w:r>
+              <w:rPr>
+                <w:rFonts w:ascii="Calibri" w:eastAsia="Times New Roman" w:hAnsi="Calibri" w:cs="Calibri"/>
+                <w:color w:val="000000"/>
+                <w:sz w:val="22"/>
+                <w:szCs w:val="22"/>
+              </w:rPr>
+              <w:t>5</w:t>
+            </w:r>
+          </w:p>
+        </w:tc>
+        <w:tc>
+          <w:tcPr>
+            <w:tcW w:w="2042" w:type="dxa"/>
+            <w:tcBorders>
+              <w:top w:val="nil"/>
+              <w:left w:val="nil"/>
+              <w:bottom w:val="single" w:sz="4" w:space="0" w:color="auto"/>
+              <w:right w:val="single" w:sz="4" w:space="0" w:color="auto"/>
+            </w:tcBorders>
+            <w:shd w:val="clear" w:color="auto" w:fill="auto"/>
+            <w:noWrap/>
+            <w:vAlign w:val="center"/>
+            <w:hideMark/>
+          </w:tcPr>
+          <w:p>
+            <w:pPr>
+              <w:spacing w:after="0" w:line="240" w:lineRule="auto"/>
+              <w:jc w:val="center"/>
+              <w:rPr>
+                <w:rFonts w:ascii="Calibri" w:eastAsia="Times New Roman" w:hAnsi="Calibri" w:cs="Calibri"/>
+                <w:color w:val="000000"/>
+                <w:sz w:val="22"/>
+                <w:szCs w:val="22"/>
+              </w:rPr>
+            </w:pPr>
+            <w:r>
+              <w:rPr>
+                <w:rFonts w:ascii="Calibri" w:eastAsia="Times New Roman" w:hAnsi="Calibri" w:cs="Calibri"/>
+                <w:color w:val="000000"/>
+                <w:sz w:val="22"/>
+                <w:szCs w:val="22"/>
+              </w:rPr>
+              <w:t>Cláudia Joaquina</w:t>
+            </w:r>
+          </w:p>
+        </w:tc>
+        <w:tc>
+          <w:tcPr>
+            <w:tcW w:w="2265" w:type="dxa"/>
+            <w:tcBorders>
+              <w:top w:val="nil"/>
+              <w:left w:val="nil"/>
+              <w:bottom w:val="single" w:sz="4" w:space="0" w:color="auto"/>
+              <w:right w:val="single" w:sz="4" w:space="0" w:color="auto"/>
+            </w:tcBorders>
+            <w:shd w:val="clear" w:color="auto" w:fill="auto"/>
+            <w:noWrap/>
+            <w:vAlign w:val="center"/>
+            <w:hideMark/>
+          </w:tcPr>
+          <w:p>
+            <w:pPr>
+              <w:spacing w:after="0" w:line="240" w:lineRule="auto"/>
+              <w:jc w:val="center"/>
+              <w:rPr>
+                <w:rFonts w:ascii="Calibri" w:eastAsia="Times New Roman" w:hAnsi="Calibri" w:cs="Calibri"/>
+                <w:color w:val="0563C1"/>
+                <w:sz w:val="22"/>
+                <w:szCs w:val="22"/>
+                <w:u w:val="single"/>
+              </w:rPr>
+            </w:pPr>
+            <w:hyperlink r:id="rId15" w:history="1">
+              <w:r>
+                <w:rPr>
+                  <w:rFonts w:ascii="Calibri" w:eastAsia="Times New Roman" w:hAnsi="Calibri" w:cs="Calibri"/>
+                  <w:color w:val="0563C1"/>
+                  <w:sz w:val="22"/>
+                  <w:szCs w:val="22"/>
+                  <w:u w:val="single"/>
+                </w:rPr>
+                <w:t>claudia22@email.com</w:t>
+              </w:r>
+            </w:hyperlink>
+          </w:p>
+        </w:tc>
+        <w:tc>
+          <w:tcPr>
+            <w:tcW w:w="2426" w:type="dxa"/>
+            <w:tcBorders>
+              <w:top w:val="nil"/>
+              <w:left w:val="nil"/>
+              <w:bottom w:val="single" w:sz="4" w:space="0" w:color="auto"/>
+              <w:right w:val="single" w:sz="4" w:space="0" w:color="auto"/>
+            </w:tcBorders>
+            <w:shd w:val="clear" w:color="auto" w:fill="auto"/>
+            <w:noWrap/>
+            <w:vAlign w:val="center"/>
+            <w:hideMark/>
+          </w:tcPr>
+          <w:p>
+            <w:pPr>
+              <w:spacing w:after="0" w:line="240" w:lineRule="auto"/>
+              <w:jc w:val="center"/>
+              <w:rPr>
+                <w:rFonts w:ascii="Calibri" w:eastAsia="Times New Roman" w:hAnsi="Calibri" w:cs="Calibri"/>
+                <w:color w:val="000000"/>
+                <w:sz w:val="22"/>
+                <w:szCs w:val="22"/>
+              </w:rPr>
+            </w:pPr>
+            <w:r>
+              <w:rPr>
+                <w:rFonts w:ascii="Calibri" w:eastAsia="Times New Roman" w:hAnsi="Calibri" w:cs="Calibri"/>
+                <w:color w:val="000000"/>
+                <w:sz w:val="22"/>
+                <w:szCs w:val="22"/>
+              </w:rPr>
+              <w:t>(11) 9888-88888</w:t>
+            </w:r>
+          </w:p>
+        </w:tc>
+        <w:tc>
+          <w:tcPr>
+            <w:tcW w:w="1910" w:type="dxa"/>
+            <w:tcBorders>
+              <w:top w:val="nil"/>
+              <w:left w:val="nil"/>
+              <w:bottom w:val="single" w:sz="4" w:space="0" w:color="auto"/>
+              <w:right w:val="single" w:sz="4" w:space="0" w:color="auto"/>
+            </w:tcBorders>
+            <w:shd w:val="clear" w:color="auto" w:fill="auto"/>
+            <w:noWrap/>
+            <w:vAlign w:val="center"/>
+            <w:hideMark/>
+          </w:tcPr>
+          <w:p>
+            <w:pPr>
+              <w:spacing w:after="0" w:line="240" w:lineRule="auto"/>
+              <w:jc w:val="center"/>
+              <w:rPr>
+                <w:rFonts w:ascii="Calibri" w:eastAsia="Times New Roman" w:hAnsi="Calibri" w:cs="Calibri"/>
+                <w:color w:val="000000"/>
+                <w:sz w:val="22"/>
+                <w:szCs w:val="22"/>
+              </w:rPr>
+            </w:pPr>
+            <w:r>
+              <w:rPr>
+                <w:rFonts w:ascii="Calibri" w:eastAsia="Times New Roman" w:hAnsi="Calibri" w:cs="Calibri"/>
+                <w:color w:val="000000"/>
+                <w:sz w:val="22"/>
+                <w:szCs w:val="22"/>
+              </w:rPr>
+              <w:t>2</w:t>
+            </w:r>
+          </w:p>
+        </w:tc>
+      </w:tr>
+    </w:tbl>
+    <w:p/>
+    <w:tbl>
+      <w:tblPr>
+        <w:tblW w:w="8120" w:type="dxa"/>
+        <w:tblCellMar>
+          <w:left w:w="70" w:type="dxa"/>
+          <w:right w:w="70" w:type="dxa"/>
+        </w:tblCellMar>
+        <w:tblLook w:val="04A0" w:firstRow="1" w:lastRow="0" w:firstColumn="1" w:lastColumn="0" w:noHBand="0" w:noVBand="1"/>
+      </w:tblPr>
+      <w:tblGrid>
+        <w:gridCol w:w="464"/>
+        <w:gridCol w:w="2016"/>
+        <w:gridCol w:w="3238"/>
+        <w:gridCol w:w="2402"/>
+      </w:tblGrid>
+      <w:tr>
+        <w:trPr>
+          <w:trHeight w:val="288"/>
+        </w:trPr>
+        <w:tc>
+          <w:tcPr>
+            <w:tcW w:w="8120" w:type="dxa"/>
+            <w:gridSpan w:val="4"/>
+            <w:tcBorders>
+              <w:top w:val="single" w:sz="4" w:space="0" w:color="auto"/>
+              <w:left w:val="single" w:sz="4" w:space="0" w:color="auto"/>
+              <w:bottom w:val="single" w:sz="4" w:space="0" w:color="auto"/>
+              <w:right w:val="single" w:sz="4" w:space="0" w:color="000000"/>
+            </w:tcBorders>
+            <w:shd w:val="clear" w:color="000000" w:fill="0070C0"/>
+            <w:noWrap/>
+            <w:vAlign w:val="center"/>
+            <w:hideMark/>
+          </w:tcPr>
+          <w:p>
+            <w:pPr>
+              <w:spacing w:after="0" w:line="240" w:lineRule="auto"/>
+              <w:jc w:val="center"/>
+              <w:rPr>
+                <w:rFonts w:ascii="Calibri" w:eastAsia="Times New Roman" w:hAnsi="Calibri" w:cs="Calibri"/>
+                <w:color w:val="FFFFFF"/>
+                <w:sz w:val="22"/>
+                <w:szCs w:val="22"/>
+              </w:rPr>
+            </w:pPr>
+            <w:r>
+              <w:rPr>
+                <w:rFonts w:ascii="Calibri" w:eastAsia="Times New Roman" w:hAnsi="Calibri" w:cs="Calibri"/>
+                <w:color w:val="FFFFFF"/>
+                <w:sz w:val="22"/>
+                <w:szCs w:val="22"/>
+              </w:rPr>
+              <w:t>Médicos</w:t>
+            </w:r>
+          </w:p>
+        </w:tc>
+      </w:tr>
+      <w:tr>
+        <w:trPr>
+          <w:trHeight w:val="288"/>
+        </w:trPr>
+        <w:tc>
+          <w:tcPr>
+            <w:tcW w:w="464" w:type="dxa"/>
+            <w:tcBorders>
+              <w:top w:val="nil"/>
+              <w:left w:val="single" w:sz="4" w:space="0" w:color="auto"/>
+              <w:bottom w:val="single" w:sz="4" w:space="0" w:color="auto"/>
+              <w:right w:val="single" w:sz="4" w:space="0" w:color="auto"/>
+            </w:tcBorders>
+            <w:shd w:val="clear" w:color="000000" w:fill="9BC2E6"/>
+            <w:noWrap/>
+            <w:vAlign w:val="center"/>
+            <w:hideMark/>
+          </w:tcPr>
+          <w:p>
+            <w:pPr>
+              <w:spacing w:after="0" w:line="240" w:lineRule="auto"/>
+              <w:jc w:val="center"/>
+              <w:rPr>
+                <w:rFonts w:ascii="Calibri" w:eastAsia="Times New Roman" w:hAnsi="Calibri" w:cs="Calibri"/>
+                <w:color w:val="000000"/>
+                <w:sz w:val="22"/>
+                <w:szCs w:val="22"/>
+              </w:rPr>
+            </w:pPr>
+            <w:r>
+              <w:rPr>
+                <w:rFonts w:ascii="Calibri" w:eastAsia="Times New Roman" w:hAnsi="Calibri" w:cs="Calibri"/>
+                <w:color w:val="000000"/>
+                <w:sz w:val="22"/>
+                <w:szCs w:val="22"/>
+              </w:rPr>
+              <w:t>ID</w:t>
+            </w:r>
+          </w:p>
+        </w:tc>
+        <w:tc>
+          <w:tcPr>
+            <w:tcW w:w="2016" w:type="dxa"/>
+            <w:tcBorders>
+              <w:top w:val="nil"/>
+              <w:left w:val="nil"/>
+              <w:bottom w:val="single" w:sz="4" w:space="0" w:color="auto"/>
+              <w:right w:val="single" w:sz="4" w:space="0" w:color="auto"/>
+            </w:tcBorders>
+            <w:shd w:val="clear" w:color="000000" w:fill="9BC2E6"/>
+            <w:noWrap/>
+            <w:vAlign w:val="center"/>
+            <w:hideMark/>
+          </w:tcPr>
+          <w:p>
+            <w:pPr>
+              <w:spacing w:after="0" w:line="240" w:lineRule="auto"/>
+              <w:jc w:val="center"/>
+              <w:rPr>
+                <w:rFonts w:ascii="Calibri" w:eastAsia="Times New Roman" w:hAnsi="Calibri" w:cs="Calibri"/>
+                <w:color w:val="000000"/>
+                <w:sz w:val="22"/>
+                <w:szCs w:val="22"/>
+              </w:rPr>
+            </w:pPr>
+            <w:r>
+              <w:rPr>
+                <w:rFonts w:ascii="Calibri" w:eastAsia="Times New Roman" w:hAnsi="Calibri" w:cs="Calibri"/>
+                <w:color w:val="000000"/>
+                <w:sz w:val="22"/>
+                <w:szCs w:val="22"/>
+              </w:rPr>
+              <w:t>ID Usuário</w:t>
+            </w:r>
+          </w:p>
+        </w:tc>
+        <w:tc>
+          <w:tcPr>
+            <w:tcW w:w="3238" w:type="dxa"/>
+            <w:tcBorders>
+              <w:top w:val="nil"/>
+              <w:left w:val="nil"/>
+              <w:bottom w:val="single" w:sz="4" w:space="0" w:color="auto"/>
+              <w:right w:val="single" w:sz="4" w:space="0" w:color="auto"/>
+            </w:tcBorders>
+            <w:shd w:val="clear" w:color="000000" w:fill="9BC2E6"/>
+            <w:noWrap/>
+            <w:vAlign w:val="center"/>
+            <w:hideMark/>
+          </w:tcPr>
+          <w:p>
+            <w:pPr>
+              <w:spacing w:after="0" w:line="240" w:lineRule="auto"/>
+              <w:jc w:val="center"/>
+              <w:rPr>
+                <w:rFonts w:ascii="Calibri" w:eastAsia="Times New Roman" w:hAnsi="Calibri" w:cs="Calibri"/>
+                <w:color w:val="000000"/>
+                <w:sz w:val="22"/>
+                <w:szCs w:val="22"/>
+              </w:rPr>
+            </w:pPr>
+            <w:r>
+              <w:rPr>
+                <w:rFonts w:ascii="Calibri" w:eastAsia="Times New Roman" w:hAnsi="Calibri" w:cs="Calibri"/>
+                <w:color w:val="000000"/>
+                <w:sz w:val="22"/>
+                <w:szCs w:val="22"/>
+              </w:rPr>
+              <w:t xml:space="preserve">ID </w:t>
+            </w:r>
+            <w:r>
+              <w:rPr>
+                <w:rFonts w:ascii="Calibri" w:eastAsia="Times New Roman" w:hAnsi="Calibri" w:cs="Calibri"/>
+                <w:color w:val="000000"/>
+                <w:sz w:val="22"/>
+                <w:szCs w:val="22"/>
+              </w:rPr>
+              <w:t>Especialidade</w:t>
+            </w:r>
+          </w:p>
+        </w:tc>
+        <w:tc>
+          <w:tcPr>
+            <w:tcW w:w="2402" w:type="dxa"/>
+            <w:tcBorders>
+              <w:top w:val="nil"/>
+              <w:left w:val="nil"/>
+              <w:bottom w:val="single" w:sz="4" w:space="0" w:color="auto"/>
+              <w:right w:val="single" w:sz="4" w:space="0" w:color="auto"/>
+            </w:tcBorders>
+            <w:shd w:val="clear" w:color="000000" w:fill="9BC2E6"/>
+            <w:noWrap/>
+            <w:vAlign w:val="center"/>
+            <w:hideMark/>
+          </w:tcPr>
+          <w:p>
+            <w:pPr>
+              <w:spacing w:after="0" w:line="240" w:lineRule="auto"/>
+              <w:jc w:val="center"/>
+              <w:rPr>
+                <w:rFonts w:ascii="Calibri" w:eastAsia="Times New Roman" w:hAnsi="Calibri" w:cs="Calibri"/>
+                <w:color w:val="000000"/>
+                <w:sz w:val="22"/>
+                <w:szCs w:val="22"/>
+              </w:rPr>
+            </w:pPr>
+            <w:r>
+              <w:rPr>
+                <w:rFonts w:ascii="Calibri" w:eastAsia="Times New Roman" w:hAnsi="Calibri" w:cs="Calibri"/>
+                <w:color w:val="000000"/>
+                <w:sz w:val="22"/>
+                <w:szCs w:val="22"/>
+              </w:rPr>
+              <w:t>CRM</w:t>
+            </w:r>
+          </w:p>
+        </w:tc>
+      </w:tr>
+      <w:tr>
+        <w:trPr>
+          <w:trHeight w:val="288"/>
+        </w:trPr>
+        <w:tc>
+          <w:tcPr>
+            <w:tcW w:w="464" w:type="dxa"/>
+            <w:tcBorders>
+              <w:top w:val="nil"/>
+              <w:left w:val="single" w:sz="4" w:space="0" w:color="auto"/>
+              <w:bottom w:val="single" w:sz="4" w:space="0" w:color="auto"/>
+              <w:right w:val="single" w:sz="4" w:space="0" w:color="auto"/>
+            </w:tcBorders>
+            <w:shd w:val="clear" w:color="auto" w:fill="auto"/>
+            <w:noWrap/>
+            <w:vAlign w:val="center"/>
+            <w:hideMark/>
+          </w:tcPr>
+          <w:p>
+            <w:pPr>
+              <w:spacing w:after="0" w:line="240" w:lineRule="auto"/>
+              <w:jc w:val="center"/>
+              <w:rPr>
+                <w:rFonts w:ascii="Calibri" w:eastAsia="Times New Roman" w:hAnsi="Calibri" w:cs="Calibri"/>
+                <w:color w:val="000000"/>
+                <w:sz w:val="22"/>
+                <w:szCs w:val="22"/>
+              </w:rPr>
+            </w:pPr>
+            <w:r>
+              <w:rPr>
+                <w:rFonts w:ascii="Calibri" w:eastAsia="Times New Roman" w:hAnsi="Calibri" w:cs="Calibri"/>
+                <w:color w:val="000000"/>
+                <w:sz w:val="22"/>
+                <w:szCs w:val="22"/>
+              </w:rPr>
+              <w:t>1</w:t>
+            </w:r>
+          </w:p>
+        </w:tc>
+        <w:tc>
+          <w:tcPr>
+            <w:tcW w:w="2016" w:type="dxa"/>
+            <w:tcBorders>
+              <w:top w:val="nil"/>
+              <w:left w:val="nil"/>
+              <w:bottom w:val="single" w:sz="4" w:space="0" w:color="auto"/>
+              <w:right w:val="single" w:sz="4" w:space="0" w:color="auto"/>
+            </w:tcBorders>
+            <w:shd w:val="clear" w:color="auto" w:fill="auto"/>
+            <w:noWrap/>
+            <w:vAlign w:val="center"/>
+            <w:hideMark/>
+          </w:tcPr>
+          <w:p>
+            <w:pPr>
+              <w:spacing w:after="0" w:line="240" w:lineRule="auto"/>
+              <w:jc w:val="center"/>
+              <w:rPr>
+                <w:rFonts w:ascii="Calibri" w:eastAsia="Times New Roman" w:hAnsi="Calibri" w:cs="Calibri"/>
+                <w:color w:val="000000"/>
+                <w:sz w:val="22"/>
+                <w:szCs w:val="22"/>
+              </w:rPr>
+            </w:pPr>
+            <w:r>
+              <w:rPr>
+                <w:rFonts w:ascii="Calibri" w:eastAsia="Times New Roman" w:hAnsi="Calibri" w:cs="Calibri"/>
+                <w:color w:val="000000"/>
+                <w:sz w:val="22"/>
+                <w:szCs w:val="22"/>
+              </w:rPr>
+              <w:t>2</w:t>
+            </w:r>
+          </w:p>
+        </w:tc>
+        <w:tc>
+          <w:tcPr>
+            <w:tcW w:w="3238" w:type="dxa"/>
+            <w:tcBorders>
+              <w:top w:val="nil"/>
+              <w:left w:val="nil"/>
+              <w:bottom w:val="single" w:sz="4" w:space="0" w:color="auto"/>
+              <w:right w:val="single" w:sz="4" w:space="0" w:color="auto"/>
+            </w:tcBorders>
+            <w:shd w:val="clear" w:color="auto" w:fill="auto"/>
+            <w:noWrap/>
+            <w:vAlign w:val="center"/>
+            <w:hideMark/>
+          </w:tcPr>
+          <w:p>
+            <w:pPr>
+              <w:spacing w:after="0" w:line="240" w:lineRule="auto"/>
+              <w:jc w:val="center"/>
+              <w:rPr>
+                <w:rFonts w:ascii="Calibri" w:eastAsia="Times New Roman" w:hAnsi="Calibri" w:cs="Calibri"/>
+                <w:color w:val="000000"/>
+                <w:sz w:val="22"/>
+                <w:szCs w:val="22"/>
+              </w:rPr>
+            </w:pPr>
+            <w:r>
+              <w:rPr>
+                <w:rFonts w:ascii="Calibri" w:eastAsia="Times New Roman" w:hAnsi="Calibri" w:cs="Calibri"/>
+                <w:color w:val="000000"/>
+                <w:sz w:val="22"/>
+                <w:szCs w:val="22"/>
+              </w:rPr>
+              <w:t>1</w:t>
+            </w:r>
+          </w:p>
+        </w:tc>
+        <w:tc>
+          <w:tcPr>
+            <w:tcW w:w="2402" w:type="dxa"/>
+            <w:tcBorders>
+              <w:top w:val="nil"/>
+              <w:left w:val="nil"/>
+              <w:bottom w:val="single" w:sz="4" w:space="0" w:color="auto"/>
+              <w:right w:val="single" w:sz="4" w:space="0" w:color="auto"/>
+            </w:tcBorders>
+            <w:shd w:val="clear" w:color="auto" w:fill="auto"/>
+            <w:noWrap/>
+            <w:vAlign w:val="center"/>
+            <w:hideMark/>
+          </w:tcPr>
+          <w:p>
+            <w:pPr>
+              <w:spacing w:after="0" w:line="240" w:lineRule="auto"/>
+              <w:jc w:val="center"/>
+              <w:rPr>
+                <w:rFonts w:ascii="Calibri" w:eastAsia="Times New Roman" w:hAnsi="Calibri" w:cs="Calibri"/>
+                <w:color w:val="000000"/>
+                <w:sz w:val="22"/>
+                <w:szCs w:val="22"/>
+              </w:rPr>
+            </w:pPr>
+            <w:r>
+              <w:rPr>
+                <w:rFonts w:ascii="Calibri" w:eastAsia="Times New Roman" w:hAnsi="Calibri" w:cs="Calibri"/>
+                <w:color w:val="000000"/>
+                <w:sz w:val="22"/>
+                <w:szCs w:val="22"/>
+              </w:rPr>
+              <w:t>5677656757</w:t>
+            </w:r>
+          </w:p>
+        </w:tc>
+      </w:tr>
+      <w:tr>
+        <w:trPr>
+          <w:trHeight w:val="288"/>
+        </w:trPr>
+        <w:tc>
+          <w:tcPr>
+            <w:tcW w:w="464" w:type="dxa"/>
+            <w:tcBorders>
+              <w:top w:val="nil"/>
+              <w:left w:val="single" w:sz="4" w:space="0" w:color="auto"/>
+              <w:bottom w:val="single" w:sz="4" w:space="0" w:color="auto"/>
+              <w:right w:val="single" w:sz="4" w:space="0" w:color="auto"/>
+            </w:tcBorders>
+            <w:shd w:val="clear" w:color="auto" w:fill="auto"/>
+            <w:noWrap/>
+            <w:vAlign w:val="center"/>
+            <w:hideMark/>
+          </w:tcPr>
+          <w:p>
+            <w:pPr>
+              <w:spacing w:after="0" w:line="240" w:lineRule="auto"/>
+              <w:jc w:val="center"/>
+              <w:rPr>
+                <w:rFonts w:ascii="Calibri" w:eastAsia="Times New Roman" w:hAnsi="Calibri" w:cs="Calibri"/>
+                <w:color w:val="000000"/>
+                <w:sz w:val="22"/>
+                <w:szCs w:val="22"/>
+              </w:rPr>
+            </w:pPr>
+            <w:r>
+              <w:rPr>
+                <w:rFonts w:ascii="Calibri" w:eastAsia="Times New Roman" w:hAnsi="Calibri" w:cs="Calibri"/>
+                <w:color w:val="000000"/>
+                <w:sz w:val="22"/>
+                <w:szCs w:val="22"/>
+              </w:rPr>
+              <w:t>v</w:t>
+            </w:r>
+          </w:p>
+        </w:tc>
+        <w:tc>
+          <w:tcPr>
+            <w:tcW w:w="2016" w:type="dxa"/>
+            <w:tcBorders>
+              <w:top w:val="nil"/>
+              <w:left w:val="nil"/>
+              <w:bottom w:val="single" w:sz="4" w:space="0" w:color="auto"/>
+              <w:right w:val="single" w:sz="4" w:space="0" w:color="auto"/>
+            </w:tcBorders>
+            <w:shd w:val="clear" w:color="auto" w:fill="auto"/>
+            <w:noWrap/>
+            <w:vAlign w:val="center"/>
+            <w:hideMark/>
+          </w:tcPr>
+          <w:p>
+            <w:pPr>
+              <w:spacing w:after="0" w:line="240" w:lineRule="auto"/>
+              <w:jc w:val="center"/>
+              <w:rPr>
+                <w:rFonts w:ascii="Calibri" w:eastAsia="Times New Roman" w:hAnsi="Calibri" w:cs="Calibri"/>
+                <w:color w:val="000000"/>
+                <w:sz w:val="22"/>
+                <w:szCs w:val="22"/>
+              </w:rPr>
+            </w:pPr>
+            <w:r>
+              <w:rPr>
+                <w:rFonts w:ascii="Calibri" w:eastAsia="Times New Roman" w:hAnsi="Calibri" w:cs="Calibri"/>
+                <w:color w:val="000000"/>
+                <w:sz w:val="22"/>
+                <w:szCs w:val="22"/>
+              </w:rPr>
+              <w:t>5</w:t>
+            </w:r>
+          </w:p>
+        </w:tc>
+        <w:tc>
+          <w:tcPr>
+            <w:tcW w:w="3238" w:type="dxa"/>
+            <w:tcBorders>
+              <w:top w:val="nil"/>
+              <w:left w:val="nil"/>
+              <w:bottom w:val="single" w:sz="4" w:space="0" w:color="auto"/>
+              <w:right w:val="single" w:sz="4" w:space="0" w:color="auto"/>
+            </w:tcBorders>
+            <w:shd w:val="clear" w:color="auto" w:fill="auto"/>
+            <w:noWrap/>
+            <w:vAlign w:val="center"/>
+            <w:hideMark/>
+          </w:tcPr>
+          <w:p>
+            <w:pPr>
+              <w:spacing w:after="0" w:line="240" w:lineRule="auto"/>
+              <w:jc w:val="center"/>
+              <w:rPr>
+                <w:rFonts w:ascii="Calibri" w:eastAsia="Times New Roman" w:hAnsi="Calibri" w:cs="Calibri"/>
+                <w:color w:val="000000"/>
+                <w:sz w:val="22"/>
+                <w:szCs w:val="22"/>
+              </w:rPr>
+            </w:pPr>
+            <w:r>
+              <w:rPr>
+                <w:rFonts w:ascii="Calibri" w:eastAsia="Times New Roman" w:hAnsi="Calibri" w:cs="Calibri"/>
+                <w:color w:val="000000"/>
+                <w:sz w:val="22"/>
+                <w:szCs w:val="22"/>
+              </w:rPr>
+              <w:t>4</w:t>
+            </w:r>
+          </w:p>
+        </w:tc>
+        <w:tc>
+          <w:tcPr>
+            <w:tcW w:w="2402" w:type="dxa"/>
+            <w:tcBorders>
+              <w:top w:val="nil"/>
+              <w:left w:val="nil"/>
+              <w:bottom w:val="single" w:sz="4" w:space="0" w:color="auto"/>
+              <w:right w:val="single" w:sz="4" w:space="0" w:color="auto"/>
+            </w:tcBorders>
+            <w:shd w:val="clear" w:color="auto" w:fill="auto"/>
+            <w:noWrap/>
+            <w:vAlign w:val="center"/>
+            <w:hideMark/>
+          </w:tcPr>
+          <w:p>
+            <w:pPr>
+              <w:spacing w:after="0" w:line="240" w:lineRule="auto"/>
+              <w:jc w:val="center"/>
+              <w:rPr>
+                <w:rFonts w:ascii="Calibri" w:eastAsia="Times New Roman" w:hAnsi="Calibri" w:cs="Calibri"/>
+                <w:color w:val="000000"/>
+                <w:sz w:val="22"/>
+                <w:szCs w:val="22"/>
+              </w:rPr>
+            </w:pPr>
+            <w:r>
+              <w:rPr>
+                <w:rFonts w:ascii="Calibri" w:eastAsia="Times New Roman" w:hAnsi="Calibri" w:cs="Calibri"/>
+                <w:color w:val="000000"/>
+                <w:sz w:val="22"/>
+                <w:szCs w:val="22"/>
+              </w:rPr>
+              <w:t>9812739918</w:t>
+            </w:r>
+          </w:p>
+        </w:tc>
+      </w:tr>
+    </w:tbl>
+    <w:p/>
+    <w:p/>
     <w:p>
       <w:r>
         <w:t>Insira aqui uma breve descrição sobre o modelo lógico e a imagem exportada</w:t>
@@ -1736,7 +3453,7 @@
     <w:p>
       <w:pPr>
         <w:sectPr>
-          <w:footerReference w:type="default" r:id="rId11"/>
+          <w:footerReference w:type="default" r:id="rId16"/>
           <w:pgSz w:w="11907" w:h="16839" w:code="9"/>
           <w:pgMar w:top="1080" w:right="1440" w:bottom="1080" w:left="1440" w:header="720" w:footer="720" w:gutter="0"/>
           <w:cols w:space="720"/>
@@ -2506,14 +4223,9 @@
       <w:bookmarkStart w:id="16" w:name="_Toc533767858"/>
       <w:r>
         <w:lastRenderedPageBreak/>
-        <w:t>Front-</w:t>
-      </w:r>
-      <w:proofErr w:type="spellStart"/>
-      <w:r>
-        <w:t>End</w:t>
+        <w:t>Front-End</w:t>
       </w:r>
       <w:bookmarkEnd w:id="16"/>
-      <w:proofErr w:type="spellEnd"/>
     </w:p>
     <w:p/>
     <w:p>
@@ -2689,7 +4401,7 @@
       <w:rPr>
         <w:noProof/>
       </w:rPr>
-      <w:t>9</w:t>
+      <w:t>3</w:t>
     </w:r>
     <w:r>
       <w:rPr>
@@ -4576,6 +6288,7 @@
     <w:rsid w:val="004265B1"/>
     <w:rsid w:val="00571EE0"/>
     <w:rsid w:val="00973EE1"/>
+    <w:rsid w:val="00C31A01"/>
   </w:rsids>
   <m:mathPr>
     <m:mathFont m:val="Cambria Math"/>
@@ -5295,7 +7008,7 @@
 </file>
 
 <file path=customXml/itemProps3.xml><?xml version="1.0" encoding="utf-8"?>
-<ds:datastoreItem xmlns:ds="http://schemas.openxmlformats.org/officeDocument/2006/customXml" ds:itemID="{D20E5B42-4FEE-44D1-8E42-5A6E3ABA0B31}">
+<ds:datastoreItem xmlns:ds="http://schemas.openxmlformats.org/officeDocument/2006/customXml" ds:itemID="{4106CC72-E48C-4260-9F5A-89F9D7E0AB4D}">
   <ds:schemaRefs>
     <ds:schemaRef ds:uri="http://schemas.openxmlformats.org/officeDocument/2006/bibliography"/>
   </ds:schemaRefs>

</xml_diff>

<commit_message>
Adicionando tabelas e modelagem conceitua
</commit_message>
<xml_diff>
--- a/Documentação/SP Medical Group - Modelagem Banco de Dados.docx
+++ b/Documentação/SP Medical Group - Modelagem Banco de Dados.docx
@@ -176,9 +176,11 @@
                                     <w:pPr>
                                       <w:pStyle w:val="Subttulo1"/>
                                     </w:pPr>
+                                    <w:proofErr w:type="spellStart"/>
                                     <w:r>
                                       <w:t>SviGufo</w:t>
                                     </w:r>
+                                    <w:proofErr w:type="spellEnd"/>
                                   </w:p>
                                 </w:sdtContent>
                               </w:sdt>
@@ -473,11 +475,7 @@
               </mc:Choice>
               <mc:Fallback>
                 <w:pict>
-                  <v:shapetype w14:anchorId="6E29CBE8" id="_x0000_t202" coordsize="21600,21600" o:spt="202" path="m,l,21600r21600,l21600,xe">
-                    <v:stroke joinstyle="miter"/>
-                    <v:path gradientshapeok="t" o:connecttype="rect"/>
-                  </v:shapetype>
-                  <v:shape id="Caixa de Texto 10" o:spid="_x0000_s1027" type="#_x0000_t202" alt="Caixa de texto que mostra as informações de contato comerciais" style="position:absolute;margin-left:0;margin-top:0;width:468pt;height:48.95pt;z-index:251660288;visibility:visible;mso-wrap-style:square;mso-width-percent:1000;mso-height-percent:0;mso-wrap-distance-left:9pt;mso-wrap-distance-top:0;mso-wrap-distance-right:9pt;mso-wrap-distance-bottom:0;mso-position-horizontal:left;mso-position-horizontal-relative:margin;mso-position-vertical:bottom;mso-position-vertical-relative:margin;mso-width-percent:1000;mso-height-percent:0;mso-width-relative:margin;mso-height-relative:margin;v-text-anchor:middle" o:gfxdata="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" fillcolor="#7030a0" stroked="f" strokeweight=".5pt">
+                  <v:shape w14:anchorId="6E29CBE8" id="Caixa de Texto 10" o:spid="_x0000_s1027" type="#_x0000_t202" alt="Caixa de texto que mostra as informações de contato comerciais" style="position:absolute;margin-left:0;margin-top:0;width:468pt;height:48.95pt;z-index:251660288;visibility:visible;mso-wrap-style:square;mso-width-percent:1000;mso-height-percent:0;mso-wrap-distance-left:9pt;mso-wrap-distance-top:0;mso-wrap-distance-right:9pt;mso-wrap-distance-bottom:0;mso-position-horizontal:left;mso-position-horizontal-relative:margin;mso-position-vertical:bottom;mso-position-vertical-relative:margin;mso-width-percent:1000;mso-height-percent:0;mso-width-relative:margin;mso-height-relative:margin;v-text-anchor:middle" o:gfxdata="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" fillcolor="#7030a0" stroked="f" strokeweight=".5pt">
                     <v:textbox inset="12.96pt,0,12.96pt,0">
                       <w:txbxContent>
                         <w:tbl>
@@ -727,7 +725,7 @@
                 </w:rPr>
                 <w:fldChar w:fldCharType="separate"/>
               </w:r>
-              <w:hyperlink w:anchor="_Toc533767843" w:history="1">
+              <w:hyperlink w:anchor="_Toc527571" w:history="1">
                 <w:r>
                   <w:rPr>
                     <w:rStyle w:val="Hyperlink"/>
@@ -754,7 +752,7 @@
                     <w:noProof/>
                     <w:webHidden/>
                   </w:rPr>
-                  <w:instrText xml:space="preserve"> PAGEREF _Toc533767843 \h </w:instrText>
+                  <w:instrText xml:space="preserve"> PAGEREF _Toc527571 \h </w:instrText>
                 </w:r>
                 <w:r>
                   <w:rPr>
@@ -794,7 +792,7 @@
                   <w:szCs w:val="22"/>
                 </w:rPr>
               </w:pPr>
-              <w:hyperlink w:anchor="_Toc533767844" w:history="1">
+              <w:hyperlink w:anchor="_Toc527572" w:history="1">
                 <w:r>
                   <w:rPr>
                     <w:rStyle w:val="Hyperlink"/>
@@ -815,7 +813,7 @@
                   <w:szCs w:val="22"/>
                 </w:rPr>
               </w:pPr>
-              <w:hyperlink w:anchor="_Toc533767845" w:history="1">
+              <w:hyperlink w:anchor="_Toc527573" w:history="1">
                 <w:r>
                   <w:rPr>
                     <w:rStyle w:val="Hyperlink"/>
@@ -842,7 +840,7 @@
                     <w:noProof/>
                     <w:webHidden/>
                   </w:rPr>
-                  <w:instrText xml:space="preserve"> PAGEREF _Toc533767845 \h </w:instrText>
+                  <w:instrText xml:space="preserve"> PAGEREF _Toc527573 \h </w:instrText>
                 </w:r>
                 <w:r>
                   <w:rPr>
@@ -882,7 +880,7 @@
                   <w:szCs w:val="22"/>
                 </w:rPr>
               </w:pPr>
-              <w:hyperlink w:anchor="_Toc533767846" w:history="1">
+              <w:hyperlink w:anchor="_Toc527574" w:history="1">
                 <w:r>
                   <w:rPr>
                     <w:rStyle w:val="Hyperlink"/>
@@ -903,7 +901,7 @@
                   <w:szCs w:val="22"/>
                 </w:rPr>
               </w:pPr>
-              <w:hyperlink w:anchor="_Toc533767847" w:history="1">
+              <w:hyperlink w:anchor="_Toc527575" w:history="1">
                 <w:r>
                   <w:rPr>
                     <w:rStyle w:val="Hyperlink"/>
@@ -930,7 +928,7 @@
                     <w:noProof/>
                     <w:webHidden/>
                   </w:rPr>
-                  <w:instrText xml:space="preserve"> PAGEREF _Toc533767847 \h </w:instrText>
+                  <w:instrText xml:space="preserve"> PAGEREF _Toc527575 \h </w:instrText>
                 </w:r>
                 <w:r>
                   <w:rPr>
@@ -970,7 +968,7 @@
                   <w:szCs w:val="22"/>
                 </w:rPr>
               </w:pPr>
-              <w:hyperlink w:anchor="_Toc533767848" w:history="1">
+              <w:hyperlink w:anchor="_Toc527576" w:history="1">
                 <w:r>
                   <w:rPr>
                     <w:rStyle w:val="Hyperlink"/>
@@ -989,7 +987,7 @@
                   <w:szCs w:val="22"/>
                 </w:rPr>
               </w:pPr>
-              <w:hyperlink w:anchor="_Toc533767849" w:history="1">
+              <w:hyperlink w:anchor="_Toc527577" w:history="1">
                 <w:r>
                   <w:rPr>
                     <w:rStyle w:val="Hyperlink"/>
@@ -1008,7 +1006,7 @@
                   <w:szCs w:val="22"/>
                 </w:rPr>
               </w:pPr>
-              <w:hyperlink w:anchor="_Toc533767850" w:history="1">
+              <w:hyperlink w:anchor="_Toc527578" w:history="1">
                 <w:r>
                   <w:rPr>
                     <w:rStyle w:val="Hyperlink"/>
@@ -1027,7 +1025,7 @@
                   <w:szCs w:val="22"/>
                 </w:rPr>
               </w:pPr>
-              <w:hyperlink w:anchor="_Toc533767851" w:history="1">
+              <w:hyperlink w:anchor="_Toc527579" w:history="1">
                 <w:r>
                   <w:rPr>
                     <w:rStyle w:val="Hyperlink"/>
@@ -1048,7 +1046,7 @@
                   <w:szCs w:val="22"/>
                 </w:rPr>
               </w:pPr>
-              <w:hyperlink w:anchor="_Toc533767852" w:history="1">
+              <w:hyperlink w:anchor="_Toc527580" w:history="1">
                 <w:r>
                   <w:rPr>
                     <w:rStyle w:val="Hyperlink"/>
@@ -1076,295 +1074,7 @@
                     <w:noProof/>
                     <w:webHidden/>
                   </w:rPr>
-                  <w:instrText xml:space="preserve"> PAGEREF _Toc533767852 \h </w:instrText>
-                </w:r>
-                <w:r>
-                  <w:rPr>
-                    <w:noProof/>
-                    <w:webHidden/>
-                  </w:rPr>
-                </w:r>
-                <w:r>
-                  <w:rPr>
-                    <w:noProof/>
-                    <w:webHidden/>
-                  </w:rPr>
-                  <w:fldChar w:fldCharType="separate"/>
-                </w:r>
-                <w:r>
-                  <w:rPr>
-                    <w:noProof/>
-                    <w:webHidden/>
-                  </w:rPr>
-                  <w:t>5</w:t>
-                </w:r>
-                <w:r>
-                  <w:rPr>
-                    <w:noProof/>
-                    <w:webHidden/>
-                  </w:rPr>
-                  <w:fldChar w:fldCharType="end"/>
-                </w:r>
-              </w:hyperlink>
-            </w:p>
-            <w:p>
-              <w:pPr>
-                <w:pStyle w:val="Sumrio2"/>
-                <w:rPr>
-                  <w:noProof/>
-                  <w:color w:val="auto"/>
-                  <w:szCs w:val="22"/>
-                </w:rPr>
-              </w:pPr>
-              <w:hyperlink w:anchor="_Toc533767853" w:history="1">
-                <w:r>
-                  <w:rPr>
-                    <w:rStyle w:val="Hyperlink"/>
-                    <w:noProof/>
-                    <w:lang w:eastAsia="en-US"/>
-                  </w:rPr>
-                  <w:t>Web</w:t>
-                </w:r>
-              </w:hyperlink>
-            </w:p>
-            <w:p>
-              <w:pPr>
-                <w:pStyle w:val="Sumrio2"/>
-                <w:rPr>
-                  <w:noProof/>
-                  <w:color w:val="auto"/>
-                  <w:szCs w:val="22"/>
-                </w:rPr>
-              </w:pPr>
-              <w:hyperlink w:anchor="_Toc533767854" w:history="1">
-                <w:r>
-                  <w:rPr>
-                    <w:rStyle w:val="Hyperlink"/>
-                    <w:noProof/>
-                    <w:lang w:eastAsia="en-US"/>
-                  </w:rPr>
-                  <w:t>Mobile</w:t>
-                </w:r>
-              </w:hyperlink>
-            </w:p>
-            <w:p>
-              <w:pPr>
-                <w:pStyle w:val="Sumrio1"/>
-                <w:rPr>
-                  <w:b w:val="0"/>
-                  <w:noProof/>
-                  <w:color w:val="auto"/>
-                  <w:sz w:val="22"/>
-                  <w:szCs w:val="22"/>
-                </w:rPr>
-              </w:pPr>
-              <w:hyperlink w:anchor="_Toc533767855" w:history="1">
-                <w:r>
-                  <w:rPr>
-                    <w:rStyle w:val="Hyperlink"/>
-                    <w:noProof/>
-                    <w:lang w:eastAsia="en-US"/>
-                  </w:rPr>
-                  <w:t>Protótipos</w:t>
-                </w:r>
-                <w:r>
-                  <w:rPr>
-                    <w:noProof/>
-                    <w:webHidden/>
-                  </w:rPr>
-                  <w:tab/>
-                </w:r>
-                <w:r>
-                  <w:rPr>
-                    <w:noProof/>
-                    <w:webHidden/>
-                  </w:rPr>
-                  <w:fldChar w:fldCharType="begin"/>
-                </w:r>
-                <w:r>
-                  <w:rPr>
-                    <w:noProof/>
-                    <w:webHidden/>
-                  </w:rPr>
-                  <w:instrText xml:space="preserve"> PAGEREF _Toc533767855 \h </w:instrText>
-                </w:r>
-                <w:r>
-                  <w:rPr>
-                    <w:noProof/>
-                    <w:webHidden/>
-                  </w:rPr>
-                </w:r>
-                <w:r>
-                  <w:rPr>
-                    <w:noProof/>
-                    <w:webHidden/>
-                  </w:rPr>
-                  <w:fldChar w:fldCharType="separate"/>
-                </w:r>
-                <w:r>
-                  <w:rPr>
-                    <w:noProof/>
-                    <w:webHidden/>
-                  </w:rPr>
-                  <w:t>6</w:t>
-                </w:r>
-                <w:r>
-                  <w:rPr>
-                    <w:noProof/>
-                    <w:webHidden/>
-                  </w:rPr>
-                  <w:fldChar w:fldCharType="end"/>
-                </w:r>
-              </w:hyperlink>
-            </w:p>
-            <w:p>
-              <w:pPr>
-                <w:pStyle w:val="Sumrio2"/>
-                <w:rPr>
-                  <w:noProof/>
-                  <w:color w:val="auto"/>
-                  <w:szCs w:val="22"/>
-                </w:rPr>
-              </w:pPr>
-              <w:hyperlink w:anchor="_Toc533767856" w:history="1">
-                <w:r>
-                  <w:rPr>
-                    <w:rStyle w:val="Hyperlink"/>
-                    <w:noProof/>
-                    <w:lang w:eastAsia="en-US"/>
-                  </w:rPr>
-                  <w:t>Web</w:t>
-                </w:r>
-              </w:hyperlink>
-            </w:p>
-            <w:p>
-              <w:pPr>
-                <w:pStyle w:val="Sumrio2"/>
-                <w:rPr>
-                  <w:noProof/>
-                  <w:color w:val="auto"/>
-                  <w:szCs w:val="22"/>
-                </w:rPr>
-              </w:pPr>
-              <w:hyperlink w:anchor="_Toc533767857" w:history="1">
-                <w:r>
-                  <w:rPr>
-                    <w:rStyle w:val="Hyperlink"/>
-                    <w:noProof/>
-                    <w:lang w:eastAsia="en-US"/>
-                  </w:rPr>
-                  <w:t>Mobile</w:t>
-                </w:r>
-              </w:hyperlink>
-            </w:p>
-            <w:p>
-              <w:pPr>
-                <w:pStyle w:val="Sumrio1"/>
-                <w:rPr>
-                  <w:b w:val="0"/>
-                  <w:noProof/>
-                  <w:color w:val="auto"/>
-                  <w:sz w:val="22"/>
-                  <w:szCs w:val="22"/>
-                </w:rPr>
-              </w:pPr>
-              <w:hyperlink w:anchor="_Toc533767858" w:history="1">
-                <w:r>
-                  <w:rPr>
-                    <w:rStyle w:val="Hyperlink"/>
-                    <w:noProof/>
-                  </w:rPr>
-                  <w:t>Front-End</w:t>
-                </w:r>
-                <w:r>
-                  <w:rPr>
-                    <w:noProof/>
-                    <w:webHidden/>
-                  </w:rPr>
-                  <w:tab/>
-                </w:r>
-                <w:r>
-                  <w:rPr>
-                    <w:noProof/>
-                    <w:webHidden/>
-                  </w:rPr>
-                  <w:fldChar w:fldCharType="begin"/>
-                </w:r>
-                <w:r>
-                  <w:rPr>
-                    <w:noProof/>
-                    <w:webHidden/>
-                  </w:rPr>
-                  <w:instrText xml:space="preserve"> PAGEREF _Toc533767858 \h </w:instrText>
-                </w:r>
-                <w:r>
-                  <w:rPr>
-                    <w:noProof/>
-                    <w:webHidden/>
-                  </w:rPr>
-                </w:r>
-                <w:r>
-                  <w:rPr>
-                    <w:noProof/>
-                    <w:webHidden/>
-                  </w:rPr>
-                  <w:fldChar w:fldCharType="separate"/>
-                </w:r>
-                <w:r>
-                  <w:rPr>
-                    <w:noProof/>
-                    <w:webHidden/>
-                  </w:rPr>
-                  <w:t>7</w:t>
-                </w:r>
-                <w:r>
-                  <w:rPr>
-                    <w:noProof/>
-                    <w:webHidden/>
-                  </w:rPr>
-                  <w:fldChar w:fldCharType="end"/>
-                </w:r>
-              </w:hyperlink>
-            </w:p>
-            <w:p>
-              <w:pPr>
-                <w:pStyle w:val="Sumrio1"/>
-                <w:rPr>
-                  <w:b w:val="0"/>
-                  <w:noProof/>
-                  <w:color w:val="auto"/>
-                  <w:sz w:val="22"/>
-                  <w:szCs w:val="22"/>
-                </w:rPr>
-              </w:pPr>
-              <w:hyperlink w:anchor="_Toc533767859" w:history="1">
-                <w:r>
-                  <w:rPr>
-                    <w:rStyle w:val="Hyperlink"/>
-                    <w:noProof/>
-                  </w:rPr>
-                  <w:t>Mobile</w:t>
-                </w:r>
-                <w:r>
-                  <w:rPr>
-                    <w:noProof/>
-                    <w:webHidden/>
-                  </w:rPr>
-                  <w:tab/>
-                </w:r>
-                <w:r>
-                  <w:rPr>
-                    <w:noProof/>
-                    <w:webHidden/>
-                  </w:rPr>
-                  <w:fldChar w:fldCharType="begin"/>
-                </w:r>
-                <w:r>
-                  <w:rPr>
-                    <w:noProof/>
-                    <w:webHidden/>
-                  </w:rPr>
-                  <w:instrText xml:space="preserve"> PAGEREF _Toc533767859 \h </w:instrText>
+                  <w:instrText xml:space="preserve"> PAGEREF _Toc527580 \h </w:instrText>
                 </w:r>
                 <w:r>
                   <w:rPr>
@@ -1397,6 +1107,46 @@
             </w:p>
             <w:p>
               <w:pPr>
+                <w:pStyle w:val="Sumrio2"/>
+                <w:rPr>
+                  <w:noProof/>
+                  <w:color w:val="auto"/>
+                  <w:szCs w:val="22"/>
+                </w:rPr>
+              </w:pPr>
+              <w:hyperlink w:anchor="_Toc527581" w:history="1">
+                <w:r>
+                  <w:rPr>
+                    <w:rStyle w:val="Hyperlink"/>
+                    <w:noProof/>
+                    <w:lang w:eastAsia="en-US"/>
+                  </w:rPr>
+                  <w:t>Web</w:t>
+                </w:r>
+              </w:hyperlink>
+            </w:p>
+            <w:p>
+              <w:pPr>
+                <w:pStyle w:val="Sumrio2"/>
+                <w:rPr>
+                  <w:noProof/>
+                  <w:color w:val="auto"/>
+                  <w:szCs w:val="22"/>
+                </w:rPr>
+              </w:pPr>
+              <w:hyperlink w:anchor="_Toc527582" w:history="1">
+                <w:r>
+                  <w:rPr>
+                    <w:rStyle w:val="Hyperlink"/>
+                    <w:noProof/>
+                    <w:lang w:eastAsia="en-US"/>
+                  </w:rPr>
+                  <w:t>Mobile</w:t>
+                </w:r>
+              </w:hyperlink>
+            </w:p>
+            <w:p>
+              <w:pPr>
                 <w:pStyle w:val="Sumrio1"/>
                 <w:rPr>
                   <w:b w:val="0"/>
@@ -1406,13 +1156,14 @@
                   <w:szCs w:val="22"/>
                 </w:rPr>
               </w:pPr>
-              <w:hyperlink w:anchor="_Toc533767860" w:history="1">
+              <w:hyperlink w:anchor="_Toc527583" w:history="1">
                 <w:r>
                   <w:rPr>
                     <w:rStyle w:val="Hyperlink"/>
                     <w:noProof/>
+                    <w:lang w:eastAsia="en-US"/>
                   </w:rPr>
-                  <w:t>Arquitetura do Projeto</w:t>
+                  <w:t>Protótipos</w:t>
                 </w:r>
                 <w:r>
                   <w:rPr>
@@ -1433,7 +1184,7 @@
                     <w:noProof/>
                     <w:webHidden/>
                   </w:rPr>
-                  <w:instrText xml:space="preserve"> PAGEREF _Toc533767860 \h </w:instrText>
+                  <w:instrText xml:space="preserve"> PAGEREF _Toc527583 \h </w:instrText>
                 </w:r>
                 <w:r>
                   <w:rPr>
@@ -1466,6 +1217,46 @@
             </w:p>
             <w:p>
               <w:pPr>
+                <w:pStyle w:val="Sumrio2"/>
+                <w:rPr>
+                  <w:noProof/>
+                  <w:color w:val="auto"/>
+                  <w:szCs w:val="22"/>
+                </w:rPr>
+              </w:pPr>
+              <w:hyperlink w:anchor="_Toc527584" w:history="1">
+                <w:r>
+                  <w:rPr>
+                    <w:rStyle w:val="Hyperlink"/>
+                    <w:noProof/>
+                    <w:lang w:eastAsia="en-US"/>
+                  </w:rPr>
+                  <w:t>Web</w:t>
+                </w:r>
+              </w:hyperlink>
+            </w:p>
+            <w:p>
+              <w:pPr>
+                <w:pStyle w:val="Sumrio2"/>
+                <w:rPr>
+                  <w:noProof/>
+                  <w:color w:val="auto"/>
+                  <w:szCs w:val="22"/>
+                </w:rPr>
+              </w:pPr>
+              <w:hyperlink w:anchor="_Toc527585" w:history="1">
+                <w:r>
+                  <w:rPr>
+                    <w:rStyle w:val="Hyperlink"/>
+                    <w:noProof/>
+                    <w:lang w:eastAsia="en-US"/>
+                  </w:rPr>
+                  <w:t>Mobile</w:t>
+                </w:r>
+              </w:hyperlink>
+            </w:p>
+            <w:p>
+              <w:pPr>
                 <w:pStyle w:val="Sumrio1"/>
                 <w:rPr>
                   <w:b w:val="0"/>
@@ -1475,13 +1266,13 @@
                   <w:szCs w:val="22"/>
                 </w:rPr>
               </w:pPr>
-              <w:hyperlink w:anchor="_Toc533767861" w:history="1">
+              <w:hyperlink w:anchor="_Toc527586" w:history="1">
                 <w:r>
                   <w:rPr>
                     <w:rStyle w:val="Hyperlink"/>
                     <w:noProof/>
                   </w:rPr>
-                  <w:t>Referências</w:t>
+                  <w:t>Front-End</w:t>
                 </w:r>
                 <w:r>
                   <w:rPr>
@@ -1502,7 +1293,7 @@
                     <w:noProof/>
                     <w:webHidden/>
                   </w:rPr>
-                  <w:instrText xml:space="preserve"> PAGEREF _Toc533767861 \h </w:instrText>
+                  <w:instrText xml:space="preserve"> PAGEREF _Toc527586 \h </w:instrText>
                 </w:r>
                 <w:r>
                   <w:rPr>
@@ -1535,6 +1326,213 @@
             </w:p>
             <w:p>
               <w:pPr>
+                <w:pStyle w:val="Sumrio1"/>
+                <w:rPr>
+                  <w:b w:val="0"/>
+                  <w:noProof/>
+                  <w:color w:val="auto"/>
+                  <w:sz w:val="22"/>
+                  <w:szCs w:val="22"/>
+                </w:rPr>
+              </w:pPr>
+              <w:hyperlink w:anchor="_Toc527587" w:history="1">
+                <w:r>
+                  <w:rPr>
+                    <w:rStyle w:val="Hyperlink"/>
+                    <w:noProof/>
+                  </w:rPr>
+                  <w:t>Mobile</w:t>
+                </w:r>
+                <w:r>
+                  <w:rPr>
+                    <w:noProof/>
+                    <w:webHidden/>
+                  </w:rPr>
+                  <w:tab/>
+                </w:r>
+                <w:r>
+                  <w:rPr>
+                    <w:noProof/>
+                    <w:webHidden/>
+                  </w:rPr>
+                  <w:fldChar w:fldCharType="begin"/>
+                </w:r>
+                <w:r>
+                  <w:rPr>
+                    <w:noProof/>
+                    <w:webHidden/>
+                  </w:rPr>
+                  <w:instrText xml:space="preserve"> PAGEREF _Toc527587 \h </w:instrText>
+                </w:r>
+                <w:r>
+                  <w:rPr>
+                    <w:noProof/>
+                    <w:webHidden/>
+                  </w:rPr>
+                </w:r>
+                <w:r>
+                  <w:rPr>
+                    <w:noProof/>
+                    <w:webHidden/>
+                  </w:rPr>
+                  <w:fldChar w:fldCharType="separate"/>
+                </w:r>
+                <w:r>
+                  <w:rPr>
+                    <w:noProof/>
+                    <w:webHidden/>
+                  </w:rPr>
+                  <w:t>11</w:t>
+                </w:r>
+                <w:r>
+                  <w:rPr>
+                    <w:noProof/>
+                    <w:webHidden/>
+                  </w:rPr>
+                  <w:fldChar w:fldCharType="end"/>
+                </w:r>
+              </w:hyperlink>
+            </w:p>
+            <w:p>
+              <w:pPr>
+                <w:pStyle w:val="Sumrio1"/>
+                <w:rPr>
+                  <w:b w:val="0"/>
+                  <w:noProof/>
+                  <w:color w:val="auto"/>
+                  <w:sz w:val="22"/>
+                  <w:szCs w:val="22"/>
+                </w:rPr>
+              </w:pPr>
+              <w:hyperlink w:anchor="_Toc527588" w:history="1">
+                <w:r>
+                  <w:rPr>
+                    <w:rStyle w:val="Hyperlink"/>
+                    <w:noProof/>
+                  </w:rPr>
+                  <w:t>Arquitetura do Projeto</w:t>
+                </w:r>
+                <w:r>
+                  <w:rPr>
+                    <w:noProof/>
+                    <w:webHidden/>
+                  </w:rPr>
+                  <w:tab/>
+                </w:r>
+                <w:r>
+                  <w:rPr>
+                    <w:noProof/>
+                    <w:webHidden/>
+                  </w:rPr>
+                  <w:fldChar w:fldCharType="begin"/>
+                </w:r>
+                <w:r>
+                  <w:rPr>
+                    <w:noProof/>
+                    <w:webHidden/>
+                  </w:rPr>
+                  <w:instrText xml:space="preserve"> PAGEREF _Toc527588 \h </w:instrText>
+                </w:r>
+                <w:r>
+                  <w:rPr>
+                    <w:noProof/>
+                    <w:webHidden/>
+                  </w:rPr>
+                </w:r>
+                <w:r>
+                  <w:rPr>
+                    <w:noProof/>
+                    <w:webHidden/>
+                  </w:rPr>
+                  <w:fldChar w:fldCharType="separate"/>
+                </w:r>
+                <w:r>
+                  <w:rPr>
+                    <w:noProof/>
+                    <w:webHidden/>
+                  </w:rPr>
+                  <w:t>12</w:t>
+                </w:r>
+                <w:r>
+                  <w:rPr>
+                    <w:noProof/>
+                    <w:webHidden/>
+                  </w:rPr>
+                  <w:fldChar w:fldCharType="end"/>
+                </w:r>
+              </w:hyperlink>
+            </w:p>
+            <w:p>
+              <w:pPr>
+                <w:pStyle w:val="Sumrio1"/>
+                <w:rPr>
+                  <w:b w:val="0"/>
+                  <w:noProof/>
+                  <w:color w:val="auto"/>
+                  <w:sz w:val="22"/>
+                  <w:szCs w:val="22"/>
+                </w:rPr>
+              </w:pPr>
+              <w:hyperlink w:anchor="_Toc527589" w:history="1">
+                <w:r>
+                  <w:rPr>
+                    <w:rStyle w:val="Hyperlink"/>
+                    <w:noProof/>
+                  </w:rPr>
+                  <w:t>Referências</w:t>
+                </w:r>
+                <w:r>
+                  <w:rPr>
+                    <w:noProof/>
+                    <w:webHidden/>
+                  </w:rPr>
+                  <w:tab/>
+                </w:r>
+                <w:r>
+                  <w:rPr>
+                    <w:noProof/>
+                    <w:webHidden/>
+                  </w:rPr>
+                  <w:fldChar w:fldCharType="begin"/>
+                </w:r>
+                <w:r>
+                  <w:rPr>
+                    <w:noProof/>
+                    <w:webHidden/>
+                  </w:rPr>
+                  <w:instrText xml:space="preserve"> PAGEREF _Toc527589 \h </w:instrText>
+                </w:r>
+                <w:r>
+                  <w:rPr>
+                    <w:noProof/>
+                    <w:webHidden/>
+                  </w:rPr>
+                </w:r>
+                <w:r>
+                  <w:rPr>
+                    <w:noProof/>
+                    <w:webHidden/>
+                  </w:rPr>
+                  <w:fldChar w:fldCharType="separate"/>
+                </w:r>
+                <w:r>
+                  <w:rPr>
+                    <w:noProof/>
+                    <w:webHidden/>
+                  </w:rPr>
+                  <w:t>13</w:t>
+                </w:r>
+                <w:r>
+                  <w:rPr>
+                    <w:noProof/>
+                    <w:webHidden/>
+                  </w:rPr>
+                  <w:fldChar w:fldCharType="end"/>
+                </w:r>
+              </w:hyperlink>
+            </w:p>
+            <w:p>
+              <w:pPr>
                 <w:pStyle w:val="Sumrio2"/>
                 <w:rPr>
                   <w:noProof/>
@@ -1542,7 +1540,7 @@
                   <w:szCs w:val="22"/>
                 </w:rPr>
               </w:pPr>
-              <w:hyperlink w:anchor="_Toc533767862" w:history="1">
+              <w:hyperlink w:anchor="_Toc527590" w:history="1">
                 <w:r>
                   <w:rPr>
                     <w:rStyle w:val="Hyperlink"/>
@@ -1561,7 +1559,7 @@
                   <w:szCs w:val="22"/>
                 </w:rPr>
               </w:pPr>
-              <w:hyperlink w:anchor="_Toc533767863" w:history="1">
+              <w:hyperlink w:anchor="_Toc527591" w:history="1">
                 <w:r>
                   <w:rPr>
                     <w:rStyle w:val="Hyperlink"/>
@@ -1600,7 +1598,7 @@
       <w:pPr>
         <w:pStyle w:val="cabealho1"/>
       </w:pPr>
-      <w:bookmarkStart w:id="0" w:name="_Toc533767843"/>
+      <w:bookmarkStart w:id="0" w:name="_Toc527571"/>
       <w:r>
         <w:lastRenderedPageBreak/>
         <w:t>Resumo</w:t>
@@ -1615,7 +1613,7 @@
       <w:pPr>
         <w:pStyle w:val="cabealho2"/>
       </w:pPr>
-      <w:bookmarkStart w:id="1" w:name="_Toc533767844"/>
+      <w:bookmarkStart w:id="1" w:name="_Toc527572"/>
       <w:r>
         <w:t>Objetivos</w:t>
       </w:r>
@@ -1634,7 +1632,7 @@
       <w:pPr>
         <w:pStyle w:val="cabealho1"/>
       </w:pPr>
-      <w:bookmarkStart w:id="2" w:name="_Toc533767845"/>
+      <w:bookmarkStart w:id="2" w:name="_Toc527573"/>
       <w:r>
         <w:t xml:space="preserve">Descrição do </w:t>
       </w:r>
@@ -1652,7 +1650,7 @@
       <w:pPr>
         <w:pStyle w:val="cabealho2"/>
       </w:pPr>
-      <w:bookmarkStart w:id="3" w:name="_Toc533767846"/>
+      <w:bookmarkStart w:id="3" w:name="_Toc527574"/>
       <w:r>
         <w:t xml:space="preserve">Resumo </w:t>
       </w:r>
@@ -1675,7 +1673,7 @@
       <w:pPr>
         <w:pStyle w:val="cabealho1"/>
       </w:pPr>
-      <w:bookmarkStart w:id="4" w:name="_Toc533767847"/>
+      <w:bookmarkStart w:id="4" w:name="_Toc527575"/>
       <w:r>
         <w:lastRenderedPageBreak/>
         <w:t>Modelagem de Software</w:t>
@@ -1686,21 +1684,31 @@
       <w:r>
         <w:t>Coloque aqui brevemente o que é a modelagem de software</w:t>
       </w:r>
+      <w:r>
+        <w:t>.</w:t>
+      </w:r>
     </w:p>
-    <w:p/>
     <w:p>
       <w:pPr>
         <w:pStyle w:val="cabealho2"/>
       </w:pPr>
-      <w:bookmarkStart w:id="5" w:name="_Toc533767848"/>
+      <w:bookmarkStart w:id="5" w:name="_Toc527576"/>
       <w:r>
         <w:t>Modelo Lógico</w:t>
       </w:r>
+      <w:bookmarkStart w:id="6" w:name="_GoBack"/>
       <w:bookmarkEnd w:id="5"/>
+      <w:bookmarkEnd w:id="6"/>
+    </w:p>
+    <w:p>
+      <w:r>
+        <w:t>Chaves primárias e estrangeiras de acordo com as entidades/tabelas apresentadas.</w:t>
+      </w:r>
     </w:p>
     <w:tbl>
       <w:tblPr>
         <w:tblW w:w="8940" w:type="dxa"/>
+        <w:jc w:val="center"/>
         <w:tblCellMar>
           <w:left w:w="70" w:type="dxa"/>
           <w:right w:w="70" w:type="dxa"/>
@@ -1717,6 +1725,7 @@
       <w:tr>
         <w:trPr>
           <w:trHeight w:val="269"/>
+          <w:jc w:val="center"/>
         </w:trPr>
         <w:tc>
           <w:tcPr>
@@ -1759,6 +1768,7 @@
       <w:tr>
         <w:trPr>
           <w:trHeight w:val="269"/>
+          <w:jc w:val="center"/>
         </w:trPr>
         <w:tc>
           <w:tcPr>
@@ -1944,6 +1954,7 @@
       <w:tr>
         <w:trPr>
           <w:trHeight w:val="269"/>
+          <w:jc w:val="center"/>
         </w:trPr>
         <w:tc>
           <w:tcPr>
@@ -2037,24 +2048,20 @@
               <w:jc w:val="center"/>
               <w:rPr>
                 <w:rFonts w:ascii="Calibri" w:eastAsia="Times New Roman" w:hAnsi="Calibri" w:cs="Calibri"/>
-                <w:color w:val="0563C1"/>
-                <w:sz w:val="22"/>
-                <w:szCs w:val="22"/>
-                <w:u w:val="single"/>
-              </w:rPr>
-            </w:pPr>
-            <w:hyperlink r:id="rId11" w:history="1">
-              <w:r>
-                <w:rPr>
-                  <w:rFonts w:ascii="Calibri" w:eastAsia="Times New Roman" w:hAnsi="Calibri" w:cs="Calibri"/>
-                  <w:color w:val="0563C1"/>
-                  <w:sz w:val="22"/>
-                  <w:szCs w:val="22"/>
-                  <w:u w:val="single"/>
-                </w:rPr>
-                <w:t>antonio@email.com</w:t>
-              </w:r>
-            </w:hyperlink>
+                <w:color w:val="auto"/>
+                <w:sz w:val="22"/>
+                <w:szCs w:val="22"/>
+              </w:rPr>
+            </w:pPr>
+            <w:r>
+              <w:rPr>
+                <w:rFonts w:ascii="Calibri" w:eastAsia="Times New Roman" w:hAnsi="Calibri" w:cs="Calibri"/>
+                <w:color w:val="auto"/>
+                <w:sz w:val="22"/>
+                <w:szCs w:val="22"/>
+              </w:rPr>
+              <w:t>antonio@email.com</w:t>
+            </w:r>
           </w:p>
         </w:tc>
         <w:tc>
@@ -2133,6 +2140,7 @@
       <w:tr>
         <w:trPr>
           <w:trHeight w:val="269"/>
+          <w:jc w:val="center"/>
         </w:trPr>
         <w:tc>
           <w:tcPr>
@@ -2226,24 +2234,20 @@
               <w:jc w:val="center"/>
               <w:rPr>
                 <w:rFonts w:ascii="Calibri" w:eastAsia="Times New Roman" w:hAnsi="Calibri" w:cs="Calibri"/>
-                <w:color w:val="0563C1"/>
-                <w:sz w:val="22"/>
-                <w:szCs w:val="22"/>
-                <w:u w:val="single"/>
-              </w:rPr>
-            </w:pPr>
-            <w:hyperlink r:id="rId12" w:history="1">
-              <w:r>
-                <w:rPr>
-                  <w:rFonts w:ascii="Calibri" w:eastAsia="Times New Roman" w:hAnsi="Calibri" w:cs="Calibri"/>
-                  <w:color w:val="0563C1"/>
-                  <w:sz w:val="22"/>
-                  <w:szCs w:val="22"/>
-                  <w:u w:val="single"/>
-                </w:rPr>
-                <w:t>jose@email.com</w:t>
-              </w:r>
-            </w:hyperlink>
+                <w:color w:val="auto"/>
+                <w:sz w:val="22"/>
+                <w:szCs w:val="22"/>
+              </w:rPr>
+            </w:pPr>
+            <w:r>
+              <w:rPr>
+                <w:rFonts w:ascii="Calibri" w:eastAsia="Times New Roman" w:hAnsi="Calibri" w:cs="Calibri"/>
+                <w:color w:val="auto"/>
+                <w:sz w:val="22"/>
+                <w:szCs w:val="22"/>
+              </w:rPr>
+              <w:t>jose@email.com</w:t>
+            </w:r>
           </w:p>
         </w:tc>
         <w:tc>
@@ -2322,6 +2326,7 @@
       <w:tr>
         <w:trPr>
           <w:trHeight w:val="269"/>
+          <w:jc w:val="center"/>
         </w:trPr>
         <w:tc>
           <w:tcPr>
@@ -2384,6 +2389,7 @@
                 <w:szCs w:val="22"/>
               </w:rPr>
             </w:pPr>
+            <w:proofErr w:type="spellStart"/>
             <w:r>
               <w:rPr>
                 <w:rFonts w:ascii="Calibri" w:eastAsia="Times New Roman" w:hAnsi="Calibri" w:cs="Calibri"/>
@@ -2393,8 +2399,7 @@
               </w:rPr>
               <w:t>Ruan</w:t>
             </w:r>
-            <w:bookmarkStart w:id="6" w:name="_GoBack"/>
-            <w:bookmarkEnd w:id="6"/>
+            <w:proofErr w:type="spellEnd"/>
             <w:r>
               <w:rPr>
                 <w:rFonts w:ascii="Calibri" w:eastAsia="Times New Roman" w:hAnsi="Calibri" w:cs="Calibri"/>
@@ -2426,24 +2431,20 @@
               <w:jc w:val="center"/>
               <w:rPr>
                 <w:rFonts w:ascii="Calibri" w:eastAsia="Times New Roman" w:hAnsi="Calibri" w:cs="Calibri"/>
-                <w:color w:val="0563C1"/>
-                <w:sz w:val="22"/>
-                <w:szCs w:val="22"/>
-                <w:u w:val="single"/>
-              </w:rPr>
-            </w:pPr>
-            <w:hyperlink r:id="rId13" w:history="1">
-              <w:r>
-                <w:rPr>
-                  <w:rFonts w:ascii="Calibri" w:eastAsia="Times New Roman" w:hAnsi="Calibri" w:cs="Calibri"/>
-                  <w:color w:val="0563C1"/>
-                  <w:sz w:val="22"/>
-                  <w:szCs w:val="22"/>
-                  <w:u w:val="single"/>
-                </w:rPr>
-                <w:t>ruan@emal.com</w:t>
-              </w:r>
-            </w:hyperlink>
+                <w:color w:val="auto"/>
+                <w:sz w:val="22"/>
+                <w:szCs w:val="22"/>
+              </w:rPr>
+            </w:pPr>
+            <w:r>
+              <w:rPr>
+                <w:rFonts w:ascii="Calibri" w:eastAsia="Times New Roman" w:hAnsi="Calibri" w:cs="Calibri"/>
+                <w:color w:val="auto"/>
+                <w:sz w:val="22"/>
+                <w:szCs w:val="22"/>
+              </w:rPr>
+              <w:t>ruan@emal.com</w:t>
+            </w:r>
           </w:p>
         </w:tc>
         <w:tc>
@@ -2522,6 +2523,7 @@
       <w:tr>
         <w:trPr>
           <w:trHeight w:val="269"/>
+          <w:jc w:val="center"/>
         </w:trPr>
         <w:tc>
           <w:tcPr>
@@ -2615,24 +2617,20 @@
               <w:jc w:val="center"/>
               <w:rPr>
                 <w:rFonts w:ascii="Calibri" w:eastAsia="Times New Roman" w:hAnsi="Calibri" w:cs="Calibri"/>
-                <w:color w:val="0563C1"/>
-                <w:sz w:val="22"/>
-                <w:szCs w:val="22"/>
-                <w:u w:val="single"/>
-              </w:rPr>
-            </w:pPr>
-            <w:hyperlink r:id="rId14" w:history="1">
-              <w:r>
-                <w:rPr>
-                  <w:rFonts w:ascii="Calibri" w:eastAsia="Times New Roman" w:hAnsi="Calibri" w:cs="Calibri"/>
-                  <w:color w:val="0563C1"/>
-                  <w:sz w:val="22"/>
-                  <w:szCs w:val="22"/>
-                  <w:u w:val="single"/>
-                </w:rPr>
-                <w:t>ana@julia.com</w:t>
-              </w:r>
-            </w:hyperlink>
+                <w:color w:val="auto"/>
+                <w:sz w:val="22"/>
+                <w:szCs w:val="22"/>
+              </w:rPr>
+            </w:pPr>
+            <w:r>
+              <w:rPr>
+                <w:rFonts w:ascii="Calibri" w:eastAsia="Times New Roman" w:hAnsi="Calibri" w:cs="Calibri"/>
+                <w:color w:val="auto"/>
+                <w:sz w:val="22"/>
+                <w:szCs w:val="22"/>
+              </w:rPr>
+              <w:t>ana@julia.com</w:t>
+            </w:r>
           </w:p>
         </w:tc>
         <w:tc>
@@ -2711,6 +2709,7 @@
       <w:tr>
         <w:trPr>
           <w:trHeight w:val="269"/>
+          <w:jc w:val="center"/>
         </w:trPr>
         <w:tc>
           <w:tcPr>
@@ -2804,24 +2803,20 @@
               <w:jc w:val="center"/>
               <w:rPr>
                 <w:rFonts w:ascii="Calibri" w:eastAsia="Times New Roman" w:hAnsi="Calibri" w:cs="Calibri"/>
-                <w:color w:val="0563C1"/>
-                <w:sz w:val="22"/>
-                <w:szCs w:val="22"/>
-                <w:u w:val="single"/>
-              </w:rPr>
-            </w:pPr>
-            <w:hyperlink r:id="rId15" w:history="1">
-              <w:r>
-                <w:rPr>
-                  <w:rFonts w:ascii="Calibri" w:eastAsia="Times New Roman" w:hAnsi="Calibri" w:cs="Calibri"/>
-                  <w:color w:val="0563C1"/>
-                  <w:sz w:val="22"/>
-                  <w:szCs w:val="22"/>
-                  <w:u w:val="single"/>
-                </w:rPr>
-                <w:t>claudia22@email.com</w:t>
-              </w:r>
-            </w:hyperlink>
+                <w:color w:val="auto"/>
+                <w:sz w:val="22"/>
+                <w:szCs w:val="22"/>
+              </w:rPr>
+            </w:pPr>
+            <w:r>
+              <w:rPr>
+                <w:rFonts w:ascii="Calibri" w:eastAsia="Times New Roman" w:hAnsi="Calibri" w:cs="Calibri"/>
+                <w:color w:val="auto"/>
+                <w:sz w:val="22"/>
+                <w:szCs w:val="22"/>
+              </w:rPr>
+              <w:t>claudia22@email.com</w:t>
+            </w:r>
           </w:p>
         </w:tc>
         <w:tc>
@@ -2898,10 +2893,15 @@
         </w:tc>
       </w:tr>
     </w:tbl>
-    <w:p/>
+    <w:p>
+      <w:pPr>
+        <w:jc w:val="center"/>
+      </w:pPr>
+    </w:p>
     <w:tbl>
       <w:tblPr>
         <w:tblW w:w="8120" w:type="dxa"/>
+        <w:jc w:val="center"/>
         <w:tblCellMar>
           <w:left w:w="70" w:type="dxa"/>
           <w:right w:w="70" w:type="dxa"/>
@@ -2917,6 +2917,7 @@
       <w:tr>
         <w:trPr>
           <w:trHeight w:val="288"/>
+          <w:jc w:val="center"/>
         </w:trPr>
         <w:tc>
           <w:tcPr>
@@ -2959,6 +2960,7 @@
       <w:tr>
         <w:trPr>
           <w:trHeight w:val="288"/>
+          <w:jc w:val="center"/>
         </w:trPr>
         <w:tc>
           <w:tcPr>
@@ -3117,6 +3119,7 @@
       <w:tr>
         <w:trPr>
           <w:trHeight w:val="288"/>
+          <w:jc w:val="center"/>
         </w:trPr>
         <w:tc>
           <w:tcPr>
@@ -3266,6 +3269,7 @@
       <w:tr>
         <w:trPr>
           <w:trHeight w:val="288"/>
+          <w:jc w:val="center"/>
         </w:trPr>
         <w:tc>
           <w:tcPr>
@@ -3299,7 +3303,7 @@
                 <w:sz w:val="22"/>
                 <w:szCs w:val="22"/>
               </w:rPr>
-              <w:t>v</w:t>
+              <w:t>2</w:t>
             </w:r>
           </w:p>
         </w:tc>
@@ -3413,18 +3417,2885 @@
         </w:tc>
       </w:tr>
     </w:tbl>
-    <w:p/>
-    <w:p/>
     <w:p>
-      <w:r>
-        <w:t>Insira aqui uma breve descrição sobre o modelo lógico e a imagem exportada</w:t>
-      </w:r>
+      <w:pPr>
+        <w:jc w:val="center"/>
+      </w:pPr>
+    </w:p>
+    <w:tbl>
+      <w:tblPr>
+        <w:tblW w:w="3780" w:type="dxa"/>
+        <w:jc w:val="center"/>
+        <w:tblCellMar>
+          <w:left w:w="70" w:type="dxa"/>
+          <w:right w:w="70" w:type="dxa"/>
+        </w:tblCellMar>
+        <w:tblLook w:val="04A0" w:firstRow="1" w:lastRow="0" w:firstColumn="1" w:lastColumn="0" w:noHBand="0" w:noVBand="1"/>
+      </w:tblPr>
+      <w:tblGrid>
+        <w:gridCol w:w="544"/>
+        <w:gridCol w:w="3236"/>
+      </w:tblGrid>
+      <w:tr>
+        <w:trPr>
+          <w:trHeight w:val="288"/>
+          <w:jc w:val="center"/>
+        </w:trPr>
+        <w:tc>
+          <w:tcPr>
+            <w:tcW w:w="3780" w:type="dxa"/>
+            <w:gridSpan w:val="2"/>
+            <w:tcBorders>
+              <w:top w:val="single" w:sz="4" w:space="0" w:color="auto"/>
+              <w:left w:val="single" w:sz="4" w:space="0" w:color="auto"/>
+              <w:bottom w:val="single" w:sz="4" w:space="0" w:color="auto"/>
+              <w:right w:val="single" w:sz="4" w:space="0" w:color="auto"/>
+            </w:tcBorders>
+            <w:shd w:val="clear" w:color="000000" w:fill="0070C0"/>
+            <w:noWrap/>
+            <w:vAlign w:val="center"/>
+            <w:hideMark/>
+          </w:tcPr>
+          <w:p>
+            <w:pPr>
+              <w:spacing w:after="0" w:line="240" w:lineRule="auto"/>
+              <w:jc w:val="center"/>
+              <w:rPr>
+                <w:rFonts w:ascii="Calibri" w:eastAsia="Times New Roman" w:hAnsi="Calibri" w:cs="Calibri"/>
+                <w:color w:val="FFFFFF"/>
+                <w:sz w:val="22"/>
+                <w:szCs w:val="22"/>
+              </w:rPr>
+            </w:pPr>
+            <w:r>
+              <w:rPr>
+                <w:rFonts w:ascii="Calibri" w:eastAsia="Times New Roman" w:hAnsi="Calibri" w:cs="Calibri"/>
+                <w:color w:val="FFFFFF"/>
+                <w:sz w:val="22"/>
+                <w:szCs w:val="22"/>
+              </w:rPr>
+              <w:t>Tipos de Usuário</w:t>
+            </w:r>
+          </w:p>
+        </w:tc>
+      </w:tr>
+      <w:tr>
+        <w:trPr>
+          <w:trHeight w:val="288"/>
+          <w:jc w:val="center"/>
+        </w:trPr>
+        <w:tc>
+          <w:tcPr>
+            <w:tcW w:w="544" w:type="dxa"/>
+            <w:tcBorders>
+              <w:top w:val="nil"/>
+              <w:left w:val="single" w:sz="4" w:space="0" w:color="auto"/>
+              <w:bottom w:val="single" w:sz="4" w:space="0" w:color="auto"/>
+              <w:right w:val="single" w:sz="4" w:space="0" w:color="auto"/>
+            </w:tcBorders>
+            <w:shd w:val="clear" w:color="000000" w:fill="9BC2E6"/>
+            <w:noWrap/>
+            <w:vAlign w:val="center"/>
+            <w:hideMark/>
+          </w:tcPr>
+          <w:p>
+            <w:pPr>
+              <w:spacing w:after="0" w:line="240" w:lineRule="auto"/>
+              <w:jc w:val="center"/>
+              <w:rPr>
+                <w:rFonts w:ascii="Calibri" w:eastAsia="Times New Roman" w:hAnsi="Calibri" w:cs="Calibri"/>
+                <w:color w:val="000000"/>
+                <w:sz w:val="22"/>
+                <w:szCs w:val="22"/>
+              </w:rPr>
+            </w:pPr>
+            <w:r>
+              <w:rPr>
+                <w:rFonts w:ascii="Calibri" w:eastAsia="Times New Roman" w:hAnsi="Calibri" w:cs="Calibri"/>
+                <w:color w:val="000000"/>
+                <w:sz w:val="22"/>
+                <w:szCs w:val="22"/>
+              </w:rPr>
+              <w:t>ID</w:t>
+            </w:r>
+          </w:p>
+        </w:tc>
+        <w:tc>
+          <w:tcPr>
+            <w:tcW w:w="3236" w:type="dxa"/>
+            <w:tcBorders>
+              <w:top w:val="nil"/>
+              <w:left w:val="nil"/>
+              <w:bottom w:val="single" w:sz="4" w:space="0" w:color="auto"/>
+              <w:right w:val="single" w:sz="4" w:space="0" w:color="auto"/>
+            </w:tcBorders>
+            <w:shd w:val="clear" w:color="000000" w:fill="9BC2E6"/>
+            <w:noWrap/>
+            <w:vAlign w:val="center"/>
+            <w:hideMark/>
+          </w:tcPr>
+          <w:p>
+            <w:pPr>
+              <w:spacing w:after="0" w:line="240" w:lineRule="auto"/>
+              <w:jc w:val="center"/>
+              <w:rPr>
+                <w:rFonts w:ascii="Calibri" w:eastAsia="Times New Roman" w:hAnsi="Calibri" w:cs="Calibri"/>
+                <w:color w:val="000000"/>
+                <w:sz w:val="22"/>
+                <w:szCs w:val="22"/>
+              </w:rPr>
+            </w:pPr>
+            <w:r>
+              <w:rPr>
+                <w:rFonts w:ascii="Calibri" w:eastAsia="Times New Roman" w:hAnsi="Calibri" w:cs="Calibri"/>
+                <w:color w:val="000000"/>
+                <w:sz w:val="22"/>
+                <w:szCs w:val="22"/>
+              </w:rPr>
+              <w:t>Nome</w:t>
+            </w:r>
+          </w:p>
+        </w:tc>
+      </w:tr>
+      <w:tr>
+        <w:trPr>
+          <w:trHeight w:val="288"/>
+          <w:jc w:val="center"/>
+        </w:trPr>
+        <w:tc>
+          <w:tcPr>
+            <w:tcW w:w="544" w:type="dxa"/>
+            <w:tcBorders>
+              <w:top w:val="nil"/>
+              <w:left w:val="single" w:sz="4" w:space="0" w:color="auto"/>
+              <w:bottom w:val="single" w:sz="4" w:space="0" w:color="auto"/>
+              <w:right w:val="single" w:sz="4" w:space="0" w:color="auto"/>
+            </w:tcBorders>
+            <w:shd w:val="clear" w:color="auto" w:fill="auto"/>
+            <w:noWrap/>
+            <w:vAlign w:val="center"/>
+            <w:hideMark/>
+          </w:tcPr>
+          <w:p>
+            <w:pPr>
+              <w:spacing w:after="0" w:line="240" w:lineRule="auto"/>
+              <w:jc w:val="center"/>
+              <w:rPr>
+                <w:rFonts w:ascii="Calibri" w:eastAsia="Times New Roman" w:hAnsi="Calibri" w:cs="Calibri"/>
+                <w:color w:val="000000"/>
+                <w:sz w:val="22"/>
+                <w:szCs w:val="22"/>
+              </w:rPr>
+            </w:pPr>
+            <w:r>
+              <w:rPr>
+                <w:rFonts w:ascii="Calibri" w:eastAsia="Times New Roman" w:hAnsi="Calibri" w:cs="Calibri"/>
+                <w:color w:val="000000"/>
+                <w:sz w:val="22"/>
+                <w:szCs w:val="22"/>
+              </w:rPr>
+              <w:t>1</w:t>
+            </w:r>
+          </w:p>
+        </w:tc>
+        <w:tc>
+          <w:tcPr>
+            <w:tcW w:w="3236" w:type="dxa"/>
+            <w:tcBorders>
+              <w:top w:val="nil"/>
+              <w:left w:val="nil"/>
+              <w:bottom w:val="single" w:sz="4" w:space="0" w:color="auto"/>
+              <w:right w:val="single" w:sz="4" w:space="0" w:color="auto"/>
+            </w:tcBorders>
+            <w:shd w:val="clear" w:color="auto" w:fill="auto"/>
+            <w:noWrap/>
+            <w:vAlign w:val="center"/>
+            <w:hideMark/>
+          </w:tcPr>
+          <w:p>
+            <w:pPr>
+              <w:spacing w:after="0" w:line="240" w:lineRule="auto"/>
+              <w:jc w:val="center"/>
+              <w:rPr>
+                <w:rFonts w:ascii="Calibri" w:eastAsia="Times New Roman" w:hAnsi="Calibri" w:cs="Calibri"/>
+                <w:color w:val="000000"/>
+                <w:sz w:val="22"/>
+                <w:szCs w:val="22"/>
+              </w:rPr>
+            </w:pPr>
+            <w:r>
+              <w:rPr>
+                <w:rFonts w:ascii="Calibri" w:eastAsia="Times New Roman" w:hAnsi="Calibri" w:cs="Calibri"/>
+                <w:color w:val="000000"/>
+                <w:sz w:val="22"/>
+                <w:szCs w:val="22"/>
+              </w:rPr>
+              <w:t>Administrador</w:t>
+            </w:r>
+          </w:p>
+        </w:tc>
+      </w:tr>
+      <w:tr>
+        <w:trPr>
+          <w:trHeight w:val="288"/>
+          <w:jc w:val="center"/>
+        </w:trPr>
+        <w:tc>
+          <w:tcPr>
+            <w:tcW w:w="544" w:type="dxa"/>
+            <w:tcBorders>
+              <w:top w:val="nil"/>
+              <w:left w:val="single" w:sz="4" w:space="0" w:color="auto"/>
+              <w:bottom w:val="single" w:sz="4" w:space="0" w:color="auto"/>
+              <w:right w:val="single" w:sz="4" w:space="0" w:color="auto"/>
+            </w:tcBorders>
+            <w:shd w:val="clear" w:color="auto" w:fill="auto"/>
+            <w:noWrap/>
+            <w:vAlign w:val="center"/>
+            <w:hideMark/>
+          </w:tcPr>
+          <w:p>
+            <w:pPr>
+              <w:spacing w:after="0" w:line="240" w:lineRule="auto"/>
+              <w:jc w:val="center"/>
+              <w:rPr>
+                <w:rFonts w:ascii="Calibri" w:eastAsia="Times New Roman" w:hAnsi="Calibri" w:cs="Calibri"/>
+                <w:color w:val="000000"/>
+                <w:sz w:val="22"/>
+                <w:szCs w:val="22"/>
+              </w:rPr>
+            </w:pPr>
+            <w:r>
+              <w:rPr>
+                <w:rFonts w:ascii="Calibri" w:eastAsia="Times New Roman" w:hAnsi="Calibri" w:cs="Calibri"/>
+                <w:color w:val="000000"/>
+                <w:sz w:val="22"/>
+                <w:szCs w:val="22"/>
+              </w:rPr>
+              <w:t>2</w:t>
+            </w:r>
+          </w:p>
+        </w:tc>
+        <w:tc>
+          <w:tcPr>
+            <w:tcW w:w="3236" w:type="dxa"/>
+            <w:tcBorders>
+              <w:top w:val="nil"/>
+              <w:left w:val="nil"/>
+              <w:bottom w:val="single" w:sz="4" w:space="0" w:color="auto"/>
+              <w:right w:val="single" w:sz="4" w:space="0" w:color="auto"/>
+            </w:tcBorders>
+            <w:shd w:val="clear" w:color="auto" w:fill="auto"/>
+            <w:noWrap/>
+            <w:vAlign w:val="center"/>
+            <w:hideMark/>
+          </w:tcPr>
+          <w:p>
+            <w:pPr>
+              <w:spacing w:after="0" w:line="240" w:lineRule="auto"/>
+              <w:jc w:val="center"/>
+              <w:rPr>
+                <w:rFonts w:ascii="Calibri" w:eastAsia="Times New Roman" w:hAnsi="Calibri" w:cs="Calibri"/>
+                <w:color w:val="000000"/>
+                <w:sz w:val="22"/>
+                <w:szCs w:val="22"/>
+              </w:rPr>
+            </w:pPr>
+            <w:r>
+              <w:rPr>
+                <w:rFonts w:ascii="Calibri" w:eastAsia="Times New Roman" w:hAnsi="Calibri" w:cs="Calibri"/>
+                <w:color w:val="000000"/>
+                <w:sz w:val="22"/>
+                <w:szCs w:val="22"/>
+              </w:rPr>
+              <w:t>Médico</w:t>
+            </w:r>
+          </w:p>
+        </w:tc>
+      </w:tr>
+      <w:tr>
+        <w:trPr>
+          <w:trHeight w:val="288"/>
+          <w:jc w:val="center"/>
+        </w:trPr>
+        <w:tc>
+          <w:tcPr>
+            <w:tcW w:w="544" w:type="dxa"/>
+            <w:tcBorders>
+              <w:top w:val="nil"/>
+              <w:left w:val="single" w:sz="4" w:space="0" w:color="auto"/>
+              <w:bottom w:val="single" w:sz="4" w:space="0" w:color="auto"/>
+              <w:right w:val="single" w:sz="4" w:space="0" w:color="auto"/>
+            </w:tcBorders>
+            <w:shd w:val="clear" w:color="auto" w:fill="auto"/>
+            <w:noWrap/>
+            <w:vAlign w:val="center"/>
+            <w:hideMark/>
+          </w:tcPr>
+          <w:p>
+            <w:pPr>
+              <w:spacing w:after="0" w:line="240" w:lineRule="auto"/>
+              <w:jc w:val="center"/>
+              <w:rPr>
+                <w:rFonts w:ascii="Calibri" w:eastAsia="Times New Roman" w:hAnsi="Calibri" w:cs="Calibri"/>
+                <w:color w:val="000000"/>
+                <w:sz w:val="22"/>
+                <w:szCs w:val="22"/>
+              </w:rPr>
+            </w:pPr>
+            <w:r>
+              <w:rPr>
+                <w:rFonts w:ascii="Calibri" w:eastAsia="Times New Roman" w:hAnsi="Calibri" w:cs="Calibri"/>
+                <w:color w:val="000000"/>
+                <w:sz w:val="22"/>
+                <w:szCs w:val="22"/>
+              </w:rPr>
+              <w:t>3</w:t>
+            </w:r>
+          </w:p>
+        </w:tc>
+        <w:tc>
+          <w:tcPr>
+            <w:tcW w:w="3236" w:type="dxa"/>
+            <w:tcBorders>
+              <w:top w:val="nil"/>
+              <w:left w:val="nil"/>
+              <w:bottom w:val="single" w:sz="4" w:space="0" w:color="auto"/>
+              <w:right w:val="single" w:sz="4" w:space="0" w:color="auto"/>
+            </w:tcBorders>
+            <w:shd w:val="clear" w:color="auto" w:fill="auto"/>
+            <w:noWrap/>
+            <w:vAlign w:val="center"/>
+            <w:hideMark/>
+          </w:tcPr>
+          <w:p>
+            <w:pPr>
+              <w:spacing w:after="0" w:line="240" w:lineRule="auto"/>
+              <w:jc w:val="center"/>
+              <w:rPr>
+                <w:rFonts w:ascii="Calibri" w:eastAsia="Times New Roman" w:hAnsi="Calibri" w:cs="Calibri"/>
+                <w:color w:val="000000"/>
+                <w:sz w:val="22"/>
+                <w:szCs w:val="22"/>
+              </w:rPr>
+            </w:pPr>
+            <w:r>
+              <w:rPr>
+                <w:rFonts w:ascii="Calibri" w:eastAsia="Times New Roman" w:hAnsi="Calibri" w:cs="Calibri"/>
+                <w:color w:val="000000"/>
+                <w:sz w:val="22"/>
+                <w:szCs w:val="22"/>
+              </w:rPr>
+              <w:t>Paciente</w:t>
+            </w:r>
+          </w:p>
+        </w:tc>
+      </w:tr>
+    </w:tbl>
+    <w:p>
+      <w:pPr>
+        <w:jc w:val="center"/>
+      </w:pPr>
+    </w:p>
+    <w:tbl>
+      <w:tblPr>
+        <w:tblW w:w="4440" w:type="dxa"/>
+        <w:jc w:val="center"/>
+        <w:tblCellMar>
+          <w:left w:w="70" w:type="dxa"/>
+          <w:right w:w="70" w:type="dxa"/>
+        </w:tblCellMar>
+        <w:tblLook w:val="04A0" w:firstRow="1" w:lastRow="0" w:firstColumn="1" w:lastColumn="0" w:noHBand="0" w:noVBand="1"/>
+      </w:tblPr>
+      <w:tblGrid>
+        <w:gridCol w:w="331"/>
+        <w:gridCol w:w="4162"/>
+      </w:tblGrid>
+      <w:tr>
+        <w:trPr>
+          <w:trHeight w:val="288"/>
+          <w:jc w:val="center"/>
+        </w:trPr>
+        <w:tc>
+          <w:tcPr>
+            <w:tcW w:w="4440" w:type="dxa"/>
+            <w:gridSpan w:val="2"/>
+            <w:tcBorders>
+              <w:top w:val="single" w:sz="4" w:space="0" w:color="auto"/>
+              <w:left w:val="single" w:sz="4" w:space="0" w:color="auto"/>
+              <w:bottom w:val="single" w:sz="4" w:space="0" w:color="auto"/>
+              <w:right w:val="single" w:sz="4" w:space="0" w:color="000000"/>
+            </w:tcBorders>
+            <w:shd w:val="clear" w:color="000000" w:fill="0070C0"/>
+            <w:noWrap/>
+            <w:vAlign w:val="center"/>
+            <w:hideMark/>
+          </w:tcPr>
+          <w:p>
+            <w:pPr>
+              <w:spacing w:after="0" w:line="240" w:lineRule="auto"/>
+              <w:jc w:val="center"/>
+              <w:rPr>
+                <w:rFonts w:ascii="Calibri" w:eastAsia="Times New Roman" w:hAnsi="Calibri" w:cs="Calibri"/>
+                <w:color w:val="FFFFFF"/>
+                <w:sz w:val="22"/>
+                <w:szCs w:val="22"/>
+              </w:rPr>
+            </w:pPr>
+            <w:r>
+              <w:rPr>
+                <w:rFonts w:ascii="Calibri" w:eastAsia="Times New Roman" w:hAnsi="Calibri" w:cs="Calibri"/>
+                <w:color w:val="FFFFFF"/>
+                <w:sz w:val="22"/>
+                <w:szCs w:val="22"/>
+              </w:rPr>
+              <w:t>Status</w:t>
+            </w:r>
+          </w:p>
+        </w:tc>
+      </w:tr>
+      <w:tr>
+        <w:trPr>
+          <w:trHeight w:val="288"/>
+          <w:jc w:val="center"/>
+        </w:trPr>
+        <w:tc>
+          <w:tcPr>
+            <w:tcW w:w="278" w:type="dxa"/>
+            <w:tcBorders>
+              <w:top w:val="nil"/>
+              <w:left w:val="single" w:sz="4" w:space="0" w:color="auto"/>
+              <w:bottom w:val="single" w:sz="4" w:space="0" w:color="auto"/>
+              <w:right w:val="single" w:sz="4" w:space="0" w:color="auto"/>
+            </w:tcBorders>
+            <w:shd w:val="clear" w:color="000000" w:fill="9BC2E6"/>
+            <w:noWrap/>
+            <w:vAlign w:val="center"/>
+            <w:hideMark/>
+          </w:tcPr>
+          <w:p>
+            <w:pPr>
+              <w:spacing w:after="0" w:line="240" w:lineRule="auto"/>
+              <w:jc w:val="center"/>
+              <w:rPr>
+                <w:rFonts w:ascii="Calibri" w:eastAsia="Times New Roman" w:hAnsi="Calibri" w:cs="Calibri"/>
+                <w:color w:val="000000"/>
+                <w:sz w:val="22"/>
+                <w:szCs w:val="22"/>
+              </w:rPr>
+            </w:pPr>
+            <w:r>
+              <w:rPr>
+                <w:rFonts w:ascii="Calibri" w:eastAsia="Times New Roman" w:hAnsi="Calibri" w:cs="Calibri"/>
+                <w:color w:val="000000"/>
+                <w:sz w:val="22"/>
+                <w:szCs w:val="22"/>
+              </w:rPr>
+              <w:t>ID</w:t>
+            </w:r>
+          </w:p>
+        </w:tc>
+        <w:tc>
+          <w:tcPr>
+            <w:tcW w:w="4162" w:type="dxa"/>
+            <w:tcBorders>
+              <w:top w:val="nil"/>
+              <w:left w:val="nil"/>
+              <w:bottom w:val="single" w:sz="4" w:space="0" w:color="auto"/>
+              <w:right w:val="single" w:sz="4" w:space="0" w:color="auto"/>
+            </w:tcBorders>
+            <w:shd w:val="clear" w:color="000000" w:fill="9BC2E6"/>
+            <w:noWrap/>
+            <w:vAlign w:val="center"/>
+            <w:hideMark/>
+          </w:tcPr>
+          <w:p>
+            <w:pPr>
+              <w:spacing w:after="0" w:line="240" w:lineRule="auto"/>
+              <w:jc w:val="center"/>
+              <w:rPr>
+                <w:rFonts w:ascii="Calibri" w:eastAsia="Times New Roman" w:hAnsi="Calibri" w:cs="Calibri"/>
+                <w:color w:val="000000"/>
+                <w:sz w:val="22"/>
+                <w:szCs w:val="22"/>
+              </w:rPr>
+            </w:pPr>
+            <w:r>
+              <w:rPr>
+                <w:rFonts w:ascii="Calibri" w:eastAsia="Times New Roman" w:hAnsi="Calibri" w:cs="Calibri"/>
+                <w:color w:val="000000"/>
+                <w:sz w:val="22"/>
+                <w:szCs w:val="22"/>
+              </w:rPr>
+              <w:t>Nome</w:t>
+            </w:r>
+          </w:p>
+        </w:tc>
+      </w:tr>
+      <w:tr>
+        <w:trPr>
+          <w:trHeight w:val="288"/>
+          <w:jc w:val="center"/>
+        </w:trPr>
+        <w:tc>
+          <w:tcPr>
+            <w:tcW w:w="278" w:type="dxa"/>
+            <w:tcBorders>
+              <w:top w:val="nil"/>
+              <w:left w:val="single" w:sz="4" w:space="0" w:color="auto"/>
+              <w:bottom w:val="single" w:sz="4" w:space="0" w:color="auto"/>
+              <w:right w:val="single" w:sz="4" w:space="0" w:color="auto"/>
+            </w:tcBorders>
+            <w:shd w:val="clear" w:color="auto" w:fill="auto"/>
+            <w:noWrap/>
+            <w:vAlign w:val="center"/>
+            <w:hideMark/>
+          </w:tcPr>
+          <w:p>
+            <w:pPr>
+              <w:spacing w:after="0" w:line="240" w:lineRule="auto"/>
+              <w:jc w:val="center"/>
+              <w:rPr>
+                <w:rFonts w:ascii="Calibri" w:eastAsia="Times New Roman" w:hAnsi="Calibri" w:cs="Calibri"/>
+                <w:color w:val="000000"/>
+                <w:sz w:val="22"/>
+                <w:szCs w:val="22"/>
+              </w:rPr>
+            </w:pPr>
+            <w:r>
+              <w:rPr>
+                <w:rFonts w:ascii="Calibri" w:eastAsia="Times New Roman" w:hAnsi="Calibri" w:cs="Calibri"/>
+                <w:color w:val="000000"/>
+                <w:sz w:val="22"/>
+                <w:szCs w:val="22"/>
+              </w:rPr>
+              <w:t>1</w:t>
+            </w:r>
+          </w:p>
+        </w:tc>
+        <w:tc>
+          <w:tcPr>
+            <w:tcW w:w="4162" w:type="dxa"/>
+            <w:tcBorders>
+              <w:top w:val="nil"/>
+              <w:left w:val="nil"/>
+              <w:bottom w:val="single" w:sz="4" w:space="0" w:color="auto"/>
+              <w:right w:val="single" w:sz="4" w:space="0" w:color="auto"/>
+            </w:tcBorders>
+            <w:shd w:val="clear" w:color="auto" w:fill="auto"/>
+            <w:noWrap/>
+            <w:vAlign w:val="center"/>
+            <w:hideMark/>
+          </w:tcPr>
+          <w:p>
+            <w:pPr>
+              <w:spacing w:after="0" w:line="240" w:lineRule="auto"/>
+              <w:jc w:val="center"/>
+              <w:rPr>
+                <w:rFonts w:ascii="Calibri" w:eastAsia="Times New Roman" w:hAnsi="Calibri" w:cs="Calibri"/>
+                <w:color w:val="000000"/>
+                <w:sz w:val="22"/>
+                <w:szCs w:val="22"/>
+              </w:rPr>
+            </w:pPr>
+            <w:r>
+              <w:rPr>
+                <w:rFonts w:ascii="Calibri" w:eastAsia="Times New Roman" w:hAnsi="Calibri" w:cs="Calibri"/>
+                <w:color w:val="000000"/>
+                <w:sz w:val="22"/>
+                <w:szCs w:val="22"/>
+              </w:rPr>
+              <w:t>Confirmado</w:t>
+            </w:r>
+          </w:p>
+        </w:tc>
+      </w:tr>
+      <w:tr>
+        <w:trPr>
+          <w:trHeight w:val="288"/>
+          <w:jc w:val="center"/>
+        </w:trPr>
+        <w:tc>
+          <w:tcPr>
+            <w:tcW w:w="278" w:type="dxa"/>
+            <w:tcBorders>
+              <w:top w:val="nil"/>
+              <w:left w:val="single" w:sz="4" w:space="0" w:color="auto"/>
+              <w:bottom w:val="single" w:sz="4" w:space="0" w:color="auto"/>
+              <w:right w:val="single" w:sz="4" w:space="0" w:color="auto"/>
+            </w:tcBorders>
+            <w:shd w:val="clear" w:color="auto" w:fill="auto"/>
+            <w:noWrap/>
+            <w:vAlign w:val="center"/>
+            <w:hideMark/>
+          </w:tcPr>
+          <w:p>
+            <w:pPr>
+              <w:spacing w:after="0" w:line="240" w:lineRule="auto"/>
+              <w:jc w:val="center"/>
+              <w:rPr>
+                <w:rFonts w:ascii="Calibri" w:eastAsia="Times New Roman" w:hAnsi="Calibri" w:cs="Calibri"/>
+                <w:color w:val="000000"/>
+                <w:sz w:val="22"/>
+                <w:szCs w:val="22"/>
+              </w:rPr>
+            </w:pPr>
+            <w:r>
+              <w:rPr>
+                <w:rFonts w:ascii="Calibri" w:eastAsia="Times New Roman" w:hAnsi="Calibri" w:cs="Calibri"/>
+                <w:color w:val="000000"/>
+                <w:sz w:val="22"/>
+                <w:szCs w:val="22"/>
+              </w:rPr>
+              <w:t>2</w:t>
+            </w:r>
+          </w:p>
+        </w:tc>
+        <w:tc>
+          <w:tcPr>
+            <w:tcW w:w="4162" w:type="dxa"/>
+            <w:tcBorders>
+              <w:top w:val="nil"/>
+              <w:left w:val="nil"/>
+              <w:bottom w:val="single" w:sz="4" w:space="0" w:color="auto"/>
+              <w:right w:val="single" w:sz="4" w:space="0" w:color="auto"/>
+            </w:tcBorders>
+            <w:shd w:val="clear" w:color="auto" w:fill="auto"/>
+            <w:noWrap/>
+            <w:vAlign w:val="center"/>
+            <w:hideMark/>
+          </w:tcPr>
+          <w:p>
+            <w:pPr>
+              <w:spacing w:after="0" w:line="240" w:lineRule="auto"/>
+              <w:jc w:val="center"/>
+              <w:rPr>
+                <w:rFonts w:ascii="Calibri" w:eastAsia="Times New Roman" w:hAnsi="Calibri" w:cs="Calibri"/>
+                <w:color w:val="000000"/>
+                <w:sz w:val="22"/>
+                <w:szCs w:val="22"/>
+              </w:rPr>
+            </w:pPr>
+            <w:r>
+              <w:rPr>
+                <w:rFonts w:ascii="Calibri" w:eastAsia="Times New Roman" w:hAnsi="Calibri" w:cs="Calibri"/>
+                <w:color w:val="000000"/>
+                <w:sz w:val="22"/>
+                <w:szCs w:val="22"/>
+              </w:rPr>
+              <w:t>Aguardando Confirmação do médico</w:t>
+            </w:r>
+          </w:p>
+        </w:tc>
+      </w:tr>
+      <w:tr>
+        <w:trPr>
+          <w:trHeight w:val="288"/>
+          <w:jc w:val="center"/>
+        </w:trPr>
+        <w:tc>
+          <w:tcPr>
+            <w:tcW w:w="278" w:type="dxa"/>
+            <w:tcBorders>
+              <w:top w:val="nil"/>
+              <w:left w:val="single" w:sz="4" w:space="0" w:color="auto"/>
+              <w:bottom w:val="single" w:sz="4" w:space="0" w:color="auto"/>
+              <w:right w:val="single" w:sz="4" w:space="0" w:color="auto"/>
+            </w:tcBorders>
+            <w:shd w:val="clear" w:color="auto" w:fill="auto"/>
+            <w:noWrap/>
+            <w:vAlign w:val="center"/>
+            <w:hideMark/>
+          </w:tcPr>
+          <w:p>
+            <w:pPr>
+              <w:spacing w:after="0" w:line="240" w:lineRule="auto"/>
+              <w:jc w:val="center"/>
+              <w:rPr>
+                <w:rFonts w:ascii="Calibri" w:eastAsia="Times New Roman" w:hAnsi="Calibri" w:cs="Calibri"/>
+                <w:color w:val="000000"/>
+                <w:sz w:val="22"/>
+                <w:szCs w:val="22"/>
+              </w:rPr>
+            </w:pPr>
+            <w:r>
+              <w:rPr>
+                <w:rFonts w:ascii="Calibri" w:eastAsia="Times New Roman" w:hAnsi="Calibri" w:cs="Calibri"/>
+                <w:color w:val="000000"/>
+                <w:sz w:val="22"/>
+                <w:szCs w:val="22"/>
+              </w:rPr>
+              <w:t>3</w:t>
+            </w:r>
+          </w:p>
+        </w:tc>
+        <w:tc>
+          <w:tcPr>
+            <w:tcW w:w="4162" w:type="dxa"/>
+            <w:tcBorders>
+              <w:top w:val="nil"/>
+              <w:left w:val="nil"/>
+              <w:bottom w:val="single" w:sz="4" w:space="0" w:color="auto"/>
+              <w:right w:val="single" w:sz="4" w:space="0" w:color="auto"/>
+            </w:tcBorders>
+            <w:shd w:val="clear" w:color="auto" w:fill="auto"/>
+            <w:noWrap/>
+            <w:vAlign w:val="center"/>
+            <w:hideMark/>
+          </w:tcPr>
+          <w:p>
+            <w:pPr>
+              <w:spacing w:after="0" w:line="240" w:lineRule="auto"/>
+              <w:jc w:val="center"/>
+              <w:rPr>
+                <w:rFonts w:ascii="Calibri" w:eastAsia="Times New Roman" w:hAnsi="Calibri" w:cs="Calibri"/>
+                <w:color w:val="000000"/>
+                <w:sz w:val="22"/>
+                <w:szCs w:val="22"/>
+              </w:rPr>
+            </w:pPr>
+            <w:r>
+              <w:rPr>
+                <w:rFonts w:ascii="Calibri" w:eastAsia="Times New Roman" w:hAnsi="Calibri" w:cs="Calibri"/>
+                <w:color w:val="000000"/>
+                <w:sz w:val="22"/>
+                <w:szCs w:val="22"/>
+              </w:rPr>
+              <w:t>Recusado</w:t>
+            </w:r>
+          </w:p>
+        </w:tc>
+      </w:tr>
+      <w:tr>
+        <w:trPr>
+          <w:trHeight w:val="288"/>
+          <w:jc w:val="center"/>
+        </w:trPr>
+        <w:tc>
+          <w:tcPr>
+            <w:tcW w:w="278" w:type="dxa"/>
+            <w:tcBorders>
+              <w:top w:val="nil"/>
+              <w:left w:val="single" w:sz="4" w:space="0" w:color="auto"/>
+              <w:bottom w:val="single" w:sz="4" w:space="0" w:color="auto"/>
+              <w:right w:val="single" w:sz="4" w:space="0" w:color="auto"/>
+            </w:tcBorders>
+            <w:shd w:val="clear" w:color="auto" w:fill="auto"/>
+            <w:noWrap/>
+            <w:vAlign w:val="center"/>
+            <w:hideMark/>
+          </w:tcPr>
+          <w:p>
+            <w:pPr>
+              <w:spacing w:after="0" w:line="240" w:lineRule="auto"/>
+              <w:jc w:val="center"/>
+              <w:rPr>
+                <w:rFonts w:ascii="Calibri" w:eastAsia="Times New Roman" w:hAnsi="Calibri" w:cs="Calibri"/>
+                <w:color w:val="000000"/>
+                <w:sz w:val="22"/>
+                <w:szCs w:val="22"/>
+              </w:rPr>
+            </w:pPr>
+            <w:r>
+              <w:rPr>
+                <w:rFonts w:ascii="Calibri" w:eastAsia="Times New Roman" w:hAnsi="Calibri" w:cs="Calibri"/>
+                <w:color w:val="000000"/>
+                <w:sz w:val="22"/>
+                <w:szCs w:val="22"/>
+              </w:rPr>
+              <w:t>4</w:t>
+            </w:r>
+          </w:p>
+        </w:tc>
+        <w:tc>
+          <w:tcPr>
+            <w:tcW w:w="4162" w:type="dxa"/>
+            <w:tcBorders>
+              <w:top w:val="nil"/>
+              <w:left w:val="nil"/>
+              <w:bottom w:val="single" w:sz="4" w:space="0" w:color="auto"/>
+              <w:right w:val="single" w:sz="4" w:space="0" w:color="auto"/>
+            </w:tcBorders>
+            <w:shd w:val="clear" w:color="auto" w:fill="auto"/>
+            <w:noWrap/>
+            <w:vAlign w:val="center"/>
+            <w:hideMark/>
+          </w:tcPr>
+          <w:p>
+            <w:pPr>
+              <w:spacing w:after="0" w:line="240" w:lineRule="auto"/>
+              <w:jc w:val="center"/>
+              <w:rPr>
+                <w:rFonts w:ascii="Calibri" w:eastAsia="Times New Roman" w:hAnsi="Calibri" w:cs="Calibri"/>
+                <w:color w:val="000000"/>
+                <w:sz w:val="22"/>
+                <w:szCs w:val="22"/>
+              </w:rPr>
+            </w:pPr>
+            <w:r>
+              <w:rPr>
+                <w:rFonts w:ascii="Calibri" w:eastAsia="Times New Roman" w:hAnsi="Calibri" w:cs="Calibri"/>
+                <w:color w:val="000000"/>
+                <w:sz w:val="22"/>
+                <w:szCs w:val="22"/>
+              </w:rPr>
+              <w:t>Adiado</w:t>
+            </w:r>
+          </w:p>
+        </w:tc>
+      </w:tr>
+    </w:tbl>
+    <w:p>
+      <w:pPr>
+        <w:jc w:val="center"/>
+      </w:pPr>
+    </w:p>
+    <w:tbl>
+      <w:tblPr>
+        <w:tblW w:w="4760" w:type="dxa"/>
+        <w:jc w:val="center"/>
+        <w:tblCellMar>
+          <w:left w:w="70" w:type="dxa"/>
+          <w:right w:w="70" w:type="dxa"/>
+        </w:tblCellMar>
+        <w:tblLook w:val="04A0" w:firstRow="1" w:lastRow="0" w:firstColumn="1" w:lastColumn="0" w:noHBand="0" w:noVBand="1"/>
+      </w:tblPr>
+      <w:tblGrid>
+        <w:gridCol w:w="603"/>
+        <w:gridCol w:w="4157"/>
+      </w:tblGrid>
+      <w:tr>
+        <w:trPr>
+          <w:trHeight w:val="288"/>
+          <w:jc w:val="center"/>
+        </w:trPr>
+        <w:tc>
+          <w:tcPr>
+            <w:tcW w:w="4760" w:type="dxa"/>
+            <w:gridSpan w:val="2"/>
+            <w:tcBorders>
+              <w:top w:val="single" w:sz="4" w:space="0" w:color="auto"/>
+              <w:left w:val="single" w:sz="4" w:space="0" w:color="auto"/>
+              <w:bottom w:val="single" w:sz="4" w:space="0" w:color="auto"/>
+              <w:right w:val="single" w:sz="4" w:space="0" w:color="000000"/>
+            </w:tcBorders>
+            <w:shd w:val="clear" w:color="000000" w:fill="0070C0"/>
+            <w:noWrap/>
+            <w:vAlign w:val="center"/>
+            <w:hideMark/>
+          </w:tcPr>
+          <w:p>
+            <w:pPr>
+              <w:spacing w:after="0" w:line="240" w:lineRule="auto"/>
+              <w:jc w:val="center"/>
+              <w:rPr>
+                <w:rFonts w:ascii="Calibri" w:eastAsia="Times New Roman" w:hAnsi="Calibri" w:cs="Calibri"/>
+                <w:color w:val="FFFFFF"/>
+                <w:sz w:val="22"/>
+                <w:szCs w:val="22"/>
+              </w:rPr>
+            </w:pPr>
+            <w:r>
+              <w:rPr>
+                <w:rFonts w:ascii="Calibri" w:eastAsia="Times New Roman" w:hAnsi="Calibri" w:cs="Calibri"/>
+                <w:color w:val="FFFFFF"/>
+                <w:sz w:val="22"/>
+                <w:szCs w:val="22"/>
+              </w:rPr>
+              <w:t>Especialidades</w:t>
+            </w:r>
+          </w:p>
+        </w:tc>
+      </w:tr>
+      <w:tr>
+        <w:trPr>
+          <w:trHeight w:val="288"/>
+          <w:jc w:val="center"/>
+        </w:trPr>
+        <w:tc>
+          <w:tcPr>
+            <w:tcW w:w="603" w:type="dxa"/>
+            <w:tcBorders>
+              <w:top w:val="nil"/>
+              <w:left w:val="single" w:sz="4" w:space="0" w:color="auto"/>
+              <w:bottom w:val="single" w:sz="4" w:space="0" w:color="auto"/>
+              <w:right w:val="single" w:sz="4" w:space="0" w:color="auto"/>
+            </w:tcBorders>
+            <w:shd w:val="clear" w:color="000000" w:fill="9BC2E6"/>
+            <w:noWrap/>
+            <w:vAlign w:val="center"/>
+            <w:hideMark/>
+          </w:tcPr>
+          <w:p>
+            <w:pPr>
+              <w:spacing w:after="0" w:line="240" w:lineRule="auto"/>
+              <w:jc w:val="center"/>
+              <w:rPr>
+                <w:rFonts w:ascii="Calibri" w:eastAsia="Times New Roman" w:hAnsi="Calibri" w:cs="Calibri"/>
+                <w:color w:val="000000"/>
+                <w:sz w:val="22"/>
+                <w:szCs w:val="22"/>
+              </w:rPr>
+            </w:pPr>
+            <w:r>
+              <w:rPr>
+                <w:rFonts w:ascii="Calibri" w:eastAsia="Times New Roman" w:hAnsi="Calibri" w:cs="Calibri"/>
+                <w:color w:val="000000"/>
+                <w:sz w:val="22"/>
+                <w:szCs w:val="22"/>
+              </w:rPr>
+              <w:t>ID</w:t>
+            </w:r>
+          </w:p>
+        </w:tc>
+        <w:tc>
+          <w:tcPr>
+            <w:tcW w:w="4157" w:type="dxa"/>
+            <w:tcBorders>
+              <w:top w:val="nil"/>
+              <w:left w:val="nil"/>
+              <w:bottom w:val="single" w:sz="4" w:space="0" w:color="auto"/>
+              <w:right w:val="single" w:sz="4" w:space="0" w:color="auto"/>
+            </w:tcBorders>
+            <w:shd w:val="clear" w:color="000000" w:fill="9BC2E6"/>
+            <w:noWrap/>
+            <w:vAlign w:val="center"/>
+            <w:hideMark/>
+          </w:tcPr>
+          <w:p>
+            <w:pPr>
+              <w:spacing w:after="0" w:line="240" w:lineRule="auto"/>
+              <w:jc w:val="center"/>
+              <w:rPr>
+                <w:rFonts w:ascii="Calibri" w:eastAsia="Times New Roman" w:hAnsi="Calibri" w:cs="Calibri"/>
+                <w:color w:val="000000"/>
+                <w:sz w:val="22"/>
+                <w:szCs w:val="22"/>
+              </w:rPr>
+            </w:pPr>
+            <w:r>
+              <w:rPr>
+                <w:rFonts w:ascii="Calibri" w:eastAsia="Times New Roman" w:hAnsi="Calibri" w:cs="Calibri"/>
+                <w:color w:val="000000"/>
+                <w:sz w:val="22"/>
+                <w:szCs w:val="22"/>
+              </w:rPr>
+              <w:t>Nome</w:t>
+            </w:r>
+          </w:p>
+        </w:tc>
+      </w:tr>
+      <w:tr>
+        <w:trPr>
+          <w:trHeight w:val="288"/>
+          <w:jc w:val="center"/>
+        </w:trPr>
+        <w:tc>
+          <w:tcPr>
+            <w:tcW w:w="603" w:type="dxa"/>
+            <w:tcBorders>
+              <w:top w:val="nil"/>
+              <w:left w:val="single" w:sz="4" w:space="0" w:color="auto"/>
+              <w:bottom w:val="single" w:sz="4" w:space="0" w:color="auto"/>
+              <w:right w:val="single" w:sz="4" w:space="0" w:color="auto"/>
+            </w:tcBorders>
+            <w:shd w:val="clear" w:color="auto" w:fill="auto"/>
+            <w:noWrap/>
+            <w:vAlign w:val="center"/>
+            <w:hideMark/>
+          </w:tcPr>
+          <w:p>
+            <w:pPr>
+              <w:spacing w:after="0" w:line="240" w:lineRule="auto"/>
+              <w:jc w:val="center"/>
+              <w:rPr>
+                <w:rFonts w:ascii="Calibri" w:eastAsia="Times New Roman" w:hAnsi="Calibri" w:cs="Calibri"/>
+                <w:color w:val="000000"/>
+                <w:sz w:val="22"/>
+                <w:szCs w:val="22"/>
+              </w:rPr>
+            </w:pPr>
+            <w:r>
+              <w:rPr>
+                <w:rFonts w:ascii="Calibri" w:eastAsia="Times New Roman" w:hAnsi="Calibri" w:cs="Calibri"/>
+                <w:color w:val="000000"/>
+                <w:sz w:val="22"/>
+                <w:szCs w:val="22"/>
+              </w:rPr>
+              <w:t>1</w:t>
+            </w:r>
+          </w:p>
+        </w:tc>
+        <w:tc>
+          <w:tcPr>
+            <w:tcW w:w="4157" w:type="dxa"/>
+            <w:tcBorders>
+              <w:top w:val="nil"/>
+              <w:left w:val="nil"/>
+              <w:bottom w:val="single" w:sz="4" w:space="0" w:color="auto"/>
+              <w:right w:val="single" w:sz="4" w:space="0" w:color="auto"/>
+            </w:tcBorders>
+            <w:shd w:val="clear" w:color="auto" w:fill="auto"/>
+            <w:noWrap/>
+            <w:vAlign w:val="center"/>
+            <w:hideMark/>
+          </w:tcPr>
+          <w:p>
+            <w:pPr>
+              <w:spacing w:after="0" w:line="240" w:lineRule="auto"/>
+              <w:jc w:val="center"/>
+              <w:rPr>
+                <w:rFonts w:ascii="Calibri" w:eastAsia="Times New Roman" w:hAnsi="Calibri" w:cs="Calibri"/>
+                <w:color w:val="000000"/>
+                <w:sz w:val="22"/>
+                <w:szCs w:val="22"/>
+              </w:rPr>
+            </w:pPr>
+            <w:r>
+              <w:rPr>
+                <w:rFonts w:ascii="Calibri" w:eastAsia="Times New Roman" w:hAnsi="Calibri" w:cs="Calibri"/>
+                <w:color w:val="000000"/>
+                <w:sz w:val="22"/>
+                <w:szCs w:val="22"/>
+              </w:rPr>
+              <w:t>Psiquiatra</w:t>
+            </w:r>
+          </w:p>
+        </w:tc>
+      </w:tr>
+      <w:tr>
+        <w:trPr>
+          <w:trHeight w:val="288"/>
+          <w:jc w:val="center"/>
+        </w:trPr>
+        <w:tc>
+          <w:tcPr>
+            <w:tcW w:w="603" w:type="dxa"/>
+            <w:tcBorders>
+              <w:top w:val="nil"/>
+              <w:left w:val="single" w:sz="4" w:space="0" w:color="auto"/>
+              <w:bottom w:val="single" w:sz="4" w:space="0" w:color="auto"/>
+              <w:right w:val="single" w:sz="4" w:space="0" w:color="auto"/>
+            </w:tcBorders>
+            <w:shd w:val="clear" w:color="auto" w:fill="auto"/>
+            <w:noWrap/>
+            <w:vAlign w:val="center"/>
+            <w:hideMark/>
+          </w:tcPr>
+          <w:p>
+            <w:pPr>
+              <w:spacing w:after="0" w:line="240" w:lineRule="auto"/>
+              <w:jc w:val="center"/>
+              <w:rPr>
+                <w:rFonts w:ascii="Calibri" w:eastAsia="Times New Roman" w:hAnsi="Calibri" w:cs="Calibri"/>
+                <w:color w:val="000000"/>
+                <w:sz w:val="22"/>
+                <w:szCs w:val="22"/>
+              </w:rPr>
+            </w:pPr>
+            <w:r>
+              <w:rPr>
+                <w:rFonts w:ascii="Calibri" w:eastAsia="Times New Roman" w:hAnsi="Calibri" w:cs="Calibri"/>
+                <w:color w:val="000000"/>
+                <w:sz w:val="22"/>
+                <w:szCs w:val="22"/>
+              </w:rPr>
+              <w:t>2</w:t>
+            </w:r>
+          </w:p>
+        </w:tc>
+        <w:tc>
+          <w:tcPr>
+            <w:tcW w:w="4157" w:type="dxa"/>
+            <w:tcBorders>
+              <w:top w:val="nil"/>
+              <w:left w:val="nil"/>
+              <w:bottom w:val="single" w:sz="4" w:space="0" w:color="auto"/>
+              <w:right w:val="single" w:sz="4" w:space="0" w:color="auto"/>
+            </w:tcBorders>
+            <w:shd w:val="clear" w:color="auto" w:fill="auto"/>
+            <w:noWrap/>
+            <w:vAlign w:val="center"/>
+            <w:hideMark/>
+          </w:tcPr>
+          <w:p>
+            <w:pPr>
+              <w:spacing w:after="0" w:line="240" w:lineRule="auto"/>
+              <w:jc w:val="center"/>
+              <w:rPr>
+                <w:rFonts w:ascii="Calibri" w:eastAsia="Times New Roman" w:hAnsi="Calibri" w:cs="Calibri"/>
+                <w:color w:val="000000"/>
+                <w:sz w:val="22"/>
+                <w:szCs w:val="22"/>
+              </w:rPr>
+            </w:pPr>
+            <w:r>
+              <w:rPr>
+                <w:rFonts w:ascii="Calibri" w:eastAsia="Times New Roman" w:hAnsi="Calibri" w:cs="Calibri"/>
+                <w:color w:val="000000"/>
+                <w:sz w:val="22"/>
+                <w:szCs w:val="22"/>
+              </w:rPr>
+              <w:t>Cardiologista</w:t>
+            </w:r>
+          </w:p>
+        </w:tc>
+      </w:tr>
+      <w:tr>
+        <w:trPr>
+          <w:trHeight w:val="288"/>
+          <w:jc w:val="center"/>
+        </w:trPr>
+        <w:tc>
+          <w:tcPr>
+            <w:tcW w:w="603" w:type="dxa"/>
+            <w:tcBorders>
+              <w:top w:val="nil"/>
+              <w:left w:val="single" w:sz="4" w:space="0" w:color="auto"/>
+              <w:bottom w:val="single" w:sz="4" w:space="0" w:color="auto"/>
+              <w:right w:val="single" w:sz="4" w:space="0" w:color="auto"/>
+            </w:tcBorders>
+            <w:shd w:val="clear" w:color="auto" w:fill="auto"/>
+            <w:noWrap/>
+            <w:vAlign w:val="center"/>
+            <w:hideMark/>
+          </w:tcPr>
+          <w:p>
+            <w:pPr>
+              <w:spacing w:after="0" w:line="240" w:lineRule="auto"/>
+              <w:jc w:val="center"/>
+              <w:rPr>
+                <w:rFonts w:ascii="Calibri" w:eastAsia="Times New Roman" w:hAnsi="Calibri" w:cs="Calibri"/>
+                <w:color w:val="000000"/>
+                <w:sz w:val="22"/>
+                <w:szCs w:val="22"/>
+              </w:rPr>
+            </w:pPr>
+            <w:r>
+              <w:rPr>
+                <w:rFonts w:ascii="Calibri" w:eastAsia="Times New Roman" w:hAnsi="Calibri" w:cs="Calibri"/>
+                <w:color w:val="000000"/>
+                <w:sz w:val="22"/>
+                <w:szCs w:val="22"/>
+              </w:rPr>
+              <w:t>3</w:t>
+            </w:r>
+          </w:p>
+        </w:tc>
+        <w:tc>
+          <w:tcPr>
+            <w:tcW w:w="4157" w:type="dxa"/>
+            <w:tcBorders>
+              <w:top w:val="nil"/>
+              <w:left w:val="nil"/>
+              <w:bottom w:val="single" w:sz="4" w:space="0" w:color="auto"/>
+              <w:right w:val="single" w:sz="4" w:space="0" w:color="auto"/>
+            </w:tcBorders>
+            <w:shd w:val="clear" w:color="auto" w:fill="auto"/>
+            <w:noWrap/>
+            <w:vAlign w:val="center"/>
+            <w:hideMark/>
+          </w:tcPr>
+          <w:p>
+            <w:pPr>
+              <w:spacing w:after="0" w:line="240" w:lineRule="auto"/>
+              <w:jc w:val="center"/>
+              <w:rPr>
+                <w:rFonts w:ascii="Calibri" w:eastAsia="Times New Roman" w:hAnsi="Calibri" w:cs="Calibri"/>
+                <w:color w:val="000000"/>
+                <w:sz w:val="22"/>
+                <w:szCs w:val="22"/>
+              </w:rPr>
+            </w:pPr>
+            <w:r>
+              <w:rPr>
+                <w:rFonts w:ascii="Calibri" w:eastAsia="Times New Roman" w:hAnsi="Calibri" w:cs="Calibri"/>
+                <w:color w:val="000000"/>
+                <w:sz w:val="22"/>
+                <w:szCs w:val="22"/>
+              </w:rPr>
+              <w:t>Endocrinologista</w:t>
+            </w:r>
+          </w:p>
+        </w:tc>
+      </w:tr>
+      <w:tr>
+        <w:trPr>
+          <w:trHeight w:val="288"/>
+          <w:jc w:val="center"/>
+        </w:trPr>
+        <w:tc>
+          <w:tcPr>
+            <w:tcW w:w="603" w:type="dxa"/>
+            <w:tcBorders>
+              <w:top w:val="nil"/>
+              <w:left w:val="single" w:sz="4" w:space="0" w:color="auto"/>
+              <w:bottom w:val="single" w:sz="4" w:space="0" w:color="auto"/>
+              <w:right w:val="single" w:sz="4" w:space="0" w:color="auto"/>
+            </w:tcBorders>
+            <w:shd w:val="clear" w:color="auto" w:fill="auto"/>
+            <w:noWrap/>
+            <w:vAlign w:val="center"/>
+            <w:hideMark/>
+          </w:tcPr>
+          <w:p>
+            <w:pPr>
+              <w:spacing w:after="0" w:line="240" w:lineRule="auto"/>
+              <w:jc w:val="center"/>
+              <w:rPr>
+                <w:rFonts w:ascii="Calibri" w:eastAsia="Times New Roman" w:hAnsi="Calibri" w:cs="Calibri"/>
+                <w:color w:val="000000"/>
+                <w:sz w:val="22"/>
+                <w:szCs w:val="22"/>
+              </w:rPr>
+            </w:pPr>
+            <w:r>
+              <w:rPr>
+                <w:rFonts w:ascii="Calibri" w:eastAsia="Times New Roman" w:hAnsi="Calibri" w:cs="Calibri"/>
+                <w:color w:val="000000"/>
+                <w:sz w:val="22"/>
+                <w:szCs w:val="22"/>
+              </w:rPr>
+              <w:t>4</w:t>
+            </w:r>
+          </w:p>
+        </w:tc>
+        <w:tc>
+          <w:tcPr>
+            <w:tcW w:w="4157" w:type="dxa"/>
+            <w:tcBorders>
+              <w:top w:val="nil"/>
+              <w:left w:val="nil"/>
+              <w:bottom w:val="single" w:sz="4" w:space="0" w:color="auto"/>
+              <w:right w:val="single" w:sz="4" w:space="0" w:color="auto"/>
+            </w:tcBorders>
+            <w:shd w:val="clear" w:color="auto" w:fill="auto"/>
+            <w:noWrap/>
+            <w:vAlign w:val="center"/>
+            <w:hideMark/>
+          </w:tcPr>
+          <w:p>
+            <w:pPr>
+              <w:spacing w:after="0" w:line="240" w:lineRule="auto"/>
+              <w:jc w:val="center"/>
+              <w:rPr>
+                <w:rFonts w:ascii="Calibri" w:eastAsia="Times New Roman" w:hAnsi="Calibri" w:cs="Calibri"/>
+                <w:color w:val="000000"/>
+                <w:sz w:val="22"/>
+                <w:szCs w:val="22"/>
+              </w:rPr>
+            </w:pPr>
+            <w:r>
+              <w:rPr>
+                <w:rFonts w:ascii="Calibri" w:eastAsia="Times New Roman" w:hAnsi="Calibri" w:cs="Calibri"/>
+                <w:color w:val="000000"/>
+                <w:sz w:val="22"/>
+                <w:szCs w:val="22"/>
+              </w:rPr>
+              <w:t>Nutricionista</w:t>
+            </w:r>
+          </w:p>
+        </w:tc>
+      </w:tr>
+      <w:tr>
+        <w:trPr>
+          <w:trHeight w:val="288"/>
+          <w:jc w:val="center"/>
+        </w:trPr>
+        <w:tc>
+          <w:tcPr>
+            <w:tcW w:w="603" w:type="dxa"/>
+            <w:tcBorders>
+              <w:top w:val="nil"/>
+              <w:left w:val="single" w:sz="4" w:space="0" w:color="auto"/>
+              <w:bottom w:val="single" w:sz="4" w:space="0" w:color="auto"/>
+              <w:right w:val="single" w:sz="4" w:space="0" w:color="auto"/>
+            </w:tcBorders>
+            <w:shd w:val="clear" w:color="auto" w:fill="auto"/>
+            <w:noWrap/>
+            <w:vAlign w:val="center"/>
+            <w:hideMark/>
+          </w:tcPr>
+          <w:p>
+            <w:pPr>
+              <w:spacing w:after="0" w:line="240" w:lineRule="auto"/>
+              <w:jc w:val="center"/>
+              <w:rPr>
+                <w:rFonts w:ascii="Calibri" w:eastAsia="Times New Roman" w:hAnsi="Calibri" w:cs="Calibri"/>
+                <w:color w:val="000000"/>
+                <w:sz w:val="22"/>
+                <w:szCs w:val="22"/>
+              </w:rPr>
+            </w:pPr>
+            <w:r>
+              <w:rPr>
+                <w:rFonts w:ascii="Calibri" w:eastAsia="Times New Roman" w:hAnsi="Calibri" w:cs="Calibri"/>
+                <w:color w:val="000000"/>
+                <w:sz w:val="22"/>
+                <w:szCs w:val="22"/>
+              </w:rPr>
+              <w:t>5</w:t>
+            </w:r>
+          </w:p>
+        </w:tc>
+        <w:tc>
+          <w:tcPr>
+            <w:tcW w:w="4157" w:type="dxa"/>
+            <w:tcBorders>
+              <w:top w:val="nil"/>
+              <w:left w:val="nil"/>
+              <w:bottom w:val="single" w:sz="4" w:space="0" w:color="auto"/>
+              <w:right w:val="single" w:sz="4" w:space="0" w:color="auto"/>
+            </w:tcBorders>
+            <w:shd w:val="clear" w:color="auto" w:fill="auto"/>
+            <w:noWrap/>
+            <w:vAlign w:val="center"/>
+            <w:hideMark/>
+          </w:tcPr>
+          <w:p>
+            <w:pPr>
+              <w:spacing w:after="0" w:line="240" w:lineRule="auto"/>
+              <w:jc w:val="center"/>
+              <w:rPr>
+                <w:rFonts w:ascii="Calibri" w:eastAsia="Times New Roman" w:hAnsi="Calibri" w:cs="Calibri"/>
+                <w:color w:val="000000"/>
+                <w:sz w:val="22"/>
+                <w:szCs w:val="22"/>
+              </w:rPr>
+            </w:pPr>
+            <w:r>
+              <w:rPr>
+                <w:rFonts w:ascii="Calibri" w:eastAsia="Times New Roman" w:hAnsi="Calibri" w:cs="Calibri"/>
+                <w:color w:val="000000"/>
+                <w:sz w:val="22"/>
+                <w:szCs w:val="22"/>
+              </w:rPr>
+              <w:t>Pediatra</w:t>
+            </w:r>
+          </w:p>
+        </w:tc>
+      </w:tr>
+    </w:tbl>
+    <w:p>
+      <w:pPr>
+        <w:jc w:val="center"/>
+      </w:pPr>
+    </w:p>
+    <w:p>
+      <w:pPr>
+        <w:jc w:val="center"/>
+      </w:pPr>
+    </w:p>
+    <w:tbl>
+      <w:tblPr>
+        <w:tblW w:w="8784" w:type="dxa"/>
+        <w:jc w:val="center"/>
+        <w:tblCellMar>
+          <w:left w:w="70" w:type="dxa"/>
+          <w:right w:w="70" w:type="dxa"/>
+        </w:tblCellMar>
+        <w:tblLook w:val="04A0" w:firstRow="1" w:lastRow="0" w:firstColumn="1" w:lastColumn="0" w:noHBand="0" w:noVBand="1"/>
+      </w:tblPr>
+      <w:tblGrid>
+        <w:gridCol w:w="362"/>
+        <w:gridCol w:w="1191"/>
+        <w:gridCol w:w="1324"/>
+        <w:gridCol w:w="1654"/>
+        <w:gridCol w:w="1701"/>
+        <w:gridCol w:w="2552"/>
+      </w:tblGrid>
+      <w:tr>
+        <w:trPr>
+          <w:trHeight w:val="334"/>
+          <w:jc w:val="center"/>
+        </w:trPr>
+        <w:tc>
+          <w:tcPr>
+            <w:tcW w:w="8784" w:type="dxa"/>
+            <w:gridSpan w:val="6"/>
+            <w:tcBorders>
+              <w:top w:val="single" w:sz="4" w:space="0" w:color="auto"/>
+              <w:left w:val="single" w:sz="4" w:space="0" w:color="auto"/>
+              <w:bottom w:val="single" w:sz="4" w:space="0" w:color="auto"/>
+              <w:right w:val="single" w:sz="4" w:space="0" w:color="auto"/>
+            </w:tcBorders>
+            <w:shd w:val="clear" w:color="000000" w:fill="0070C0"/>
+            <w:noWrap/>
+            <w:vAlign w:val="center"/>
+            <w:hideMark/>
+          </w:tcPr>
+          <w:p>
+            <w:pPr>
+              <w:spacing w:after="0" w:line="240" w:lineRule="auto"/>
+              <w:jc w:val="center"/>
+              <w:rPr>
+                <w:rFonts w:ascii="Calibri" w:eastAsia="Times New Roman" w:hAnsi="Calibri" w:cs="Calibri"/>
+                <w:color w:val="FFFFFF"/>
+                <w:sz w:val="22"/>
+                <w:szCs w:val="22"/>
+              </w:rPr>
+            </w:pPr>
+            <w:r>
+              <w:rPr>
+                <w:rFonts w:ascii="Calibri" w:eastAsia="Times New Roman" w:hAnsi="Calibri" w:cs="Calibri"/>
+                <w:color w:val="FFFFFF"/>
+                <w:sz w:val="22"/>
+                <w:szCs w:val="22"/>
+              </w:rPr>
+              <w:lastRenderedPageBreak/>
+              <w:t>Pacientes</w:t>
+            </w:r>
+          </w:p>
+        </w:tc>
+      </w:tr>
+      <w:tr>
+        <w:trPr>
+          <w:trHeight w:val="334"/>
+          <w:jc w:val="center"/>
+        </w:trPr>
+        <w:tc>
+          <w:tcPr>
+            <w:tcW w:w="362" w:type="dxa"/>
+            <w:tcBorders>
+              <w:top w:val="nil"/>
+              <w:left w:val="single" w:sz="4" w:space="0" w:color="auto"/>
+              <w:bottom w:val="single" w:sz="4" w:space="0" w:color="auto"/>
+              <w:right w:val="single" w:sz="4" w:space="0" w:color="auto"/>
+            </w:tcBorders>
+            <w:shd w:val="clear" w:color="000000" w:fill="9BC2E6"/>
+            <w:noWrap/>
+            <w:vAlign w:val="center"/>
+            <w:hideMark/>
+          </w:tcPr>
+          <w:p>
+            <w:pPr>
+              <w:spacing w:after="0" w:line="240" w:lineRule="auto"/>
+              <w:jc w:val="center"/>
+              <w:rPr>
+                <w:rFonts w:ascii="Calibri" w:eastAsia="Times New Roman" w:hAnsi="Calibri" w:cs="Calibri"/>
+                <w:color w:val="000000"/>
+                <w:sz w:val="22"/>
+                <w:szCs w:val="22"/>
+              </w:rPr>
+            </w:pPr>
+            <w:r>
+              <w:rPr>
+                <w:rFonts w:ascii="Calibri" w:eastAsia="Times New Roman" w:hAnsi="Calibri" w:cs="Calibri"/>
+                <w:color w:val="000000"/>
+                <w:sz w:val="22"/>
+                <w:szCs w:val="22"/>
+              </w:rPr>
+              <w:t>ID</w:t>
+            </w:r>
+          </w:p>
+        </w:tc>
+        <w:tc>
+          <w:tcPr>
+            <w:tcW w:w="1191" w:type="dxa"/>
+            <w:tcBorders>
+              <w:top w:val="nil"/>
+              <w:left w:val="nil"/>
+              <w:bottom w:val="single" w:sz="4" w:space="0" w:color="auto"/>
+              <w:right w:val="single" w:sz="4" w:space="0" w:color="auto"/>
+            </w:tcBorders>
+            <w:shd w:val="clear" w:color="000000" w:fill="9BC2E6"/>
+            <w:noWrap/>
+            <w:vAlign w:val="center"/>
+            <w:hideMark/>
+          </w:tcPr>
+          <w:p>
+            <w:pPr>
+              <w:spacing w:after="0" w:line="240" w:lineRule="auto"/>
+              <w:jc w:val="center"/>
+              <w:rPr>
+                <w:rFonts w:ascii="Calibri" w:eastAsia="Times New Roman" w:hAnsi="Calibri" w:cs="Calibri"/>
+                <w:color w:val="000000"/>
+                <w:sz w:val="22"/>
+                <w:szCs w:val="22"/>
+              </w:rPr>
+            </w:pPr>
+            <w:r>
+              <w:rPr>
+                <w:rFonts w:ascii="Calibri" w:eastAsia="Times New Roman" w:hAnsi="Calibri" w:cs="Calibri"/>
+                <w:color w:val="000000"/>
+                <w:sz w:val="22"/>
+                <w:szCs w:val="22"/>
+              </w:rPr>
+              <w:t>ID Usuário</w:t>
+            </w:r>
+          </w:p>
+        </w:tc>
+        <w:tc>
+          <w:tcPr>
+            <w:tcW w:w="1324" w:type="dxa"/>
+            <w:tcBorders>
+              <w:top w:val="nil"/>
+              <w:left w:val="nil"/>
+              <w:bottom w:val="single" w:sz="4" w:space="0" w:color="auto"/>
+              <w:right w:val="single" w:sz="4" w:space="0" w:color="auto"/>
+            </w:tcBorders>
+            <w:shd w:val="clear" w:color="000000" w:fill="9BC2E6"/>
+            <w:noWrap/>
+            <w:vAlign w:val="center"/>
+            <w:hideMark/>
+          </w:tcPr>
+          <w:p>
+            <w:pPr>
+              <w:spacing w:after="0" w:line="240" w:lineRule="auto"/>
+              <w:jc w:val="center"/>
+              <w:rPr>
+                <w:rFonts w:ascii="Calibri" w:eastAsia="Times New Roman" w:hAnsi="Calibri" w:cs="Calibri"/>
+                <w:color w:val="000000"/>
+                <w:sz w:val="22"/>
+                <w:szCs w:val="22"/>
+              </w:rPr>
+            </w:pPr>
+            <w:r>
+              <w:rPr>
+                <w:rFonts w:ascii="Calibri" w:eastAsia="Times New Roman" w:hAnsi="Calibri" w:cs="Calibri"/>
+                <w:color w:val="000000"/>
+                <w:sz w:val="22"/>
+                <w:szCs w:val="22"/>
+              </w:rPr>
+              <w:t>RG</w:t>
+            </w:r>
+          </w:p>
+        </w:tc>
+        <w:tc>
+          <w:tcPr>
+            <w:tcW w:w="1654" w:type="dxa"/>
+            <w:tcBorders>
+              <w:top w:val="nil"/>
+              <w:left w:val="nil"/>
+              <w:bottom w:val="single" w:sz="4" w:space="0" w:color="auto"/>
+              <w:right w:val="single" w:sz="4" w:space="0" w:color="auto"/>
+            </w:tcBorders>
+            <w:shd w:val="clear" w:color="000000" w:fill="9BC2E6"/>
+            <w:noWrap/>
+            <w:vAlign w:val="center"/>
+            <w:hideMark/>
+          </w:tcPr>
+          <w:p>
+            <w:pPr>
+              <w:spacing w:after="0" w:line="240" w:lineRule="auto"/>
+              <w:jc w:val="center"/>
+              <w:rPr>
+                <w:rFonts w:ascii="Calibri" w:eastAsia="Times New Roman" w:hAnsi="Calibri" w:cs="Calibri"/>
+                <w:color w:val="000000"/>
+                <w:sz w:val="22"/>
+                <w:szCs w:val="22"/>
+              </w:rPr>
+            </w:pPr>
+            <w:r>
+              <w:rPr>
+                <w:rFonts w:ascii="Calibri" w:eastAsia="Times New Roman" w:hAnsi="Calibri" w:cs="Calibri"/>
+                <w:color w:val="000000"/>
+                <w:sz w:val="22"/>
+                <w:szCs w:val="22"/>
+              </w:rPr>
+              <w:t>CPF</w:t>
+            </w:r>
+          </w:p>
+        </w:tc>
+        <w:tc>
+          <w:tcPr>
+            <w:tcW w:w="1701" w:type="dxa"/>
+            <w:tcBorders>
+              <w:top w:val="nil"/>
+              <w:left w:val="nil"/>
+              <w:bottom w:val="single" w:sz="4" w:space="0" w:color="auto"/>
+              <w:right w:val="single" w:sz="4" w:space="0" w:color="auto"/>
+            </w:tcBorders>
+            <w:shd w:val="clear" w:color="000000" w:fill="9BC2E6"/>
+            <w:noWrap/>
+            <w:vAlign w:val="center"/>
+            <w:hideMark/>
+          </w:tcPr>
+          <w:p>
+            <w:pPr>
+              <w:spacing w:after="0" w:line="240" w:lineRule="auto"/>
+              <w:jc w:val="center"/>
+              <w:rPr>
+                <w:rFonts w:ascii="Calibri" w:eastAsia="Times New Roman" w:hAnsi="Calibri" w:cs="Calibri"/>
+                <w:color w:val="000000"/>
+                <w:sz w:val="22"/>
+                <w:szCs w:val="22"/>
+              </w:rPr>
+            </w:pPr>
+            <w:r>
+              <w:rPr>
+                <w:rFonts w:ascii="Calibri" w:eastAsia="Times New Roman" w:hAnsi="Calibri" w:cs="Calibri"/>
+                <w:color w:val="000000"/>
+                <w:sz w:val="22"/>
+                <w:szCs w:val="22"/>
+              </w:rPr>
+              <w:t>Data Nascimento</w:t>
+            </w:r>
+          </w:p>
+        </w:tc>
+        <w:tc>
+          <w:tcPr>
+            <w:tcW w:w="2552" w:type="dxa"/>
+            <w:tcBorders>
+              <w:top w:val="nil"/>
+              <w:left w:val="nil"/>
+              <w:bottom w:val="single" w:sz="4" w:space="0" w:color="auto"/>
+              <w:right w:val="single" w:sz="4" w:space="0" w:color="auto"/>
+            </w:tcBorders>
+            <w:shd w:val="clear" w:color="000000" w:fill="9BC2E6"/>
+            <w:noWrap/>
+            <w:vAlign w:val="center"/>
+            <w:hideMark/>
+          </w:tcPr>
+          <w:p>
+            <w:pPr>
+              <w:spacing w:after="0" w:line="240" w:lineRule="auto"/>
+              <w:jc w:val="center"/>
+              <w:rPr>
+                <w:rFonts w:ascii="Calibri" w:eastAsia="Times New Roman" w:hAnsi="Calibri" w:cs="Calibri"/>
+                <w:color w:val="000000"/>
+                <w:sz w:val="22"/>
+                <w:szCs w:val="22"/>
+              </w:rPr>
+            </w:pPr>
+            <w:r>
+              <w:rPr>
+                <w:rFonts w:ascii="Calibri" w:eastAsia="Times New Roman" w:hAnsi="Calibri" w:cs="Calibri"/>
+                <w:color w:val="000000"/>
+                <w:sz w:val="22"/>
+                <w:szCs w:val="22"/>
+              </w:rPr>
+              <w:t>Endereço</w:t>
+            </w:r>
+          </w:p>
+        </w:tc>
+      </w:tr>
+      <w:tr>
+        <w:trPr>
+          <w:trHeight w:val="334"/>
+          <w:jc w:val="center"/>
+        </w:trPr>
+        <w:tc>
+          <w:tcPr>
+            <w:tcW w:w="362" w:type="dxa"/>
+            <w:tcBorders>
+              <w:top w:val="nil"/>
+              <w:left w:val="single" w:sz="4" w:space="0" w:color="auto"/>
+              <w:bottom w:val="single" w:sz="4" w:space="0" w:color="auto"/>
+              <w:right w:val="single" w:sz="4" w:space="0" w:color="auto"/>
+            </w:tcBorders>
+            <w:shd w:val="clear" w:color="auto" w:fill="auto"/>
+            <w:noWrap/>
+            <w:vAlign w:val="center"/>
+            <w:hideMark/>
+          </w:tcPr>
+          <w:p>
+            <w:pPr>
+              <w:spacing w:after="0" w:line="240" w:lineRule="auto"/>
+              <w:jc w:val="center"/>
+              <w:rPr>
+                <w:rFonts w:ascii="Calibri" w:eastAsia="Times New Roman" w:hAnsi="Calibri" w:cs="Calibri"/>
+                <w:color w:val="000000"/>
+                <w:sz w:val="22"/>
+                <w:szCs w:val="22"/>
+              </w:rPr>
+            </w:pPr>
+            <w:r>
+              <w:rPr>
+                <w:rFonts w:ascii="Calibri" w:eastAsia="Times New Roman" w:hAnsi="Calibri" w:cs="Calibri"/>
+                <w:color w:val="000000"/>
+                <w:sz w:val="22"/>
+                <w:szCs w:val="22"/>
+              </w:rPr>
+              <w:t>1</w:t>
+            </w:r>
+          </w:p>
+        </w:tc>
+        <w:tc>
+          <w:tcPr>
+            <w:tcW w:w="1191" w:type="dxa"/>
+            <w:tcBorders>
+              <w:top w:val="nil"/>
+              <w:left w:val="nil"/>
+              <w:bottom w:val="single" w:sz="4" w:space="0" w:color="auto"/>
+              <w:right w:val="single" w:sz="4" w:space="0" w:color="auto"/>
+            </w:tcBorders>
+            <w:shd w:val="clear" w:color="auto" w:fill="auto"/>
+            <w:noWrap/>
+            <w:vAlign w:val="center"/>
+            <w:hideMark/>
+          </w:tcPr>
+          <w:p>
+            <w:pPr>
+              <w:spacing w:after="0" w:line="240" w:lineRule="auto"/>
+              <w:jc w:val="center"/>
+              <w:rPr>
+                <w:rFonts w:ascii="Calibri" w:eastAsia="Times New Roman" w:hAnsi="Calibri" w:cs="Calibri"/>
+                <w:color w:val="000000"/>
+                <w:sz w:val="22"/>
+                <w:szCs w:val="22"/>
+              </w:rPr>
+            </w:pPr>
+            <w:r>
+              <w:rPr>
+                <w:rFonts w:ascii="Calibri" w:eastAsia="Times New Roman" w:hAnsi="Calibri" w:cs="Calibri"/>
+                <w:color w:val="000000"/>
+                <w:sz w:val="22"/>
+                <w:szCs w:val="22"/>
+              </w:rPr>
+              <w:t>3</w:t>
+            </w:r>
+          </w:p>
+        </w:tc>
+        <w:tc>
+          <w:tcPr>
+            <w:tcW w:w="1324" w:type="dxa"/>
+            <w:tcBorders>
+              <w:top w:val="nil"/>
+              <w:left w:val="nil"/>
+              <w:bottom w:val="single" w:sz="4" w:space="0" w:color="auto"/>
+              <w:right w:val="single" w:sz="4" w:space="0" w:color="auto"/>
+            </w:tcBorders>
+            <w:shd w:val="clear" w:color="auto" w:fill="auto"/>
+            <w:noWrap/>
+            <w:vAlign w:val="center"/>
+            <w:hideMark/>
+          </w:tcPr>
+          <w:p>
+            <w:pPr>
+              <w:spacing w:after="0" w:line="240" w:lineRule="auto"/>
+              <w:jc w:val="center"/>
+              <w:rPr>
+                <w:rFonts w:ascii="Calibri" w:eastAsia="Times New Roman" w:hAnsi="Calibri" w:cs="Calibri"/>
+                <w:color w:val="000000"/>
+                <w:sz w:val="22"/>
+                <w:szCs w:val="22"/>
+              </w:rPr>
+            </w:pPr>
+            <w:r>
+              <w:rPr>
+                <w:rFonts w:ascii="Calibri" w:eastAsia="Times New Roman" w:hAnsi="Calibri" w:cs="Calibri"/>
+                <w:color w:val="000000"/>
+                <w:sz w:val="22"/>
+                <w:szCs w:val="22"/>
+              </w:rPr>
+              <w:t>12.123.123-1</w:t>
+            </w:r>
+          </w:p>
+        </w:tc>
+        <w:tc>
+          <w:tcPr>
+            <w:tcW w:w="1654" w:type="dxa"/>
+            <w:tcBorders>
+              <w:top w:val="nil"/>
+              <w:left w:val="nil"/>
+              <w:bottom w:val="single" w:sz="4" w:space="0" w:color="auto"/>
+              <w:right w:val="single" w:sz="4" w:space="0" w:color="auto"/>
+            </w:tcBorders>
+            <w:shd w:val="clear" w:color="auto" w:fill="auto"/>
+            <w:noWrap/>
+            <w:vAlign w:val="center"/>
+            <w:hideMark/>
+          </w:tcPr>
+          <w:p>
+            <w:pPr>
+              <w:spacing w:after="0" w:line="240" w:lineRule="auto"/>
+              <w:jc w:val="center"/>
+              <w:rPr>
+                <w:rFonts w:ascii="Calibri" w:eastAsia="Times New Roman" w:hAnsi="Calibri" w:cs="Calibri"/>
+                <w:color w:val="000000"/>
+                <w:sz w:val="22"/>
+                <w:szCs w:val="22"/>
+              </w:rPr>
+            </w:pPr>
+            <w:r>
+              <w:rPr>
+                <w:rFonts w:ascii="Calibri" w:eastAsia="Times New Roman" w:hAnsi="Calibri" w:cs="Calibri"/>
+                <w:color w:val="000000"/>
+                <w:sz w:val="22"/>
+                <w:szCs w:val="22"/>
+              </w:rPr>
+              <w:t>123.123.113-23</w:t>
+            </w:r>
+          </w:p>
+        </w:tc>
+        <w:tc>
+          <w:tcPr>
+            <w:tcW w:w="1701" w:type="dxa"/>
+            <w:tcBorders>
+              <w:top w:val="nil"/>
+              <w:left w:val="nil"/>
+              <w:bottom w:val="single" w:sz="4" w:space="0" w:color="auto"/>
+              <w:right w:val="single" w:sz="4" w:space="0" w:color="auto"/>
+            </w:tcBorders>
+            <w:shd w:val="clear" w:color="auto" w:fill="auto"/>
+            <w:noWrap/>
+            <w:vAlign w:val="center"/>
+            <w:hideMark/>
+          </w:tcPr>
+          <w:p>
+            <w:pPr>
+              <w:spacing w:after="0" w:line="240" w:lineRule="auto"/>
+              <w:jc w:val="center"/>
+              <w:rPr>
+                <w:rFonts w:ascii="Calibri" w:eastAsia="Times New Roman" w:hAnsi="Calibri" w:cs="Calibri"/>
+                <w:color w:val="000000"/>
+                <w:sz w:val="22"/>
+                <w:szCs w:val="22"/>
+              </w:rPr>
+            </w:pPr>
+            <w:r>
+              <w:rPr>
+                <w:rFonts w:ascii="Calibri" w:eastAsia="Times New Roman" w:hAnsi="Calibri" w:cs="Calibri"/>
+                <w:color w:val="000000"/>
+                <w:sz w:val="22"/>
+                <w:szCs w:val="22"/>
+              </w:rPr>
+              <w:t>12/01/2000</w:t>
+            </w:r>
+          </w:p>
+        </w:tc>
+        <w:tc>
+          <w:tcPr>
+            <w:tcW w:w="2552" w:type="dxa"/>
+            <w:tcBorders>
+              <w:top w:val="nil"/>
+              <w:left w:val="nil"/>
+              <w:bottom w:val="single" w:sz="4" w:space="0" w:color="auto"/>
+              <w:right w:val="single" w:sz="4" w:space="0" w:color="auto"/>
+            </w:tcBorders>
+            <w:shd w:val="clear" w:color="auto" w:fill="auto"/>
+            <w:noWrap/>
+            <w:vAlign w:val="center"/>
+            <w:hideMark/>
+          </w:tcPr>
+          <w:p>
+            <w:pPr>
+              <w:spacing w:after="0" w:line="240" w:lineRule="auto"/>
+              <w:jc w:val="center"/>
+              <w:rPr>
+                <w:rFonts w:ascii="Calibri" w:eastAsia="Times New Roman" w:hAnsi="Calibri" w:cs="Calibri"/>
+                <w:color w:val="000000"/>
+                <w:sz w:val="22"/>
+                <w:szCs w:val="22"/>
+              </w:rPr>
+            </w:pPr>
+            <w:r>
+              <w:rPr>
+                <w:rFonts w:ascii="Calibri" w:eastAsia="Times New Roman" w:hAnsi="Calibri" w:cs="Calibri"/>
+                <w:color w:val="000000"/>
+                <w:sz w:val="22"/>
+                <w:szCs w:val="22"/>
+              </w:rPr>
+              <w:t xml:space="preserve">Rua </w:t>
+            </w:r>
+            <w:proofErr w:type="spellStart"/>
+            <w:r>
+              <w:rPr>
+                <w:rFonts w:ascii="Calibri" w:eastAsia="Times New Roman" w:hAnsi="Calibri" w:cs="Calibri"/>
+                <w:color w:val="000000"/>
+                <w:sz w:val="22"/>
+                <w:szCs w:val="22"/>
+              </w:rPr>
+              <w:t>Helvétia</w:t>
+            </w:r>
+            <w:proofErr w:type="spellEnd"/>
+            <w:r>
+              <w:rPr>
+                <w:rFonts w:ascii="Calibri" w:eastAsia="Times New Roman" w:hAnsi="Calibri" w:cs="Calibri"/>
+                <w:color w:val="000000"/>
+                <w:sz w:val="22"/>
+                <w:szCs w:val="22"/>
+              </w:rPr>
+              <w:t xml:space="preserve"> 2048, apto. 2</w:t>
+            </w:r>
+          </w:p>
+        </w:tc>
+      </w:tr>
+      <w:tr>
+        <w:trPr>
+          <w:trHeight w:val="334"/>
+          <w:jc w:val="center"/>
+        </w:trPr>
+        <w:tc>
+          <w:tcPr>
+            <w:tcW w:w="362" w:type="dxa"/>
+            <w:tcBorders>
+              <w:top w:val="nil"/>
+              <w:left w:val="single" w:sz="4" w:space="0" w:color="auto"/>
+              <w:bottom w:val="single" w:sz="4" w:space="0" w:color="auto"/>
+              <w:right w:val="single" w:sz="4" w:space="0" w:color="auto"/>
+            </w:tcBorders>
+            <w:shd w:val="clear" w:color="auto" w:fill="auto"/>
+            <w:noWrap/>
+            <w:vAlign w:val="center"/>
+            <w:hideMark/>
+          </w:tcPr>
+          <w:p>
+            <w:pPr>
+              <w:spacing w:after="0" w:line="240" w:lineRule="auto"/>
+              <w:jc w:val="center"/>
+              <w:rPr>
+                <w:rFonts w:ascii="Calibri" w:eastAsia="Times New Roman" w:hAnsi="Calibri" w:cs="Calibri"/>
+                <w:color w:val="000000"/>
+                <w:sz w:val="22"/>
+                <w:szCs w:val="22"/>
+              </w:rPr>
+            </w:pPr>
+            <w:r>
+              <w:rPr>
+                <w:rFonts w:ascii="Calibri" w:eastAsia="Times New Roman" w:hAnsi="Calibri" w:cs="Calibri"/>
+                <w:color w:val="000000"/>
+                <w:sz w:val="22"/>
+                <w:szCs w:val="22"/>
+              </w:rPr>
+              <w:t>2</w:t>
+            </w:r>
+          </w:p>
+        </w:tc>
+        <w:tc>
+          <w:tcPr>
+            <w:tcW w:w="1191" w:type="dxa"/>
+            <w:tcBorders>
+              <w:top w:val="nil"/>
+              <w:left w:val="nil"/>
+              <w:bottom w:val="single" w:sz="4" w:space="0" w:color="auto"/>
+              <w:right w:val="single" w:sz="4" w:space="0" w:color="auto"/>
+            </w:tcBorders>
+            <w:shd w:val="clear" w:color="auto" w:fill="auto"/>
+            <w:noWrap/>
+            <w:vAlign w:val="center"/>
+            <w:hideMark/>
+          </w:tcPr>
+          <w:p>
+            <w:pPr>
+              <w:spacing w:after="0" w:line="240" w:lineRule="auto"/>
+              <w:jc w:val="center"/>
+              <w:rPr>
+                <w:rFonts w:ascii="Calibri" w:eastAsia="Times New Roman" w:hAnsi="Calibri" w:cs="Calibri"/>
+                <w:color w:val="000000"/>
+                <w:sz w:val="22"/>
+                <w:szCs w:val="22"/>
+              </w:rPr>
+            </w:pPr>
+            <w:r>
+              <w:rPr>
+                <w:rFonts w:ascii="Calibri" w:eastAsia="Times New Roman" w:hAnsi="Calibri" w:cs="Calibri"/>
+                <w:color w:val="000000"/>
+                <w:sz w:val="22"/>
+                <w:szCs w:val="22"/>
+              </w:rPr>
+              <w:t>4</w:t>
+            </w:r>
+          </w:p>
+        </w:tc>
+        <w:tc>
+          <w:tcPr>
+            <w:tcW w:w="1324" w:type="dxa"/>
+            <w:tcBorders>
+              <w:top w:val="nil"/>
+              <w:left w:val="nil"/>
+              <w:bottom w:val="single" w:sz="4" w:space="0" w:color="auto"/>
+              <w:right w:val="single" w:sz="4" w:space="0" w:color="auto"/>
+            </w:tcBorders>
+            <w:shd w:val="clear" w:color="auto" w:fill="auto"/>
+            <w:noWrap/>
+            <w:vAlign w:val="center"/>
+            <w:hideMark/>
+          </w:tcPr>
+          <w:p>
+            <w:pPr>
+              <w:spacing w:after="0" w:line="240" w:lineRule="auto"/>
+              <w:jc w:val="center"/>
+              <w:rPr>
+                <w:rFonts w:ascii="Calibri" w:eastAsia="Times New Roman" w:hAnsi="Calibri" w:cs="Calibri"/>
+                <w:color w:val="000000"/>
+                <w:sz w:val="22"/>
+                <w:szCs w:val="22"/>
+              </w:rPr>
+            </w:pPr>
+            <w:r>
+              <w:rPr>
+                <w:rFonts w:ascii="Calibri" w:eastAsia="Times New Roman" w:hAnsi="Calibri" w:cs="Calibri"/>
+                <w:color w:val="000000"/>
+                <w:sz w:val="22"/>
+                <w:szCs w:val="22"/>
+              </w:rPr>
+              <w:t>45.456.234-9</w:t>
+            </w:r>
+          </w:p>
+        </w:tc>
+        <w:tc>
+          <w:tcPr>
+            <w:tcW w:w="1654" w:type="dxa"/>
+            <w:tcBorders>
+              <w:top w:val="nil"/>
+              <w:left w:val="nil"/>
+              <w:bottom w:val="single" w:sz="4" w:space="0" w:color="auto"/>
+              <w:right w:val="single" w:sz="4" w:space="0" w:color="auto"/>
+            </w:tcBorders>
+            <w:shd w:val="clear" w:color="auto" w:fill="auto"/>
+            <w:noWrap/>
+            <w:vAlign w:val="center"/>
+            <w:hideMark/>
+          </w:tcPr>
+          <w:p>
+            <w:pPr>
+              <w:spacing w:after="0" w:line="240" w:lineRule="auto"/>
+              <w:jc w:val="center"/>
+              <w:rPr>
+                <w:rFonts w:ascii="Calibri" w:eastAsia="Times New Roman" w:hAnsi="Calibri" w:cs="Calibri"/>
+                <w:color w:val="000000"/>
+                <w:sz w:val="22"/>
+                <w:szCs w:val="22"/>
+              </w:rPr>
+            </w:pPr>
+            <w:r>
+              <w:rPr>
+                <w:rFonts w:ascii="Calibri" w:eastAsia="Times New Roman" w:hAnsi="Calibri" w:cs="Calibri"/>
+                <w:color w:val="000000"/>
+                <w:sz w:val="22"/>
+                <w:szCs w:val="22"/>
+              </w:rPr>
+              <w:t>234.235.523-24</w:t>
+            </w:r>
+          </w:p>
+        </w:tc>
+        <w:tc>
+          <w:tcPr>
+            <w:tcW w:w="1701" w:type="dxa"/>
+            <w:tcBorders>
+              <w:top w:val="nil"/>
+              <w:left w:val="nil"/>
+              <w:bottom w:val="single" w:sz="4" w:space="0" w:color="auto"/>
+              <w:right w:val="single" w:sz="4" w:space="0" w:color="auto"/>
+            </w:tcBorders>
+            <w:shd w:val="clear" w:color="auto" w:fill="auto"/>
+            <w:noWrap/>
+            <w:vAlign w:val="center"/>
+            <w:hideMark/>
+          </w:tcPr>
+          <w:p>
+            <w:pPr>
+              <w:spacing w:after="0" w:line="240" w:lineRule="auto"/>
+              <w:jc w:val="center"/>
+              <w:rPr>
+                <w:rFonts w:ascii="Calibri" w:eastAsia="Times New Roman" w:hAnsi="Calibri" w:cs="Calibri"/>
+                <w:color w:val="000000"/>
+                <w:sz w:val="22"/>
+                <w:szCs w:val="22"/>
+              </w:rPr>
+            </w:pPr>
+            <w:r>
+              <w:rPr>
+                <w:rFonts w:ascii="Calibri" w:eastAsia="Times New Roman" w:hAnsi="Calibri" w:cs="Calibri"/>
+                <w:color w:val="000000"/>
+                <w:sz w:val="22"/>
+                <w:szCs w:val="22"/>
+              </w:rPr>
+              <w:t>30/03/1945</w:t>
+            </w:r>
+          </w:p>
+        </w:tc>
+        <w:tc>
+          <w:tcPr>
+            <w:tcW w:w="2552" w:type="dxa"/>
+            <w:tcBorders>
+              <w:top w:val="nil"/>
+              <w:left w:val="nil"/>
+              <w:bottom w:val="single" w:sz="4" w:space="0" w:color="auto"/>
+              <w:right w:val="single" w:sz="4" w:space="0" w:color="auto"/>
+            </w:tcBorders>
+            <w:shd w:val="clear" w:color="auto" w:fill="auto"/>
+            <w:noWrap/>
+            <w:vAlign w:val="center"/>
+            <w:hideMark/>
+          </w:tcPr>
+          <w:p>
+            <w:pPr>
+              <w:spacing w:after="0" w:line="240" w:lineRule="auto"/>
+              <w:jc w:val="center"/>
+              <w:rPr>
+                <w:rFonts w:ascii="Calibri" w:eastAsia="Times New Roman" w:hAnsi="Calibri" w:cs="Calibri"/>
+                <w:color w:val="000000"/>
+                <w:sz w:val="22"/>
+                <w:szCs w:val="22"/>
+              </w:rPr>
+            </w:pPr>
+            <w:r>
+              <w:rPr>
+                <w:rFonts w:ascii="Calibri" w:eastAsia="Times New Roman" w:hAnsi="Calibri" w:cs="Calibri"/>
+                <w:color w:val="000000"/>
+                <w:sz w:val="22"/>
+                <w:szCs w:val="22"/>
+              </w:rPr>
+              <w:t>Av. Barão de Limeira, 345</w:t>
+            </w:r>
+          </w:p>
+        </w:tc>
+      </w:tr>
+    </w:tbl>
+    <w:p>
+      <w:pPr>
+        <w:jc w:val="center"/>
+      </w:pPr>
+    </w:p>
+    <w:tbl>
+      <w:tblPr>
+        <w:tblW w:w="9067" w:type="dxa"/>
+        <w:jc w:val="center"/>
+        <w:tblCellMar>
+          <w:left w:w="70" w:type="dxa"/>
+          <w:right w:w="70" w:type="dxa"/>
+        </w:tblCellMar>
+        <w:tblLook w:val="04A0" w:firstRow="1" w:lastRow="0" w:firstColumn="1" w:lastColumn="0" w:noHBand="0" w:noVBand="1"/>
+      </w:tblPr>
+      <w:tblGrid>
+        <w:gridCol w:w="331"/>
+        <w:gridCol w:w="1337"/>
+        <w:gridCol w:w="1211"/>
+        <w:gridCol w:w="1959"/>
+        <w:gridCol w:w="3237"/>
+        <w:gridCol w:w="992"/>
+      </w:tblGrid>
+      <w:tr>
+        <w:trPr>
+          <w:trHeight w:val="329"/>
+          <w:jc w:val="center"/>
+        </w:trPr>
+        <w:tc>
+          <w:tcPr>
+            <w:tcW w:w="9067" w:type="dxa"/>
+            <w:gridSpan w:val="6"/>
+            <w:tcBorders>
+              <w:top w:val="single" w:sz="4" w:space="0" w:color="auto"/>
+              <w:left w:val="single" w:sz="4" w:space="0" w:color="auto"/>
+              <w:bottom w:val="single" w:sz="4" w:space="0" w:color="auto"/>
+              <w:right w:val="single" w:sz="4" w:space="0" w:color="auto"/>
+            </w:tcBorders>
+            <w:shd w:val="clear" w:color="000000" w:fill="0070C0"/>
+            <w:noWrap/>
+            <w:vAlign w:val="center"/>
+            <w:hideMark/>
+          </w:tcPr>
+          <w:p>
+            <w:pPr>
+              <w:spacing w:after="0" w:line="240" w:lineRule="auto"/>
+              <w:jc w:val="center"/>
+              <w:rPr>
+                <w:rFonts w:ascii="Calibri" w:eastAsia="Times New Roman" w:hAnsi="Calibri" w:cs="Calibri"/>
+                <w:color w:val="FFFFFF"/>
+                <w:sz w:val="22"/>
+                <w:szCs w:val="22"/>
+              </w:rPr>
+            </w:pPr>
+            <w:r>
+              <w:rPr>
+                <w:rFonts w:ascii="Calibri" w:eastAsia="Times New Roman" w:hAnsi="Calibri" w:cs="Calibri"/>
+                <w:color w:val="FFFFFF"/>
+                <w:sz w:val="22"/>
+                <w:szCs w:val="22"/>
+              </w:rPr>
+              <w:t>Consultas</w:t>
+            </w:r>
+          </w:p>
+        </w:tc>
+      </w:tr>
+      <w:tr>
+        <w:trPr>
+          <w:trHeight w:val="329"/>
+          <w:jc w:val="center"/>
+        </w:trPr>
+        <w:tc>
+          <w:tcPr>
+            <w:tcW w:w="331" w:type="dxa"/>
+            <w:tcBorders>
+              <w:top w:val="nil"/>
+              <w:left w:val="single" w:sz="4" w:space="0" w:color="auto"/>
+              <w:bottom w:val="single" w:sz="4" w:space="0" w:color="auto"/>
+              <w:right w:val="single" w:sz="4" w:space="0" w:color="auto"/>
+            </w:tcBorders>
+            <w:shd w:val="clear" w:color="000000" w:fill="9BC2E6"/>
+            <w:noWrap/>
+            <w:vAlign w:val="center"/>
+            <w:hideMark/>
+          </w:tcPr>
+          <w:p>
+            <w:pPr>
+              <w:spacing w:after="0" w:line="240" w:lineRule="auto"/>
+              <w:jc w:val="center"/>
+              <w:rPr>
+                <w:rFonts w:ascii="Calibri" w:eastAsia="Times New Roman" w:hAnsi="Calibri" w:cs="Calibri"/>
+                <w:color w:val="000000"/>
+                <w:sz w:val="22"/>
+                <w:szCs w:val="22"/>
+              </w:rPr>
+            </w:pPr>
+            <w:r>
+              <w:rPr>
+                <w:rFonts w:ascii="Calibri" w:eastAsia="Times New Roman" w:hAnsi="Calibri" w:cs="Calibri"/>
+                <w:color w:val="000000"/>
+                <w:sz w:val="22"/>
+                <w:szCs w:val="22"/>
+              </w:rPr>
+              <w:t>ID</w:t>
+            </w:r>
+          </w:p>
+        </w:tc>
+        <w:tc>
+          <w:tcPr>
+            <w:tcW w:w="1337" w:type="dxa"/>
+            <w:tcBorders>
+              <w:top w:val="nil"/>
+              <w:left w:val="nil"/>
+              <w:bottom w:val="single" w:sz="4" w:space="0" w:color="auto"/>
+              <w:right w:val="single" w:sz="4" w:space="0" w:color="auto"/>
+            </w:tcBorders>
+            <w:shd w:val="clear" w:color="000000" w:fill="9BC2E6"/>
+            <w:noWrap/>
+            <w:vAlign w:val="center"/>
+            <w:hideMark/>
+          </w:tcPr>
+          <w:p>
+            <w:pPr>
+              <w:spacing w:after="0" w:line="240" w:lineRule="auto"/>
+              <w:jc w:val="center"/>
+              <w:rPr>
+                <w:rFonts w:ascii="Calibri" w:eastAsia="Times New Roman" w:hAnsi="Calibri" w:cs="Calibri"/>
+                <w:color w:val="000000"/>
+                <w:sz w:val="22"/>
+                <w:szCs w:val="22"/>
+              </w:rPr>
+            </w:pPr>
+            <w:r>
+              <w:rPr>
+                <w:rFonts w:ascii="Calibri" w:eastAsia="Times New Roman" w:hAnsi="Calibri" w:cs="Calibri"/>
+                <w:color w:val="000000"/>
+                <w:sz w:val="22"/>
+                <w:szCs w:val="22"/>
+              </w:rPr>
+              <w:t>ID Paciente</w:t>
+            </w:r>
+          </w:p>
+        </w:tc>
+        <w:tc>
+          <w:tcPr>
+            <w:tcW w:w="1211" w:type="dxa"/>
+            <w:tcBorders>
+              <w:top w:val="nil"/>
+              <w:left w:val="nil"/>
+              <w:bottom w:val="single" w:sz="4" w:space="0" w:color="auto"/>
+              <w:right w:val="single" w:sz="4" w:space="0" w:color="auto"/>
+            </w:tcBorders>
+            <w:shd w:val="clear" w:color="000000" w:fill="9BC2E6"/>
+            <w:noWrap/>
+            <w:vAlign w:val="center"/>
+            <w:hideMark/>
+          </w:tcPr>
+          <w:p>
+            <w:pPr>
+              <w:spacing w:after="0" w:line="240" w:lineRule="auto"/>
+              <w:jc w:val="center"/>
+              <w:rPr>
+                <w:rFonts w:ascii="Calibri" w:eastAsia="Times New Roman" w:hAnsi="Calibri" w:cs="Calibri"/>
+                <w:color w:val="000000"/>
+                <w:sz w:val="22"/>
+                <w:szCs w:val="22"/>
+              </w:rPr>
+            </w:pPr>
+            <w:r>
+              <w:rPr>
+                <w:rFonts w:ascii="Calibri" w:eastAsia="Times New Roman" w:hAnsi="Calibri" w:cs="Calibri"/>
+                <w:color w:val="000000"/>
+                <w:sz w:val="22"/>
+                <w:szCs w:val="22"/>
+              </w:rPr>
+              <w:t>ID Médico</w:t>
+            </w:r>
+          </w:p>
+        </w:tc>
+        <w:tc>
+          <w:tcPr>
+            <w:tcW w:w="1959" w:type="dxa"/>
+            <w:tcBorders>
+              <w:top w:val="nil"/>
+              <w:left w:val="nil"/>
+              <w:bottom w:val="single" w:sz="4" w:space="0" w:color="auto"/>
+              <w:right w:val="single" w:sz="4" w:space="0" w:color="auto"/>
+            </w:tcBorders>
+            <w:shd w:val="clear" w:color="000000" w:fill="9BC2E6"/>
+            <w:noWrap/>
+            <w:vAlign w:val="center"/>
+            <w:hideMark/>
+          </w:tcPr>
+          <w:p>
+            <w:pPr>
+              <w:spacing w:after="0" w:line="240" w:lineRule="auto"/>
+              <w:jc w:val="center"/>
+              <w:rPr>
+                <w:rFonts w:ascii="Calibri" w:eastAsia="Times New Roman" w:hAnsi="Calibri" w:cs="Calibri"/>
+                <w:color w:val="000000"/>
+                <w:sz w:val="22"/>
+                <w:szCs w:val="22"/>
+              </w:rPr>
+            </w:pPr>
+            <w:r>
+              <w:rPr>
+                <w:rFonts w:ascii="Calibri" w:eastAsia="Times New Roman" w:hAnsi="Calibri" w:cs="Calibri"/>
+                <w:color w:val="000000"/>
+                <w:sz w:val="22"/>
+                <w:szCs w:val="22"/>
+              </w:rPr>
+              <w:t>Data da consulta</w:t>
+            </w:r>
+          </w:p>
+        </w:tc>
+        <w:tc>
+          <w:tcPr>
+            <w:tcW w:w="3237" w:type="dxa"/>
+            <w:tcBorders>
+              <w:top w:val="nil"/>
+              <w:left w:val="nil"/>
+              <w:bottom w:val="single" w:sz="4" w:space="0" w:color="auto"/>
+              <w:right w:val="single" w:sz="4" w:space="0" w:color="auto"/>
+            </w:tcBorders>
+            <w:shd w:val="clear" w:color="000000" w:fill="9BC2E6"/>
+            <w:noWrap/>
+            <w:vAlign w:val="center"/>
+            <w:hideMark/>
+          </w:tcPr>
+          <w:p>
+            <w:pPr>
+              <w:spacing w:after="0" w:line="240" w:lineRule="auto"/>
+              <w:jc w:val="center"/>
+              <w:rPr>
+                <w:rFonts w:ascii="Calibri" w:eastAsia="Times New Roman" w:hAnsi="Calibri" w:cs="Calibri"/>
+                <w:color w:val="000000"/>
+                <w:sz w:val="22"/>
+                <w:szCs w:val="22"/>
+              </w:rPr>
+            </w:pPr>
+            <w:r>
+              <w:rPr>
+                <w:rFonts w:ascii="Calibri" w:eastAsia="Times New Roman" w:hAnsi="Calibri" w:cs="Calibri"/>
+                <w:color w:val="000000"/>
+                <w:sz w:val="22"/>
+                <w:szCs w:val="22"/>
+              </w:rPr>
+              <w:t>Observações</w:t>
+            </w:r>
+          </w:p>
+        </w:tc>
+        <w:tc>
+          <w:tcPr>
+            <w:tcW w:w="992" w:type="dxa"/>
+            <w:tcBorders>
+              <w:top w:val="nil"/>
+              <w:left w:val="nil"/>
+              <w:bottom w:val="single" w:sz="4" w:space="0" w:color="auto"/>
+              <w:right w:val="single" w:sz="4" w:space="0" w:color="auto"/>
+            </w:tcBorders>
+            <w:shd w:val="clear" w:color="000000" w:fill="9BC2E6"/>
+            <w:noWrap/>
+            <w:vAlign w:val="center"/>
+            <w:hideMark/>
+          </w:tcPr>
+          <w:p>
+            <w:pPr>
+              <w:spacing w:after="0" w:line="240" w:lineRule="auto"/>
+              <w:jc w:val="center"/>
+              <w:rPr>
+                <w:rFonts w:ascii="Calibri" w:eastAsia="Times New Roman" w:hAnsi="Calibri" w:cs="Calibri"/>
+                <w:color w:val="000000"/>
+                <w:sz w:val="22"/>
+                <w:szCs w:val="22"/>
+              </w:rPr>
+            </w:pPr>
+            <w:r>
+              <w:rPr>
+                <w:rFonts w:ascii="Calibri" w:eastAsia="Times New Roman" w:hAnsi="Calibri" w:cs="Calibri"/>
+                <w:color w:val="000000"/>
+                <w:sz w:val="22"/>
+                <w:szCs w:val="22"/>
+              </w:rPr>
+              <w:t>ID Status</w:t>
+            </w:r>
+          </w:p>
+        </w:tc>
+      </w:tr>
+      <w:tr>
+        <w:trPr>
+          <w:trHeight w:val="329"/>
+          <w:jc w:val="center"/>
+        </w:trPr>
+        <w:tc>
+          <w:tcPr>
+            <w:tcW w:w="331" w:type="dxa"/>
+            <w:tcBorders>
+              <w:top w:val="nil"/>
+              <w:left w:val="single" w:sz="4" w:space="0" w:color="auto"/>
+              <w:bottom w:val="single" w:sz="4" w:space="0" w:color="auto"/>
+              <w:right w:val="single" w:sz="4" w:space="0" w:color="auto"/>
+            </w:tcBorders>
+            <w:shd w:val="clear" w:color="auto" w:fill="auto"/>
+            <w:noWrap/>
+            <w:vAlign w:val="center"/>
+            <w:hideMark/>
+          </w:tcPr>
+          <w:p>
+            <w:pPr>
+              <w:spacing w:after="0" w:line="240" w:lineRule="auto"/>
+              <w:jc w:val="center"/>
+              <w:rPr>
+                <w:rFonts w:ascii="Calibri" w:eastAsia="Times New Roman" w:hAnsi="Calibri" w:cs="Calibri"/>
+                <w:color w:val="000000"/>
+                <w:sz w:val="22"/>
+                <w:szCs w:val="22"/>
+              </w:rPr>
+            </w:pPr>
+            <w:r>
+              <w:rPr>
+                <w:rFonts w:ascii="Calibri" w:eastAsia="Times New Roman" w:hAnsi="Calibri" w:cs="Calibri"/>
+                <w:color w:val="000000"/>
+                <w:sz w:val="22"/>
+                <w:szCs w:val="22"/>
+              </w:rPr>
+              <w:t>1</w:t>
+            </w:r>
+          </w:p>
+        </w:tc>
+        <w:tc>
+          <w:tcPr>
+            <w:tcW w:w="1337" w:type="dxa"/>
+            <w:tcBorders>
+              <w:top w:val="nil"/>
+              <w:left w:val="nil"/>
+              <w:bottom w:val="single" w:sz="4" w:space="0" w:color="auto"/>
+              <w:right w:val="single" w:sz="4" w:space="0" w:color="auto"/>
+            </w:tcBorders>
+            <w:shd w:val="clear" w:color="auto" w:fill="auto"/>
+            <w:noWrap/>
+            <w:vAlign w:val="center"/>
+            <w:hideMark/>
+          </w:tcPr>
+          <w:p>
+            <w:pPr>
+              <w:spacing w:after="0" w:line="240" w:lineRule="auto"/>
+              <w:jc w:val="center"/>
+              <w:rPr>
+                <w:rFonts w:ascii="Calibri" w:eastAsia="Times New Roman" w:hAnsi="Calibri" w:cs="Calibri"/>
+                <w:color w:val="000000"/>
+                <w:sz w:val="22"/>
+                <w:szCs w:val="22"/>
+              </w:rPr>
+            </w:pPr>
+            <w:r>
+              <w:rPr>
+                <w:rFonts w:ascii="Calibri" w:eastAsia="Times New Roman" w:hAnsi="Calibri" w:cs="Calibri"/>
+                <w:color w:val="000000"/>
+                <w:sz w:val="22"/>
+                <w:szCs w:val="22"/>
+              </w:rPr>
+              <w:t>1</w:t>
+            </w:r>
+          </w:p>
+        </w:tc>
+        <w:tc>
+          <w:tcPr>
+            <w:tcW w:w="1211" w:type="dxa"/>
+            <w:tcBorders>
+              <w:top w:val="nil"/>
+              <w:left w:val="nil"/>
+              <w:bottom w:val="single" w:sz="4" w:space="0" w:color="auto"/>
+              <w:right w:val="single" w:sz="4" w:space="0" w:color="auto"/>
+            </w:tcBorders>
+            <w:shd w:val="clear" w:color="auto" w:fill="auto"/>
+            <w:noWrap/>
+            <w:vAlign w:val="center"/>
+            <w:hideMark/>
+          </w:tcPr>
+          <w:p>
+            <w:pPr>
+              <w:spacing w:after="0" w:line="240" w:lineRule="auto"/>
+              <w:jc w:val="center"/>
+              <w:rPr>
+                <w:rFonts w:ascii="Calibri" w:eastAsia="Times New Roman" w:hAnsi="Calibri" w:cs="Calibri"/>
+                <w:color w:val="000000"/>
+                <w:sz w:val="22"/>
+                <w:szCs w:val="22"/>
+              </w:rPr>
+            </w:pPr>
+            <w:r>
+              <w:rPr>
+                <w:rFonts w:ascii="Calibri" w:eastAsia="Times New Roman" w:hAnsi="Calibri" w:cs="Calibri"/>
+                <w:color w:val="000000"/>
+                <w:sz w:val="22"/>
+                <w:szCs w:val="22"/>
+              </w:rPr>
+              <w:t>2</w:t>
+            </w:r>
+          </w:p>
+        </w:tc>
+        <w:tc>
+          <w:tcPr>
+            <w:tcW w:w="1959" w:type="dxa"/>
+            <w:tcBorders>
+              <w:top w:val="nil"/>
+              <w:left w:val="nil"/>
+              <w:bottom w:val="single" w:sz="4" w:space="0" w:color="auto"/>
+              <w:right w:val="single" w:sz="4" w:space="0" w:color="auto"/>
+            </w:tcBorders>
+            <w:shd w:val="clear" w:color="auto" w:fill="auto"/>
+            <w:noWrap/>
+            <w:vAlign w:val="center"/>
+            <w:hideMark/>
+          </w:tcPr>
+          <w:p>
+            <w:pPr>
+              <w:spacing w:after="0" w:line="240" w:lineRule="auto"/>
+              <w:jc w:val="center"/>
+              <w:rPr>
+                <w:rFonts w:ascii="Calibri" w:eastAsia="Times New Roman" w:hAnsi="Calibri" w:cs="Calibri"/>
+                <w:color w:val="000000"/>
+                <w:sz w:val="22"/>
+                <w:szCs w:val="22"/>
+              </w:rPr>
+            </w:pPr>
+            <w:r>
+              <w:rPr>
+                <w:rFonts w:ascii="Calibri" w:eastAsia="Times New Roman" w:hAnsi="Calibri" w:cs="Calibri"/>
+                <w:color w:val="000000"/>
+                <w:sz w:val="22"/>
+                <w:szCs w:val="22"/>
+              </w:rPr>
+              <w:t>12/04/2019</w:t>
+            </w:r>
+          </w:p>
+        </w:tc>
+        <w:tc>
+          <w:tcPr>
+            <w:tcW w:w="3237" w:type="dxa"/>
+            <w:tcBorders>
+              <w:top w:val="nil"/>
+              <w:left w:val="nil"/>
+              <w:bottom w:val="single" w:sz="4" w:space="0" w:color="auto"/>
+              <w:right w:val="single" w:sz="4" w:space="0" w:color="auto"/>
+            </w:tcBorders>
+            <w:shd w:val="clear" w:color="auto" w:fill="auto"/>
+            <w:noWrap/>
+            <w:vAlign w:val="center"/>
+            <w:hideMark/>
+          </w:tcPr>
+          <w:p>
+            <w:pPr>
+              <w:spacing w:after="0" w:line="240" w:lineRule="auto"/>
+              <w:jc w:val="center"/>
+              <w:rPr>
+                <w:rFonts w:ascii="Calibri" w:eastAsia="Times New Roman" w:hAnsi="Calibri" w:cs="Calibri"/>
+                <w:color w:val="000000"/>
+                <w:sz w:val="22"/>
+                <w:szCs w:val="22"/>
+              </w:rPr>
+            </w:pPr>
+            <w:r>
+              <w:rPr>
+                <w:rFonts w:ascii="Calibri" w:eastAsia="Times New Roman" w:hAnsi="Calibri" w:cs="Calibri"/>
+                <w:color w:val="000000"/>
+                <w:sz w:val="22"/>
+                <w:szCs w:val="22"/>
+              </w:rPr>
+              <w:t>Foi receitado medi</w:t>
+            </w:r>
+            <w:r>
+              <w:rPr>
+                <w:rFonts w:ascii="Calibri" w:eastAsia="Times New Roman" w:hAnsi="Calibri" w:cs="Calibri"/>
+                <w:color w:val="000000"/>
+                <w:sz w:val="22"/>
+                <w:szCs w:val="22"/>
+              </w:rPr>
+              <w:t>ca</w:t>
+            </w:r>
+            <w:r>
+              <w:rPr>
+                <w:rFonts w:ascii="Calibri" w:eastAsia="Times New Roman" w:hAnsi="Calibri" w:cs="Calibri"/>
+                <w:color w:val="000000"/>
+                <w:sz w:val="22"/>
+                <w:szCs w:val="22"/>
+              </w:rPr>
+              <w:t>mento x...</w:t>
+            </w:r>
+          </w:p>
+        </w:tc>
+        <w:tc>
+          <w:tcPr>
+            <w:tcW w:w="992" w:type="dxa"/>
+            <w:tcBorders>
+              <w:top w:val="nil"/>
+              <w:left w:val="nil"/>
+              <w:bottom w:val="single" w:sz="4" w:space="0" w:color="auto"/>
+              <w:right w:val="single" w:sz="4" w:space="0" w:color="auto"/>
+            </w:tcBorders>
+            <w:shd w:val="clear" w:color="auto" w:fill="auto"/>
+            <w:noWrap/>
+            <w:vAlign w:val="center"/>
+            <w:hideMark/>
+          </w:tcPr>
+          <w:p>
+            <w:pPr>
+              <w:spacing w:after="0" w:line="240" w:lineRule="auto"/>
+              <w:jc w:val="center"/>
+              <w:rPr>
+                <w:rFonts w:ascii="Calibri" w:eastAsia="Times New Roman" w:hAnsi="Calibri" w:cs="Calibri"/>
+                <w:color w:val="000000"/>
+                <w:sz w:val="22"/>
+                <w:szCs w:val="22"/>
+              </w:rPr>
+            </w:pPr>
+            <w:r>
+              <w:rPr>
+                <w:rFonts w:ascii="Calibri" w:eastAsia="Times New Roman" w:hAnsi="Calibri" w:cs="Calibri"/>
+                <w:color w:val="000000"/>
+                <w:sz w:val="22"/>
+                <w:szCs w:val="22"/>
+              </w:rPr>
+              <w:t>2</w:t>
+            </w:r>
+          </w:p>
+        </w:tc>
+      </w:tr>
+      <w:tr>
+        <w:trPr>
+          <w:trHeight w:val="329"/>
+          <w:jc w:val="center"/>
+        </w:trPr>
+        <w:tc>
+          <w:tcPr>
+            <w:tcW w:w="331" w:type="dxa"/>
+            <w:tcBorders>
+              <w:top w:val="nil"/>
+              <w:left w:val="single" w:sz="4" w:space="0" w:color="auto"/>
+              <w:bottom w:val="single" w:sz="4" w:space="0" w:color="auto"/>
+              <w:right w:val="single" w:sz="4" w:space="0" w:color="auto"/>
+            </w:tcBorders>
+            <w:shd w:val="clear" w:color="auto" w:fill="auto"/>
+            <w:noWrap/>
+            <w:vAlign w:val="center"/>
+            <w:hideMark/>
+          </w:tcPr>
+          <w:p>
+            <w:pPr>
+              <w:spacing w:after="0" w:line="240" w:lineRule="auto"/>
+              <w:jc w:val="center"/>
+              <w:rPr>
+                <w:rFonts w:ascii="Calibri" w:eastAsia="Times New Roman" w:hAnsi="Calibri" w:cs="Calibri"/>
+                <w:color w:val="000000"/>
+                <w:sz w:val="22"/>
+                <w:szCs w:val="22"/>
+              </w:rPr>
+            </w:pPr>
+            <w:r>
+              <w:rPr>
+                <w:rFonts w:ascii="Calibri" w:eastAsia="Times New Roman" w:hAnsi="Calibri" w:cs="Calibri"/>
+                <w:color w:val="000000"/>
+                <w:sz w:val="22"/>
+                <w:szCs w:val="22"/>
+              </w:rPr>
+              <w:t>2</w:t>
+            </w:r>
+          </w:p>
+        </w:tc>
+        <w:tc>
+          <w:tcPr>
+            <w:tcW w:w="1337" w:type="dxa"/>
+            <w:tcBorders>
+              <w:top w:val="nil"/>
+              <w:left w:val="nil"/>
+              <w:bottom w:val="single" w:sz="4" w:space="0" w:color="auto"/>
+              <w:right w:val="single" w:sz="4" w:space="0" w:color="auto"/>
+            </w:tcBorders>
+            <w:shd w:val="clear" w:color="auto" w:fill="auto"/>
+            <w:noWrap/>
+            <w:vAlign w:val="center"/>
+            <w:hideMark/>
+          </w:tcPr>
+          <w:p>
+            <w:pPr>
+              <w:spacing w:after="0" w:line="240" w:lineRule="auto"/>
+              <w:jc w:val="center"/>
+              <w:rPr>
+                <w:rFonts w:ascii="Calibri" w:eastAsia="Times New Roman" w:hAnsi="Calibri" w:cs="Calibri"/>
+                <w:color w:val="000000"/>
+                <w:sz w:val="22"/>
+                <w:szCs w:val="22"/>
+              </w:rPr>
+            </w:pPr>
+            <w:r>
+              <w:rPr>
+                <w:rFonts w:ascii="Calibri" w:eastAsia="Times New Roman" w:hAnsi="Calibri" w:cs="Calibri"/>
+                <w:color w:val="000000"/>
+                <w:sz w:val="22"/>
+                <w:szCs w:val="22"/>
+              </w:rPr>
+              <w:t>2</w:t>
+            </w:r>
+          </w:p>
+        </w:tc>
+        <w:tc>
+          <w:tcPr>
+            <w:tcW w:w="1211" w:type="dxa"/>
+            <w:tcBorders>
+              <w:top w:val="nil"/>
+              <w:left w:val="nil"/>
+              <w:bottom w:val="single" w:sz="4" w:space="0" w:color="auto"/>
+              <w:right w:val="single" w:sz="4" w:space="0" w:color="auto"/>
+            </w:tcBorders>
+            <w:shd w:val="clear" w:color="auto" w:fill="auto"/>
+            <w:noWrap/>
+            <w:vAlign w:val="center"/>
+            <w:hideMark/>
+          </w:tcPr>
+          <w:p>
+            <w:pPr>
+              <w:spacing w:after="0" w:line="240" w:lineRule="auto"/>
+              <w:jc w:val="center"/>
+              <w:rPr>
+                <w:rFonts w:ascii="Calibri" w:eastAsia="Times New Roman" w:hAnsi="Calibri" w:cs="Calibri"/>
+                <w:color w:val="000000"/>
+                <w:sz w:val="22"/>
+                <w:szCs w:val="22"/>
+              </w:rPr>
+            </w:pPr>
+            <w:r>
+              <w:rPr>
+                <w:rFonts w:ascii="Calibri" w:eastAsia="Times New Roman" w:hAnsi="Calibri" w:cs="Calibri"/>
+                <w:color w:val="000000"/>
+                <w:sz w:val="22"/>
+                <w:szCs w:val="22"/>
+              </w:rPr>
+              <w:t>1</w:t>
+            </w:r>
+          </w:p>
+        </w:tc>
+        <w:tc>
+          <w:tcPr>
+            <w:tcW w:w="1959" w:type="dxa"/>
+            <w:tcBorders>
+              <w:top w:val="nil"/>
+              <w:left w:val="nil"/>
+              <w:bottom w:val="single" w:sz="4" w:space="0" w:color="auto"/>
+              <w:right w:val="single" w:sz="4" w:space="0" w:color="auto"/>
+            </w:tcBorders>
+            <w:shd w:val="clear" w:color="auto" w:fill="auto"/>
+            <w:noWrap/>
+            <w:vAlign w:val="center"/>
+            <w:hideMark/>
+          </w:tcPr>
+          <w:p>
+            <w:pPr>
+              <w:spacing w:after="0" w:line="240" w:lineRule="auto"/>
+              <w:jc w:val="center"/>
+              <w:rPr>
+                <w:rFonts w:ascii="Calibri" w:eastAsia="Times New Roman" w:hAnsi="Calibri" w:cs="Calibri"/>
+                <w:color w:val="000000"/>
+                <w:sz w:val="22"/>
+                <w:szCs w:val="22"/>
+              </w:rPr>
+            </w:pPr>
+            <w:r>
+              <w:rPr>
+                <w:rFonts w:ascii="Calibri" w:eastAsia="Times New Roman" w:hAnsi="Calibri" w:cs="Calibri"/>
+                <w:color w:val="000000"/>
+                <w:sz w:val="22"/>
+                <w:szCs w:val="22"/>
+              </w:rPr>
+              <w:t>05/06/2019</w:t>
+            </w:r>
+          </w:p>
+        </w:tc>
+        <w:tc>
+          <w:tcPr>
+            <w:tcW w:w="3237" w:type="dxa"/>
+            <w:tcBorders>
+              <w:top w:val="nil"/>
+              <w:left w:val="nil"/>
+              <w:bottom w:val="single" w:sz="4" w:space="0" w:color="auto"/>
+              <w:right w:val="single" w:sz="4" w:space="0" w:color="auto"/>
+            </w:tcBorders>
+            <w:shd w:val="clear" w:color="auto" w:fill="auto"/>
+            <w:noWrap/>
+            <w:vAlign w:val="center"/>
+            <w:hideMark/>
+          </w:tcPr>
+          <w:p>
+            <w:pPr>
+              <w:spacing w:after="0" w:line="240" w:lineRule="auto"/>
+              <w:jc w:val="center"/>
+              <w:rPr>
+                <w:rFonts w:ascii="Calibri" w:eastAsia="Times New Roman" w:hAnsi="Calibri" w:cs="Calibri"/>
+                <w:color w:val="000000"/>
+                <w:sz w:val="22"/>
+                <w:szCs w:val="22"/>
+              </w:rPr>
+            </w:pPr>
+            <w:r>
+              <w:rPr>
+                <w:rFonts w:ascii="Calibri" w:eastAsia="Times New Roman" w:hAnsi="Calibri" w:cs="Calibri"/>
+                <w:color w:val="000000"/>
+                <w:sz w:val="22"/>
+                <w:szCs w:val="22"/>
+              </w:rPr>
+              <w:t>Precisa ser medicado diariamente.</w:t>
+            </w:r>
+          </w:p>
+        </w:tc>
+        <w:tc>
+          <w:tcPr>
+            <w:tcW w:w="992" w:type="dxa"/>
+            <w:tcBorders>
+              <w:top w:val="nil"/>
+              <w:left w:val="nil"/>
+              <w:bottom w:val="single" w:sz="4" w:space="0" w:color="auto"/>
+              <w:right w:val="single" w:sz="4" w:space="0" w:color="auto"/>
+            </w:tcBorders>
+            <w:shd w:val="clear" w:color="auto" w:fill="auto"/>
+            <w:noWrap/>
+            <w:vAlign w:val="center"/>
+            <w:hideMark/>
+          </w:tcPr>
+          <w:p>
+            <w:pPr>
+              <w:spacing w:after="0" w:line="240" w:lineRule="auto"/>
+              <w:jc w:val="center"/>
+              <w:rPr>
+                <w:rFonts w:ascii="Calibri" w:eastAsia="Times New Roman" w:hAnsi="Calibri" w:cs="Calibri"/>
+                <w:color w:val="000000"/>
+                <w:sz w:val="22"/>
+                <w:szCs w:val="22"/>
+              </w:rPr>
+            </w:pPr>
+            <w:r>
+              <w:rPr>
+                <w:rFonts w:ascii="Calibri" w:eastAsia="Times New Roman" w:hAnsi="Calibri" w:cs="Calibri"/>
+                <w:color w:val="000000"/>
+                <w:sz w:val="22"/>
+                <w:szCs w:val="22"/>
+              </w:rPr>
+              <w:t>1</w:t>
+            </w:r>
+          </w:p>
+        </w:tc>
+      </w:tr>
+    </w:tbl>
+    <w:p>
+      <w:pPr>
+        <w:pStyle w:val="cabealho2"/>
+      </w:pPr>
     </w:p>
     <w:p>
       <w:pPr>
         <w:pStyle w:val="cabealho2"/>
       </w:pPr>
-      <w:bookmarkStart w:id="7" w:name="_Toc533767849"/>
+      <w:bookmarkStart w:id="7" w:name="_Toc527577"/>
       <w:r>
         <w:t>Modelo Físico</w:t>
       </w:r>
@@ -3434,26 +6305,126 @@
       <w:r>
         <w:t>Insira aqui uma breve descrição sobre o modelo físico e a imagem exportada</w:t>
       </w:r>
+      <w:bookmarkStart w:id="8" w:name="_Toc527578"/>
+      <w:r>
+        <w:t>.</w:t>
+      </w:r>
     </w:p>
     <w:p>
       <w:pPr>
         <w:pStyle w:val="cabealho2"/>
       </w:pPr>
-      <w:bookmarkStart w:id="8" w:name="_Toc533767850"/>
-      <w:r>
-        <w:t>Modelo Conceitual</w:t>
-      </w:r>
-      <w:bookmarkEnd w:id="8"/>
     </w:p>
     <w:p>
+      <w:pPr>
+        <w:rPr>
+          <w:b/>
+          <w:bCs/>
+          <w:sz w:val="26"/>
+          <w:szCs w:val="26"/>
+        </w:rPr>
+      </w:pPr>
       <w:r>
-        <w:t>Insira aqui uma breve descrição sobre o modelo conceitual e a imagem exportada</w:t>
+        <w:br w:type="page"/>
       </w:r>
     </w:p>
     <w:p>
       <w:pPr>
+        <w:pStyle w:val="cabealho2"/>
+      </w:pPr>
+      <w:r>
+        <w:lastRenderedPageBreak/>
+        <w:t>Modelo Conceitual</w:t>
+      </w:r>
+    </w:p>
+    <w:p>
+      <w:r>
+        <w:rPr>
+          <w:noProof/>
+        </w:rPr>
+        <w:drawing>
+          <wp:anchor distT="0" distB="0" distL="114300" distR="114300" simplePos="0" relativeHeight="251661312" behindDoc="0" locked="0" layoutInCell="1" allowOverlap="1" wp14:anchorId="23F047F0" wp14:editId="54047C55">
+            <wp:simplePos x="0" y="0"/>
+            <wp:positionH relativeFrom="margin">
+              <wp:align>center</wp:align>
+            </wp:positionH>
+            <wp:positionV relativeFrom="paragraph">
+              <wp:posOffset>904240</wp:posOffset>
+            </wp:positionV>
+            <wp:extent cx="6232096" cy="6270626"/>
+            <wp:effectExtent l="0" t="0" r="0" b="0"/>
+            <wp:wrapTopAndBottom/>
+            <wp:docPr id="1" name="Imagem 1"/>
+            <wp:cNvGraphicFramePr>
+              <a:graphicFrameLocks xmlns:a="http://schemas.openxmlformats.org/drawingml/2006/main" noChangeAspect="1"/>
+            </wp:cNvGraphicFramePr>
+            <a:graphic xmlns:a="http://schemas.openxmlformats.org/drawingml/2006/main">
+              <a:graphicData uri="http://schemas.openxmlformats.org/drawingml/2006/picture">
+                <pic:pic xmlns:pic="http://schemas.openxmlformats.org/drawingml/2006/picture">
+                  <pic:nvPicPr>
+                    <pic:cNvPr id="1" name="SP Medical Group - Modelagem Conceitual.png"/>
+                    <pic:cNvPicPr/>
+                  </pic:nvPicPr>
+                  <pic:blipFill rotWithShape="1">
+                    <a:blip r:embed="rId11">
+                      <a:extLst>
+                        <a:ext uri="{28A0092B-C50C-407E-A947-70E740481C1C}">
+                          <a14:useLocalDpi xmlns:a14="http://schemas.microsoft.com/office/drawing/2010/main" val="0"/>
+                        </a:ext>
+                      </a:extLst>
+                    </a:blip>
+                    <a:srcRect t="7836"/>
+                    <a:stretch/>
+                  </pic:blipFill>
+                  <pic:spPr bwMode="auto">
+                    <a:xfrm>
+                      <a:off x="0" y="0"/>
+                      <a:ext cx="6232096" cy="6270626"/>
+                    </a:xfrm>
+                    <a:prstGeom prst="rect">
+                      <a:avLst/>
+                    </a:prstGeom>
+                    <a:ln>
+                      <a:noFill/>
+                    </a:ln>
+                    <a:extLst>
+                      <a:ext uri="{53640926-AAD7-44D8-BBD7-CCE9431645EC}">
+                        <a14:shadowObscured xmlns:a14="http://schemas.microsoft.com/office/drawing/2010/main"/>
+                      </a:ext>
+                    </a:extLst>
+                  </pic:spPr>
+                </pic:pic>
+              </a:graphicData>
+            </a:graphic>
+            <wp14:sizeRelH relativeFrom="margin">
+              <wp14:pctWidth>0</wp14:pctWidth>
+            </wp14:sizeRelH>
+            <wp14:sizeRelV relativeFrom="margin">
+              <wp14:pctHeight>0</wp14:pctHeight>
+            </wp14:sizeRelV>
+          </wp:anchor>
+        </w:drawing>
+      </w:r>
+      <w:r>
+        <w:t>O banco de dados possui usuários que têm um tipo, dentre esses tipos existem: Pacientes, Médicos e Administradores. O paciente está relacionado às consultas, assim como o médico que o atenderá, consultas estas que possuem um ‘Status’ para que seja verificado se a consulta foi confirmada, aguardando confirmação, recusada ou adiada. Os médicos possuem uma especialidade que pode estar relacionada a outros médicos também.</w:t>
+      </w:r>
+    </w:p>
+    <w:p>
+      <w:pPr>
+        <w:rPr>
+          <w:b/>
+          <w:bCs/>
+          <w:sz w:val="26"/>
+          <w:szCs w:val="26"/>
+        </w:rPr>
+      </w:pPr>
+    </w:p>
+    <w:bookmarkEnd w:id="8"/>
+    <w:p/>
+    <w:p>
+      <w:pPr>
         <w:sectPr>
-          <w:footerReference w:type="default" r:id="rId16"/>
+          <w:footerReference w:type="default" r:id="rId12"/>
           <w:pgSz w:w="11907" w:h="16839" w:code="9"/>
           <w:pgMar w:top="1080" w:right="1440" w:bottom="1080" w:left="1440" w:header="720" w:footer="720" w:gutter="0"/>
           <w:cols w:space="720"/>
@@ -3465,7 +6436,7 @@
       <w:pPr>
         <w:pStyle w:val="cabealho2"/>
       </w:pPr>
-      <w:bookmarkStart w:id="9" w:name="_Toc533767851"/>
+      <w:bookmarkStart w:id="9" w:name="_Toc527579"/>
       <w:r>
         <w:lastRenderedPageBreak/>
         <w:t>Cronograma</w:t>
@@ -4057,7 +7028,7 @@
           <w:lang w:eastAsia="en-US"/>
         </w:rPr>
       </w:pPr>
-      <w:bookmarkStart w:id="10" w:name="_Toc533767852"/>
+      <w:bookmarkStart w:id="10" w:name="_Toc527580"/>
       <w:r>
         <w:rPr>
           <w:lang w:eastAsia="en-US"/>
@@ -4081,7 +7052,7 @@
           <w:lang w:eastAsia="en-US"/>
         </w:rPr>
       </w:pPr>
-      <w:bookmarkStart w:id="11" w:name="_Toc533767853"/>
+      <w:bookmarkStart w:id="11" w:name="_Toc527581"/>
       <w:r>
         <w:rPr>
           <w:lang w:eastAsia="en-US"/>
@@ -4104,7 +7075,7 @@
           <w:lang w:eastAsia="en-US"/>
         </w:rPr>
       </w:pPr>
-      <w:bookmarkStart w:id="12" w:name="_Toc533767854"/>
+      <w:bookmarkStart w:id="12" w:name="_Toc527582"/>
       <w:r>
         <w:rPr>
           <w:lang w:eastAsia="en-US"/>
@@ -4140,7 +7111,7 @@
           <w:lang w:eastAsia="en-US"/>
         </w:rPr>
       </w:pPr>
-      <w:bookmarkStart w:id="13" w:name="_Toc533767855"/>
+      <w:bookmarkStart w:id="13" w:name="_Toc527583"/>
       <w:r>
         <w:rPr>
           <w:lang w:eastAsia="en-US"/>
@@ -4164,7 +7135,7 @@
           <w:lang w:eastAsia="en-US"/>
         </w:rPr>
       </w:pPr>
-      <w:bookmarkStart w:id="14" w:name="_Toc533767856"/>
+      <w:bookmarkStart w:id="14" w:name="_Toc527584"/>
       <w:r>
         <w:rPr>
           <w:lang w:eastAsia="en-US"/>
@@ -4187,7 +7158,7 @@
           <w:lang w:eastAsia="en-US"/>
         </w:rPr>
       </w:pPr>
-      <w:bookmarkStart w:id="15" w:name="_Toc533767857"/>
+      <w:bookmarkStart w:id="15" w:name="_Toc527585"/>
       <w:r>
         <w:rPr>
           <w:lang w:eastAsia="en-US"/>
@@ -4220,12 +7191,17 @@
       <w:pPr>
         <w:pStyle w:val="cabealho1"/>
       </w:pPr>
-      <w:bookmarkStart w:id="16" w:name="_Toc533767858"/>
+      <w:bookmarkStart w:id="16" w:name="_Toc527586"/>
       <w:r>
         <w:lastRenderedPageBreak/>
-        <w:t>Front-End</w:t>
+        <w:t>Front-</w:t>
+      </w:r>
+      <w:proofErr w:type="spellStart"/>
+      <w:r>
+        <w:t>End</w:t>
       </w:r>
       <w:bookmarkEnd w:id="16"/>
+      <w:proofErr w:type="spellEnd"/>
     </w:p>
     <w:p/>
     <w:p>
@@ -4237,7 +7213,7 @@
       <w:pPr>
         <w:pStyle w:val="cabealho1"/>
       </w:pPr>
-      <w:bookmarkStart w:id="17" w:name="_Toc533767859"/>
+      <w:bookmarkStart w:id="17" w:name="_Toc527587"/>
       <w:r>
         <w:lastRenderedPageBreak/>
         <w:t>Mobile</w:t>
@@ -4254,7 +7230,7 @@
       <w:pPr>
         <w:pStyle w:val="cabealho1"/>
       </w:pPr>
-      <w:bookmarkStart w:id="18" w:name="_Toc533767860"/>
+      <w:bookmarkStart w:id="18" w:name="_Toc527588"/>
       <w:r>
         <w:lastRenderedPageBreak/>
         <w:t>Arquitetura do Projeto</w:t>
@@ -4271,7 +7247,7 @@
       <w:pPr>
         <w:pStyle w:val="cabealho1"/>
       </w:pPr>
-      <w:bookmarkStart w:id="19" w:name="_Toc533767861"/>
+      <w:bookmarkStart w:id="19" w:name="_Toc527589"/>
       <w:r>
         <w:lastRenderedPageBreak/>
         <w:t>Referências</w:t>
@@ -4283,7 +7259,7 @@
       <w:pPr>
         <w:pStyle w:val="cabealho2"/>
       </w:pPr>
-      <w:bookmarkStart w:id="20" w:name="_Toc533767862"/>
+      <w:bookmarkStart w:id="20" w:name="_Toc527590"/>
       <w:r>
         <w:t>Links</w:t>
       </w:r>
@@ -4294,7 +7270,7 @@
       <w:pPr>
         <w:pStyle w:val="cabealho2"/>
       </w:pPr>
-      <w:bookmarkStart w:id="21" w:name="_Toc533767863"/>
+      <w:bookmarkStart w:id="21" w:name="_Toc527591"/>
       <w:r>
         <w:t>Livros</w:t>
       </w:r>
@@ -4401,7 +7377,7 @@
       <w:rPr>
         <w:noProof/>
       </w:rPr>
-      <w:t>3</w:t>
+      <w:t>12</w:t>
     </w:r>
     <w:r>
       <w:rPr>
@@ -6289,6 +9265,7 @@
     <w:rsid w:val="00571EE0"/>
     <w:rsid w:val="00973EE1"/>
     <w:rsid w:val="00C31A01"/>
+    <w:rsid w:val="00D72FD3"/>
   </w:rsids>
   <m:mathPr>
     <m:mathFont m:val="Cambria Math"/>
@@ -7008,7 +9985,7 @@
 </file>
 
 <file path=customXml/itemProps3.xml><?xml version="1.0" encoding="utf-8"?>
-<ds:datastoreItem xmlns:ds="http://schemas.openxmlformats.org/officeDocument/2006/customXml" ds:itemID="{4106CC72-E48C-4260-9F5A-89F9D7E0AB4D}">
+<ds:datastoreItem xmlns:ds="http://schemas.openxmlformats.org/officeDocument/2006/customXml" ds:itemID="{9C54619F-9F4B-4F14-A43D-8BC66D72A8EC}">
   <ds:schemaRefs>
     <ds:schemaRef ds:uri="http://schemas.openxmlformats.org/officeDocument/2006/bibliography"/>
   </ds:schemaRefs>

</xml_diff>

<commit_message>
Finalizando Desenvolvimento do Banco de Dados
</commit_message>
<xml_diff>
--- a/Documentação/SP Medical Group - Modelagem Banco de Dados.docx
+++ b/Documentação/SP Medical Group - Modelagem Banco de Dados.docx
@@ -1,6 +1,6 @@
 
 <file path=word/document.xml><?xml version="1.0" encoding="utf-8"?>
-<w:document xmlns:wpc="http://schemas.microsoft.com/office/word/2010/wordprocessingCanvas" xmlns:cx="http://schemas.microsoft.com/office/drawing/2014/chartex" xmlns:mc="http://schemas.openxmlformats.org/markup-compatibility/2006" xmlns:o="urn:schemas-microsoft-com:office:office" xmlns:r="http://schemas.openxmlformats.org/officeDocument/2006/relationships" xmlns:m="http://schemas.openxmlformats.org/officeDocument/2006/math" xmlns:v="urn:schemas-microsoft-com:vml" xmlns:wp14="http://schemas.microsoft.com/office/word/2010/wordprocessingDrawing" xmlns:wp="http://schemas.openxmlformats.org/drawingml/2006/wordprocessingDrawing" xmlns:w10="urn:schemas-microsoft-com:office:word" xmlns:w="http://schemas.openxmlformats.org/wordprocessingml/2006/main" xmlns:w14="http://schemas.microsoft.com/office/word/2010/wordml" xmlns:w15="http://schemas.microsoft.com/office/word/2012/wordml" xmlns:w16se="http://schemas.microsoft.com/office/word/2015/wordml/symex" xmlns:wpg="http://schemas.microsoft.com/office/word/2010/wordprocessingGroup" xmlns:wpi="http://schemas.microsoft.com/office/word/2010/wordprocessingInk" xmlns:wne="http://schemas.microsoft.com/office/word/2006/wordml" xmlns:wps="http://schemas.microsoft.com/office/word/2010/wordprocessingShape" mc:Ignorable="w14 w15 w16se wp14">
+<w:document xmlns:wpc="http://schemas.microsoft.com/office/word/2010/wordprocessingCanvas" xmlns:cx="http://schemas.microsoft.com/office/drawing/2014/chartex" xmlns:cx1="http://schemas.microsoft.com/office/drawing/2015/9/8/chartex" xmlns:cx2="http://schemas.microsoft.com/office/drawing/2015/10/21/chartex" xmlns:cx3="http://schemas.microsoft.com/office/drawing/2016/5/9/chartex" xmlns:cx4="http://schemas.microsoft.com/office/drawing/2016/5/10/chartex" xmlns:cx5="http://schemas.microsoft.com/office/drawing/2016/5/11/chartex" xmlns:cx6="http://schemas.microsoft.com/office/drawing/2016/5/12/chartex" xmlns:cx7="http://schemas.microsoft.com/office/drawing/2016/5/13/chartex" xmlns:cx8="http://schemas.microsoft.com/office/drawing/2016/5/14/chartex" xmlns:mc="http://schemas.openxmlformats.org/markup-compatibility/2006" xmlns:aink="http://schemas.microsoft.com/office/drawing/2016/ink" xmlns:am3d="http://schemas.microsoft.com/office/drawing/2017/model3d" xmlns:o="urn:schemas-microsoft-com:office:office" xmlns:r="http://schemas.openxmlformats.org/officeDocument/2006/relationships" xmlns:m="http://schemas.openxmlformats.org/officeDocument/2006/math" xmlns:v="urn:schemas-microsoft-com:vml" xmlns:wp14="http://schemas.microsoft.com/office/word/2010/wordprocessingDrawing" xmlns:wp="http://schemas.openxmlformats.org/drawingml/2006/wordprocessingDrawing" xmlns:w10="urn:schemas-microsoft-com:office:word" xmlns:w="http://schemas.openxmlformats.org/wordprocessingml/2006/main" xmlns:w14="http://schemas.microsoft.com/office/word/2010/wordml" xmlns:w15="http://schemas.microsoft.com/office/word/2012/wordml" xmlns:w16cid="http://schemas.microsoft.com/office/word/2016/wordml/cid" xmlns:w16se="http://schemas.microsoft.com/office/word/2015/wordml/symex" xmlns:wpg="http://schemas.microsoft.com/office/word/2010/wordprocessingGroup" xmlns:wpi="http://schemas.microsoft.com/office/word/2010/wordprocessingInk" xmlns:wne="http://schemas.microsoft.com/office/word/2006/wordml" xmlns:wps="http://schemas.microsoft.com/office/word/2010/wordprocessingShape" mc:Ignorable="w14 w15 w16se w16cid wp14">
   <w:body>
     <w:sdt>
       <w:sdtPr>
@@ -176,9 +176,11 @@
                                     <w:pPr>
                                       <w:pStyle w:val="Subttulo1"/>
                                     </w:pPr>
+                                    <w:proofErr w:type="spellStart"/>
                                     <w:r>
                                       <w:t>SviGufo</w:t>
                                     </w:r>
+                                    <w:proofErr w:type="spellEnd"/>
                                   </w:p>
                                 </w:sdtContent>
                               </w:sdt>
@@ -473,11 +475,7 @@
               </mc:Choice>
               <mc:Fallback>
                 <w:pict>
-                  <v:shapetype w14:anchorId="6E29CBE8" id="_x0000_t202" coordsize="21600,21600" o:spt="202" path="m,l,21600r21600,l21600,xe">
-                    <v:stroke joinstyle="miter"/>
-                    <v:path gradientshapeok="t" o:connecttype="rect"/>
-                  </v:shapetype>
-                  <v:shape id="Caixa de Texto 10" o:spid="_x0000_s1027" type="#_x0000_t202" alt="Caixa de texto que mostra as informações de contato comerciais" style="position:absolute;margin-left:0;margin-top:0;width:468pt;height:48.95pt;z-index:251660288;visibility:visible;mso-wrap-style:square;mso-width-percent:1000;mso-height-percent:0;mso-wrap-distance-left:9pt;mso-wrap-distance-top:0;mso-wrap-distance-right:9pt;mso-wrap-distance-bottom:0;mso-position-horizontal:left;mso-position-horizontal-relative:margin;mso-position-vertical:bottom;mso-position-vertical-relative:margin;mso-width-percent:1000;mso-height-percent:0;mso-width-relative:margin;mso-height-relative:margin;v-text-anchor:middle" o:gfxdata="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" fillcolor="#7030a0" stroked="f" strokeweight=".5pt">
+                  <v:shape w14:anchorId="6E29CBE8" id="Caixa de Texto 10" o:spid="_x0000_s1027" type="#_x0000_t202" alt="Caixa de texto que mostra as informações de contato comerciais" style="position:absolute;margin-left:0;margin-top:0;width:468pt;height:48.95pt;z-index:251660288;visibility:visible;mso-wrap-style:square;mso-width-percent:1000;mso-height-percent:0;mso-wrap-distance-left:9pt;mso-wrap-distance-top:0;mso-wrap-distance-right:9pt;mso-wrap-distance-bottom:0;mso-position-horizontal:left;mso-position-horizontal-relative:margin;mso-position-vertical:bottom;mso-position-vertical-relative:margin;mso-width-percent:1000;mso-height-percent:0;mso-width-relative:margin;mso-height-relative:margin;v-text-anchor:middle" o:gfxdata="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" fillcolor="#7030a0" stroked="f" strokeweight=".5pt">
                     <v:textbox inset="12.96pt,0,12.96pt,0">
                       <w:txbxContent>
                         <w:tbl>
@@ -727,13 +725,148 @@
                 </w:rPr>
                 <w:fldChar w:fldCharType="separate"/>
               </w:r>
-              <w:hyperlink w:anchor="_Toc527571" w:history="1">
+              <w:bookmarkStart w:id="0" w:name="_GoBack"/>
+              <w:bookmarkEnd w:id="0"/>
+              <w:r>
+                <w:rPr>
+                  <w:rStyle w:val="Hyperlink"/>
+                  <w:noProof/>
+                </w:rPr>
+                <w:fldChar w:fldCharType="begin"/>
+              </w:r>
+              <w:r>
+                <w:rPr>
+                  <w:rStyle w:val="Hyperlink"/>
+                  <w:noProof/>
+                </w:rPr>
+                <w:instrText xml:space="preserve"> </w:instrText>
+              </w:r>
+              <w:r>
+                <w:rPr>
+                  <w:noProof/>
+                </w:rPr>
+                <w:instrText>HYPERLINK \l "_Toc726483"</w:instrText>
+              </w:r>
+              <w:r>
+                <w:rPr>
+                  <w:rStyle w:val="Hyperlink"/>
+                  <w:noProof/>
+                </w:rPr>
+                <w:instrText xml:space="preserve"> </w:instrText>
+              </w:r>
+              <w:r>
+                <w:rPr>
+                  <w:rStyle w:val="Hyperlink"/>
+                  <w:noProof/>
+                </w:rPr>
+              </w:r>
+              <w:r>
+                <w:rPr>
+                  <w:rStyle w:val="Hyperlink"/>
+                  <w:noProof/>
+                </w:rPr>
+                <w:fldChar w:fldCharType="separate"/>
+              </w:r>
+              <w:r>
+                <w:rPr>
+                  <w:rStyle w:val="Hyperlink"/>
+                  <w:noProof/>
+                </w:rPr>
+                <w:t>Resumo</w:t>
+              </w:r>
+              <w:r>
+                <w:rPr>
+                  <w:noProof/>
+                  <w:webHidden/>
+                </w:rPr>
+                <w:tab/>
+              </w:r>
+              <w:r>
+                <w:rPr>
+                  <w:noProof/>
+                  <w:webHidden/>
+                </w:rPr>
+                <w:fldChar w:fldCharType="begin"/>
+              </w:r>
+              <w:r>
+                <w:rPr>
+                  <w:noProof/>
+                  <w:webHidden/>
+                </w:rPr>
+                <w:instrText xml:space="preserve"> PAGEREF _Toc726483 \h </w:instrText>
+              </w:r>
+              <w:r>
+                <w:rPr>
+                  <w:noProof/>
+                  <w:webHidden/>
+                </w:rPr>
+              </w:r>
+              <w:r>
+                <w:rPr>
+                  <w:noProof/>
+                  <w:webHidden/>
+                </w:rPr>
+                <w:fldChar w:fldCharType="separate"/>
+              </w:r>
+              <w:r>
+                <w:rPr>
+                  <w:noProof/>
+                  <w:webHidden/>
+                </w:rPr>
+                <w:t>2</w:t>
+              </w:r>
+              <w:r>
+                <w:rPr>
+                  <w:noProof/>
+                  <w:webHidden/>
+                </w:rPr>
+                <w:fldChar w:fldCharType="end"/>
+              </w:r>
+              <w:r>
+                <w:rPr>
+                  <w:rStyle w:val="Hyperlink"/>
+                  <w:noProof/>
+                </w:rPr>
+                <w:fldChar w:fldCharType="end"/>
+              </w:r>
+            </w:p>
+            <w:p>
+              <w:pPr>
+                <w:pStyle w:val="Sumrio2"/>
+                <w:rPr>
+                  <w:noProof/>
+                  <w:color w:val="auto"/>
+                  <w:szCs w:val="22"/>
+                </w:rPr>
+              </w:pPr>
+              <w:hyperlink w:anchor="_Toc726484" w:history="1">
                 <w:r>
                   <w:rPr>
                     <w:rStyle w:val="Hyperlink"/>
                     <w:noProof/>
                   </w:rPr>
-                  <w:t>Resumo</w:t>
+                  <w:t>Objetivos</w:t>
+                </w:r>
+              </w:hyperlink>
+            </w:p>
+            <w:p>
+              <w:pPr>
+                <w:pStyle w:val="Sumrio1"/>
+                <w:rPr>
+                  <w:b w:val="0"/>
+                  <w:noProof/>
+                  <w:color w:val="auto"/>
+                  <w:sz w:val="22"/>
+                  <w:szCs w:val="22"/>
+                </w:rPr>
+              </w:pPr>
+              <w:hyperlink w:anchor="_Toc726485" w:history="1">
+                <w:r>
+                  <w:rPr>
+                    <w:rStyle w:val="Hyperlink"/>
+                    <w:noProof/>
+                  </w:rPr>
+                  <w:t>Descrição do projeto</w:t>
                 </w:r>
                 <w:r>
                   <w:rPr>
@@ -754,7 +887,7 @@
                     <w:noProof/>
                     <w:webHidden/>
                   </w:rPr>
-                  <w:instrText xml:space="preserve"> PAGEREF _Toc527571 \h </w:instrText>
+                  <w:instrText xml:space="preserve"> PAGEREF _Toc726485 \h </w:instrText>
                 </w:r>
                 <w:r>
                   <w:rPr>
@@ -794,95 +927,7 @@
                   <w:szCs w:val="22"/>
                 </w:rPr>
               </w:pPr>
-              <w:hyperlink w:anchor="_Toc527572" w:history="1">
-                <w:r>
-                  <w:rPr>
-                    <w:rStyle w:val="Hyperlink"/>
-                    <w:noProof/>
-                  </w:rPr>
-                  <w:t>Objetivos</w:t>
-                </w:r>
-              </w:hyperlink>
-            </w:p>
-            <w:p>
-              <w:pPr>
-                <w:pStyle w:val="Sumrio1"/>
-                <w:rPr>
-                  <w:b w:val="0"/>
-                  <w:noProof/>
-                  <w:color w:val="auto"/>
-                  <w:sz w:val="22"/>
-                  <w:szCs w:val="22"/>
-                </w:rPr>
-              </w:pPr>
-              <w:hyperlink w:anchor="_Toc527573" w:history="1">
-                <w:r>
-                  <w:rPr>
-                    <w:rStyle w:val="Hyperlink"/>
-                    <w:noProof/>
-                  </w:rPr>
-                  <w:t>Descrição do projeto</w:t>
-                </w:r>
-                <w:r>
-                  <w:rPr>
-                    <w:noProof/>
-                    <w:webHidden/>
-                  </w:rPr>
-                  <w:tab/>
-                </w:r>
-                <w:r>
-                  <w:rPr>
-                    <w:noProof/>
-                    <w:webHidden/>
-                  </w:rPr>
-                  <w:fldChar w:fldCharType="begin"/>
-                </w:r>
-                <w:r>
-                  <w:rPr>
-                    <w:noProof/>
-                    <w:webHidden/>
-                  </w:rPr>
-                  <w:instrText xml:space="preserve"> PAGEREF _Toc527573 \h </w:instrText>
-                </w:r>
-                <w:r>
-                  <w:rPr>
-                    <w:noProof/>
-                    <w:webHidden/>
-                  </w:rPr>
-                </w:r>
-                <w:r>
-                  <w:rPr>
-                    <w:noProof/>
-                    <w:webHidden/>
-                  </w:rPr>
-                  <w:fldChar w:fldCharType="separate"/>
-                </w:r>
-                <w:r>
-                  <w:rPr>
-                    <w:noProof/>
-                    <w:webHidden/>
-                  </w:rPr>
-                  <w:t>2</w:t>
-                </w:r>
-                <w:r>
-                  <w:rPr>
-                    <w:noProof/>
-                    <w:webHidden/>
-                  </w:rPr>
-                  <w:fldChar w:fldCharType="end"/>
-                </w:r>
-              </w:hyperlink>
-            </w:p>
-            <w:p>
-              <w:pPr>
-                <w:pStyle w:val="Sumrio2"/>
-                <w:rPr>
-                  <w:noProof/>
-                  <w:color w:val="auto"/>
-                  <w:szCs w:val="22"/>
-                </w:rPr>
-              </w:pPr>
-              <w:hyperlink w:anchor="_Toc527574" w:history="1">
+              <w:hyperlink w:anchor="_Toc726486" w:history="1">
                 <w:r>
                   <w:rPr>
                     <w:rStyle w:val="Hyperlink"/>
@@ -903,7 +948,7 @@
                   <w:szCs w:val="22"/>
                 </w:rPr>
               </w:pPr>
-              <w:hyperlink w:anchor="_Toc527575" w:history="1">
+              <w:hyperlink w:anchor="_Toc726487" w:history="1">
                 <w:r>
                   <w:rPr>
                     <w:rStyle w:val="Hyperlink"/>
@@ -930,7 +975,7 @@
                     <w:noProof/>
                     <w:webHidden/>
                   </w:rPr>
-                  <w:instrText xml:space="preserve"> PAGEREF _Toc527575 \h </w:instrText>
+                  <w:instrText xml:space="preserve"> PAGEREF _Toc726487 \h </w:instrText>
                 </w:r>
                 <w:r>
                   <w:rPr>
@@ -970,7 +1015,7 @@
                   <w:szCs w:val="22"/>
                 </w:rPr>
               </w:pPr>
-              <w:hyperlink w:anchor="_Toc527576" w:history="1">
+              <w:hyperlink w:anchor="_Toc726488" w:history="1">
                 <w:r>
                   <w:rPr>
                     <w:rStyle w:val="Hyperlink"/>
@@ -989,7 +1034,7 @@
                   <w:szCs w:val="22"/>
                 </w:rPr>
               </w:pPr>
-              <w:hyperlink w:anchor="_Toc527577" w:history="1">
+              <w:hyperlink w:anchor="_Toc726489" w:history="1">
                 <w:r>
                   <w:rPr>
                     <w:rStyle w:val="Hyperlink"/>
@@ -1008,7 +1053,7 @@
                   <w:szCs w:val="22"/>
                 </w:rPr>
               </w:pPr>
-              <w:hyperlink w:anchor="_Toc527578" w:history="1">
+              <w:hyperlink w:anchor="_Toc726490" w:history="1">
                 <w:r>
                   <w:rPr>
                     <w:rStyle w:val="Hyperlink"/>
@@ -1027,7 +1072,7 @@
                   <w:szCs w:val="22"/>
                 </w:rPr>
               </w:pPr>
-              <w:hyperlink w:anchor="_Toc527579" w:history="1">
+              <w:hyperlink w:anchor="_Toc726491" w:history="1">
                 <w:r>
                   <w:rPr>
                     <w:rStyle w:val="Hyperlink"/>
@@ -1048,7 +1093,7 @@
                   <w:szCs w:val="22"/>
                 </w:rPr>
               </w:pPr>
-              <w:hyperlink w:anchor="_Toc527580" w:history="1">
+              <w:hyperlink w:anchor="_Toc726492" w:history="1">
                 <w:r>
                   <w:rPr>
                     <w:rStyle w:val="Hyperlink"/>
@@ -1076,7 +1121,7 @@
                     <w:noProof/>
                     <w:webHidden/>
                   </w:rPr>
-                  <w:instrText xml:space="preserve"> PAGEREF _Toc527580 \h </w:instrText>
+                  <w:instrText xml:space="preserve"> PAGEREF _Toc726492 \h </w:instrText>
                 </w:r>
                 <w:r>
                   <w:rPr>
@@ -1116,7 +1161,7 @@
                   <w:szCs w:val="22"/>
                 </w:rPr>
               </w:pPr>
-              <w:hyperlink w:anchor="_Toc527581" w:history="1">
+              <w:hyperlink w:anchor="_Toc726493" w:history="1">
                 <w:r>
                   <w:rPr>
                     <w:rStyle w:val="Hyperlink"/>
@@ -1136,7 +1181,7 @@
                   <w:szCs w:val="22"/>
                 </w:rPr>
               </w:pPr>
-              <w:hyperlink w:anchor="_Toc527582" w:history="1">
+              <w:hyperlink w:anchor="_Toc726494" w:history="1">
                 <w:r>
                   <w:rPr>
                     <w:rStyle w:val="Hyperlink"/>
@@ -1158,7 +1203,7 @@
                   <w:szCs w:val="22"/>
                 </w:rPr>
               </w:pPr>
-              <w:hyperlink w:anchor="_Toc527583" w:history="1">
+              <w:hyperlink w:anchor="_Toc726495" w:history="1">
                 <w:r>
                   <w:rPr>
                     <w:rStyle w:val="Hyperlink"/>
@@ -1186,7 +1231,7 @@
                     <w:noProof/>
                     <w:webHidden/>
                   </w:rPr>
-                  <w:instrText xml:space="preserve"> PAGEREF _Toc527583 \h </w:instrText>
+                  <w:instrText xml:space="preserve"> PAGEREF _Toc726495 \h </w:instrText>
                 </w:r>
                 <w:r>
                   <w:rPr>
@@ -1226,7 +1271,7 @@
                   <w:szCs w:val="22"/>
                 </w:rPr>
               </w:pPr>
-              <w:hyperlink w:anchor="_Toc527584" w:history="1">
+              <w:hyperlink w:anchor="_Toc726496" w:history="1">
                 <w:r>
                   <w:rPr>
                     <w:rStyle w:val="Hyperlink"/>
@@ -1246,7 +1291,7 @@
                   <w:szCs w:val="22"/>
                 </w:rPr>
               </w:pPr>
-              <w:hyperlink w:anchor="_Toc527585" w:history="1">
+              <w:hyperlink w:anchor="_Toc726497" w:history="1">
                 <w:r>
                   <w:rPr>
                     <w:rStyle w:val="Hyperlink"/>
@@ -1268,7 +1313,7 @@
                   <w:szCs w:val="22"/>
                 </w:rPr>
               </w:pPr>
-              <w:hyperlink w:anchor="_Toc527586" w:history="1">
+              <w:hyperlink w:anchor="_Toc726498" w:history="1">
                 <w:r>
                   <w:rPr>
                     <w:rStyle w:val="Hyperlink"/>
@@ -1295,7 +1340,7 @@
                     <w:noProof/>
                     <w:webHidden/>
                   </w:rPr>
-                  <w:instrText xml:space="preserve"> PAGEREF _Toc527586 \h </w:instrText>
+                  <w:instrText xml:space="preserve"> PAGEREF _Toc726498 \h </w:instrText>
                 </w:r>
                 <w:r>
                   <w:rPr>
@@ -1337,7 +1382,7 @@
                   <w:szCs w:val="22"/>
                 </w:rPr>
               </w:pPr>
-              <w:hyperlink w:anchor="_Toc527587" w:history="1">
+              <w:hyperlink w:anchor="_Toc726499" w:history="1">
                 <w:r>
                   <w:rPr>
                     <w:rStyle w:val="Hyperlink"/>
@@ -1364,7 +1409,7 @@
                     <w:noProof/>
                     <w:webHidden/>
                   </w:rPr>
-                  <w:instrText xml:space="preserve"> PAGEREF _Toc527587 \h </w:instrText>
+                  <w:instrText xml:space="preserve"> PAGEREF _Toc726499 \h </w:instrText>
                 </w:r>
                 <w:r>
                   <w:rPr>
@@ -1406,7 +1451,7 @@
                   <w:szCs w:val="22"/>
                 </w:rPr>
               </w:pPr>
-              <w:hyperlink w:anchor="_Toc527588" w:history="1">
+              <w:hyperlink w:anchor="_Toc726500" w:history="1">
                 <w:r>
                   <w:rPr>
                     <w:rStyle w:val="Hyperlink"/>
@@ -1433,7 +1478,7 @@
                     <w:noProof/>
                     <w:webHidden/>
                   </w:rPr>
-                  <w:instrText xml:space="preserve"> PAGEREF _Toc527588 \h </w:instrText>
+                  <w:instrText xml:space="preserve"> PAGEREF _Toc726500 \h </w:instrText>
                 </w:r>
                 <w:r>
                   <w:rPr>
@@ -1475,7 +1520,7 @@
                   <w:szCs w:val="22"/>
                 </w:rPr>
               </w:pPr>
-              <w:hyperlink w:anchor="_Toc527589" w:history="1">
+              <w:hyperlink w:anchor="_Toc726501" w:history="1">
                 <w:r>
                   <w:rPr>
                     <w:rStyle w:val="Hyperlink"/>
@@ -1502,7 +1547,7 @@
                     <w:noProof/>
                     <w:webHidden/>
                   </w:rPr>
-                  <w:instrText xml:space="preserve"> PAGEREF _Toc527589 \h </w:instrText>
+                  <w:instrText xml:space="preserve"> PAGEREF _Toc726501 \h </w:instrText>
                 </w:r>
                 <w:r>
                   <w:rPr>
@@ -1542,7 +1587,7 @@
                   <w:szCs w:val="22"/>
                 </w:rPr>
               </w:pPr>
-              <w:hyperlink w:anchor="_Toc527590" w:history="1">
+              <w:hyperlink w:anchor="_Toc726502" w:history="1">
                 <w:r>
                   <w:rPr>
                     <w:rStyle w:val="Hyperlink"/>
@@ -1561,7 +1606,7 @@
                   <w:szCs w:val="22"/>
                 </w:rPr>
               </w:pPr>
-              <w:hyperlink w:anchor="_Toc527591" w:history="1">
+              <w:hyperlink w:anchor="_Toc726503" w:history="1">
                 <w:r>
                   <w:rPr>
                     <w:rStyle w:val="Hyperlink"/>
@@ -1600,12 +1645,12 @@
       <w:pPr>
         <w:pStyle w:val="cabealho1"/>
       </w:pPr>
-      <w:bookmarkStart w:id="0" w:name="_Toc527571"/>
+      <w:bookmarkStart w:id="1" w:name="_Toc726483"/>
       <w:r>
         <w:lastRenderedPageBreak/>
         <w:t>Resumo</w:t>
       </w:r>
-      <w:bookmarkEnd w:id="0"/>
+      <w:bookmarkEnd w:id="1"/>
       <w:r>
         <w:t xml:space="preserve"> </w:t>
       </w:r>
@@ -1615,18 +1660,23 @@
       <w:pPr>
         <w:pStyle w:val="cabealho2"/>
       </w:pPr>
-      <w:bookmarkStart w:id="1" w:name="_Toc527572"/>
+      <w:bookmarkStart w:id="2" w:name="_Toc726484"/>
       <w:r>
         <w:t>Objetivos</w:t>
       </w:r>
-      <w:bookmarkEnd w:id="1"/>
+      <w:bookmarkEnd w:id="2"/>
     </w:p>
     <w:p>
       <w:r>
-        <w:t>Coloqu</w:t>
+        <w:t xml:space="preserve">Este documento tem por finalidade registrar o final do sistema SP Medical </w:t>
       </w:r>
+      <w:proofErr w:type="spellStart"/>
       <w:r>
-        <w:t>e aqui a descrição do documento</w:t>
+        <w:t>Group</w:t>
+      </w:r>
+      <w:proofErr w:type="spellEnd"/>
+      <w:r>
+        <w:t>, mostrando suas especificações técnicas e descrevendo seus recursos e capacidades.</w:t>
       </w:r>
     </w:p>
     <w:p/>
@@ -1634,39 +1684,76 @@
       <w:pPr>
         <w:pStyle w:val="cabealho1"/>
       </w:pPr>
-      <w:bookmarkStart w:id="2" w:name="_Toc527573"/>
+      <w:bookmarkStart w:id="3" w:name="_Toc726485"/>
       <w:r>
         <w:t xml:space="preserve">Descrição do </w:t>
       </w:r>
       <w:r>
         <w:t>projeto</w:t>
       </w:r>
-      <w:bookmarkEnd w:id="2"/>
+      <w:bookmarkEnd w:id="3"/>
     </w:p>
     <w:p>
       <w:r>
-        <w:t>Coloque aqui a descrição completa do projeto</w:t>
+        <w:t xml:space="preserve">O projeto se refere à um sistema para a clínica médica, SP Medical </w:t>
+      </w:r>
+      <w:proofErr w:type="spellStart"/>
+      <w:r>
+        <w:t>Group</w:t>
+      </w:r>
+      <w:proofErr w:type="spellEnd"/>
+      <w:r>
+        <w:t>, que irá atuar cadastrando os médicos, pacientes e suas consultas com o máximo de organização, facilitando o dia-a-dia da empresa e satisfação do cliente ao ver todos suas consultas com facilidade em qualquer dispositivo, seja ele um computador, laptop ou celular.</w:t>
       </w:r>
     </w:p>
     <w:p>
       <w:pPr>
         <w:pStyle w:val="cabealho2"/>
       </w:pPr>
-      <w:bookmarkStart w:id="3" w:name="_Toc527574"/>
+      <w:bookmarkStart w:id="4" w:name="_Toc726486"/>
       <w:r>
         <w:t xml:space="preserve">Resumo </w:t>
       </w:r>
       <w:r>
         <w:t>do projeto</w:t>
       </w:r>
-      <w:bookmarkEnd w:id="3"/>
+      <w:bookmarkEnd w:id="4"/>
     </w:p>
     <w:p>
       <w:r>
-        <w:t>Coloque aqui um resumo sobre o projeto</w:t>
+        <w:t xml:space="preserve">O projeto foi realizado por meio de metodologias ágeis, como Scrum e foi separado nas seguintes </w:t>
       </w:r>
-    </w:p>
-    <w:p>
+      <w:r>
+        <w:t>fases</w:t>
+      </w:r>
+      <w:r>
+        <w:t>, Front-</w:t>
+      </w:r>
+      <w:proofErr w:type="spellStart"/>
+      <w:r>
+        <w:t>e</w:t>
+      </w:r>
+      <w:r>
+        <w:t>nd</w:t>
+      </w:r>
+      <w:proofErr w:type="spellEnd"/>
+      <w:r>
+        <w:t>, Back-</w:t>
+      </w:r>
+      <w:proofErr w:type="spellStart"/>
+      <w:r>
+        <w:t>e</w:t>
+      </w:r>
+      <w:r>
+        <w:t>nd</w:t>
+      </w:r>
+      <w:proofErr w:type="spellEnd"/>
+      <w:r>
+        <w:t>, Banco de Dados e Mobile.</w:t>
+      </w:r>
+      <w:r>
+        <w:t xml:space="preserve"> Cada fase com suas especificações e objetivos.</w:t>
+      </w:r>
       <w:r>
         <w:br w:type="page"/>
       </w:r>
@@ -1675,12 +1762,12 @@
       <w:pPr>
         <w:pStyle w:val="cabealho1"/>
       </w:pPr>
-      <w:bookmarkStart w:id="4" w:name="_Toc527575"/>
+      <w:bookmarkStart w:id="5" w:name="_Toc726487"/>
       <w:r>
         <w:lastRenderedPageBreak/>
         <w:t>Modelagem de Software</w:t>
       </w:r>
-      <w:bookmarkEnd w:id="4"/>
+      <w:bookmarkEnd w:id="5"/>
     </w:p>
     <w:p>
       <w:r>
@@ -1694,11 +1781,11 @@
       <w:pPr>
         <w:pStyle w:val="cabealho2"/>
       </w:pPr>
-      <w:bookmarkStart w:id="5" w:name="_Toc527576"/>
+      <w:bookmarkStart w:id="6" w:name="_Toc726488"/>
       <w:r>
         <w:t>Modelo Lógico</w:t>
       </w:r>
-      <w:bookmarkEnd w:id="5"/>
+      <w:bookmarkEnd w:id="6"/>
     </w:p>
     <w:p>
       <w:r>
@@ -2061,8 +2148,19 @@
                 <w:sz w:val="22"/>
                 <w:szCs w:val="22"/>
               </w:rPr>
-              <w:t>SP Medical Group</w:t>
-            </w:r>
+              <w:t xml:space="preserve">SP Medical </w:t>
+            </w:r>
+            <w:proofErr w:type="spellStart"/>
+            <w:r>
+              <w:rPr>
+                <w:rFonts w:ascii="Calibri" w:eastAsia="Times New Roman" w:hAnsi="Calibri" w:cs="Calibri"/>
+                <w:color w:val="000000"/>
+                <w:sz w:val="22"/>
+                <w:szCs w:val="22"/>
+              </w:rPr>
+              <w:t>Group</w:t>
+            </w:r>
+            <w:proofErr w:type="spellEnd"/>
           </w:p>
         </w:tc>
         <w:tc>
@@ -2097,8 +2195,19 @@
                 <w:sz w:val="22"/>
                 <w:szCs w:val="22"/>
               </w:rPr>
-              <w:t>SP Medical Group</w:t>
-            </w:r>
+              <w:t xml:space="preserve">SP Medical </w:t>
+            </w:r>
+            <w:proofErr w:type="spellStart"/>
+            <w:r>
+              <w:rPr>
+                <w:rFonts w:ascii="Calibri" w:eastAsia="Times New Roman" w:hAnsi="Calibri" w:cs="Calibri"/>
+                <w:color w:val="000000"/>
+                <w:sz w:val="22"/>
+                <w:szCs w:val="22"/>
+              </w:rPr>
+              <w:t>Group</w:t>
+            </w:r>
+            <w:proofErr w:type="spellEnd"/>
           </w:p>
         </w:tc>
         <w:tc>
@@ -2161,14 +2270,25 @@
                 <w:szCs w:val="22"/>
               </w:rPr>
             </w:pPr>
-            <w:r>
-              <w:rPr>
-                <w:rFonts w:ascii="Calibri" w:eastAsia="Times New Roman" w:hAnsi="Calibri" w:cs="Calibri"/>
-                <w:color w:val="000000"/>
-                <w:sz w:val="22"/>
-                <w:szCs w:val="22"/>
-              </w:rPr>
-              <w:t>Dàs 7:00h às 19:00h</w:t>
+            <w:proofErr w:type="spellStart"/>
+            <w:r>
+              <w:rPr>
+                <w:rFonts w:ascii="Calibri" w:eastAsia="Times New Roman" w:hAnsi="Calibri" w:cs="Calibri"/>
+                <w:color w:val="000000"/>
+                <w:sz w:val="22"/>
+                <w:szCs w:val="22"/>
+              </w:rPr>
+              <w:t>Dàs</w:t>
+            </w:r>
+            <w:proofErr w:type="spellEnd"/>
+            <w:r>
+              <w:rPr>
+                <w:rFonts w:ascii="Calibri" w:eastAsia="Times New Roman" w:hAnsi="Calibri" w:cs="Calibri"/>
+                <w:color w:val="000000"/>
+                <w:sz w:val="22"/>
+                <w:szCs w:val="22"/>
+              </w:rPr>
+              <w:t xml:space="preserve"> 7:00h às 19:00h</w:t>
             </w:r>
           </w:p>
         </w:tc>
@@ -2519,26 +2639,17 @@
                 <w:szCs w:val="22"/>
               </w:rPr>
             </w:pPr>
-            <w:r>
-              <w:rPr>
-                <w:rFonts w:ascii="Calibri" w:eastAsia="Times New Roman" w:hAnsi="Calibri" w:cs="Calibri"/>
-                <w:color w:val="000000"/>
-                <w:sz w:val="22"/>
-                <w:szCs w:val="22"/>
-              </w:rPr>
-              <w:t>ID_C</w:t>
-            </w:r>
-            <w:bookmarkStart w:id="6" w:name="_GoBack"/>
-            <w:bookmarkEnd w:id="6"/>
-            <w:r>
-              <w:rPr>
-                <w:rFonts w:ascii="Calibri" w:eastAsia="Times New Roman" w:hAnsi="Calibri" w:cs="Calibri"/>
-                <w:color w:val="000000"/>
-                <w:sz w:val="22"/>
-                <w:szCs w:val="22"/>
-              </w:rPr>
-              <w:t>linica</w:t>
-            </w:r>
+            <w:proofErr w:type="spellStart"/>
+            <w:r>
+              <w:rPr>
+                <w:rFonts w:ascii="Calibri" w:eastAsia="Times New Roman" w:hAnsi="Calibri" w:cs="Calibri"/>
+                <w:color w:val="000000"/>
+                <w:sz w:val="22"/>
+                <w:szCs w:val="22"/>
+              </w:rPr>
+              <w:t>ID_Clinica</w:t>
+            </w:r>
+            <w:proofErr w:type="spellEnd"/>
           </w:p>
         </w:tc>
       </w:tr>
@@ -3132,14 +3243,25 @@
                 <w:szCs w:val="22"/>
               </w:rPr>
             </w:pPr>
-            <w:r>
-              <w:rPr>
-                <w:rFonts w:ascii="Calibri" w:eastAsia="Times New Roman" w:hAnsi="Calibri" w:cs="Calibri"/>
-                <w:color w:val="000000"/>
-                <w:sz w:val="22"/>
-                <w:szCs w:val="22"/>
-              </w:rPr>
-              <w:t>Ruan Cardoso</w:t>
+            <w:proofErr w:type="spellStart"/>
+            <w:r>
+              <w:rPr>
+                <w:rFonts w:ascii="Calibri" w:eastAsia="Times New Roman" w:hAnsi="Calibri" w:cs="Calibri"/>
+                <w:color w:val="000000"/>
+                <w:sz w:val="22"/>
+                <w:szCs w:val="22"/>
+              </w:rPr>
+              <w:t>Ruan</w:t>
+            </w:r>
+            <w:proofErr w:type="spellEnd"/>
+            <w:r>
+              <w:rPr>
+                <w:rFonts w:ascii="Calibri" w:eastAsia="Times New Roman" w:hAnsi="Calibri" w:cs="Calibri"/>
+                <w:color w:val="000000"/>
+                <w:sz w:val="22"/>
+                <w:szCs w:val="22"/>
+              </w:rPr>
+              <w:t xml:space="preserve"> Cardoso</w:t>
             </w:r>
           </w:p>
         </w:tc>
@@ -6248,7 +6370,27 @@
                 <w:sz w:val="22"/>
                 <w:szCs w:val="22"/>
               </w:rPr>
-              <w:t>Rua Helvétia 2048, apto. 2</w:t>
+              <w:t xml:space="preserve">Rua </w:t>
+            </w:r>
+            <w:proofErr w:type="spellStart"/>
+            <w:r>
+              <w:rPr>
+                <w:rFonts w:ascii="Calibri" w:eastAsia="Times New Roman" w:hAnsi="Calibri" w:cs="Calibri"/>
+                <w:color w:val="000000"/>
+                <w:sz w:val="22"/>
+                <w:szCs w:val="22"/>
+              </w:rPr>
+              <w:t>Helvétia</w:t>
+            </w:r>
+            <w:proofErr w:type="spellEnd"/>
+            <w:r>
+              <w:rPr>
+                <w:rFonts w:ascii="Calibri" w:eastAsia="Times New Roman" w:hAnsi="Calibri" w:cs="Calibri"/>
+                <w:color w:val="000000"/>
+                <w:sz w:val="22"/>
+                <w:szCs w:val="22"/>
+              </w:rPr>
+              <w:t xml:space="preserve"> 2048, apto. 2</w:t>
             </w:r>
           </w:p>
         </w:tc>
@@ -7236,21 +7378,112 @@
       <w:pPr>
         <w:pStyle w:val="cabealho2"/>
       </w:pPr>
-      <w:bookmarkStart w:id="7" w:name="_Toc527577"/>
+    </w:p>
+    <w:p>
+      <w:pPr>
+        <w:rPr>
+          <w:b/>
+          <w:bCs/>
+          <w:sz w:val="26"/>
+          <w:szCs w:val="26"/>
+        </w:rPr>
+      </w:pPr>
       <w:r>
+        <w:br w:type="page"/>
+      </w:r>
+    </w:p>
+    <w:p>
+      <w:pPr>
+        <w:pStyle w:val="cabealho2"/>
+      </w:pPr>
+      <w:bookmarkStart w:id="7" w:name="_Toc726489"/>
+      <w:r>
+        <w:lastRenderedPageBreak/>
         <w:t>Modelo Físico</w:t>
       </w:r>
       <w:bookmarkEnd w:id="7"/>
     </w:p>
     <w:p>
       <w:r>
-        <w:t>Insira aqui uma breve descrição sobre o modelo físico e a imagem exportada</w:t>
+        <w:rPr>
+          <w:noProof/>
+        </w:rPr>
+        <w:drawing>
+          <wp:anchor distT="0" distB="0" distL="114300" distR="114300" simplePos="0" relativeHeight="251662336" behindDoc="0" locked="0" layoutInCell="1" allowOverlap="1" wp14:anchorId="0FFD3743">
+            <wp:simplePos x="0" y="0"/>
+            <wp:positionH relativeFrom="margin">
+              <wp:posOffset>-358022</wp:posOffset>
+            </wp:positionH>
+            <wp:positionV relativeFrom="paragraph">
+              <wp:posOffset>278213</wp:posOffset>
+            </wp:positionV>
+            <wp:extent cx="6458208" cy="5717238"/>
+            <wp:effectExtent l="0" t="0" r="0" b="0"/>
+            <wp:wrapSquare wrapText="bothSides"/>
+            <wp:docPr id="1" name="Imagem 1"/>
+            <wp:cNvGraphicFramePr>
+              <a:graphicFrameLocks xmlns:a="http://schemas.openxmlformats.org/drawingml/2006/main" noChangeAspect="1"/>
+            </wp:cNvGraphicFramePr>
+            <a:graphic xmlns:a="http://schemas.openxmlformats.org/drawingml/2006/main">
+              <a:graphicData uri="http://schemas.openxmlformats.org/drawingml/2006/picture">
+                <pic:pic xmlns:pic="http://schemas.openxmlformats.org/drawingml/2006/picture">
+                  <pic:nvPicPr>
+                    <pic:cNvPr id="1" name="SP Medical Group - Modelagem Física.png"/>
+                    <pic:cNvPicPr/>
+                  </pic:nvPicPr>
+                  <pic:blipFill rotWithShape="1">
+                    <a:blip r:embed="rId16"/>
+                    <a:srcRect l="7906" t="4988" r="13581" b="2444"/>
+                    <a:stretch/>
+                  </pic:blipFill>
+                  <pic:spPr bwMode="auto">
+                    <a:xfrm>
+                      <a:off x="0" y="0"/>
+                      <a:ext cx="6458208" cy="5717238"/>
+                    </a:xfrm>
+                    <a:prstGeom prst="rect">
+                      <a:avLst/>
+                    </a:prstGeom>
+                    <a:ln>
+                      <a:noFill/>
+                    </a:ln>
+                    <a:extLst>
+                      <a:ext uri="{53640926-AAD7-44D8-BBD7-CCE9431645EC}">
+                        <a14:shadowObscured xmlns:a14="http://schemas.microsoft.com/office/drawing/2010/main"/>
+                      </a:ext>
+                    </a:extLst>
+                  </pic:spPr>
+                </pic:pic>
+              </a:graphicData>
+            </a:graphic>
+            <wp14:sizeRelH relativeFrom="margin">
+              <wp14:pctWidth>0</wp14:pctWidth>
+            </wp14:sizeRelH>
+            <wp14:sizeRelV relativeFrom="margin">
+              <wp14:pctHeight>0</wp14:pctHeight>
+            </wp14:sizeRelV>
+          </wp:anchor>
+        </w:drawing>
       </w:r>
-      <w:bookmarkStart w:id="8" w:name="_Toc527578"/>
       <w:r>
-        <w:t>.</w:t>
+        <w:t>Tabelas organizadas da seguinte forma no banco de dados.</w:t>
       </w:r>
     </w:p>
+    <w:p>
+      <w:pPr>
+        <w:rPr>
+          <w:noProof/>
+        </w:rPr>
+      </w:pPr>
+    </w:p>
+    <w:p>
+      <w:pPr>
+        <w:rPr>
+          <w:noProof/>
+        </w:rPr>
+      </w:pPr>
+    </w:p>
+    <w:p/>
     <w:p>
       <w:pPr>
         <w:pStyle w:val="cabealho2"/>
@@ -7273,10 +7506,12 @@
       <w:pPr>
         <w:pStyle w:val="cabealho2"/>
       </w:pPr>
+      <w:bookmarkStart w:id="8" w:name="_Toc726490"/>
       <w:r>
         <w:lastRenderedPageBreak/>
         <w:t>Modelo Conceitual</w:t>
       </w:r>
+      <w:bookmarkEnd w:id="8"/>
     </w:p>
     <w:p>
       <w:r>
@@ -7307,7 +7542,7 @@
                     <pic:cNvPicPr/>
                   </pic:nvPicPr>
                   <pic:blipFill>
-                    <a:blip r:embed="rId16">
+                    <a:blip r:embed="rId17">
                       <a:extLst>
                         <a:ext uri="{28A0092B-C50C-407E-A947-70E740481C1C}">
                           <a14:useLocalDpi xmlns:a14="http://schemas.microsoft.com/office/drawing/2010/main" val="0"/>
@@ -7342,13 +7577,12 @@
       <w:r>
         <w:t>O banco de dados possui usuários que têm um tipo, dentre esses tipos existem: Pacientes, Médicos e Administradores. O paciente está relacionado às consultas, assim como o médico que o atenderá, consultas estas que possuem um ‘Status’ para que seja verificado se a consulta foi confirmada, aguardando confirmação, recusada ou adiada. Os médicos possuem uma especialidade que pode estar relacionada a outros médicos também.</w:t>
       </w:r>
-      <w:bookmarkEnd w:id="8"/>
     </w:p>
     <w:p/>
     <w:p>
       <w:pPr>
         <w:sectPr>
-          <w:footerReference w:type="default" r:id="rId17"/>
+          <w:footerReference w:type="default" r:id="rId18"/>
           <w:pgSz w:w="11907" w:h="16839" w:code="9"/>
           <w:pgMar w:top="1080" w:right="1440" w:bottom="1080" w:left="1440" w:header="720" w:footer="720" w:gutter="0"/>
           <w:cols w:space="720"/>
@@ -7360,7 +7594,7 @@
       <w:pPr>
         <w:pStyle w:val="cabealho2"/>
       </w:pPr>
-      <w:bookmarkStart w:id="9" w:name="_Toc527579"/>
+      <w:bookmarkStart w:id="9" w:name="_Toc726491"/>
       <w:r>
         <w:lastRenderedPageBreak/>
         <w:t>Cronograma</w:t>
@@ -7952,7 +8186,7 @@
           <w:lang w:eastAsia="en-US"/>
         </w:rPr>
       </w:pPr>
-      <w:bookmarkStart w:id="10" w:name="_Toc527580"/>
+      <w:bookmarkStart w:id="10" w:name="_Toc726492"/>
       <w:r>
         <w:rPr>
           <w:lang w:eastAsia="en-US"/>
@@ -7976,7 +8210,7 @@
           <w:lang w:eastAsia="en-US"/>
         </w:rPr>
       </w:pPr>
-      <w:bookmarkStart w:id="11" w:name="_Toc527581"/>
+      <w:bookmarkStart w:id="11" w:name="_Toc726493"/>
       <w:r>
         <w:rPr>
           <w:lang w:eastAsia="en-US"/>
@@ -7999,7 +8233,7 @@
           <w:lang w:eastAsia="en-US"/>
         </w:rPr>
       </w:pPr>
-      <w:bookmarkStart w:id="12" w:name="_Toc527582"/>
+      <w:bookmarkStart w:id="12" w:name="_Toc726494"/>
       <w:r>
         <w:rPr>
           <w:lang w:eastAsia="en-US"/>
@@ -8035,7 +8269,7 @@
           <w:lang w:eastAsia="en-US"/>
         </w:rPr>
       </w:pPr>
-      <w:bookmarkStart w:id="13" w:name="_Toc527583"/>
+      <w:bookmarkStart w:id="13" w:name="_Toc726495"/>
       <w:r>
         <w:rPr>
           <w:lang w:eastAsia="en-US"/>
@@ -8059,7 +8293,7 @@
           <w:lang w:eastAsia="en-US"/>
         </w:rPr>
       </w:pPr>
-      <w:bookmarkStart w:id="14" w:name="_Toc527584"/>
+      <w:bookmarkStart w:id="14" w:name="_Toc726496"/>
       <w:r>
         <w:rPr>
           <w:lang w:eastAsia="en-US"/>
@@ -8082,7 +8316,7 @@
           <w:lang w:eastAsia="en-US"/>
         </w:rPr>
       </w:pPr>
-      <w:bookmarkStart w:id="15" w:name="_Toc527585"/>
+      <w:bookmarkStart w:id="15" w:name="_Toc726497"/>
       <w:r>
         <w:rPr>
           <w:lang w:eastAsia="en-US"/>
@@ -8115,12 +8349,17 @@
       <w:pPr>
         <w:pStyle w:val="cabealho1"/>
       </w:pPr>
-      <w:bookmarkStart w:id="16" w:name="_Toc527586"/>
+      <w:bookmarkStart w:id="16" w:name="_Toc726498"/>
       <w:r>
         <w:lastRenderedPageBreak/>
-        <w:t>Front-End</w:t>
+        <w:t>Front-</w:t>
+      </w:r>
+      <w:proofErr w:type="spellStart"/>
+      <w:r>
+        <w:t>End</w:t>
       </w:r>
       <w:bookmarkEnd w:id="16"/>
+      <w:proofErr w:type="spellEnd"/>
     </w:p>
     <w:p/>
     <w:p>
@@ -8132,7 +8371,7 @@
       <w:pPr>
         <w:pStyle w:val="cabealho1"/>
       </w:pPr>
-      <w:bookmarkStart w:id="17" w:name="_Toc527587"/>
+      <w:bookmarkStart w:id="17" w:name="_Toc726499"/>
       <w:r>
         <w:lastRenderedPageBreak/>
         <w:t>Mobile</w:t>
@@ -8149,7 +8388,7 @@
       <w:pPr>
         <w:pStyle w:val="cabealho1"/>
       </w:pPr>
-      <w:bookmarkStart w:id="18" w:name="_Toc527588"/>
+      <w:bookmarkStart w:id="18" w:name="_Toc726500"/>
       <w:r>
         <w:lastRenderedPageBreak/>
         <w:t>Arquitetura do Projeto</w:t>
@@ -8166,7 +8405,7 @@
       <w:pPr>
         <w:pStyle w:val="cabealho1"/>
       </w:pPr>
-      <w:bookmarkStart w:id="19" w:name="_Toc527589"/>
+      <w:bookmarkStart w:id="19" w:name="_Toc726501"/>
       <w:r>
         <w:lastRenderedPageBreak/>
         <w:t>Referências</w:t>
@@ -8178,7 +8417,7 @@
       <w:pPr>
         <w:pStyle w:val="cabealho2"/>
       </w:pPr>
-      <w:bookmarkStart w:id="20" w:name="_Toc527590"/>
+      <w:bookmarkStart w:id="20" w:name="_Toc726502"/>
       <w:r>
         <w:t>Links</w:t>
       </w:r>
@@ -8189,7 +8428,7 @@
       <w:pPr>
         <w:pStyle w:val="cabealho2"/>
       </w:pPr>
-      <w:bookmarkStart w:id="21" w:name="_Toc527591"/>
+      <w:bookmarkStart w:id="21" w:name="_Toc726503"/>
       <w:r>
         <w:t>Livros</w:t>
       </w:r>
@@ -8206,7 +8445,7 @@
 </file>
 
 <file path=word/endnotes.xml><?xml version="1.0" encoding="utf-8"?>
-<w:endnotes xmlns:wpc="http://schemas.microsoft.com/office/word/2010/wordprocessingCanvas" xmlns:cx="http://schemas.microsoft.com/office/drawing/2014/chartex" xmlns:mc="http://schemas.openxmlformats.org/markup-compatibility/2006" xmlns:o="urn:schemas-microsoft-com:office:office" xmlns:r="http://schemas.openxmlformats.org/officeDocument/2006/relationships" xmlns:m="http://schemas.openxmlformats.org/officeDocument/2006/math" xmlns:v="urn:schemas-microsoft-com:vml" xmlns:wp14="http://schemas.microsoft.com/office/word/2010/wordprocessingDrawing" xmlns:wp="http://schemas.openxmlformats.org/drawingml/2006/wordprocessingDrawing" xmlns:w10="urn:schemas-microsoft-com:office:word" xmlns:w="http://schemas.openxmlformats.org/wordprocessingml/2006/main" xmlns:w14="http://schemas.microsoft.com/office/word/2010/wordml" xmlns:w15="http://schemas.microsoft.com/office/word/2012/wordml" xmlns:w16se="http://schemas.microsoft.com/office/word/2015/wordml/symex" xmlns:wpg="http://schemas.microsoft.com/office/word/2010/wordprocessingGroup" xmlns:wpi="http://schemas.microsoft.com/office/word/2010/wordprocessingInk" xmlns:wne="http://schemas.microsoft.com/office/word/2006/wordml" xmlns:wps="http://schemas.microsoft.com/office/word/2010/wordprocessingShape" mc:Ignorable="w14 w15 w16se wp14">
+<w:endnotes xmlns:wpc="http://schemas.microsoft.com/office/word/2010/wordprocessingCanvas" xmlns:cx="http://schemas.microsoft.com/office/drawing/2014/chartex" xmlns:cx1="http://schemas.microsoft.com/office/drawing/2015/9/8/chartex" xmlns:cx2="http://schemas.microsoft.com/office/drawing/2015/10/21/chartex" xmlns:cx3="http://schemas.microsoft.com/office/drawing/2016/5/9/chartex" xmlns:cx4="http://schemas.microsoft.com/office/drawing/2016/5/10/chartex" xmlns:cx5="http://schemas.microsoft.com/office/drawing/2016/5/11/chartex" xmlns:cx6="http://schemas.microsoft.com/office/drawing/2016/5/12/chartex" xmlns:cx7="http://schemas.microsoft.com/office/drawing/2016/5/13/chartex" xmlns:cx8="http://schemas.microsoft.com/office/drawing/2016/5/14/chartex" xmlns:mc="http://schemas.openxmlformats.org/markup-compatibility/2006" xmlns:aink="http://schemas.microsoft.com/office/drawing/2016/ink" xmlns:am3d="http://schemas.microsoft.com/office/drawing/2017/model3d" xmlns:o="urn:schemas-microsoft-com:office:office" xmlns:r="http://schemas.openxmlformats.org/officeDocument/2006/relationships" xmlns:m="http://schemas.openxmlformats.org/officeDocument/2006/math" xmlns:v="urn:schemas-microsoft-com:vml" xmlns:wp14="http://schemas.microsoft.com/office/word/2010/wordprocessingDrawing" xmlns:wp="http://schemas.openxmlformats.org/drawingml/2006/wordprocessingDrawing" xmlns:w10="urn:schemas-microsoft-com:office:word" xmlns:w="http://schemas.openxmlformats.org/wordprocessingml/2006/main" xmlns:w14="http://schemas.microsoft.com/office/word/2010/wordml" xmlns:w15="http://schemas.microsoft.com/office/word/2012/wordml" xmlns:w16cid="http://schemas.microsoft.com/office/word/2016/wordml/cid" xmlns:w16se="http://schemas.microsoft.com/office/word/2015/wordml/symex" xmlns:wpg="http://schemas.microsoft.com/office/word/2010/wordprocessingGroup" xmlns:wpi="http://schemas.microsoft.com/office/word/2010/wordprocessingInk" xmlns:wne="http://schemas.microsoft.com/office/word/2006/wordml" xmlns:wps="http://schemas.microsoft.com/office/word/2010/wordprocessingShape" mc:Ignorable="w14 w15 w16se w16cid wp14">
   <w:endnote w:type="separator" w:id="-1">
     <w:p>
       <w:pPr>
@@ -8231,7 +8470,7 @@
 </file>
 
 <file path=word/footer1.xml><?xml version="1.0" encoding="utf-8"?>
-<w:ftr xmlns:wpc="http://schemas.microsoft.com/office/word/2010/wordprocessingCanvas" xmlns:cx="http://schemas.microsoft.com/office/drawing/2014/chartex" xmlns:mc="http://schemas.openxmlformats.org/markup-compatibility/2006" xmlns:o="urn:schemas-microsoft-com:office:office" xmlns:r="http://schemas.openxmlformats.org/officeDocument/2006/relationships" xmlns:m="http://schemas.openxmlformats.org/officeDocument/2006/math" xmlns:v="urn:schemas-microsoft-com:vml" xmlns:wp14="http://schemas.microsoft.com/office/word/2010/wordprocessingDrawing" xmlns:wp="http://schemas.openxmlformats.org/drawingml/2006/wordprocessingDrawing" xmlns:w10="urn:schemas-microsoft-com:office:word" xmlns:w="http://schemas.openxmlformats.org/wordprocessingml/2006/main" xmlns:w14="http://schemas.microsoft.com/office/word/2010/wordml" xmlns:w15="http://schemas.microsoft.com/office/word/2012/wordml" xmlns:w16se="http://schemas.microsoft.com/office/word/2015/wordml/symex" xmlns:wpg="http://schemas.microsoft.com/office/word/2010/wordprocessingGroup" xmlns:wpi="http://schemas.microsoft.com/office/word/2010/wordprocessingInk" xmlns:wne="http://schemas.microsoft.com/office/word/2006/wordml" xmlns:wps="http://schemas.microsoft.com/office/word/2010/wordprocessingShape" mc:Ignorable="w14 w15 w16se wp14">
+<w:ftr xmlns:wpc="http://schemas.microsoft.com/office/word/2010/wordprocessingCanvas" xmlns:cx="http://schemas.microsoft.com/office/drawing/2014/chartex" xmlns:cx1="http://schemas.microsoft.com/office/drawing/2015/9/8/chartex" xmlns:cx2="http://schemas.microsoft.com/office/drawing/2015/10/21/chartex" xmlns:cx3="http://schemas.microsoft.com/office/drawing/2016/5/9/chartex" xmlns:cx4="http://schemas.microsoft.com/office/drawing/2016/5/10/chartex" xmlns:cx5="http://schemas.microsoft.com/office/drawing/2016/5/11/chartex" xmlns:cx6="http://schemas.microsoft.com/office/drawing/2016/5/12/chartex" xmlns:cx7="http://schemas.microsoft.com/office/drawing/2016/5/13/chartex" xmlns:cx8="http://schemas.microsoft.com/office/drawing/2016/5/14/chartex" xmlns:mc="http://schemas.openxmlformats.org/markup-compatibility/2006" xmlns:aink="http://schemas.microsoft.com/office/drawing/2016/ink" xmlns:am3d="http://schemas.microsoft.com/office/drawing/2017/model3d" xmlns:o="urn:schemas-microsoft-com:office:office" xmlns:r="http://schemas.openxmlformats.org/officeDocument/2006/relationships" xmlns:m="http://schemas.openxmlformats.org/officeDocument/2006/math" xmlns:v="urn:schemas-microsoft-com:vml" xmlns:wp14="http://schemas.microsoft.com/office/word/2010/wordprocessingDrawing" xmlns:wp="http://schemas.openxmlformats.org/drawingml/2006/wordprocessingDrawing" xmlns:w10="urn:schemas-microsoft-com:office:word" xmlns:w="http://schemas.openxmlformats.org/wordprocessingml/2006/main" xmlns:w14="http://schemas.microsoft.com/office/word/2010/wordml" xmlns:w15="http://schemas.microsoft.com/office/word/2012/wordml" xmlns:w16cid="http://schemas.microsoft.com/office/word/2016/wordml/cid" xmlns:w16se="http://schemas.microsoft.com/office/word/2015/wordml/symex" xmlns:wpg="http://schemas.microsoft.com/office/word/2010/wordprocessingGroup" xmlns:wpi="http://schemas.microsoft.com/office/word/2010/wordprocessingInk" xmlns:wne="http://schemas.microsoft.com/office/word/2006/wordml" xmlns:wps="http://schemas.microsoft.com/office/word/2010/wordprocessingShape" mc:Ignorable="w14 w15 w16se w16cid wp14">
   <w:p>
     <w:pPr>
       <w:pStyle w:val="rodap"/>
@@ -8309,7 +8548,7 @@
 </file>
 
 <file path=word/footnotes.xml><?xml version="1.0" encoding="utf-8"?>
-<w:footnotes xmlns:wpc="http://schemas.microsoft.com/office/word/2010/wordprocessingCanvas" xmlns:cx="http://schemas.microsoft.com/office/drawing/2014/chartex" xmlns:mc="http://schemas.openxmlformats.org/markup-compatibility/2006" xmlns:o="urn:schemas-microsoft-com:office:office" xmlns:r="http://schemas.openxmlformats.org/officeDocument/2006/relationships" xmlns:m="http://schemas.openxmlformats.org/officeDocument/2006/math" xmlns:v="urn:schemas-microsoft-com:vml" xmlns:wp14="http://schemas.microsoft.com/office/word/2010/wordprocessingDrawing" xmlns:wp="http://schemas.openxmlformats.org/drawingml/2006/wordprocessingDrawing" xmlns:w10="urn:schemas-microsoft-com:office:word" xmlns:w="http://schemas.openxmlformats.org/wordprocessingml/2006/main" xmlns:w14="http://schemas.microsoft.com/office/word/2010/wordml" xmlns:w15="http://schemas.microsoft.com/office/word/2012/wordml" xmlns:w16se="http://schemas.microsoft.com/office/word/2015/wordml/symex" xmlns:wpg="http://schemas.microsoft.com/office/word/2010/wordprocessingGroup" xmlns:wpi="http://schemas.microsoft.com/office/word/2010/wordprocessingInk" xmlns:wne="http://schemas.microsoft.com/office/word/2006/wordml" xmlns:wps="http://schemas.microsoft.com/office/word/2010/wordprocessingShape" mc:Ignorable="w14 w15 w16se wp14">
+<w:footnotes xmlns:wpc="http://schemas.microsoft.com/office/word/2010/wordprocessingCanvas" xmlns:cx="http://schemas.microsoft.com/office/drawing/2014/chartex" xmlns:cx1="http://schemas.microsoft.com/office/drawing/2015/9/8/chartex" xmlns:cx2="http://schemas.microsoft.com/office/drawing/2015/10/21/chartex" xmlns:cx3="http://schemas.microsoft.com/office/drawing/2016/5/9/chartex" xmlns:cx4="http://schemas.microsoft.com/office/drawing/2016/5/10/chartex" xmlns:cx5="http://schemas.microsoft.com/office/drawing/2016/5/11/chartex" xmlns:cx6="http://schemas.microsoft.com/office/drawing/2016/5/12/chartex" xmlns:cx7="http://schemas.microsoft.com/office/drawing/2016/5/13/chartex" xmlns:cx8="http://schemas.microsoft.com/office/drawing/2016/5/14/chartex" xmlns:mc="http://schemas.openxmlformats.org/markup-compatibility/2006" xmlns:aink="http://schemas.microsoft.com/office/drawing/2016/ink" xmlns:am3d="http://schemas.microsoft.com/office/drawing/2017/model3d" xmlns:o="urn:schemas-microsoft-com:office:office" xmlns:r="http://schemas.openxmlformats.org/officeDocument/2006/relationships" xmlns:m="http://schemas.openxmlformats.org/officeDocument/2006/math" xmlns:v="urn:schemas-microsoft-com:vml" xmlns:wp14="http://schemas.microsoft.com/office/word/2010/wordprocessingDrawing" xmlns:wp="http://schemas.openxmlformats.org/drawingml/2006/wordprocessingDrawing" xmlns:w10="urn:schemas-microsoft-com:office:word" xmlns:w="http://schemas.openxmlformats.org/wordprocessingml/2006/main" xmlns:w14="http://schemas.microsoft.com/office/word/2010/wordml" xmlns:w15="http://schemas.microsoft.com/office/word/2012/wordml" xmlns:w16cid="http://schemas.microsoft.com/office/word/2016/wordml/cid" xmlns:w16se="http://schemas.microsoft.com/office/word/2015/wordml/symex" xmlns:wpg="http://schemas.microsoft.com/office/word/2010/wordprocessingGroup" xmlns:wpi="http://schemas.microsoft.com/office/word/2010/wordprocessingInk" xmlns:wne="http://schemas.microsoft.com/office/word/2006/wordml" xmlns:wps="http://schemas.microsoft.com/office/word/2010/wordprocessingShape" mc:Ignorable="w14 w15 w16se w16cid wp14">
   <w:footnote w:type="separator" w:id="-1">
     <w:p>
       <w:pPr>
@@ -8334,7 +8573,7 @@
 </file>
 
 <file path=word/numbering.xml><?xml version="1.0" encoding="utf-8"?>
-<w:numbering xmlns:wpc="http://schemas.microsoft.com/office/word/2010/wordprocessingCanvas" xmlns:cx="http://schemas.microsoft.com/office/drawing/2014/chartex" xmlns:mc="http://schemas.openxmlformats.org/markup-compatibility/2006" xmlns:o="urn:schemas-microsoft-com:office:office" xmlns:r="http://schemas.openxmlformats.org/officeDocument/2006/relationships" xmlns:m="http://schemas.openxmlformats.org/officeDocument/2006/math" xmlns:v="urn:schemas-microsoft-com:vml" xmlns:wp14="http://schemas.microsoft.com/office/word/2010/wordprocessingDrawing" xmlns:wp="http://schemas.openxmlformats.org/drawingml/2006/wordprocessingDrawing" xmlns:w10="urn:schemas-microsoft-com:office:word" xmlns:w="http://schemas.openxmlformats.org/wordprocessingml/2006/main" xmlns:w14="http://schemas.microsoft.com/office/word/2010/wordml" xmlns:w15="http://schemas.microsoft.com/office/word/2012/wordml" xmlns:w16se="http://schemas.microsoft.com/office/word/2015/wordml/symex" xmlns:wpg="http://schemas.microsoft.com/office/word/2010/wordprocessingGroup" xmlns:wpi="http://schemas.microsoft.com/office/word/2010/wordprocessingInk" xmlns:wne="http://schemas.microsoft.com/office/word/2006/wordml" xmlns:wps="http://schemas.microsoft.com/office/word/2010/wordprocessingShape" mc:Ignorable="w14 w15 w16se wp14">
+<w:numbering xmlns:wpc="http://schemas.microsoft.com/office/word/2010/wordprocessingCanvas" xmlns:cx="http://schemas.microsoft.com/office/drawing/2014/chartex" xmlns:cx1="http://schemas.microsoft.com/office/drawing/2015/9/8/chartex" xmlns:cx2="http://schemas.microsoft.com/office/drawing/2015/10/21/chartex" xmlns:cx3="http://schemas.microsoft.com/office/drawing/2016/5/9/chartex" xmlns:cx4="http://schemas.microsoft.com/office/drawing/2016/5/10/chartex" xmlns:cx5="http://schemas.microsoft.com/office/drawing/2016/5/11/chartex" xmlns:cx6="http://schemas.microsoft.com/office/drawing/2016/5/12/chartex" xmlns:cx7="http://schemas.microsoft.com/office/drawing/2016/5/13/chartex" xmlns:cx8="http://schemas.microsoft.com/office/drawing/2016/5/14/chartex" xmlns:mc="http://schemas.openxmlformats.org/markup-compatibility/2006" xmlns:aink="http://schemas.microsoft.com/office/drawing/2016/ink" xmlns:am3d="http://schemas.microsoft.com/office/drawing/2017/model3d" xmlns:o="urn:schemas-microsoft-com:office:office" xmlns:r="http://schemas.openxmlformats.org/officeDocument/2006/relationships" xmlns:m="http://schemas.openxmlformats.org/officeDocument/2006/math" xmlns:v="urn:schemas-microsoft-com:vml" xmlns:wp14="http://schemas.microsoft.com/office/word/2010/wordprocessingDrawing" xmlns:wp="http://schemas.openxmlformats.org/drawingml/2006/wordprocessingDrawing" xmlns:w10="urn:schemas-microsoft-com:office:word" xmlns:w="http://schemas.openxmlformats.org/wordprocessingml/2006/main" xmlns:w14="http://schemas.microsoft.com/office/word/2010/wordml" xmlns:w15="http://schemas.microsoft.com/office/word/2012/wordml" xmlns:w16cid="http://schemas.microsoft.com/office/word/2016/wordml/cid" xmlns:w16se="http://schemas.microsoft.com/office/word/2015/wordml/symex" xmlns:wpg="http://schemas.microsoft.com/office/word/2010/wordprocessingGroup" xmlns:wpi="http://schemas.microsoft.com/office/word/2010/wordprocessingInk" xmlns:wne="http://schemas.microsoft.com/office/word/2006/wordml" xmlns:wps="http://schemas.microsoft.com/office/word/2010/wordprocessingShape" mc:Ignorable="w14 w15 w16se w16cid wp14">
   <w:abstractNum w:abstractNumId="0" w15:restartNumberingAfterBreak="0">
     <w:nsid w:val="1D835B5A"/>
     <w:multiLevelType w:val="hybridMultilevel"/>
@@ -8730,7 +8969,7 @@
 </file>
 
 <file path=word/styles.xml><?xml version="1.0" encoding="utf-8"?>
-<w:styles xmlns:mc="http://schemas.openxmlformats.org/markup-compatibility/2006" xmlns:r="http://schemas.openxmlformats.org/officeDocument/2006/relationships" xmlns:w="http://schemas.openxmlformats.org/wordprocessingml/2006/main" xmlns:w14="http://schemas.microsoft.com/office/word/2010/wordml" xmlns:w15="http://schemas.microsoft.com/office/word/2012/wordml" xmlns:w16se="http://schemas.microsoft.com/office/word/2015/wordml/symex" mc:Ignorable="w14 w15 w16se">
+<w:styles xmlns:mc="http://schemas.openxmlformats.org/markup-compatibility/2006" xmlns:r="http://schemas.openxmlformats.org/officeDocument/2006/relationships" xmlns:w="http://schemas.openxmlformats.org/wordprocessingml/2006/main" xmlns:w14="http://schemas.microsoft.com/office/word/2010/wordml" xmlns:w15="http://schemas.microsoft.com/office/word/2012/wordml" xmlns:w16cid="http://schemas.microsoft.com/office/word/2016/wordml/cid" xmlns:w16se="http://schemas.microsoft.com/office/word/2015/wordml/symex" mc:Ignorable="w14 w15 w16se w16cid">
   <w:docDefaults>
     <w:rPrDefault>
       <w:rPr>
@@ -8745,7 +8984,7 @@
       </w:pPr>
     </w:pPrDefault>
   </w:docDefaults>
-  <w:latentStyles w:defLockedState="0" w:defUIPriority="99" w:defSemiHidden="0" w:defUnhideWhenUsed="0" w:defQFormat="0" w:count="371">
+  <w:latentStyles w:defLockedState="0" w:defUIPriority="99" w:defSemiHidden="0" w:defUnhideWhenUsed="0" w:defQFormat="0" w:count="375">
     <w:lsdException w:name="Normal" w:uiPriority="0" w:qFormat="1"/>
     <w:lsdException w:name="heading 1" w:uiPriority="9" w:qFormat="1"/>
     <w:lsdException w:name="heading 2" w:semiHidden="1" w:uiPriority="9" w:unhideWhenUsed="1" w:qFormat="1"/>
@@ -8851,7 +9090,6 @@
     <w:lsdException w:name="HTML Sample" w:semiHidden="1" w:unhideWhenUsed="1"/>
     <w:lsdException w:name="HTML Typewriter" w:semiHidden="1" w:unhideWhenUsed="1"/>
     <w:lsdException w:name="HTML Variable" w:semiHidden="1" w:unhideWhenUsed="1"/>
-    <w:lsdException w:name="Normal Table" w:semiHidden="1" w:unhideWhenUsed="1"/>
     <w:lsdException w:name="annotation subject" w:semiHidden="1" w:unhideWhenUsed="1"/>
     <w:lsdException w:name="No List" w:semiHidden="1" w:unhideWhenUsed="1"/>
     <w:lsdException w:name="Outline List 1" w:semiHidden="1" w:unhideWhenUsed="1"/>
@@ -8895,10 +9133,8 @@
     <w:lsdException w:name="Table Elegant" w:semiHidden="1" w:unhideWhenUsed="1"/>
     <w:lsdException w:name="Table Professional" w:semiHidden="1" w:unhideWhenUsed="1"/>
     <w:lsdException w:name="Table Subtle 1" w:semiHidden="1" w:unhideWhenUsed="1"/>
-    <w:lsdException w:name="Table Subtle 2" w:semiHidden="1" w:unhideWhenUsed="1"/>
     <w:lsdException w:name="Table Web 1" w:semiHidden="1" w:unhideWhenUsed="1"/>
     <w:lsdException w:name="Table Web 2" w:semiHidden="1" w:unhideWhenUsed="1"/>
-    <w:lsdException w:name="Table Web 3" w:semiHidden="1" w:unhideWhenUsed="1"/>
     <w:lsdException w:name="Balloon Text" w:semiHidden="1" w:unhideWhenUsed="1"/>
     <w:lsdException w:name="Table Grid" w:uiPriority="39"/>
     <w:lsdException w:name="Table Theme" w:semiHidden="1" w:unhideWhenUsed="1"/>
@@ -9117,6 +9353,10 @@
     <w:lsdException w:name="List Table 5 Dark Accent 6" w:uiPriority="50"/>
     <w:lsdException w:name="List Table 6 Colorful Accent 6" w:uiPriority="51"/>
     <w:lsdException w:name="List Table 7 Colorful Accent 6" w:uiPriority="52"/>
+    <w:lsdException w:name="Mention" w:semiHidden="1" w:unhideWhenUsed="1"/>
+    <w:lsdException w:name="Smart Hyperlink" w:semiHidden="1" w:unhideWhenUsed="1"/>
+    <w:lsdException w:name="Hashtag" w:semiHidden="1" w:unhideWhenUsed="1"/>
+    <w:lsdException w:name="Unresolved Mention" w:semiHidden="1" w:unhideWhenUsed="1"/>
   </w:latentStyles>
   <w:style w:type="paragraph" w:default="1" w:styleId="Normal">
     <w:name w:val="Normal"/>
@@ -10027,7 +10267,7 @@
 </file>
 
 <file path=word/glossary/document.xml><?xml version="1.0" encoding="utf-8"?>
-<w:glossaryDocument xmlns:wpc="http://schemas.microsoft.com/office/word/2010/wordprocessingCanvas" xmlns:cx="http://schemas.microsoft.com/office/drawing/2014/chartex" xmlns:mc="http://schemas.openxmlformats.org/markup-compatibility/2006" xmlns:o="urn:schemas-microsoft-com:office:office" xmlns:r="http://schemas.openxmlformats.org/officeDocument/2006/relationships" xmlns:m="http://schemas.openxmlformats.org/officeDocument/2006/math" xmlns:v="urn:schemas-microsoft-com:vml" xmlns:wp14="http://schemas.microsoft.com/office/word/2010/wordprocessingDrawing" xmlns:wp="http://schemas.openxmlformats.org/drawingml/2006/wordprocessingDrawing" xmlns:w10="urn:schemas-microsoft-com:office:word" xmlns:w="http://schemas.openxmlformats.org/wordprocessingml/2006/main" xmlns:w14="http://schemas.microsoft.com/office/word/2010/wordml" xmlns:w15="http://schemas.microsoft.com/office/word/2012/wordml" xmlns:w16se="http://schemas.microsoft.com/office/word/2015/wordml/symex" xmlns:wpg="http://schemas.microsoft.com/office/word/2010/wordprocessingGroup" xmlns:wpi="http://schemas.microsoft.com/office/word/2010/wordprocessingInk" xmlns:wne="http://schemas.microsoft.com/office/word/2006/wordml" xmlns:wps="http://schemas.microsoft.com/office/word/2010/wordprocessingShape" mc:Ignorable="w14 w15 w16se wp14">
+<w:glossaryDocument xmlns:wpc="http://schemas.microsoft.com/office/word/2010/wordprocessingCanvas" xmlns:cx="http://schemas.microsoft.com/office/drawing/2014/chartex" xmlns:cx1="http://schemas.microsoft.com/office/drawing/2015/9/8/chartex" xmlns:cx2="http://schemas.microsoft.com/office/drawing/2015/10/21/chartex" xmlns:cx3="http://schemas.microsoft.com/office/drawing/2016/5/9/chartex" xmlns:cx4="http://schemas.microsoft.com/office/drawing/2016/5/10/chartex" xmlns:cx5="http://schemas.microsoft.com/office/drawing/2016/5/11/chartex" xmlns:cx6="http://schemas.microsoft.com/office/drawing/2016/5/12/chartex" xmlns:cx7="http://schemas.microsoft.com/office/drawing/2016/5/13/chartex" xmlns:cx8="http://schemas.microsoft.com/office/drawing/2016/5/14/chartex" xmlns:mc="http://schemas.openxmlformats.org/markup-compatibility/2006" xmlns:aink="http://schemas.microsoft.com/office/drawing/2016/ink" xmlns:am3d="http://schemas.microsoft.com/office/drawing/2017/model3d" xmlns:o="urn:schemas-microsoft-com:office:office" xmlns:r="http://schemas.openxmlformats.org/officeDocument/2006/relationships" xmlns:m="http://schemas.openxmlformats.org/officeDocument/2006/math" xmlns:v="urn:schemas-microsoft-com:vml" xmlns:wp14="http://schemas.microsoft.com/office/word/2010/wordprocessingDrawing" xmlns:wp="http://schemas.openxmlformats.org/drawingml/2006/wordprocessingDrawing" xmlns:w10="urn:schemas-microsoft-com:office:word" xmlns:w="http://schemas.openxmlformats.org/wordprocessingml/2006/main" xmlns:w14="http://schemas.microsoft.com/office/word/2010/wordml" xmlns:w15="http://schemas.microsoft.com/office/word/2012/wordml" xmlns:w16cid="http://schemas.microsoft.com/office/word/2016/wordml/cid" xmlns:w16se="http://schemas.microsoft.com/office/word/2015/wordml/symex" xmlns:wpg="http://schemas.microsoft.com/office/word/2010/wordprocessingGroup" xmlns:wpi="http://schemas.microsoft.com/office/word/2010/wordprocessingInk" xmlns:wne="http://schemas.microsoft.com/office/word/2006/wordml" xmlns:wps="http://schemas.microsoft.com/office/word/2010/wordprocessingShape" mc:Ignorable="w14 w15 w16se w16cid wp14">
   <w:docParts>
     <w:docPart>
       <w:docPartPr>
@@ -10086,7 +10326,7 @@
 </file>
 
 <file path=word/glossary/fontTable.xml><?xml version="1.0" encoding="utf-8"?>
-<w:fonts xmlns:mc="http://schemas.openxmlformats.org/markup-compatibility/2006" xmlns:r="http://schemas.openxmlformats.org/officeDocument/2006/relationships" xmlns:w="http://schemas.openxmlformats.org/wordprocessingml/2006/main" xmlns:w14="http://schemas.microsoft.com/office/word/2010/wordml" xmlns:w15="http://schemas.microsoft.com/office/word/2012/wordml" xmlns:w16se="http://schemas.microsoft.com/office/word/2015/wordml/symex" mc:Ignorable="w14 w15 w16se">
+<w:fonts xmlns:mc="http://schemas.openxmlformats.org/markup-compatibility/2006" xmlns:r="http://schemas.openxmlformats.org/officeDocument/2006/relationships" xmlns:w="http://schemas.openxmlformats.org/wordprocessingml/2006/main" xmlns:w14="http://schemas.microsoft.com/office/word/2010/wordml" xmlns:w15="http://schemas.microsoft.com/office/word/2012/wordml" xmlns:w16cid="http://schemas.microsoft.com/office/word/2016/wordml/cid" xmlns:w16se="http://schemas.microsoft.com/office/word/2015/wordml/symex" mc:Ignorable="w14 w15 w16se w16cid">
   <w:font w:name="Symbol">
     <w:panose1 w:val="05050102010706020507"/>
     <w:charset w:val="02"/>
@@ -10128,7 +10368,7 @@
     <w:charset w:val="80"/>
     <w:family w:val="modern"/>
     <w:pitch w:val="fixed"/>
-    <w:sig w:usb0="E00002FF" w:usb1="6AC7FDFB" w:usb2="00000012" w:usb3="00000000" w:csb0="0002009F" w:csb1="00000000"/>
+    <w:sig w:usb0="E00002FF" w:usb1="6AC7FDFB" w:usb2="08000012" w:usb3="00000000" w:csb0="0002009F" w:csb1="00000000"/>
   </w:font>
   <w:font w:name="Century Gothic">
     <w:panose1 w:val="020B0502020202020204"/>
@@ -10163,7 +10403,7 @@
 </file>
 
 <file path=word/glossary/settings.xml><?xml version="1.0" encoding="utf-8"?>
-<w:settings xmlns:mc="http://schemas.openxmlformats.org/markup-compatibility/2006" xmlns:o="urn:schemas-microsoft-com:office:office" xmlns:r="http://schemas.openxmlformats.org/officeDocument/2006/relationships" xmlns:m="http://schemas.openxmlformats.org/officeDocument/2006/math" xmlns:v="urn:schemas-microsoft-com:vml" xmlns:w10="urn:schemas-microsoft-com:office:word" xmlns:w="http://schemas.openxmlformats.org/wordprocessingml/2006/main" xmlns:w14="http://schemas.microsoft.com/office/word/2010/wordml" xmlns:w15="http://schemas.microsoft.com/office/word/2012/wordml" xmlns:w16se="http://schemas.microsoft.com/office/word/2015/wordml/symex" xmlns:sl="http://schemas.openxmlformats.org/schemaLibrary/2006/main" mc:Ignorable="w14 w15 w16se">
+<w:settings xmlns:mc="http://schemas.openxmlformats.org/markup-compatibility/2006" xmlns:o="urn:schemas-microsoft-com:office:office" xmlns:r="http://schemas.openxmlformats.org/officeDocument/2006/relationships" xmlns:m="http://schemas.openxmlformats.org/officeDocument/2006/math" xmlns:v="urn:schemas-microsoft-com:vml" xmlns:w10="urn:schemas-microsoft-com:office:word" xmlns:w="http://schemas.openxmlformats.org/wordprocessingml/2006/main" xmlns:w14="http://schemas.microsoft.com/office/word/2010/wordml" xmlns:w15="http://schemas.microsoft.com/office/word/2012/wordml" xmlns:w16cid="http://schemas.microsoft.com/office/word/2016/wordml/cid" xmlns:w16se="http://schemas.microsoft.com/office/word/2015/wordml/symex" xmlns:sl="http://schemas.openxmlformats.org/schemaLibrary/2006/main" mc:Ignorable="w14 w15 w16se w16cid">
   <w:view w:val="normal"/>
   <w:defaultTabStop w:val="708"/>
   <w:hyphenationZone w:val="425"/>
@@ -10175,6 +10415,7 @@
     <w:compatSetting w:name="enableOpenTypeFeatures" w:uri="http://schemas.microsoft.com/office/word" w:val="1"/>
     <w:compatSetting w:name="doNotFlipMirrorIndents" w:uri="http://schemas.microsoft.com/office/word" w:val="1"/>
     <w:compatSetting w:name="differentiateMultirowTableHeaders" w:uri="http://schemas.microsoft.com/office/word" w:val="1"/>
+    <w:compatSetting w:name="useWord2013TrackBottomHyphenation" w:uri="http://schemas.microsoft.com/office/word" w:val="1"/>
   </w:compat>
   <w:rsids>
     <w:rsidRoot w:val="00406E44"/>
@@ -10186,6 +10427,7 @@
     <w:rsid w:val="00973EE1"/>
     <w:rsid w:val="00C31A01"/>
     <w:rsid w:val="00D72FD3"/>
+    <w:rsid w:val="00D738FB"/>
   </w:rsids>
   <m:mathPr>
     <m:mathFont m:val="Cambria Math"/>
@@ -10209,7 +10451,7 @@
 </file>
 
 <file path=word/glossary/styles.xml><?xml version="1.0" encoding="utf-8"?>
-<w:styles xmlns:mc="http://schemas.openxmlformats.org/markup-compatibility/2006" xmlns:r="http://schemas.openxmlformats.org/officeDocument/2006/relationships" xmlns:w="http://schemas.openxmlformats.org/wordprocessingml/2006/main" xmlns:w14="http://schemas.microsoft.com/office/word/2010/wordml" xmlns:w15="http://schemas.microsoft.com/office/word/2012/wordml" xmlns:w16se="http://schemas.microsoft.com/office/word/2015/wordml/symex" mc:Ignorable="w14 w15 w16se">
+<w:styles xmlns:mc="http://schemas.openxmlformats.org/markup-compatibility/2006" xmlns:r="http://schemas.openxmlformats.org/officeDocument/2006/relationships" xmlns:w="http://schemas.openxmlformats.org/wordprocessingml/2006/main" xmlns:w14="http://schemas.microsoft.com/office/word/2010/wordml" xmlns:w15="http://schemas.microsoft.com/office/word/2012/wordml" xmlns:w16cid="http://schemas.microsoft.com/office/word/2016/wordml/cid" xmlns:w16se="http://schemas.microsoft.com/office/word/2015/wordml/symex" mc:Ignorable="w14 w15 w16se w16cid">
   <w:docDefaults>
     <w:rPrDefault>
       <w:rPr>
@@ -10225,7 +10467,7 @@
       </w:pPr>
     </w:pPrDefault>
   </w:docDefaults>
-  <w:latentStyles w:defLockedState="0" w:defUIPriority="99" w:defSemiHidden="0" w:defUnhideWhenUsed="0" w:defQFormat="0" w:count="371">
+  <w:latentStyles w:defLockedState="0" w:defUIPriority="99" w:defSemiHidden="0" w:defUnhideWhenUsed="0" w:defQFormat="0" w:count="375">
     <w:lsdException w:name="Normal" w:uiPriority="0" w:qFormat="1"/>
     <w:lsdException w:name="heading 1" w:uiPriority="9" w:qFormat="1"/>
     <w:lsdException w:name="heading 2" w:semiHidden="1" w:uiPriority="9" w:unhideWhenUsed="1" w:qFormat="1"/>
@@ -10331,7 +10573,6 @@
     <w:lsdException w:name="HTML Sample" w:semiHidden="1" w:unhideWhenUsed="1"/>
     <w:lsdException w:name="HTML Typewriter" w:semiHidden="1" w:unhideWhenUsed="1"/>
     <w:lsdException w:name="HTML Variable" w:semiHidden="1" w:unhideWhenUsed="1"/>
-    <w:lsdException w:name="Normal Table" w:semiHidden="1" w:unhideWhenUsed="1"/>
     <w:lsdException w:name="annotation subject" w:semiHidden="1" w:unhideWhenUsed="1"/>
     <w:lsdException w:name="No List" w:semiHidden="1" w:unhideWhenUsed="1"/>
     <w:lsdException w:name="Outline List 1" w:semiHidden="1" w:unhideWhenUsed="1"/>
@@ -10375,10 +10616,8 @@
     <w:lsdException w:name="Table Elegant" w:semiHidden="1" w:unhideWhenUsed="1"/>
     <w:lsdException w:name="Table Professional" w:semiHidden="1" w:unhideWhenUsed="1"/>
     <w:lsdException w:name="Table Subtle 1" w:semiHidden="1" w:unhideWhenUsed="1"/>
-    <w:lsdException w:name="Table Subtle 2" w:semiHidden="1" w:unhideWhenUsed="1"/>
     <w:lsdException w:name="Table Web 1" w:semiHidden="1" w:unhideWhenUsed="1"/>
     <w:lsdException w:name="Table Web 2" w:semiHidden="1" w:unhideWhenUsed="1"/>
-    <w:lsdException w:name="Table Web 3" w:semiHidden="1" w:unhideWhenUsed="1"/>
     <w:lsdException w:name="Balloon Text" w:semiHidden="1" w:unhideWhenUsed="1"/>
     <w:lsdException w:name="Table Grid" w:uiPriority="39"/>
     <w:lsdException w:name="Table Theme" w:semiHidden="1" w:unhideWhenUsed="1"/>
@@ -10597,6 +10836,10 @@
     <w:lsdException w:name="List Table 5 Dark Accent 6" w:uiPriority="50"/>
     <w:lsdException w:name="List Table 6 Colorful Accent 6" w:uiPriority="51"/>
     <w:lsdException w:name="List Table 7 Colorful Accent 6" w:uiPriority="52"/>
+    <w:lsdException w:name="Mention" w:semiHidden="1" w:unhideWhenUsed="1"/>
+    <w:lsdException w:name="Smart Hyperlink" w:semiHidden="1" w:unhideWhenUsed="1"/>
+    <w:lsdException w:name="Hashtag" w:semiHidden="1" w:unhideWhenUsed="1"/>
+    <w:lsdException w:name="Unresolved Mention" w:semiHidden="1" w:unhideWhenUsed="1"/>
   </w:latentStyles>
   <w:style w:type="paragraph" w:default="1" w:styleId="Normal">
     <w:name w:val="Normal"/>
@@ -10657,7 +10900,7 @@
 </file>
 
 <file path=word/glossary/webSettings.xml><?xml version="1.0" encoding="utf-8"?>
-<w:webSettings xmlns:mc="http://schemas.openxmlformats.org/markup-compatibility/2006" xmlns:r="http://schemas.openxmlformats.org/officeDocument/2006/relationships" xmlns:w="http://schemas.openxmlformats.org/wordprocessingml/2006/main" xmlns:w14="http://schemas.microsoft.com/office/word/2010/wordml" xmlns:w15="http://schemas.microsoft.com/office/word/2012/wordml" xmlns:w16se="http://schemas.microsoft.com/office/word/2015/wordml/symex" mc:Ignorable="w14 w15 w16se">
+<w:webSettings xmlns:mc="http://schemas.openxmlformats.org/markup-compatibility/2006" xmlns:r="http://schemas.openxmlformats.org/officeDocument/2006/relationships" xmlns:w="http://schemas.openxmlformats.org/wordprocessingml/2006/main" xmlns:w14="http://schemas.microsoft.com/office/word/2010/wordml" xmlns:w15="http://schemas.microsoft.com/office/word/2012/wordml" xmlns:w16cid="http://schemas.microsoft.com/office/word/2016/wordml/cid" xmlns:w16se="http://schemas.microsoft.com/office/word/2015/wordml/symex" mc:Ignorable="w14 w15 w16se w16cid">
   <w:optimizeForBrowser/>
   <w:allowPNG/>
 </w:webSettings>
@@ -10905,7 +11148,7 @@
 </file>
 
 <file path=customXml/itemProps3.xml><?xml version="1.0" encoding="utf-8"?>
-<ds:datastoreItem xmlns:ds="http://schemas.openxmlformats.org/officeDocument/2006/customXml" ds:itemID="{01D8697A-641C-4FAA-BEC2-9FBCD21F9356}">
+<ds:datastoreItem xmlns:ds="http://schemas.openxmlformats.org/officeDocument/2006/customXml" ds:itemID="{C21EBD79-26DB-485C-8EF8-62EE89143600}">
   <ds:schemaRefs>
     <ds:schemaRef ds:uri="http://schemas.openxmlformats.org/officeDocument/2006/bibliography"/>
   </ds:schemaRefs>

</xml_diff>

<commit_message>
Adding Trello and Git Hub links
</commit_message>
<xml_diff>
--- a/Documentação/SP Medical Group - Modelagem Banco de Dados.docx
+++ b/Documentação/SP Medical Group - Modelagem Banco de Dados.docx
@@ -1,6 +1,6 @@
 
 <file path=word/document.xml><?xml version="1.0" encoding="utf-8"?>
-<w:document xmlns:wpc="http://schemas.microsoft.com/office/word/2010/wordprocessingCanvas" xmlns:cx="http://schemas.microsoft.com/office/drawing/2014/chartex" xmlns:cx1="http://schemas.microsoft.com/office/drawing/2015/9/8/chartex" xmlns:cx2="http://schemas.microsoft.com/office/drawing/2015/10/21/chartex" xmlns:cx3="http://schemas.microsoft.com/office/drawing/2016/5/9/chartex" xmlns:cx4="http://schemas.microsoft.com/office/drawing/2016/5/10/chartex" xmlns:cx5="http://schemas.microsoft.com/office/drawing/2016/5/11/chartex" xmlns:cx6="http://schemas.microsoft.com/office/drawing/2016/5/12/chartex" xmlns:cx7="http://schemas.microsoft.com/office/drawing/2016/5/13/chartex" xmlns:cx8="http://schemas.microsoft.com/office/drawing/2016/5/14/chartex" xmlns:mc="http://schemas.openxmlformats.org/markup-compatibility/2006" xmlns:aink="http://schemas.microsoft.com/office/drawing/2016/ink" xmlns:am3d="http://schemas.microsoft.com/office/drawing/2017/model3d" xmlns:o="urn:schemas-microsoft-com:office:office" xmlns:r="http://schemas.openxmlformats.org/officeDocument/2006/relationships" xmlns:m="http://schemas.openxmlformats.org/officeDocument/2006/math" xmlns:v="urn:schemas-microsoft-com:vml" xmlns:wp14="http://schemas.microsoft.com/office/word/2010/wordprocessingDrawing" xmlns:wp="http://schemas.openxmlformats.org/drawingml/2006/wordprocessingDrawing" xmlns:w10="urn:schemas-microsoft-com:office:word" xmlns:w="http://schemas.openxmlformats.org/wordprocessingml/2006/main" xmlns:w14="http://schemas.microsoft.com/office/word/2010/wordml" xmlns:w15="http://schemas.microsoft.com/office/word/2012/wordml" xmlns:w16cid="http://schemas.microsoft.com/office/word/2016/wordml/cid" xmlns:w16se="http://schemas.microsoft.com/office/word/2015/wordml/symex" xmlns:wpg="http://schemas.microsoft.com/office/word/2010/wordprocessingGroup" xmlns:wpi="http://schemas.microsoft.com/office/word/2010/wordprocessingInk" xmlns:wne="http://schemas.microsoft.com/office/word/2006/wordml" xmlns:wps="http://schemas.microsoft.com/office/word/2010/wordprocessingShape" mc:Ignorable="w14 w15 w16se w16cid wp14">
+<w:document xmlns:wpc="http://schemas.microsoft.com/office/word/2010/wordprocessingCanvas" xmlns:cx="http://schemas.microsoft.com/office/drawing/2014/chartex" xmlns:mc="http://schemas.openxmlformats.org/markup-compatibility/2006" xmlns:o="urn:schemas-microsoft-com:office:office" xmlns:r="http://schemas.openxmlformats.org/officeDocument/2006/relationships" xmlns:m="http://schemas.openxmlformats.org/officeDocument/2006/math" xmlns:v="urn:schemas-microsoft-com:vml" xmlns:wp14="http://schemas.microsoft.com/office/word/2010/wordprocessingDrawing" xmlns:wp="http://schemas.openxmlformats.org/drawingml/2006/wordprocessingDrawing" xmlns:w10="urn:schemas-microsoft-com:office:word" xmlns:w="http://schemas.openxmlformats.org/wordprocessingml/2006/main" xmlns:w14="http://schemas.microsoft.com/office/word/2010/wordml" xmlns:w15="http://schemas.microsoft.com/office/word/2012/wordml" xmlns:w16se="http://schemas.microsoft.com/office/word/2015/wordml/symex" xmlns:wpg="http://schemas.microsoft.com/office/word/2010/wordprocessingGroup" xmlns:wpi="http://schemas.microsoft.com/office/word/2010/wordprocessingInk" xmlns:wne="http://schemas.microsoft.com/office/word/2006/wordml" xmlns:wps="http://schemas.microsoft.com/office/word/2010/wordprocessingShape" mc:Ignorable="w14 w15 w16se wp14">
   <w:body>
     <w:sdt>
       <w:sdtPr>
@@ -176,9 +176,12 @@
                                     <w:pPr>
                                       <w:pStyle w:val="Subttulo1"/>
                                     </w:pPr>
+                                    <w:r>
+                                      <w:t xml:space="preserve">SP Medical </w:t>
+                                    </w:r>
                                     <w:proofErr w:type="spellStart"/>
                                     <w:r>
-                                      <w:t>SviGufo</w:t>
+                                      <w:t>Group</w:t>
                                     </w:r>
                                     <w:proofErr w:type="spellEnd"/>
                                   </w:p>
@@ -249,9 +252,12 @@
                               <w:pPr>
                                 <w:pStyle w:val="Subttulo1"/>
                               </w:pPr>
+                              <w:r>
+                                <w:t xml:space="preserve">SP Medical </w:t>
+                              </w:r>
                               <w:proofErr w:type="spellStart"/>
                               <w:r>
-                                <w:t>SviGufo</w:t>
+                                <w:t>Group</w:t>
                               </w:r>
                               <w:proofErr w:type="spellEnd"/>
                             </w:p>
@@ -725,110 +731,63 @@
                 </w:rPr>
                 <w:fldChar w:fldCharType="separate"/>
               </w:r>
-              <w:bookmarkStart w:id="0" w:name="_GoBack"/>
-              <w:bookmarkEnd w:id="0"/>
-              <w:r>
-                <w:rPr>
-                  <w:rStyle w:val="Hyperlink"/>
-                  <w:noProof/>
-                </w:rPr>
-                <w:fldChar w:fldCharType="begin"/>
-              </w:r>
-              <w:r>
-                <w:rPr>
-                  <w:rStyle w:val="Hyperlink"/>
-                  <w:noProof/>
-                </w:rPr>
-                <w:instrText xml:space="preserve"> </w:instrText>
-              </w:r>
-              <w:r>
-                <w:rPr>
-                  <w:noProof/>
-                </w:rPr>
-                <w:instrText>HYPERLINK \l "_Toc726483"</w:instrText>
-              </w:r>
-              <w:r>
-                <w:rPr>
-                  <w:rStyle w:val="Hyperlink"/>
-                  <w:noProof/>
-                </w:rPr>
-                <w:instrText xml:space="preserve"> </w:instrText>
-              </w:r>
-              <w:r>
-                <w:rPr>
-                  <w:rStyle w:val="Hyperlink"/>
-                  <w:noProof/>
-                </w:rPr>
-              </w:r>
-              <w:r>
-                <w:rPr>
-                  <w:rStyle w:val="Hyperlink"/>
-                  <w:noProof/>
-                </w:rPr>
-                <w:fldChar w:fldCharType="separate"/>
-              </w:r>
-              <w:r>
-                <w:rPr>
-                  <w:rStyle w:val="Hyperlink"/>
-                  <w:noProof/>
-                </w:rPr>
-                <w:t>Resumo</w:t>
-              </w:r>
-              <w:r>
-                <w:rPr>
-                  <w:noProof/>
-                  <w:webHidden/>
-                </w:rPr>
-                <w:tab/>
-              </w:r>
-              <w:r>
-                <w:rPr>
-                  <w:noProof/>
-                  <w:webHidden/>
-                </w:rPr>
-                <w:fldChar w:fldCharType="begin"/>
-              </w:r>
-              <w:r>
-                <w:rPr>
-                  <w:noProof/>
-                  <w:webHidden/>
-                </w:rPr>
-                <w:instrText xml:space="preserve"> PAGEREF _Toc726483 \h </w:instrText>
-              </w:r>
-              <w:r>
-                <w:rPr>
-                  <w:noProof/>
-                  <w:webHidden/>
-                </w:rPr>
-              </w:r>
-              <w:r>
-                <w:rPr>
-                  <w:noProof/>
-                  <w:webHidden/>
-                </w:rPr>
-                <w:fldChar w:fldCharType="separate"/>
-              </w:r>
-              <w:r>
-                <w:rPr>
-                  <w:noProof/>
-                  <w:webHidden/>
-                </w:rPr>
-                <w:t>2</w:t>
-              </w:r>
-              <w:r>
-                <w:rPr>
-                  <w:noProof/>
-                  <w:webHidden/>
-                </w:rPr>
-                <w:fldChar w:fldCharType="end"/>
-              </w:r>
-              <w:r>
-                <w:rPr>
-                  <w:rStyle w:val="Hyperlink"/>
-                  <w:noProof/>
-                </w:rPr>
-                <w:fldChar w:fldCharType="end"/>
-              </w:r>
+              <w:hyperlink w:anchor="_Toc726483" w:history="1">
+                <w:r>
+                  <w:rPr>
+                    <w:rStyle w:val="Hyperlink"/>
+                    <w:noProof/>
+                  </w:rPr>
+                  <w:t>Resumo</w:t>
+                </w:r>
+                <w:r>
+                  <w:rPr>
+                    <w:noProof/>
+                    <w:webHidden/>
+                  </w:rPr>
+                  <w:tab/>
+                </w:r>
+                <w:r>
+                  <w:rPr>
+                    <w:noProof/>
+                    <w:webHidden/>
+                  </w:rPr>
+                  <w:fldChar w:fldCharType="begin"/>
+                </w:r>
+                <w:r>
+                  <w:rPr>
+                    <w:noProof/>
+                    <w:webHidden/>
+                  </w:rPr>
+                  <w:instrText xml:space="preserve"> PAGEREF _Toc726483 \h </w:instrText>
+                </w:r>
+                <w:r>
+                  <w:rPr>
+                    <w:noProof/>
+                    <w:webHidden/>
+                  </w:rPr>
+                </w:r>
+                <w:r>
+                  <w:rPr>
+                    <w:noProof/>
+                    <w:webHidden/>
+                  </w:rPr>
+                  <w:fldChar w:fldCharType="separate"/>
+                </w:r>
+                <w:r>
+                  <w:rPr>
+                    <w:noProof/>
+                    <w:webHidden/>
+                  </w:rPr>
+                  <w:t>2</w:t>
+                </w:r>
+                <w:r>
+                  <w:rPr>
+                    <w:noProof/>
+                    <w:webHidden/>
+                  </w:rPr>
+                  <w:fldChar w:fldCharType="end"/>
+                </w:r>
+              </w:hyperlink>
             </w:p>
             <w:p>
               <w:pPr>
@@ -1645,12 +1604,12 @@
       <w:pPr>
         <w:pStyle w:val="cabealho1"/>
       </w:pPr>
-      <w:bookmarkStart w:id="1" w:name="_Toc726483"/>
+      <w:bookmarkStart w:id="0" w:name="_Toc726483"/>
       <w:r>
         <w:lastRenderedPageBreak/>
         <w:t>Resumo</w:t>
       </w:r>
-      <w:bookmarkEnd w:id="1"/>
+      <w:bookmarkEnd w:id="0"/>
       <w:r>
         <w:t xml:space="preserve"> </w:t>
       </w:r>
@@ -1660,11 +1619,11 @@
       <w:pPr>
         <w:pStyle w:val="cabealho2"/>
       </w:pPr>
-      <w:bookmarkStart w:id="2" w:name="_Toc726484"/>
+      <w:bookmarkStart w:id="1" w:name="_Toc726484"/>
       <w:r>
         <w:t>Objetivos</w:t>
       </w:r>
-      <w:bookmarkEnd w:id="2"/>
+      <w:bookmarkEnd w:id="1"/>
     </w:p>
     <w:p>
       <w:r>
@@ -1684,14 +1643,14 @@
       <w:pPr>
         <w:pStyle w:val="cabealho1"/>
       </w:pPr>
-      <w:bookmarkStart w:id="3" w:name="_Toc726485"/>
+      <w:bookmarkStart w:id="2" w:name="_Toc726485"/>
       <w:r>
         <w:t xml:space="preserve">Descrição do </w:t>
       </w:r>
       <w:r>
         <w:t>projeto</w:t>
       </w:r>
-      <w:bookmarkEnd w:id="3"/>
+      <w:bookmarkEnd w:id="2"/>
     </w:p>
     <w:p>
       <w:r>
@@ -1710,14 +1669,14 @@
       <w:pPr>
         <w:pStyle w:val="cabealho2"/>
       </w:pPr>
-      <w:bookmarkStart w:id="4" w:name="_Toc726486"/>
+      <w:bookmarkStart w:id="3" w:name="_Toc726486"/>
       <w:r>
         <w:t xml:space="preserve">Resumo </w:t>
       </w:r>
       <w:r>
         <w:t>do projeto</w:t>
       </w:r>
-      <w:bookmarkEnd w:id="4"/>
+      <w:bookmarkEnd w:id="3"/>
     </w:p>
     <w:p>
       <w:r>
@@ -1762,30 +1721,22 @@
       <w:pPr>
         <w:pStyle w:val="cabealho1"/>
       </w:pPr>
-      <w:bookmarkStart w:id="5" w:name="_Toc726487"/>
+      <w:bookmarkStart w:id="4" w:name="_Toc726487"/>
       <w:r>
         <w:lastRenderedPageBreak/>
         <w:t>Modelagem de Software</w:t>
       </w:r>
-      <w:bookmarkEnd w:id="5"/>
-    </w:p>
-    <w:p>
-      <w:r>
-        <w:t>Coloque aqui brevemente o que é a modelagem de software</w:t>
-      </w:r>
-      <w:r>
-        <w:t>.</w:t>
-      </w:r>
+      <w:bookmarkEnd w:id="4"/>
     </w:p>
     <w:p>
       <w:pPr>
         <w:pStyle w:val="cabealho2"/>
       </w:pPr>
-      <w:bookmarkStart w:id="6" w:name="_Toc726488"/>
+      <w:bookmarkStart w:id="5" w:name="_Toc726488"/>
       <w:r>
         <w:t>Modelo Lógico</w:t>
       </w:r>
-      <w:bookmarkEnd w:id="6"/>
+      <w:bookmarkEnd w:id="5"/>
     </w:p>
     <w:p>
       <w:r>
@@ -2750,20 +2701,18 @@
               <w:jc w:val="center"/>
               <w:rPr>
                 <w:rFonts w:ascii="Calibri" w:eastAsia="Times New Roman" w:hAnsi="Calibri" w:cs="Calibri"/>
-                <w:color w:val="0563C1"/>
-                <w:sz w:val="22"/>
-                <w:szCs w:val="22"/>
-                <w:u w:val="single"/>
+                <w:color w:val="auto"/>
+                <w:sz w:val="22"/>
+                <w:szCs w:val="22"/>
               </w:rPr>
             </w:pPr>
             <w:hyperlink r:id="rId11" w:history="1">
               <w:r>
                 <w:rPr>
                   <w:rFonts w:ascii="Calibri" w:eastAsia="Times New Roman" w:hAnsi="Calibri" w:cs="Calibri"/>
-                  <w:color w:val="0563C1"/>
+                  <w:color w:val="auto"/>
                   <w:sz w:val="22"/>
                   <w:szCs w:val="22"/>
-                  <w:u w:val="single"/>
                 </w:rPr>
                 <w:t>antonio@email.com</w:t>
               </w:r>
@@ -3012,20 +2961,18 @@
               <w:jc w:val="center"/>
               <w:rPr>
                 <w:rFonts w:ascii="Calibri" w:eastAsia="Times New Roman" w:hAnsi="Calibri" w:cs="Calibri"/>
-                <w:color w:val="0563C1"/>
-                <w:sz w:val="22"/>
-                <w:szCs w:val="22"/>
-                <w:u w:val="single"/>
+                <w:color w:val="auto"/>
+                <w:sz w:val="22"/>
+                <w:szCs w:val="22"/>
               </w:rPr>
             </w:pPr>
             <w:hyperlink r:id="rId12" w:history="1">
               <w:r>
                 <w:rPr>
                   <w:rFonts w:ascii="Calibri" w:eastAsia="Times New Roman" w:hAnsi="Calibri" w:cs="Calibri"/>
-                  <w:color w:val="0563C1"/>
+                  <w:color w:val="auto"/>
                   <w:sz w:val="22"/>
                   <w:szCs w:val="22"/>
-                  <w:u w:val="single"/>
                 </w:rPr>
                 <w:t>jose@email.com</w:t>
               </w:r>
@@ -3285,20 +3232,18 @@
               <w:jc w:val="center"/>
               <w:rPr>
                 <w:rFonts w:ascii="Calibri" w:eastAsia="Times New Roman" w:hAnsi="Calibri" w:cs="Calibri"/>
-                <w:color w:val="0563C1"/>
-                <w:sz w:val="22"/>
-                <w:szCs w:val="22"/>
-                <w:u w:val="single"/>
+                <w:color w:val="auto"/>
+                <w:sz w:val="22"/>
+                <w:szCs w:val="22"/>
               </w:rPr>
             </w:pPr>
             <w:hyperlink r:id="rId13" w:history="1">
               <w:r>
                 <w:rPr>
                   <w:rFonts w:ascii="Calibri" w:eastAsia="Times New Roman" w:hAnsi="Calibri" w:cs="Calibri"/>
-                  <w:color w:val="0563C1"/>
+                  <w:color w:val="auto"/>
                   <w:sz w:val="22"/>
                   <w:szCs w:val="22"/>
-                  <w:u w:val="single"/>
                 </w:rPr>
                 <w:t>ruan@emal.com</w:t>
               </w:r>
@@ -3547,20 +3492,18 @@
               <w:jc w:val="center"/>
               <w:rPr>
                 <w:rFonts w:ascii="Calibri" w:eastAsia="Times New Roman" w:hAnsi="Calibri" w:cs="Calibri"/>
-                <w:color w:val="0563C1"/>
-                <w:sz w:val="22"/>
-                <w:szCs w:val="22"/>
-                <w:u w:val="single"/>
+                <w:color w:val="auto"/>
+                <w:sz w:val="22"/>
+                <w:szCs w:val="22"/>
               </w:rPr>
             </w:pPr>
             <w:hyperlink r:id="rId14" w:history="1">
               <w:r>
                 <w:rPr>
                   <w:rFonts w:ascii="Calibri" w:eastAsia="Times New Roman" w:hAnsi="Calibri" w:cs="Calibri"/>
-                  <w:color w:val="0563C1"/>
+                  <w:color w:val="auto"/>
                   <w:sz w:val="22"/>
                   <w:szCs w:val="22"/>
-                  <w:u w:val="single"/>
                 </w:rPr>
                 <w:t>ana@julia.com</w:t>
               </w:r>
@@ -3809,20 +3752,18 @@
               <w:jc w:val="center"/>
               <w:rPr>
                 <w:rFonts w:ascii="Calibri" w:eastAsia="Times New Roman" w:hAnsi="Calibri" w:cs="Calibri"/>
-                <w:color w:val="0563C1"/>
-                <w:sz w:val="22"/>
-                <w:szCs w:val="22"/>
-                <w:u w:val="single"/>
+                <w:color w:val="auto"/>
+                <w:sz w:val="22"/>
+                <w:szCs w:val="22"/>
               </w:rPr>
             </w:pPr>
             <w:hyperlink r:id="rId15" w:history="1">
               <w:r>
                 <w:rPr>
                   <w:rFonts w:ascii="Calibri" w:eastAsia="Times New Roman" w:hAnsi="Calibri" w:cs="Calibri"/>
-                  <w:color w:val="0563C1"/>
+                  <w:color w:val="auto"/>
                   <w:sz w:val="22"/>
                   <w:szCs w:val="22"/>
-                  <w:u w:val="single"/>
                 </w:rPr>
                 <w:t>claudia22@email.com</w:t>
               </w:r>
@@ -5327,6 +5268,11 @@
         </w:tc>
       </w:tr>
     </w:tbl>
+    <w:p>
+      <w:pPr>
+        <w:jc w:val="center"/>
+      </w:pPr>
+    </w:p>
     <w:p>
       <w:pPr>
         <w:jc w:val="center"/>
@@ -7396,12 +7342,12 @@
       <w:pPr>
         <w:pStyle w:val="cabealho2"/>
       </w:pPr>
-      <w:bookmarkStart w:id="7" w:name="_Toc726489"/>
+      <w:bookmarkStart w:id="6" w:name="_Toc726489"/>
       <w:r>
         <w:lastRenderedPageBreak/>
         <w:t>Modelo Físico</w:t>
       </w:r>
-      <w:bookmarkEnd w:id="7"/>
+      <w:bookmarkEnd w:id="6"/>
     </w:p>
     <w:p>
       <w:r>
@@ -7506,12 +7452,12 @@
       <w:pPr>
         <w:pStyle w:val="cabealho2"/>
       </w:pPr>
-      <w:bookmarkStart w:id="8" w:name="_Toc726490"/>
+      <w:bookmarkStart w:id="7" w:name="_Toc726490"/>
       <w:r>
         <w:lastRenderedPageBreak/>
         <w:t>Modelo Conceitual</w:t>
       </w:r>
-      <w:bookmarkEnd w:id="8"/>
+      <w:bookmarkEnd w:id="7"/>
     </w:p>
     <w:p>
       <w:r>
@@ -7594,581 +7540,38 @@
       <w:pPr>
         <w:pStyle w:val="cabealho2"/>
       </w:pPr>
-      <w:bookmarkStart w:id="9" w:name="_Toc726491"/>
+      <w:proofErr w:type="spellStart"/>
       <w:r>
         <w:lastRenderedPageBreak/>
-        <w:t>Cronograma</w:t>
+        <w:t>Trello</w:t>
       </w:r>
-      <w:bookmarkEnd w:id="9"/>
+      <w:proofErr w:type="spellEnd"/>
     </w:p>
-    <w:p/>
-    <w:tbl>
-      <w:tblPr>
-        <w:tblStyle w:val="Tabelafinanceira"/>
-        <w:tblW w:w="5000" w:type="pct"/>
-        <w:tblLook w:val="04E0" w:firstRow="1" w:lastRow="1" w:firstColumn="1" w:lastColumn="0" w:noHBand="0" w:noVBand="1"/>
-        <w:tblDescription w:val="Tabela de capital inicial"/>
-      </w:tblPr>
-      <w:tblGrid>
-        <w:gridCol w:w="1334"/>
-        <w:gridCol w:w="961"/>
-        <w:gridCol w:w="961"/>
-        <w:gridCol w:w="961"/>
-        <w:gridCol w:w="961"/>
-        <w:gridCol w:w="961"/>
-        <w:gridCol w:w="961"/>
-        <w:gridCol w:w="961"/>
-        <w:gridCol w:w="956"/>
-      </w:tblGrid>
-      <w:tr>
-        <w:trPr>
-          <w:cnfStyle w:val="100000000000" w:firstRow="1" w:lastRow="0" w:firstColumn="0" w:lastColumn="0" w:oddVBand="0" w:evenVBand="0" w:oddHBand="0" w:evenHBand="0" w:firstRowFirstColumn="0" w:firstRowLastColumn="0" w:lastRowFirstColumn="0" w:lastRowLastColumn="0"/>
-          <w:cantSplit/>
-          <w:tblHeader/>
-        </w:trPr>
-        <w:tc>
-          <w:tcPr>
-            <w:cnfStyle w:val="001000000000" w:firstRow="0" w:lastRow="0" w:firstColumn="1" w:lastColumn="0" w:oddVBand="0" w:evenVBand="0" w:oddHBand="0" w:evenHBand="0" w:firstRowFirstColumn="0" w:firstRowLastColumn="0" w:lastRowFirstColumn="0" w:lastRowLastColumn="0"/>
-            <w:tcW w:w="739" w:type="pct"/>
-          </w:tcPr>
-          <w:p/>
-        </w:tc>
-        <w:tc>
-          <w:tcPr>
-            <w:tcW w:w="533" w:type="pct"/>
-          </w:tcPr>
-          <w:p>
-            <w:pPr>
-              <w:jc w:val="center"/>
-              <w:cnfStyle w:val="100000000000" w:firstRow="1" w:lastRow="0" w:firstColumn="0" w:lastColumn="0" w:oddVBand="0" w:evenVBand="0" w:oddHBand="0" w:evenHBand="0" w:firstRowFirstColumn="0" w:firstRowLastColumn="0" w:lastRowFirstColumn="0" w:lastRowLastColumn="0"/>
-            </w:pPr>
-            <w:r>
-              <w:t>Dia</w:t>
-            </w:r>
-            <w:r>
-              <w:t xml:space="preserve"> 1</w:t>
-            </w:r>
-          </w:p>
-        </w:tc>
-        <w:tc>
-          <w:tcPr>
-            <w:tcW w:w="533" w:type="pct"/>
-          </w:tcPr>
-          <w:p>
-            <w:pPr>
-              <w:jc w:val="center"/>
-              <w:cnfStyle w:val="100000000000" w:firstRow="1" w:lastRow="0" w:firstColumn="0" w:lastColumn="0" w:oddVBand="0" w:evenVBand="0" w:oddHBand="0" w:evenHBand="0" w:firstRowFirstColumn="0" w:firstRowLastColumn="0" w:lastRowFirstColumn="0" w:lastRowLastColumn="0"/>
-            </w:pPr>
-            <w:r>
-              <w:t xml:space="preserve">Dia </w:t>
-            </w:r>
-            <w:r>
-              <w:t>2</w:t>
-            </w:r>
-          </w:p>
-        </w:tc>
-        <w:tc>
-          <w:tcPr>
-            <w:tcW w:w="533" w:type="pct"/>
-          </w:tcPr>
-          <w:p>
-            <w:pPr>
-              <w:jc w:val="center"/>
-              <w:cnfStyle w:val="100000000000" w:firstRow="1" w:lastRow="0" w:firstColumn="0" w:lastColumn="0" w:oddVBand="0" w:evenVBand="0" w:oddHBand="0" w:evenHBand="0" w:firstRowFirstColumn="0" w:firstRowLastColumn="0" w:lastRowFirstColumn="0" w:lastRowLastColumn="0"/>
-            </w:pPr>
-            <w:r>
-              <w:t xml:space="preserve">Dia </w:t>
-            </w:r>
-            <w:r>
-              <w:t>3</w:t>
-            </w:r>
-          </w:p>
-        </w:tc>
-        <w:tc>
-          <w:tcPr>
-            <w:tcW w:w="533" w:type="pct"/>
-          </w:tcPr>
-          <w:p>
-            <w:pPr>
-              <w:jc w:val="center"/>
-              <w:cnfStyle w:val="100000000000" w:firstRow="1" w:lastRow="0" w:firstColumn="0" w:lastColumn="0" w:oddVBand="0" w:evenVBand="0" w:oddHBand="0" w:evenHBand="0" w:firstRowFirstColumn="0" w:firstRowLastColumn="0" w:lastRowFirstColumn="0" w:lastRowLastColumn="0"/>
-            </w:pPr>
-            <w:r>
-              <w:t xml:space="preserve">Dia </w:t>
-            </w:r>
-            <w:r>
-              <w:t>4</w:t>
-            </w:r>
-          </w:p>
-        </w:tc>
-        <w:tc>
-          <w:tcPr>
-            <w:tcW w:w="533" w:type="pct"/>
-          </w:tcPr>
-          <w:p>
-            <w:pPr>
-              <w:jc w:val="center"/>
-              <w:cnfStyle w:val="100000000000" w:firstRow="1" w:lastRow="0" w:firstColumn="0" w:lastColumn="0" w:oddVBand="0" w:evenVBand="0" w:oddHBand="0" w:evenHBand="0" w:firstRowFirstColumn="0" w:firstRowLastColumn="0" w:lastRowFirstColumn="0" w:lastRowLastColumn="0"/>
-            </w:pPr>
-            <w:r>
-              <w:t xml:space="preserve">Dia </w:t>
-            </w:r>
-            <w:r>
-              <w:t>5</w:t>
-            </w:r>
-          </w:p>
-        </w:tc>
-        <w:tc>
-          <w:tcPr>
-            <w:tcW w:w="533" w:type="pct"/>
-          </w:tcPr>
-          <w:p>
-            <w:pPr>
-              <w:jc w:val="center"/>
-              <w:cnfStyle w:val="100000000000" w:firstRow="1" w:lastRow="0" w:firstColumn="0" w:lastColumn="0" w:oddVBand="0" w:evenVBand="0" w:oddHBand="0" w:evenHBand="0" w:firstRowFirstColumn="0" w:firstRowLastColumn="0" w:lastRowFirstColumn="0" w:lastRowLastColumn="0"/>
-            </w:pPr>
-            <w:r>
-              <w:t xml:space="preserve">Dia </w:t>
-            </w:r>
-            <w:r>
-              <w:t>6</w:t>
-            </w:r>
-          </w:p>
-        </w:tc>
-        <w:tc>
-          <w:tcPr>
-            <w:tcW w:w="533" w:type="pct"/>
-          </w:tcPr>
-          <w:p>
-            <w:pPr>
-              <w:jc w:val="center"/>
-              <w:cnfStyle w:val="100000000000" w:firstRow="1" w:lastRow="0" w:firstColumn="0" w:lastColumn="0" w:oddVBand="0" w:evenVBand="0" w:oddHBand="0" w:evenHBand="0" w:firstRowFirstColumn="0" w:firstRowLastColumn="0" w:lastRowFirstColumn="0" w:lastRowLastColumn="0"/>
-            </w:pPr>
-            <w:r>
-              <w:t xml:space="preserve">Dia </w:t>
-            </w:r>
-            <w:r>
-              <w:t>7</w:t>
-            </w:r>
-          </w:p>
-        </w:tc>
-        <w:tc>
-          <w:tcPr>
-            <w:tcW w:w="531" w:type="pct"/>
-          </w:tcPr>
-          <w:p>
-            <w:pPr>
-              <w:jc w:val="center"/>
-              <w:cnfStyle w:val="100000000000" w:firstRow="1" w:lastRow="0" w:firstColumn="0" w:lastColumn="0" w:oddVBand="0" w:evenVBand="0" w:oddHBand="0" w:evenHBand="0" w:firstRowFirstColumn="0" w:firstRowLastColumn="0" w:lastRowFirstColumn="0" w:lastRowLastColumn="0"/>
-            </w:pPr>
-            <w:r>
-              <w:t xml:space="preserve">Dia </w:t>
-            </w:r>
-            <w:r>
-              <w:t>8</w:t>
-            </w:r>
-          </w:p>
-        </w:tc>
-      </w:tr>
-      <w:tr>
-        <w:trPr>
-          <w:cantSplit/>
-        </w:trPr>
-        <w:tc>
-          <w:tcPr>
-            <w:cnfStyle w:val="001000000000" w:firstRow="0" w:lastRow="0" w:firstColumn="1" w:lastColumn="0" w:oddVBand="0" w:evenVBand="0" w:oddHBand="0" w:evenHBand="0" w:firstRowFirstColumn="0" w:firstRowLastColumn="0" w:lastRowFirstColumn="0" w:lastRowLastColumn="0"/>
-            <w:tcW w:w="739" w:type="pct"/>
-          </w:tcPr>
-          <w:p>
-            <w:pPr>
-              <w:rPr>
-                <w:b/>
-                <w:caps/>
-              </w:rPr>
-            </w:pPr>
-            <w:r>
-              <w:rPr>
-                <w:b/>
-                <w:caps/>
-              </w:rPr>
-              <w:t>Modelo Lógico</w:t>
-            </w:r>
-          </w:p>
-        </w:tc>
-        <w:tc>
-          <w:tcPr>
-            <w:tcW w:w="533" w:type="pct"/>
-          </w:tcPr>
-          <w:p>
-            <w:pPr>
-              <w:tabs>
-                <w:tab w:val="decimal" w:pos="825"/>
-              </w:tabs>
-              <w:cnfStyle w:val="000000000000" w:firstRow="0" w:lastRow="0" w:firstColumn="0" w:lastColumn="0" w:oddVBand="0" w:evenVBand="0" w:oddHBand="0" w:evenHBand="0" w:firstRowFirstColumn="0" w:firstRowLastColumn="0" w:lastRowFirstColumn="0" w:lastRowLastColumn="0"/>
-            </w:pPr>
-          </w:p>
-        </w:tc>
-        <w:tc>
-          <w:tcPr>
-            <w:tcW w:w="533" w:type="pct"/>
-          </w:tcPr>
-          <w:p>
-            <w:pPr>
-              <w:tabs>
-                <w:tab w:val="decimal" w:pos="825"/>
-              </w:tabs>
-              <w:cnfStyle w:val="000000000000" w:firstRow="0" w:lastRow="0" w:firstColumn="0" w:lastColumn="0" w:oddVBand="0" w:evenVBand="0" w:oddHBand="0" w:evenHBand="0" w:firstRowFirstColumn="0" w:firstRowLastColumn="0" w:lastRowFirstColumn="0" w:lastRowLastColumn="0"/>
-            </w:pPr>
-          </w:p>
-        </w:tc>
-        <w:tc>
-          <w:tcPr>
-            <w:tcW w:w="533" w:type="pct"/>
-          </w:tcPr>
-          <w:p>
-            <w:pPr>
-              <w:tabs>
-                <w:tab w:val="decimal" w:pos="825"/>
-              </w:tabs>
-              <w:cnfStyle w:val="000000000000" w:firstRow="0" w:lastRow="0" w:firstColumn="0" w:lastColumn="0" w:oddVBand="0" w:evenVBand="0" w:oddHBand="0" w:evenHBand="0" w:firstRowFirstColumn="0" w:firstRowLastColumn="0" w:lastRowFirstColumn="0" w:lastRowLastColumn="0"/>
-            </w:pPr>
-          </w:p>
-        </w:tc>
-        <w:tc>
-          <w:tcPr>
-            <w:tcW w:w="533" w:type="pct"/>
-          </w:tcPr>
-          <w:p>
-            <w:pPr>
-              <w:tabs>
-                <w:tab w:val="decimal" w:pos="825"/>
-              </w:tabs>
-              <w:cnfStyle w:val="000000000000" w:firstRow="0" w:lastRow="0" w:firstColumn="0" w:lastColumn="0" w:oddVBand="0" w:evenVBand="0" w:oddHBand="0" w:evenHBand="0" w:firstRowFirstColumn="0" w:firstRowLastColumn="0" w:lastRowFirstColumn="0" w:lastRowLastColumn="0"/>
-            </w:pPr>
-          </w:p>
-        </w:tc>
-        <w:tc>
-          <w:tcPr>
-            <w:tcW w:w="533" w:type="pct"/>
-          </w:tcPr>
-          <w:p>
-            <w:pPr>
-              <w:tabs>
-                <w:tab w:val="decimal" w:pos="825"/>
-              </w:tabs>
-              <w:cnfStyle w:val="000000000000" w:firstRow="0" w:lastRow="0" w:firstColumn="0" w:lastColumn="0" w:oddVBand="0" w:evenVBand="0" w:oddHBand="0" w:evenHBand="0" w:firstRowFirstColumn="0" w:firstRowLastColumn="0" w:lastRowFirstColumn="0" w:lastRowLastColumn="0"/>
-            </w:pPr>
-          </w:p>
-        </w:tc>
-        <w:tc>
-          <w:tcPr>
-            <w:tcW w:w="533" w:type="pct"/>
-          </w:tcPr>
-          <w:p>
-            <w:pPr>
-              <w:tabs>
-                <w:tab w:val="decimal" w:pos="825"/>
-              </w:tabs>
-              <w:cnfStyle w:val="000000000000" w:firstRow="0" w:lastRow="0" w:firstColumn="0" w:lastColumn="0" w:oddVBand="0" w:evenVBand="0" w:oddHBand="0" w:evenHBand="0" w:firstRowFirstColumn="0" w:firstRowLastColumn="0" w:lastRowFirstColumn="0" w:lastRowLastColumn="0"/>
-            </w:pPr>
-          </w:p>
-        </w:tc>
-        <w:tc>
-          <w:tcPr>
-            <w:tcW w:w="533" w:type="pct"/>
-          </w:tcPr>
-          <w:p>
-            <w:pPr>
-              <w:tabs>
-                <w:tab w:val="decimal" w:pos="825"/>
-              </w:tabs>
-              <w:cnfStyle w:val="000000000000" w:firstRow="0" w:lastRow="0" w:firstColumn="0" w:lastColumn="0" w:oddVBand="0" w:evenVBand="0" w:oddHBand="0" w:evenHBand="0" w:firstRowFirstColumn="0" w:firstRowLastColumn="0" w:lastRowFirstColumn="0" w:lastRowLastColumn="0"/>
-            </w:pPr>
-          </w:p>
-        </w:tc>
-        <w:tc>
-          <w:tcPr>
-            <w:tcW w:w="531" w:type="pct"/>
-          </w:tcPr>
-          <w:p>
-            <w:pPr>
-              <w:tabs>
-                <w:tab w:val="decimal" w:pos="825"/>
-              </w:tabs>
-              <w:cnfStyle w:val="000000000000" w:firstRow="0" w:lastRow="0" w:firstColumn="0" w:lastColumn="0" w:oddVBand="0" w:evenVBand="0" w:oddHBand="0" w:evenHBand="0" w:firstRowFirstColumn="0" w:firstRowLastColumn="0" w:lastRowFirstColumn="0" w:lastRowLastColumn="0"/>
-            </w:pPr>
-          </w:p>
-        </w:tc>
-      </w:tr>
-      <w:tr>
-        <w:trPr>
-          <w:cnfStyle w:val="000000010000" w:firstRow="0" w:lastRow="0" w:firstColumn="0" w:lastColumn="0" w:oddVBand="0" w:evenVBand="0" w:oddHBand="0" w:evenHBand="1" w:firstRowFirstColumn="0" w:firstRowLastColumn="0" w:lastRowFirstColumn="0" w:lastRowLastColumn="0"/>
-          <w:cantSplit/>
-        </w:trPr>
-        <w:tc>
-          <w:tcPr>
-            <w:cnfStyle w:val="001000000000" w:firstRow="0" w:lastRow="0" w:firstColumn="1" w:lastColumn="0" w:oddVBand="0" w:evenVBand="0" w:oddHBand="0" w:evenHBand="0" w:firstRowFirstColumn="0" w:firstRowLastColumn="0" w:lastRowFirstColumn="0" w:lastRowLastColumn="0"/>
-            <w:tcW w:w="739" w:type="pct"/>
-          </w:tcPr>
-          <w:p>
-            <w:r>
-              <w:rPr>
-                <w:b/>
-                <w:caps/>
-              </w:rPr>
-              <w:t>Modelo Físico</w:t>
-            </w:r>
-          </w:p>
-        </w:tc>
-        <w:tc>
-          <w:tcPr>
-            <w:tcW w:w="533" w:type="pct"/>
-          </w:tcPr>
-          <w:p>
-            <w:pPr>
-              <w:tabs>
-                <w:tab w:val="decimal" w:pos="825"/>
-              </w:tabs>
-              <w:cnfStyle w:val="000000010000" w:firstRow="0" w:lastRow="0" w:firstColumn="0" w:lastColumn="0" w:oddVBand="0" w:evenVBand="0" w:oddHBand="0" w:evenHBand="1" w:firstRowFirstColumn="0" w:firstRowLastColumn="0" w:lastRowFirstColumn="0" w:lastRowLastColumn="0"/>
-            </w:pPr>
-          </w:p>
-        </w:tc>
-        <w:tc>
-          <w:tcPr>
-            <w:tcW w:w="533" w:type="pct"/>
-          </w:tcPr>
-          <w:p>
-            <w:pPr>
-              <w:tabs>
-                <w:tab w:val="decimal" w:pos="825"/>
-              </w:tabs>
-              <w:cnfStyle w:val="000000010000" w:firstRow="0" w:lastRow="0" w:firstColumn="0" w:lastColumn="0" w:oddVBand="0" w:evenVBand="0" w:oddHBand="0" w:evenHBand="1" w:firstRowFirstColumn="0" w:firstRowLastColumn="0" w:lastRowFirstColumn="0" w:lastRowLastColumn="0"/>
-            </w:pPr>
-          </w:p>
-        </w:tc>
-        <w:tc>
-          <w:tcPr>
-            <w:tcW w:w="533" w:type="pct"/>
-          </w:tcPr>
-          <w:p>
-            <w:pPr>
-              <w:tabs>
-                <w:tab w:val="decimal" w:pos="825"/>
-              </w:tabs>
-              <w:cnfStyle w:val="000000010000" w:firstRow="0" w:lastRow="0" w:firstColumn="0" w:lastColumn="0" w:oddVBand="0" w:evenVBand="0" w:oddHBand="0" w:evenHBand="1" w:firstRowFirstColumn="0" w:firstRowLastColumn="0" w:lastRowFirstColumn="0" w:lastRowLastColumn="0"/>
-            </w:pPr>
-          </w:p>
-        </w:tc>
-        <w:tc>
-          <w:tcPr>
-            <w:tcW w:w="533" w:type="pct"/>
-          </w:tcPr>
-          <w:p>
-            <w:pPr>
-              <w:tabs>
-                <w:tab w:val="decimal" w:pos="825"/>
-              </w:tabs>
-              <w:cnfStyle w:val="000000010000" w:firstRow="0" w:lastRow="0" w:firstColumn="0" w:lastColumn="0" w:oddVBand="0" w:evenVBand="0" w:oddHBand="0" w:evenHBand="1" w:firstRowFirstColumn="0" w:firstRowLastColumn="0" w:lastRowFirstColumn="0" w:lastRowLastColumn="0"/>
-            </w:pPr>
-          </w:p>
-        </w:tc>
-        <w:tc>
-          <w:tcPr>
-            <w:tcW w:w="533" w:type="pct"/>
-          </w:tcPr>
-          <w:p>
-            <w:pPr>
-              <w:tabs>
-                <w:tab w:val="decimal" w:pos="825"/>
-              </w:tabs>
-              <w:cnfStyle w:val="000000010000" w:firstRow="0" w:lastRow="0" w:firstColumn="0" w:lastColumn="0" w:oddVBand="0" w:evenVBand="0" w:oddHBand="0" w:evenHBand="1" w:firstRowFirstColumn="0" w:firstRowLastColumn="0" w:lastRowFirstColumn="0" w:lastRowLastColumn="0"/>
-            </w:pPr>
-          </w:p>
-        </w:tc>
-        <w:tc>
-          <w:tcPr>
-            <w:tcW w:w="533" w:type="pct"/>
-          </w:tcPr>
-          <w:p>
-            <w:pPr>
-              <w:tabs>
-                <w:tab w:val="decimal" w:pos="825"/>
-              </w:tabs>
-              <w:cnfStyle w:val="000000010000" w:firstRow="0" w:lastRow="0" w:firstColumn="0" w:lastColumn="0" w:oddVBand="0" w:evenVBand="0" w:oddHBand="0" w:evenHBand="1" w:firstRowFirstColumn="0" w:firstRowLastColumn="0" w:lastRowFirstColumn="0" w:lastRowLastColumn="0"/>
-            </w:pPr>
-          </w:p>
-        </w:tc>
-        <w:tc>
-          <w:tcPr>
-            <w:tcW w:w="533" w:type="pct"/>
-          </w:tcPr>
-          <w:p>
-            <w:pPr>
-              <w:tabs>
-                <w:tab w:val="decimal" w:pos="825"/>
-              </w:tabs>
-              <w:cnfStyle w:val="000000010000" w:firstRow="0" w:lastRow="0" w:firstColumn="0" w:lastColumn="0" w:oddVBand="0" w:evenVBand="0" w:oddHBand="0" w:evenHBand="1" w:firstRowFirstColumn="0" w:firstRowLastColumn="0" w:lastRowFirstColumn="0" w:lastRowLastColumn="0"/>
-            </w:pPr>
-          </w:p>
-        </w:tc>
-        <w:tc>
-          <w:tcPr>
-            <w:tcW w:w="531" w:type="pct"/>
-          </w:tcPr>
-          <w:p>
-            <w:pPr>
-              <w:tabs>
-                <w:tab w:val="decimal" w:pos="825"/>
-              </w:tabs>
-              <w:cnfStyle w:val="000000010000" w:firstRow="0" w:lastRow="0" w:firstColumn="0" w:lastColumn="0" w:oddVBand="0" w:evenVBand="0" w:oddHBand="0" w:evenHBand="1" w:firstRowFirstColumn="0" w:firstRowLastColumn="0" w:lastRowFirstColumn="0" w:lastRowLastColumn="0"/>
-            </w:pPr>
-          </w:p>
-        </w:tc>
-      </w:tr>
-      <w:tr>
-        <w:trPr>
-          <w:cnfStyle w:val="010000000000" w:firstRow="0" w:lastRow="1" w:firstColumn="0" w:lastColumn="0" w:oddVBand="0" w:evenVBand="0" w:oddHBand="0" w:evenHBand="0" w:firstRowFirstColumn="0" w:firstRowLastColumn="0" w:lastRowFirstColumn="0" w:lastRowLastColumn="0"/>
-          <w:cantSplit/>
-        </w:trPr>
-        <w:tc>
-          <w:tcPr>
-            <w:cnfStyle w:val="001000000000" w:firstRow="0" w:lastRow="0" w:firstColumn="1" w:lastColumn="0" w:oddVBand="0" w:evenVBand="0" w:oddHBand="0" w:evenHBand="0" w:firstRowFirstColumn="0" w:firstRowLastColumn="0" w:lastRowFirstColumn="0" w:lastRowLastColumn="0"/>
-            <w:tcW w:w="739" w:type="pct"/>
-          </w:tcPr>
-          <w:p>
-            <w:pPr>
-              <w:rPr>
-                <w:b w:val="0"/>
-                <w:caps w:val="0"/>
-              </w:rPr>
-            </w:pPr>
-            <w:r>
-              <w:rPr>
-                <w:color w:val="4C483D" w:themeColor="text2"/>
-              </w:rPr>
-              <w:t>Modelo</w:t>
-            </w:r>
-            <w:r>
-              <w:rPr>
-                <w:b w:val="0"/>
-                <w:caps w:val="0"/>
-              </w:rPr>
-              <w:t xml:space="preserve"> </w:t>
-            </w:r>
-            <w:r>
-              <w:rPr>
-                <w:color w:val="4C483D" w:themeColor="text2"/>
-              </w:rPr>
-              <w:t>Conceitual</w:t>
-            </w:r>
-          </w:p>
-        </w:tc>
-        <w:tc>
-          <w:tcPr>
-            <w:tcW w:w="533" w:type="pct"/>
-          </w:tcPr>
-          <w:p>
-            <w:pPr>
-              <w:tabs>
-                <w:tab w:val="decimal" w:pos="825"/>
-              </w:tabs>
-              <w:cnfStyle w:val="010000000000" w:firstRow="0" w:lastRow="1" w:firstColumn="0" w:lastColumn="0" w:oddVBand="0" w:evenVBand="0" w:oddHBand="0" w:evenHBand="0" w:firstRowFirstColumn="0" w:firstRowLastColumn="0" w:lastRowFirstColumn="0" w:lastRowLastColumn="0"/>
-            </w:pPr>
-          </w:p>
-        </w:tc>
-        <w:tc>
-          <w:tcPr>
-            <w:tcW w:w="533" w:type="pct"/>
-          </w:tcPr>
-          <w:p>
-            <w:pPr>
-              <w:tabs>
-                <w:tab w:val="decimal" w:pos="825"/>
-              </w:tabs>
-              <w:cnfStyle w:val="010000000000" w:firstRow="0" w:lastRow="1" w:firstColumn="0" w:lastColumn="0" w:oddVBand="0" w:evenVBand="0" w:oddHBand="0" w:evenHBand="0" w:firstRowFirstColumn="0" w:firstRowLastColumn="0" w:lastRowFirstColumn="0" w:lastRowLastColumn="0"/>
-            </w:pPr>
-          </w:p>
-        </w:tc>
-        <w:tc>
-          <w:tcPr>
-            <w:tcW w:w="533" w:type="pct"/>
-          </w:tcPr>
-          <w:p>
-            <w:pPr>
-              <w:tabs>
-                <w:tab w:val="decimal" w:pos="825"/>
-              </w:tabs>
-              <w:cnfStyle w:val="010000000000" w:firstRow="0" w:lastRow="1" w:firstColumn="0" w:lastColumn="0" w:oddVBand="0" w:evenVBand="0" w:oddHBand="0" w:evenHBand="0" w:firstRowFirstColumn="0" w:firstRowLastColumn="0" w:lastRowFirstColumn="0" w:lastRowLastColumn="0"/>
-            </w:pPr>
-          </w:p>
-        </w:tc>
-        <w:tc>
-          <w:tcPr>
-            <w:tcW w:w="533" w:type="pct"/>
-          </w:tcPr>
-          <w:p>
-            <w:pPr>
-              <w:tabs>
-                <w:tab w:val="decimal" w:pos="825"/>
-              </w:tabs>
-              <w:cnfStyle w:val="010000000000" w:firstRow="0" w:lastRow="1" w:firstColumn="0" w:lastColumn="0" w:oddVBand="0" w:evenVBand="0" w:oddHBand="0" w:evenHBand="0" w:firstRowFirstColumn="0" w:firstRowLastColumn="0" w:lastRowFirstColumn="0" w:lastRowLastColumn="0"/>
-            </w:pPr>
-          </w:p>
-        </w:tc>
-        <w:tc>
-          <w:tcPr>
-            <w:tcW w:w="533" w:type="pct"/>
-          </w:tcPr>
-          <w:p>
-            <w:pPr>
-              <w:tabs>
-                <w:tab w:val="decimal" w:pos="825"/>
-              </w:tabs>
-              <w:cnfStyle w:val="010000000000" w:firstRow="0" w:lastRow="1" w:firstColumn="0" w:lastColumn="0" w:oddVBand="0" w:evenVBand="0" w:oddHBand="0" w:evenHBand="0" w:firstRowFirstColumn="0" w:firstRowLastColumn="0" w:lastRowFirstColumn="0" w:lastRowLastColumn="0"/>
-            </w:pPr>
-          </w:p>
-        </w:tc>
-        <w:tc>
-          <w:tcPr>
-            <w:tcW w:w="533" w:type="pct"/>
-          </w:tcPr>
-          <w:p>
-            <w:pPr>
-              <w:tabs>
-                <w:tab w:val="decimal" w:pos="825"/>
-              </w:tabs>
-              <w:cnfStyle w:val="010000000000" w:firstRow="0" w:lastRow="1" w:firstColumn="0" w:lastColumn="0" w:oddVBand="0" w:evenVBand="0" w:oddHBand="0" w:evenHBand="0" w:firstRowFirstColumn="0" w:firstRowLastColumn="0" w:lastRowFirstColumn="0" w:lastRowLastColumn="0"/>
-            </w:pPr>
-          </w:p>
-        </w:tc>
-        <w:tc>
-          <w:tcPr>
-            <w:tcW w:w="533" w:type="pct"/>
-          </w:tcPr>
-          <w:p>
-            <w:pPr>
-              <w:tabs>
-                <w:tab w:val="decimal" w:pos="825"/>
-              </w:tabs>
-              <w:cnfStyle w:val="010000000000" w:firstRow="0" w:lastRow="1" w:firstColumn="0" w:lastColumn="0" w:oddVBand="0" w:evenVBand="0" w:oddHBand="0" w:evenHBand="0" w:firstRowFirstColumn="0" w:firstRowLastColumn="0" w:lastRowFirstColumn="0" w:lastRowLastColumn="0"/>
-            </w:pPr>
-          </w:p>
-        </w:tc>
-        <w:tc>
-          <w:tcPr>
-            <w:tcW w:w="531" w:type="pct"/>
-          </w:tcPr>
-          <w:p>
-            <w:pPr>
-              <w:tabs>
-                <w:tab w:val="decimal" w:pos="825"/>
-              </w:tabs>
-              <w:cnfStyle w:val="010000000000" w:firstRow="0" w:lastRow="1" w:firstColumn="0" w:lastColumn="0" w:oddVBand="0" w:evenVBand="0" w:oddHBand="0" w:evenHBand="0" w:firstRowFirstColumn="0" w:firstRowLastColumn="0" w:lastRowFirstColumn="0" w:lastRowLastColumn="0"/>
-            </w:pPr>
-          </w:p>
-        </w:tc>
-      </w:tr>
-    </w:tbl>
+    <w:p>
+      <w:hyperlink r:id="rId19" w:history="1">
+        <w:r>
+          <w:rPr>
+            <w:rStyle w:val="Hyperlink"/>
+          </w:rPr>
+          <w:t>https://trello.com/b/ygj9NyTu/spmedgroup-2tt-ariel-paix%C3%A3o</w:t>
+        </w:r>
+      </w:hyperlink>
+    </w:p>
+    <w:p>
+      <w:pPr>
+        <w:pStyle w:val="cabealho2"/>
+      </w:pPr>
+      <w:r>
+        <w:t>GitHub</w:t>
+      </w:r>
+    </w:p>
+    <w:p>
+      <w:r>
+        <w:t>https://github.com/ArielMn22/senai-2s-sprint1-bd-final-project</w:t>
+      </w:r>
+      <w:bookmarkStart w:id="8" w:name="_GoBack"/>
+      <w:bookmarkEnd w:id="8"/>
+    </w:p>
     <w:p>
       <w:pPr>
         <w:pStyle w:val="InformaesdeContato0"/>
@@ -8186,13 +7589,36 @@
           <w:lang w:eastAsia="en-US"/>
         </w:rPr>
       </w:pPr>
-      <w:bookmarkStart w:id="10" w:name="_Toc726492"/>
+      <w:bookmarkStart w:id="9" w:name="_Toc726492"/>
       <w:r>
         <w:rPr>
           <w:lang w:eastAsia="en-US"/>
         </w:rPr>
         <w:lastRenderedPageBreak/>
         <w:t>Funcionalidades</w:t>
+      </w:r>
+      <w:bookmarkEnd w:id="9"/>
+    </w:p>
+    <w:p>
+      <w:pPr>
+        <w:rPr>
+          <w:lang w:eastAsia="en-US"/>
+        </w:rPr>
+      </w:pPr>
+    </w:p>
+    <w:p>
+      <w:pPr>
+        <w:pStyle w:val="cabealho2"/>
+        <w:rPr>
+          <w:lang w:eastAsia="en-US"/>
+        </w:rPr>
+      </w:pPr>
+      <w:bookmarkStart w:id="10" w:name="_Toc726493"/>
+      <w:r>
+        <w:rPr>
+          <w:lang w:eastAsia="en-US"/>
+        </w:rPr>
+        <w:t>Web</w:t>
       </w:r>
       <w:bookmarkEnd w:id="10"/>
     </w:p>
@@ -8210,37 +7636,14 @@
           <w:lang w:eastAsia="en-US"/>
         </w:rPr>
       </w:pPr>
-      <w:bookmarkStart w:id="11" w:name="_Toc726493"/>
-      <w:r>
-        <w:rPr>
-          <w:lang w:eastAsia="en-US"/>
-        </w:rPr>
-        <w:t>Web</w:t>
-      </w:r>
-      <w:bookmarkEnd w:id="11"/>
-    </w:p>
-    <w:p>
-      <w:pPr>
-        <w:rPr>
-          <w:lang w:eastAsia="en-US"/>
-        </w:rPr>
-      </w:pPr>
-    </w:p>
-    <w:p>
-      <w:pPr>
-        <w:pStyle w:val="cabealho2"/>
-        <w:rPr>
-          <w:lang w:eastAsia="en-US"/>
-        </w:rPr>
-      </w:pPr>
-      <w:bookmarkStart w:id="12" w:name="_Toc726494"/>
+      <w:bookmarkStart w:id="11" w:name="_Toc726494"/>
       <w:r>
         <w:rPr>
           <w:lang w:eastAsia="en-US"/>
         </w:rPr>
         <w:t>Mobile</w:t>
       </w:r>
-      <w:bookmarkEnd w:id="12"/>
+      <w:bookmarkEnd w:id="11"/>
     </w:p>
     <w:p>
       <w:pPr>
@@ -8269,13 +7672,36 @@
           <w:lang w:eastAsia="en-US"/>
         </w:rPr>
       </w:pPr>
-      <w:bookmarkStart w:id="13" w:name="_Toc726495"/>
+      <w:bookmarkStart w:id="12" w:name="_Toc726495"/>
       <w:r>
         <w:rPr>
           <w:lang w:eastAsia="en-US"/>
         </w:rPr>
         <w:lastRenderedPageBreak/>
         <w:t>Protótipos</w:t>
+      </w:r>
+      <w:bookmarkEnd w:id="12"/>
+    </w:p>
+    <w:p>
+      <w:pPr>
+        <w:rPr>
+          <w:lang w:eastAsia="en-US"/>
+        </w:rPr>
+      </w:pPr>
+    </w:p>
+    <w:p>
+      <w:pPr>
+        <w:pStyle w:val="cabealho2"/>
+        <w:rPr>
+          <w:lang w:eastAsia="en-US"/>
+        </w:rPr>
+      </w:pPr>
+      <w:bookmarkStart w:id="13" w:name="_Toc726496"/>
+      <w:r>
+        <w:rPr>
+          <w:lang w:eastAsia="en-US"/>
+        </w:rPr>
+        <w:t>Web</w:t>
       </w:r>
       <w:bookmarkEnd w:id="13"/>
     </w:p>
@@ -8293,37 +7719,14 @@
           <w:lang w:eastAsia="en-US"/>
         </w:rPr>
       </w:pPr>
-      <w:bookmarkStart w:id="14" w:name="_Toc726496"/>
-      <w:r>
-        <w:rPr>
-          <w:lang w:eastAsia="en-US"/>
-        </w:rPr>
-        <w:t>Web</w:t>
-      </w:r>
-      <w:bookmarkEnd w:id="14"/>
-    </w:p>
-    <w:p>
-      <w:pPr>
-        <w:rPr>
-          <w:lang w:eastAsia="en-US"/>
-        </w:rPr>
-      </w:pPr>
-    </w:p>
-    <w:p>
-      <w:pPr>
-        <w:pStyle w:val="cabealho2"/>
-        <w:rPr>
-          <w:lang w:eastAsia="en-US"/>
-        </w:rPr>
-      </w:pPr>
-      <w:bookmarkStart w:id="15" w:name="_Toc726497"/>
+      <w:bookmarkStart w:id="14" w:name="_Toc726497"/>
       <w:r>
         <w:rPr>
           <w:lang w:eastAsia="en-US"/>
         </w:rPr>
         <w:t>Mobile</w:t>
       </w:r>
-      <w:bookmarkEnd w:id="15"/>
+      <w:bookmarkEnd w:id="14"/>
     </w:p>
     <w:p>
       <w:pPr>
@@ -8349,7 +7752,7 @@
       <w:pPr>
         <w:pStyle w:val="cabealho1"/>
       </w:pPr>
-      <w:bookmarkStart w:id="16" w:name="_Toc726498"/>
+      <w:bookmarkStart w:id="15" w:name="_Toc726498"/>
       <w:r>
         <w:lastRenderedPageBreak/>
         <w:t>Front-</w:t>
@@ -8358,7 +7761,7 @@
       <w:r>
         <w:t>End</w:t>
       </w:r>
-      <w:bookmarkEnd w:id="16"/>
+      <w:bookmarkEnd w:id="15"/>
       <w:proofErr w:type="spellEnd"/>
     </w:p>
     <w:p/>
@@ -8371,10 +7774,27 @@
       <w:pPr>
         <w:pStyle w:val="cabealho1"/>
       </w:pPr>
-      <w:bookmarkStart w:id="17" w:name="_Toc726499"/>
+      <w:bookmarkStart w:id="16" w:name="_Toc726499"/>
       <w:r>
         <w:lastRenderedPageBreak/>
         <w:t>Mobile</w:t>
+      </w:r>
+      <w:bookmarkEnd w:id="16"/>
+    </w:p>
+    <w:p/>
+    <w:p>
+      <w:r>
+        <w:br w:type="page"/>
+      </w:r>
+    </w:p>
+    <w:p>
+      <w:pPr>
+        <w:pStyle w:val="cabealho1"/>
+      </w:pPr>
+      <w:bookmarkStart w:id="17" w:name="_Toc726500"/>
+      <w:r>
+        <w:lastRenderedPageBreak/>
+        <w:t>Arquitetura do Projeto</w:t>
       </w:r>
       <w:bookmarkEnd w:id="17"/>
     </w:p>
@@ -8388,27 +7808,21 @@
       <w:pPr>
         <w:pStyle w:val="cabealho1"/>
       </w:pPr>
-      <w:bookmarkStart w:id="18" w:name="_Toc726500"/>
+      <w:bookmarkStart w:id="18" w:name="_Toc726501"/>
       <w:r>
         <w:lastRenderedPageBreak/>
-        <w:t>Arquitetura do Projeto</w:t>
+        <w:t>Referências</w:t>
       </w:r>
       <w:bookmarkEnd w:id="18"/>
     </w:p>
     <w:p/>
     <w:p>
+      <w:pPr>
+        <w:pStyle w:val="cabealho2"/>
+      </w:pPr>
+      <w:bookmarkStart w:id="19" w:name="_Toc726502"/>
       <w:r>
-        <w:br w:type="page"/>
-      </w:r>
-    </w:p>
-    <w:p>
-      <w:pPr>
-        <w:pStyle w:val="cabealho1"/>
-      </w:pPr>
-      <w:bookmarkStart w:id="19" w:name="_Toc726501"/>
-      <w:r>
-        <w:lastRenderedPageBreak/>
-        <w:t>Referências</w:t>
+        <w:t>Links</w:t>
       </w:r>
       <w:bookmarkEnd w:id="19"/>
     </w:p>
@@ -8417,22 +7831,11 @@
       <w:pPr>
         <w:pStyle w:val="cabealho2"/>
       </w:pPr>
-      <w:bookmarkStart w:id="20" w:name="_Toc726502"/>
-      <w:r>
-        <w:t>Links</w:t>
-      </w:r>
-      <w:bookmarkEnd w:id="20"/>
-    </w:p>
-    <w:p/>
-    <w:p>
-      <w:pPr>
-        <w:pStyle w:val="cabealho2"/>
-      </w:pPr>
-      <w:bookmarkStart w:id="21" w:name="_Toc726503"/>
+      <w:bookmarkStart w:id="20" w:name="_Toc726503"/>
       <w:r>
         <w:t>Livros</w:t>
       </w:r>
-      <w:bookmarkEnd w:id="21"/>
+      <w:bookmarkEnd w:id="20"/>
     </w:p>
     <w:sectPr>
       <w:pgSz w:w="11907" w:h="16839" w:code="9"/>
@@ -8445,7 +7848,7 @@
 </file>
 
 <file path=word/endnotes.xml><?xml version="1.0" encoding="utf-8"?>
-<w:endnotes xmlns:wpc="http://schemas.microsoft.com/office/word/2010/wordprocessingCanvas" xmlns:cx="http://schemas.microsoft.com/office/drawing/2014/chartex" xmlns:cx1="http://schemas.microsoft.com/office/drawing/2015/9/8/chartex" xmlns:cx2="http://schemas.microsoft.com/office/drawing/2015/10/21/chartex" xmlns:cx3="http://schemas.microsoft.com/office/drawing/2016/5/9/chartex" xmlns:cx4="http://schemas.microsoft.com/office/drawing/2016/5/10/chartex" xmlns:cx5="http://schemas.microsoft.com/office/drawing/2016/5/11/chartex" xmlns:cx6="http://schemas.microsoft.com/office/drawing/2016/5/12/chartex" xmlns:cx7="http://schemas.microsoft.com/office/drawing/2016/5/13/chartex" xmlns:cx8="http://schemas.microsoft.com/office/drawing/2016/5/14/chartex" xmlns:mc="http://schemas.openxmlformats.org/markup-compatibility/2006" xmlns:aink="http://schemas.microsoft.com/office/drawing/2016/ink" xmlns:am3d="http://schemas.microsoft.com/office/drawing/2017/model3d" xmlns:o="urn:schemas-microsoft-com:office:office" xmlns:r="http://schemas.openxmlformats.org/officeDocument/2006/relationships" xmlns:m="http://schemas.openxmlformats.org/officeDocument/2006/math" xmlns:v="urn:schemas-microsoft-com:vml" xmlns:wp14="http://schemas.microsoft.com/office/word/2010/wordprocessingDrawing" xmlns:wp="http://schemas.openxmlformats.org/drawingml/2006/wordprocessingDrawing" xmlns:w10="urn:schemas-microsoft-com:office:word" xmlns:w="http://schemas.openxmlformats.org/wordprocessingml/2006/main" xmlns:w14="http://schemas.microsoft.com/office/word/2010/wordml" xmlns:w15="http://schemas.microsoft.com/office/word/2012/wordml" xmlns:w16cid="http://schemas.microsoft.com/office/word/2016/wordml/cid" xmlns:w16se="http://schemas.microsoft.com/office/word/2015/wordml/symex" xmlns:wpg="http://schemas.microsoft.com/office/word/2010/wordprocessingGroup" xmlns:wpi="http://schemas.microsoft.com/office/word/2010/wordprocessingInk" xmlns:wne="http://schemas.microsoft.com/office/word/2006/wordml" xmlns:wps="http://schemas.microsoft.com/office/word/2010/wordprocessingShape" mc:Ignorable="w14 w15 w16se w16cid wp14">
+<w:endnotes xmlns:wpc="http://schemas.microsoft.com/office/word/2010/wordprocessingCanvas" xmlns:cx="http://schemas.microsoft.com/office/drawing/2014/chartex" xmlns:mc="http://schemas.openxmlformats.org/markup-compatibility/2006" xmlns:o="urn:schemas-microsoft-com:office:office" xmlns:r="http://schemas.openxmlformats.org/officeDocument/2006/relationships" xmlns:m="http://schemas.openxmlformats.org/officeDocument/2006/math" xmlns:v="urn:schemas-microsoft-com:vml" xmlns:wp14="http://schemas.microsoft.com/office/word/2010/wordprocessingDrawing" xmlns:wp="http://schemas.openxmlformats.org/drawingml/2006/wordprocessingDrawing" xmlns:w10="urn:schemas-microsoft-com:office:word" xmlns:w="http://schemas.openxmlformats.org/wordprocessingml/2006/main" xmlns:w14="http://schemas.microsoft.com/office/word/2010/wordml" xmlns:w15="http://schemas.microsoft.com/office/word/2012/wordml" xmlns:w16se="http://schemas.microsoft.com/office/word/2015/wordml/symex" xmlns:wpg="http://schemas.microsoft.com/office/word/2010/wordprocessingGroup" xmlns:wpi="http://schemas.microsoft.com/office/word/2010/wordprocessingInk" xmlns:wne="http://schemas.microsoft.com/office/word/2006/wordml" xmlns:wps="http://schemas.microsoft.com/office/word/2010/wordprocessingShape" mc:Ignorable="w14 w15 w16se wp14">
   <w:endnote w:type="separator" w:id="-1">
     <w:p>
       <w:pPr>
@@ -8470,7 +7873,7 @@
 </file>
 
 <file path=word/footer1.xml><?xml version="1.0" encoding="utf-8"?>
-<w:ftr xmlns:wpc="http://schemas.microsoft.com/office/word/2010/wordprocessingCanvas" xmlns:cx="http://schemas.microsoft.com/office/drawing/2014/chartex" xmlns:cx1="http://schemas.microsoft.com/office/drawing/2015/9/8/chartex" xmlns:cx2="http://schemas.microsoft.com/office/drawing/2015/10/21/chartex" xmlns:cx3="http://schemas.microsoft.com/office/drawing/2016/5/9/chartex" xmlns:cx4="http://schemas.microsoft.com/office/drawing/2016/5/10/chartex" xmlns:cx5="http://schemas.microsoft.com/office/drawing/2016/5/11/chartex" xmlns:cx6="http://schemas.microsoft.com/office/drawing/2016/5/12/chartex" xmlns:cx7="http://schemas.microsoft.com/office/drawing/2016/5/13/chartex" xmlns:cx8="http://schemas.microsoft.com/office/drawing/2016/5/14/chartex" xmlns:mc="http://schemas.openxmlformats.org/markup-compatibility/2006" xmlns:aink="http://schemas.microsoft.com/office/drawing/2016/ink" xmlns:am3d="http://schemas.microsoft.com/office/drawing/2017/model3d" xmlns:o="urn:schemas-microsoft-com:office:office" xmlns:r="http://schemas.openxmlformats.org/officeDocument/2006/relationships" xmlns:m="http://schemas.openxmlformats.org/officeDocument/2006/math" xmlns:v="urn:schemas-microsoft-com:vml" xmlns:wp14="http://schemas.microsoft.com/office/word/2010/wordprocessingDrawing" xmlns:wp="http://schemas.openxmlformats.org/drawingml/2006/wordprocessingDrawing" xmlns:w10="urn:schemas-microsoft-com:office:word" xmlns:w="http://schemas.openxmlformats.org/wordprocessingml/2006/main" xmlns:w14="http://schemas.microsoft.com/office/word/2010/wordml" xmlns:w15="http://schemas.microsoft.com/office/word/2012/wordml" xmlns:w16cid="http://schemas.microsoft.com/office/word/2016/wordml/cid" xmlns:w16se="http://schemas.microsoft.com/office/word/2015/wordml/symex" xmlns:wpg="http://schemas.microsoft.com/office/word/2010/wordprocessingGroup" xmlns:wpi="http://schemas.microsoft.com/office/word/2010/wordprocessingInk" xmlns:wne="http://schemas.microsoft.com/office/word/2006/wordml" xmlns:wps="http://schemas.microsoft.com/office/word/2010/wordprocessingShape" mc:Ignorable="w14 w15 w16se w16cid wp14">
+<w:ftr xmlns:wpc="http://schemas.microsoft.com/office/word/2010/wordprocessingCanvas" xmlns:cx="http://schemas.microsoft.com/office/drawing/2014/chartex" xmlns:mc="http://schemas.openxmlformats.org/markup-compatibility/2006" xmlns:o="urn:schemas-microsoft-com:office:office" xmlns:r="http://schemas.openxmlformats.org/officeDocument/2006/relationships" xmlns:m="http://schemas.openxmlformats.org/officeDocument/2006/math" xmlns:v="urn:schemas-microsoft-com:vml" xmlns:wp14="http://schemas.microsoft.com/office/word/2010/wordprocessingDrawing" xmlns:wp="http://schemas.openxmlformats.org/drawingml/2006/wordprocessingDrawing" xmlns:w10="urn:schemas-microsoft-com:office:word" xmlns:w="http://schemas.openxmlformats.org/wordprocessingml/2006/main" xmlns:w14="http://schemas.microsoft.com/office/word/2010/wordml" xmlns:w15="http://schemas.microsoft.com/office/word/2012/wordml" xmlns:w16se="http://schemas.microsoft.com/office/word/2015/wordml/symex" xmlns:wpg="http://schemas.microsoft.com/office/word/2010/wordprocessingGroup" xmlns:wpi="http://schemas.microsoft.com/office/word/2010/wordprocessingInk" xmlns:wne="http://schemas.microsoft.com/office/word/2006/wordml" xmlns:wps="http://schemas.microsoft.com/office/word/2010/wordprocessingShape" mc:Ignorable="w14 w15 w16se wp14">
   <w:p>
     <w:pPr>
       <w:pStyle w:val="rodap"/>
@@ -8535,7 +7938,7 @@
       <w:rPr>
         <w:noProof/>
       </w:rPr>
-      <w:t>12</w:t>
+      <w:t>7</w:t>
     </w:r>
     <w:r>
       <w:rPr>
@@ -8548,7 +7951,7 @@
 </file>
 
 <file path=word/footnotes.xml><?xml version="1.0" encoding="utf-8"?>
-<w:footnotes xmlns:wpc="http://schemas.microsoft.com/office/word/2010/wordprocessingCanvas" xmlns:cx="http://schemas.microsoft.com/office/drawing/2014/chartex" xmlns:cx1="http://schemas.microsoft.com/office/drawing/2015/9/8/chartex" xmlns:cx2="http://schemas.microsoft.com/office/drawing/2015/10/21/chartex" xmlns:cx3="http://schemas.microsoft.com/office/drawing/2016/5/9/chartex" xmlns:cx4="http://schemas.microsoft.com/office/drawing/2016/5/10/chartex" xmlns:cx5="http://schemas.microsoft.com/office/drawing/2016/5/11/chartex" xmlns:cx6="http://schemas.microsoft.com/office/drawing/2016/5/12/chartex" xmlns:cx7="http://schemas.microsoft.com/office/drawing/2016/5/13/chartex" xmlns:cx8="http://schemas.microsoft.com/office/drawing/2016/5/14/chartex" xmlns:mc="http://schemas.openxmlformats.org/markup-compatibility/2006" xmlns:aink="http://schemas.microsoft.com/office/drawing/2016/ink" xmlns:am3d="http://schemas.microsoft.com/office/drawing/2017/model3d" xmlns:o="urn:schemas-microsoft-com:office:office" xmlns:r="http://schemas.openxmlformats.org/officeDocument/2006/relationships" xmlns:m="http://schemas.openxmlformats.org/officeDocument/2006/math" xmlns:v="urn:schemas-microsoft-com:vml" xmlns:wp14="http://schemas.microsoft.com/office/word/2010/wordprocessingDrawing" xmlns:wp="http://schemas.openxmlformats.org/drawingml/2006/wordprocessingDrawing" xmlns:w10="urn:schemas-microsoft-com:office:word" xmlns:w="http://schemas.openxmlformats.org/wordprocessingml/2006/main" xmlns:w14="http://schemas.microsoft.com/office/word/2010/wordml" xmlns:w15="http://schemas.microsoft.com/office/word/2012/wordml" xmlns:w16cid="http://schemas.microsoft.com/office/word/2016/wordml/cid" xmlns:w16se="http://schemas.microsoft.com/office/word/2015/wordml/symex" xmlns:wpg="http://schemas.microsoft.com/office/word/2010/wordprocessingGroup" xmlns:wpi="http://schemas.microsoft.com/office/word/2010/wordprocessingInk" xmlns:wne="http://schemas.microsoft.com/office/word/2006/wordml" xmlns:wps="http://schemas.microsoft.com/office/word/2010/wordprocessingShape" mc:Ignorable="w14 w15 w16se w16cid wp14">
+<w:footnotes xmlns:wpc="http://schemas.microsoft.com/office/word/2010/wordprocessingCanvas" xmlns:cx="http://schemas.microsoft.com/office/drawing/2014/chartex" xmlns:mc="http://schemas.openxmlformats.org/markup-compatibility/2006" xmlns:o="urn:schemas-microsoft-com:office:office" xmlns:r="http://schemas.openxmlformats.org/officeDocument/2006/relationships" xmlns:m="http://schemas.openxmlformats.org/officeDocument/2006/math" xmlns:v="urn:schemas-microsoft-com:vml" xmlns:wp14="http://schemas.microsoft.com/office/word/2010/wordprocessingDrawing" xmlns:wp="http://schemas.openxmlformats.org/drawingml/2006/wordprocessingDrawing" xmlns:w10="urn:schemas-microsoft-com:office:word" xmlns:w="http://schemas.openxmlformats.org/wordprocessingml/2006/main" xmlns:w14="http://schemas.microsoft.com/office/word/2010/wordml" xmlns:w15="http://schemas.microsoft.com/office/word/2012/wordml" xmlns:w16se="http://schemas.microsoft.com/office/word/2015/wordml/symex" xmlns:wpg="http://schemas.microsoft.com/office/word/2010/wordprocessingGroup" xmlns:wpi="http://schemas.microsoft.com/office/word/2010/wordprocessingInk" xmlns:wne="http://schemas.microsoft.com/office/word/2006/wordml" xmlns:wps="http://schemas.microsoft.com/office/word/2010/wordprocessingShape" mc:Ignorable="w14 w15 w16se wp14">
   <w:footnote w:type="separator" w:id="-1">
     <w:p>
       <w:pPr>
@@ -8573,7 +7976,7 @@
 </file>
 
 <file path=word/numbering.xml><?xml version="1.0" encoding="utf-8"?>
-<w:numbering xmlns:wpc="http://schemas.microsoft.com/office/word/2010/wordprocessingCanvas" xmlns:cx="http://schemas.microsoft.com/office/drawing/2014/chartex" xmlns:cx1="http://schemas.microsoft.com/office/drawing/2015/9/8/chartex" xmlns:cx2="http://schemas.microsoft.com/office/drawing/2015/10/21/chartex" xmlns:cx3="http://schemas.microsoft.com/office/drawing/2016/5/9/chartex" xmlns:cx4="http://schemas.microsoft.com/office/drawing/2016/5/10/chartex" xmlns:cx5="http://schemas.microsoft.com/office/drawing/2016/5/11/chartex" xmlns:cx6="http://schemas.microsoft.com/office/drawing/2016/5/12/chartex" xmlns:cx7="http://schemas.microsoft.com/office/drawing/2016/5/13/chartex" xmlns:cx8="http://schemas.microsoft.com/office/drawing/2016/5/14/chartex" xmlns:mc="http://schemas.openxmlformats.org/markup-compatibility/2006" xmlns:aink="http://schemas.microsoft.com/office/drawing/2016/ink" xmlns:am3d="http://schemas.microsoft.com/office/drawing/2017/model3d" xmlns:o="urn:schemas-microsoft-com:office:office" xmlns:r="http://schemas.openxmlformats.org/officeDocument/2006/relationships" xmlns:m="http://schemas.openxmlformats.org/officeDocument/2006/math" xmlns:v="urn:schemas-microsoft-com:vml" xmlns:wp14="http://schemas.microsoft.com/office/word/2010/wordprocessingDrawing" xmlns:wp="http://schemas.openxmlformats.org/drawingml/2006/wordprocessingDrawing" xmlns:w10="urn:schemas-microsoft-com:office:word" xmlns:w="http://schemas.openxmlformats.org/wordprocessingml/2006/main" xmlns:w14="http://schemas.microsoft.com/office/word/2010/wordml" xmlns:w15="http://schemas.microsoft.com/office/word/2012/wordml" xmlns:w16cid="http://schemas.microsoft.com/office/word/2016/wordml/cid" xmlns:w16se="http://schemas.microsoft.com/office/word/2015/wordml/symex" xmlns:wpg="http://schemas.microsoft.com/office/word/2010/wordprocessingGroup" xmlns:wpi="http://schemas.microsoft.com/office/word/2010/wordprocessingInk" xmlns:wne="http://schemas.microsoft.com/office/word/2006/wordml" xmlns:wps="http://schemas.microsoft.com/office/word/2010/wordprocessingShape" mc:Ignorable="w14 w15 w16se w16cid wp14">
+<w:numbering xmlns:wpc="http://schemas.microsoft.com/office/word/2010/wordprocessingCanvas" xmlns:cx="http://schemas.microsoft.com/office/drawing/2014/chartex" xmlns:mc="http://schemas.openxmlformats.org/markup-compatibility/2006" xmlns:o="urn:schemas-microsoft-com:office:office" xmlns:r="http://schemas.openxmlformats.org/officeDocument/2006/relationships" xmlns:m="http://schemas.openxmlformats.org/officeDocument/2006/math" xmlns:v="urn:schemas-microsoft-com:vml" xmlns:wp14="http://schemas.microsoft.com/office/word/2010/wordprocessingDrawing" xmlns:wp="http://schemas.openxmlformats.org/drawingml/2006/wordprocessingDrawing" xmlns:w10="urn:schemas-microsoft-com:office:word" xmlns:w="http://schemas.openxmlformats.org/wordprocessingml/2006/main" xmlns:w14="http://schemas.microsoft.com/office/word/2010/wordml" xmlns:w15="http://schemas.microsoft.com/office/word/2012/wordml" xmlns:w16se="http://schemas.microsoft.com/office/word/2015/wordml/symex" xmlns:wpg="http://schemas.microsoft.com/office/word/2010/wordprocessingGroup" xmlns:wpi="http://schemas.microsoft.com/office/word/2010/wordprocessingInk" xmlns:wne="http://schemas.microsoft.com/office/word/2006/wordml" xmlns:wps="http://schemas.microsoft.com/office/word/2010/wordprocessingShape" mc:Ignorable="w14 w15 w16se wp14">
   <w:abstractNum w:abstractNumId="0" w15:restartNumberingAfterBreak="0">
     <w:nsid w:val="1D835B5A"/>
     <w:multiLevelType w:val="hybridMultilevel"/>
@@ -8969,7 +8372,7 @@
 </file>
 
 <file path=word/styles.xml><?xml version="1.0" encoding="utf-8"?>
-<w:styles xmlns:mc="http://schemas.openxmlformats.org/markup-compatibility/2006" xmlns:r="http://schemas.openxmlformats.org/officeDocument/2006/relationships" xmlns:w="http://schemas.openxmlformats.org/wordprocessingml/2006/main" xmlns:w14="http://schemas.microsoft.com/office/word/2010/wordml" xmlns:w15="http://schemas.microsoft.com/office/word/2012/wordml" xmlns:w16cid="http://schemas.microsoft.com/office/word/2016/wordml/cid" xmlns:w16se="http://schemas.microsoft.com/office/word/2015/wordml/symex" mc:Ignorable="w14 w15 w16se w16cid">
+<w:styles xmlns:mc="http://schemas.openxmlformats.org/markup-compatibility/2006" xmlns:r="http://schemas.openxmlformats.org/officeDocument/2006/relationships" xmlns:w="http://schemas.openxmlformats.org/wordprocessingml/2006/main" xmlns:w14="http://schemas.microsoft.com/office/word/2010/wordml" xmlns:w15="http://schemas.microsoft.com/office/word/2012/wordml" xmlns:w16se="http://schemas.microsoft.com/office/word/2015/wordml/symex" mc:Ignorable="w14 w15 w16se">
   <w:docDefaults>
     <w:rPrDefault>
       <w:rPr>
@@ -8984,7 +8387,7 @@
       </w:pPr>
     </w:pPrDefault>
   </w:docDefaults>
-  <w:latentStyles w:defLockedState="0" w:defUIPriority="99" w:defSemiHidden="0" w:defUnhideWhenUsed="0" w:defQFormat="0" w:count="375">
+  <w:latentStyles w:defLockedState="0" w:defUIPriority="99" w:defSemiHidden="0" w:defUnhideWhenUsed="0" w:defQFormat="0" w:count="371">
     <w:lsdException w:name="Normal" w:uiPriority="0" w:qFormat="1"/>
     <w:lsdException w:name="heading 1" w:uiPriority="9" w:qFormat="1"/>
     <w:lsdException w:name="heading 2" w:semiHidden="1" w:uiPriority="9" w:unhideWhenUsed="1" w:qFormat="1"/>
@@ -9090,6 +8493,7 @@
     <w:lsdException w:name="HTML Sample" w:semiHidden="1" w:unhideWhenUsed="1"/>
     <w:lsdException w:name="HTML Typewriter" w:semiHidden="1" w:unhideWhenUsed="1"/>
     <w:lsdException w:name="HTML Variable" w:semiHidden="1" w:unhideWhenUsed="1"/>
+    <w:lsdException w:name="Normal Table" w:semiHidden="1" w:unhideWhenUsed="1"/>
     <w:lsdException w:name="annotation subject" w:semiHidden="1" w:unhideWhenUsed="1"/>
     <w:lsdException w:name="No List" w:semiHidden="1" w:unhideWhenUsed="1"/>
     <w:lsdException w:name="Outline List 1" w:semiHidden="1" w:unhideWhenUsed="1"/>
@@ -9133,8 +8537,10 @@
     <w:lsdException w:name="Table Elegant" w:semiHidden="1" w:unhideWhenUsed="1"/>
     <w:lsdException w:name="Table Professional" w:semiHidden="1" w:unhideWhenUsed="1"/>
     <w:lsdException w:name="Table Subtle 1" w:semiHidden="1" w:unhideWhenUsed="1"/>
+    <w:lsdException w:name="Table Subtle 2" w:semiHidden="1" w:unhideWhenUsed="1"/>
     <w:lsdException w:name="Table Web 1" w:semiHidden="1" w:unhideWhenUsed="1"/>
     <w:lsdException w:name="Table Web 2" w:semiHidden="1" w:unhideWhenUsed="1"/>
+    <w:lsdException w:name="Table Web 3" w:semiHidden="1" w:unhideWhenUsed="1"/>
     <w:lsdException w:name="Balloon Text" w:semiHidden="1" w:unhideWhenUsed="1"/>
     <w:lsdException w:name="Table Grid" w:uiPriority="39"/>
     <w:lsdException w:name="Table Theme" w:semiHidden="1" w:unhideWhenUsed="1"/>
@@ -9353,10 +8759,6 @@
     <w:lsdException w:name="List Table 5 Dark Accent 6" w:uiPriority="50"/>
     <w:lsdException w:name="List Table 6 Colorful Accent 6" w:uiPriority="51"/>
     <w:lsdException w:name="List Table 7 Colorful Accent 6" w:uiPriority="52"/>
-    <w:lsdException w:name="Mention" w:semiHidden="1" w:unhideWhenUsed="1"/>
-    <w:lsdException w:name="Smart Hyperlink" w:semiHidden="1" w:unhideWhenUsed="1"/>
-    <w:lsdException w:name="Hashtag" w:semiHidden="1" w:unhideWhenUsed="1"/>
-    <w:lsdException w:name="Unresolved Mention" w:semiHidden="1" w:unhideWhenUsed="1"/>
   </w:latentStyles>
   <w:style w:type="paragraph" w:default="1" w:styleId="Normal">
     <w:name w:val="Normal"/>
@@ -10267,7 +9669,7 @@
 </file>
 
 <file path=word/glossary/document.xml><?xml version="1.0" encoding="utf-8"?>
-<w:glossaryDocument xmlns:wpc="http://schemas.microsoft.com/office/word/2010/wordprocessingCanvas" xmlns:cx="http://schemas.microsoft.com/office/drawing/2014/chartex" xmlns:cx1="http://schemas.microsoft.com/office/drawing/2015/9/8/chartex" xmlns:cx2="http://schemas.microsoft.com/office/drawing/2015/10/21/chartex" xmlns:cx3="http://schemas.microsoft.com/office/drawing/2016/5/9/chartex" xmlns:cx4="http://schemas.microsoft.com/office/drawing/2016/5/10/chartex" xmlns:cx5="http://schemas.microsoft.com/office/drawing/2016/5/11/chartex" xmlns:cx6="http://schemas.microsoft.com/office/drawing/2016/5/12/chartex" xmlns:cx7="http://schemas.microsoft.com/office/drawing/2016/5/13/chartex" xmlns:cx8="http://schemas.microsoft.com/office/drawing/2016/5/14/chartex" xmlns:mc="http://schemas.openxmlformats.org/markup-compatibility/2006" xmlns:aink="http://schemas.microsoft.com/office/drawing/2016/ink" xmlns:am3d="http://schemas.microsoft.com/office/drawing/2017/model3d" xmlns:o="urn:schemas-microsoft-com:office:office" xmlns:r="http://schemas.openxmlformats.org/officeDocument/2006/relationships" xmlns:m="http://schemas.openxmlformats.org/officeDocument/2006/math" xmlns:v="urn:schemas-microsoft-com:vml" xmlns:wp14="http://schemas.microsoft.com/office/word/2010/wordprocessingDrawing" xmlns:wp="http://schemas.openxmlformats.org/drawingml/2006/wordprocessingDrawing" xmlns:w10="urn:schemas-microsoft-com:office:word" xmlns:w="http://schemas.openxmlformats.org/wordprocessingml/2006/main" xmlns:w14="http://schemas.microsoft.com/office/word/2010/wordml" xmlns:w15="http://schemas.microsoft.com/office/word/2012/wordml" xmlns:w16cid="http://schemas.microsoft.com/office/word/2016/wordml/cid" xmlns:w16se="http://schemas.microsoft.com/office/word/2015/wordml/symex" xmlns:wpg="http://schemas.microsoft.com/office/word/2010/wordprocessingGroup" xmlns:wpi="http://schemas.microsoft.com/office/word/2010/wordprocessingInk" xmlns:wne="http://schemas.microsoft.com/office/word/2006/wordml" xmlns:wps="http://schemas.microsoft.com/office/word/2010/wordprocessingShape" mc:Ignorable="w14 w15 w16se w16cid wp14">
+<w:glossaryDocument xmlns:wpc="http://schemas.microsoft.com/office/word/2010/wordprocessingCanvas" xmlns:cx="http://schemas.microsoft.com/office/drawing/2014/chartex" xmlns:mc="http://schemas.openxmlformats.org/markup-compatibility/2006" xmlns:o="urn:schemas-microsoft-com:office:office" xmlns:r="http://schemas.openxmlformats.org/officeDocument/2006/relationships" xmlns:m="http://schemas.openxmlformats.org/officeDocument/2006/math" xmlns:v="urn:schemas-microsoft-com:vml" xmlns:wp14="http://schemas.microsoft.com/office/word/2010/wordprocessingDrawing" xmlns:wp="http://schemas.openxmlformats.org/drawingml/2006/wordprocessingDrawing" xmlns:w10="urn:schemas-microsoft-com:office:word" xmlns:w="http://schemas.openxmlformats.org/wordprocessingml/2006/main" xmlns:w14="http://schemas.microsoft.com/office/word/2010/wordml" xmlns:w15="http://schemas.microsoft.com/office/word/2012/wordml" xmlns:w16se="http://schemas.microsoft.com/office/word/2015/wordml/symex" xmlns:wpg="http://schemas.microsoft.com/office/word/2010/wordprocessingGroup" xmlns:wpi="http://schemas.microsoft.com/office/word/2010/wordprocessingInk" xmlns:wne="http://schemas.microsoft.com/office/word/2006/wordml" xmlns:wps="http://schemas.microsoft.com/office/word/2010/wordprocessingShape" mc:Ignorable="w14 w15 w16se wp14">
   <w:docParts>
     <w:docPart>
       <w:docPartPr>
@@ -10326,7 +9728,7 @@
 </file>
 
 <file path=word/glossary/fontTable.xml><?xml version="1.0" encoding="utf-8"?>
-<w:fonts xmlns:mc="http://schemas.openxmlformats.org/markup-compatibility/2006" xmlns:r="http://schemas.openxmlformats.org/officeDocument/2006/relationships" xmlns:w="http://schemas.openxmlformats.org/wordprocessingml/2006/main" xmlns:w14="http://schemas.microsoft.com/office/word/2010/wordml" xmlns:w15="http://schemas.microsoft.com/office/word/2012/wordml" xmlns:w16cid="http://schemas.microsoft.com/office/word/2016/wordml/cid" xmlns:w16se="http://schemas.microsoft.com/office/word/2015/wordml/symex" mc:Ignorable="w14 w15 w16se w16cid">
+<w:fonts xmlns:mc="http://schemas.openxmlformats.org/markup-compatibility/2006" xmlns:r="http://schemas.openxmlformats.org/officeDocument/2006/relationships" xmlns:w="http://schemas.openxmlformats.org/wordprocessingml/2006/main" xmlns:w14="http://schemas.microsoft.com/office/word/2010/wordml" xmlns:w15="http://schemas.microsoft.com/office/word/2012/wordml" xmlns:w16se="http://schemas.microsoft.com/office/word/2015/wordml/symex" mc:Ignorable="w14 w15 w16se">
   <w:font w:name="Symbol">
     <w:panose1 w:val="05050102010706020507"/>
     <w:charset w:val="02"/>
@@ -10403,7 +9805,7 @@
 </file>
 
 <file path=word/glossary/settings.xml><?xml version="1.0" encoding="utf-8"?>
-<w:settings xmlns:mc="http://schemas.openxmlformats.org/markup-compatibility/2006" xmlns:o="urn:schemas-microsoft-com:office:office" xmlns:r="http://schemas.openxmlformats.org/officeDocument/2006/relationships" xmlns:m="http://schemas.openxmlformats.org/officeDocument/2006/math" xmlns:v="urn:schemas-microsoft-com:vml" xmlns:w10="urn:schemas-microsoft-com:office:word" xmlns:w="http://schemas.openxmlformats.org/wordprocessingml/2006/main" xmlns:w14="http://schemas.microsoft.com/office/word/2010/wordml" xmlns:w15="http://schemas.microsoft.com/office/word/2012/wordml" xmlns:w16cid="http://schemas.microsoft.com/office/word/2016/wordml/cid" xmlns:w16se="http://schemas.microsoft.com/office/word/2015/wordml/symex" xmlns:sl="http://schemas.openxmlformats.org/schemaLibrary/2006/main" mc:Ignorable="w14 w15 w16se w16cid">
+<w:settings xmlns:mc="http://schemas.openxmlformats.org/markup-compatibility/2006" xmlns:o="urn:schemas-microsoft-com:office:office" xmlns:r="http://schemas.openxmlformats.org/officeDocument/2006/relationships" xmlns:m="http://schemas.openxmlformats.org/officeDocument/2006/math" xmlns:v="urn:schemas-microsoft-com:vml" xmlns:w10="urn:schemas-microsoft-com:office:word" xmlns:w="http://schemas.openxmlformats.org/wordprocessingml/2006/main" xmlns:w14="http://schemas.microsoft.com/office/word/2010/wordml" xmlns:w15="http://schemas.microsoft.com/office/word/2012/wordml" xmlns:w16se="http://schemas.microsoft.com/office/word/2015/wordml/symex" xmlns:sl="http://schemas.openxmlformats.org/schemaLibrary/2006/main" mc:Ignorable="w14 w15 w16se">
   <w:view w:val="normal"/>
   <w:defaultTabStop w:val="708"/>
   <w:hyphenationZone w:val="425"/>
@@ -10415,11 +9817,11 @@
     <w:compatSetting w:name="enableOpenTypeFeatures" w:uri="http://schemas.microsoft.com/office/word" w:val="1"/>
     <w:compatSetting w:name="doNotFlipMirrorIndents" w:uri="http://schemas.microsoft.com/office/word" w:val="1"/>
     <w:compatSetting w:name="differentiateMultirowTableHeaders" w:uri="http://schemas.microsoft.com/office/word" w:val="1"/>
-    <w:compatSetting w:name="useWord2013TrackBottomHyphenation" w:uri="http://schemas.microsoft.com/office/word" w:val="1"/>
   </w:compat>
   <w:rsids>
     <w:rsidRoot w:val="00406E44"/>
     <w:rsid w:val="00023D19"/>
+    <w:rsid w:val="00383E71"/>
     <w:rsid w:val="00406E44"/>
     <w:rsid w:val="004265B1"/>
     <w:rsid w:val="00571EE0"/>
@@ -10451,7 +9853,7 @@
 </file>
 
 <file path=word/glossary/styles.xml><?xml version="1.0" encoding="utf-8"?>
-<w:styles xmlns:mc="http://schemas.openxmlformats.org/markup-compatibility/2006" xmlns:r="http://schemas.openxmlformats.org/officeDocument/2006/relationships" xmlns:w="http://schemas.openxmlformats.org/wordprocessingml/2006/main" xmlns:w14="http://schemas.microsoft.com/office/word/2010/wordml" xmlns:w15="http://schemas.microsoft.com/office/word/2012/wordml" xmlns:w16cid="http://schemas.microsoft.com/office/word/2016/wordml/cid" xmlns:w16se="http://schemas.microsoft.com/office/word/2015/wordml/symex" mc:Ignorable="w14 w15 w16se w16cid">
+<w:styles xmlns:mc="http://schemas.openxmlformats.org/markup-compatibility/2006" xmlns:r="http://schemas.openxmlformats.org/officeDocument/2006/relationships" xmlns:w="http://schemas.openxmlformats.org/wordprocessingml/2006/main" xmlns:w14="http://schemas.microsoft.com/office/word/2010/wordml" xmlns:w15="http://schemas.microsoft.com/office/word/2012/wordml" xmlns:w16se="http://schemas.microsoft.com/office/word/2015/wordml/symex" mc:Ignorable="w14 w15 w16se">
   <w:docDefaults>
     <w:rPrDefault>
       <w:rPr>
@@ -10467,7 +9869,7 @@
       </w:pPr>
     </w:pPrDefault>
   </w:docDefaults>
-  <w:latentStyles w:defLockedState="0" w:defUIPriority="99" w:defSemiHidden="0" w:defUnhideWhenUsed="0" w:defQFormat="0" w:count="375">
+  <w:latentStyles w:defLockedState="0" w:defUIPriority="99" w:defSemiHidden="0" w:defUnhideWhenUsed="0" w:defQFormat="0" w:count="371">
     <w:lsdException w:name="Normal" w:uiPriority="0" w:qFormat="1"/>
     <w:lsdException w:name="heading 1" w:uiPriority="9" w:qFormat="1"/>
     <w:lsdException w:name="heading 2" w:semiHidden="1" w:uiPriority="9" w:unhideWhenUsed="1" w:qFormat="1"/>
@@ -10573,6 +9975,7 @@
     <w:lsdException w:name="HTML Sample" w:semiHidden="1" w:unhideWhenUsed="1"/>
     <w:lsdException w:name="HTML Typewriter" w:semiHidden="1" w:unhideWhenUsed="1"/>
     <w:lsdException w:name="HTML Variable" w:semiHidden="1" w:unhideWhenUsed="1"/>
+    <w:lsdException w:name="Normal Table" w:semiHidden="1" w:unhideWhenUsed="1"/>
     <w:lsdException w:name="annotation subject" w:semiHidden="1" w:unhideWhenUsed="1"/>
     <w:lsdException w:name="No List" w:semiHidden="1" w:unhideWhenUsed="1"/>
     <w:lsdException w:name="Outline List 1" w:semiHidden="1" w:unhideWhenUsed="1"/>
@@ -10616,8 +10019,10 @@
     <w:lsdException w:name="Table Elegant" w:semiHidden="1" w:unhideWhenUsed="1"/>
     <w:lsdException w:name="Table Professional" w:semiHidden="1" w:unhideWhenUsed="1"/>
     <w:lsdException w:name="Table Subtle 1" w:semiHidden="1" w:unhideWhenUsed="1"/>
+    <w:lsdException w:name="Table Subtle 2" w:semiHidden="1" w:unhideWhenUsed="1"/>
     <w:lsdException w:name="Table Web 1" w:semiHidden="1" w:unhideWhenUsed="1"/>
     <w:lsdException w:name="Table Web 2" w:semiHidden="1" w:unhideWhenUsed="1"/>
+    <w:lsdException w:name="Table Web 3" w:semiHidden="1" w:unhideWhenUsed="1"/>
     <w:lsdException w:name="Balloon Text" w:semiHidden="1" w:unhideWhenUsed="1"/>
     <w:lsdException w:name="Table Grid" w:uiPriority="39"/>
     <w:lsdException w:name="Table Theme" w:semiHidden="1" w:unhideWhenUsed="1"/>
@@ -10836,10 +10241,6 @@
     <w:lsdException w:name="List Table 5 Dark Accent 6" w:uiPriority="50"/>
     <w:lsdException w:name="List Table 6 Colorful Accent 6" w:uiPriority="51"/>
     <w:lsdException w:name="List Table 7 Colorful Accent 6" w:uiPriority="52"/>
-    <w:lsdException w:name="Mention" w:semiHidden="1" w:unhideWhenUsed="1"/>
-    <w:lsdException w:name="Smart Hyperlink" w:semiHidden="1" w:unhideWhenUsed="1"/>
-    <w:lsdException w:name="Hashtag" w:semiHidden="1" w:unhideWhenUsed="1"/>
-    <w:lsdException w:name="Unresolved Mention" w:semiHidden="1" w:unhideWhenUsed="1"/>
   </w:latentStyles>
   <w:style w:type="paragraph" w:default="1" w:styleId="Normal">
     <w:name w:val="Normal"/>
@@ -10900,7 +10301,7 @@
 </file>
 
 <file path=word/glossary/webSettings.xml><?xml version="1.0" encoding="utf-8"?>
-<w:webSettings xmlns:mc="http://schemas.openxmlformats.org/markup-compatibility/2006" xmlns:r="http://schemas.openxmlformats.org/officeDocument/2006/relationships" xmlns:w="http://schemas.openxmlformats.org/wordprocessingml/2006/main" xmlns:w14="http://schemas.microsoft.com/office/word/2010/wordml" xmlns:w15="http://schemas.microsoft.com/office/word/2012/wordml" xmlns:w16cid="http://schemas.microsoft.com/office/word/2016/wordml/cid" xmlns:w16se="http://schemas.microsoft.com/office/word/2015/wordml/symex" mc:Ignorable="w14 w15 w16se w16cid">
+<w:webSettings xmlns:mc="http://schemas.openxmlformats.org/markup-compatibility/2006" xmlns:r="http://schemas.openxmlformats.org/officeDocument/2006/relationships" xmlns:w="http://schemas.openxmlformats.org/wordprocessingml/2006/main" xmlns:w14="http://schemas.microsoft.com/office/word/2010/wordml" xmlns:w15="http://schemas.microsoft.com/office/word/2012/wordml" xmlns:w16se="http://schemas.microsoft.com/office/word/2015/wordml/symex" mc:Ignorable="w14 w15 w16se">
   <w:optimizeForBrowser/>
   <w:allowPNG/>
 </w:webSettings>
@@ -11148,7 +10549,7 @@
 </file>
 
 <file path=customXml/itemProps3.xml><?xml version="1.0" encoding="utf-8"?>
-<ds:datastoreItem xmlns:ds="http://schemas.openxmlformats.org/officeDocument/2006/customXml" ds:itemID="{C21EBD79-26DB-485C-8EF8-62EE89143600}">
+<ds:datastoreItem xmlns:ds="http://schemas.openxmlformats.org/officeDocument/2006/customXml" ds:itemID="{7D056498-6F9E-4B51-A511-DCE9CA41BCFA}">
   <ds:schemaRefs>
     <ds:schemaRef ds:uri="http://schemas.openxmlformats.org/officeDocument/2006/bibliography"/>
   </ds:schemaRefs>

</xml_diff>